<commit_message>
Updated integration document for release 1.2.0
</commit_message>
<xml_diff>
--- a/Documents/External/DICommClient_Integration_Android.docx
+++ b/Documents/External/DICommClient_Integration_Android.docx
@@ -223,12 +223,28 @@
                 <w:rFonts w:cs="Arial"/>
               </w:rPr>
             </w:pPr>
+            <w:proofErr w:type="spellStart"/>
             <w:r>
               <w:rPr>
                 <w:rFonts w:cs="Arial"/>
               </w:rPr>
-              <w:t>Deepthi Shivakumar</w:t>
+              <w:t>Deepthi</w:t>
             </w:r>
+            <w:proofErr w:type="spellEnd"/>
+            <w:r>
+              <w:rPr>
+                <w:rFonts w:cs="Arial"/>
+              </w:rPr>
+              <w:t xml:space="preserve"> </w:t>
+            </w:r>
+            <w:proofErr w:type="spellStart"/>
+            <w:r>
+              <w:rPr>
+                <w:rFonts w:cs="Arial"/>
+              </w:rPr>
+              <w:t>Shivakumar</w:t>
+            </w:r>
+            <w:proofErr w:type="spellEnd"/>
           </w:p>
         </w:tc>
         <w:tc>
@@ -263,7 +279,21 @@
               <w:rPr>
                 <w:rFonts w:cs="Arial"/>
               </w:rPr>
-              <w:t>Addressed Jeroen’s remarks and merged the chapters</w:t>
+              <w:t xml:space="preserve">Addressed </w:t>
+            </w:r>
+            <w:proofErr w:type="spellStart"/>
+            <w:r>
+              <w:rPr>
+                <w:rFonts w:cs="Arial"/>
+              </w:rPr>
+              <w:t>Jeroen’s</w:t>
+            </w:r>
+            <w:proofErr w:type="spellEnd"/>
+            <w:r>
+              <w:rPr>
+                <w:rFonts w:cs="Arial"/>
+              </w:rPr>
+              <w:t xml:space="preserve"> remarks and merged the chapters</w:t>
             </w:r>
           </w:p>
         </w:tc>
@@ -319,8 +349,16 @@
               <w:rPr>
                 <w:rFonts w:cs="Arial"/>
               </w:rPr>
-              <w:t>Bas Flaton</w:t>
+              <w:t xml:space="preserve">Bas </w:t>
             </w:r>
+            <w:proofErr w:type="spellStart"/>
+            <w:r>
+              <w:rPr>
+                <w:rFonts w:cs="Arial"/>
+              </w:rPr>
+              <w:t>Flaton</w:t>
+            </w:r>
+            <w:proofErr w:type="spellEnd"/>
           </w:p>
         </w:tc>
         <w:tc>
@@ -381,7 +419,35 @@
               <w:rPr>
                 <w:rFonts w:cs="Arial"/>
               </w:rPr>
-              <w:t>Added chapters 6, 7, 8 written by Jeroen Mols (to be merged with rest of doc)</w:t>
+              <w:t xml:space="preserve">Added chapters 6, 7, 8 written by </w:t>
+            </w:r>
+            <w:proofErr w:type="spellStart"/>
+            <w:r>
+              <w:rPr>
+                <w:rFonts w:cs="Arial"/>
+              </w:rPr>
+              <w:t>Jeroen</w:t>
+            </w:r>
+            <w:proofErr w:type="spellEnd"/>
+            <w:r>
+              <w:rPr>
+                <w:rFonts w:cs="Arial"/>
+              </w:rPr>
+              <w:t xml:space="preserve"> </w:t>
+            </w:r>
+            <w:proofErr w:type="spellStart"/>
+            <w:r>
+              <w:rPr>
+                <w:rFonts w:cs="Arial"/>
+              </w:rPr>
+              <w:t>Mols</w:t>
+            </w:r>
+            <w:proofErr w:type="spellEnd"/>
+            <w:r>
+              <w:rPr>
+                <w:rFonts w:cs="Arial"/>
+              </w:rPr>
+              <w:t xml:space="preserve"> (to be merged with rest of doc)</w:t>
             </w:r>
           </w:p>
           <w:p>
@@ -453,12 +519,28 @@
                 <w:rFonts w:cs="Arial"/>
               </w:rPr>
             </w:pPr>
+            <w:proofErr w:type="spellStart"/>
             <w:r>
               <w:rPr>
                 <w:rFonts w:cs="Arial"/>
               </w:rPr>
-              <w:t>Deepthi Shivakumar</w:t>
+              <w:t>Deepthi</w:t>
             </w:r>
+            <w:proofErr w:type="spellEnd"/>
+            <w:r>
+              <w:rPr>
+                <w:rFonts w:cs="Arial"/>
+              </w:rPr>
+              <w:t xml:space="preserve"> </w:t>
+            </w:r>
+            <w:proofErr w:type="spellStart"/>
+            <w:r>
+              <w:rPr>
+                <w:rFonts w:cs="Arial"/>
+              </w:rPr>
+              <w:t>Shivakumar</w:t>
+            </w:r>
+            <w:proofErr w:type="spellEnd"/>
           </w:p>
         </w:tc>
         <w:tc>
@@ -526,11 +608,19 @@
         </w:rPr>
         <w:t xml:space="preserve">   </w:t>
       </w:r>
-      <w:r>
-        <w:rPr>
-          <w:rFonts w:cs="Arial"/>
-        </w:rPr>
-        <w:t xml:space="preserve">DIComm Client </w:t>
+      <w:proofErr w:type="spellStart"/>
+      <w:r>
+        <w:rPr>
+          <w:rFonts w:cs="Arial"/>
+        </w:rPr>
+        <w:t>DIComm</w:t>
+      </w:r>
+      <w:proofErr w:type="spellEnd"/>
+      <w:r>
+        <w:rPr>
+          <w:rFonts w:cs="Arial"/>
+        </w:rPr>
+        <w:t xml:space="preserve"> Client </w:t>
       </w:r>
       <w:r>
         <w:rPr>
@@ -639,12 +729,28 @@
                 <w:rFonts w:cs="Arial"/>
               </w:rPr>
             </w:pPr>
+            <w:proofErr w:type="spellStart"/>
             <w:r>
               <w:rPr>
                 <w:rFonts w:cs="Arial"/>
               </w:rPr>
-              <w:t>Deepthi Shivakumar</w:t>
+              <w:t>Deepthi</w:t>
             </w:r>
+            <w:proofErr w:type="spellEnd"/>
+            <w:r>
+              <w:rPr>
+                <w:rFonts w:cs="Arial"/>
+              </w:rPr>
+              <w:t xml:space="preserve"> </w:t>
+            </w:r>
+            <w:proofErr w:type="spellStart"/>
+            <w:r>
+              <w:rPr>
+                <w:rFonts w:cs="Arial"/>
+              </w:rPr>
+              <w:t>Shivakumar</w:t>
+            </w:r>
+            <w:proofErr w:type="spellEnd"/>
           </w:p>
         </w:tc>
       </w:tr>
@@ -3010,7 +3116,27 @@
           <w:szCs w:val="24"/>
           <w:lang w:val="en-GB"/>
         </w:rPr>
-        <w:t>his library provides an overview of DIComm client library integration procedure for all android applications.</w:t>
+        <w:t xml:space="preserve">his library provides an overview of </w:t>
+      </w:r>
+      <w:proofErr w:type="spellStart"/>
+      <w:r>
+        <w:rPr>
+          <w:rFonts w:ascii="Arial" w:hAnsi="Arial" w:cs="Arial"/>
+          <w:sz w:val="24"/>
+          <w:szCs w:val="24"/>
+          <w:lang w:val="en-GB"/>
+        </w:rPr>
+        <w:t>DIComm</w:t>
+      </w:r>
+      <w:proofErr w:type="spellEnd"/>
+      <w:r>
+        <w:rPr>
+          <w:rFonts w:ascii="Arial" w:hAnsi="Arial" w:cs="Arial"/>
+          <w:sz w:val="24"/>
+          <w:szCs w:val="24"/>
+          <w:lang w:val="en-GB"/>
+        </w:rPr>
+        <w:t xml:space="preserve"> client library integration procedure for all android applications.</w:t>
       </w:r>
     </w:p>
     <w:p>
@@ -3026,6 +3152,7 @@
           <w:lang w:val="en-GB"/>
         </w:rPr>
       </w:pPr>
+      <w:proofErr w:type="spellStart"/>
       <w:r>
         <w:rPr>
           <w:rFonts w:ascii="Arial" w:hAnsi="Arial" w:cs="Arial"/>
@@ -3033,7 +3160,17 @@
           <w:szCs w:val="24"/>
           <w:lang w:val="en-GB"/>
         </w:rPr>
-        <w:t>DIComm client is a horizontal component which allows mobile applications to communicate with connected appliances by implementing DICOMM protocol.</w:t>
+        <w:t>DIComm</w:t>
+      </w:r>
+      <w:proofErr w:type="spellEnd"/>
+      <w:r>
+        <w:rPr>
+          <w:rFonts w:ascii="Arial" w:hAnsi="Arial" w:cs="Arial"/>
+          <w:sz w:val="24"/>
+          <w:szCs w:val="24"/>
+          <w:lang w:val="en-GB"/>
+        </w:rPr>
+        <w:t xml:space="preserve"> client is a horizontal component which allows mobile applications to communicate with connected appliances by implementing DICOMM protocol.</w:t>
       </w:r>
     </w:p>
     <w:p>
@@ -3093,7 +3230,27 @@
             <w:b/>
             <w:lang w:val="en-GB"/>
           </w:rPr>
-          <w:t>http://ingbtcpic2lx253.blr.pin.philips.com:8080/scm/git/hor-dicommclient-release-android</w:t>
+          <w:t>http://ingbtcpic2lx253.blr.pin</w:t>
+        </w:r>
+        <w:bookmarkStart w:id="15" w:name="_GoBack"/>
+        <w:bookmarkEnd w:id="15"/>
+        <w:r>
+          <w:rPr>
+            <w:rStyle w:val="Hyperlink"/>
+            <w:rFonts w:ascii="Arial" w:hAnsi="Arial" w:cs="Arial"/>
+            <w:b/>
+            <w:lang w:val="en-GB"/>
+          </w:rPr>
+          <w:t>.</w:t>
+        </w:r>
+        <w:r>
+          <w:rPr>
+            <w:rStyle w:val="Hyperlink"/>
+            <w:rFonts w:ascii="Arial" w:hAnsi="Arial" w:cs="Arial"/>
+            <w:b/>
+            <w:lang w:val="en-GB"/>
+          </w:rPr>
+          <w:t>philips.com:8080/scm/git/hor-dicommclient-release-android</w:t>
         </w:r>
       </w:hyperlink>
     </w:p>
@@ -3119,7 +3276,7 @@
           <w:rFonts w:cs="Arial"/>
         </w:rPr>
       </w:pPr>
-      <w:bookmarkStart w:id="15" w:name="_Toc425756316"/>
+      <w:bookmarkStart w:id="16" w:name="_Toc425756316"/>
       <w:r>
         <w:rPr>
           <w:rFonts w:cs="Arial"/>
@@ -3139,7 +3296,7 @@
         <w:t>RATION</w:t>
       </w:r>
       <w:bookmarkEnd w:id="14"/>
-      <w:bookmarkEnd w:id="15"/>
+      <w:bookmarkEnd w:id="16"/>
     </w:p>
     <w:p>
       <w:pPr>
@@ -3148,8 +3305,8 @@
           <w:rFonts w:cs="Arial"/>
         </w:rPr>
       </w:pPr>
-      <w:bookmarkStart w:id="16" w:name="_Toc297311298"/>
-      <w:bookmarkStart w:id="17" w:name="_Toc425756317"/>
+      <w:bookmarkStart w:id="17" w:name="_Toc297311298"/>
+      <w:bookmarkStart w:id="18" w:name="_Toc425756317"/>
       <w:r>
         <w:rPr>
           <w:rFonts w:cs="Arial"/>
@@ -3174,14 +3331,14 @@
         </w:rPr>
         <w:t xml:space="preserve"> Integration</w:t>
       </w:r>
-      <w:bookmarkEnd w:id="16"/>
+      <w:bookmarkEnd w:id="17"/>
       <w:r>
         <w:rPr>
           <w:rFonts w:cs="Arial"/>
         </w:rPr>
         <w:t xml:space="preserve"> for internal Philips team</w:t>
       </w:r>
-      <w:bookmarkEnd w:id="17"/>
+      <w:bookmarkEnd w:id="18"/>
     </w:p>
     <w:p>
       <w:pPr>
@@ -3331,7 +3488,47 @@
           <w:sz w:val="24"/>
           <w:szCs w:val="24"/>
         </w:rPr>
-        <w:t>Check out the code from above path where in you can find sample app which depends on dicomm client library’s aar file.</w:t>
+        <w:t xml:space="preserve">Check out the code from above path where in you can find sample app which depends on </w:t>
+      </w:r>
+      <w:proofErr w:type="spellStart"/>
+      <w:r>
+        <w:rPr>
+          <w:rFonts w:ascii="Arial" w:hAnsi="Arial" w:cs="Arial"/>
+          <w:color w:val="333333"/>
+          <w:sz w:val="24"/>
+          <w:szCs w:val="24"/>
+        </w:rPr>
+        <w:t>dicomm</w:t>
+      </w:r>
+      <w:proofErr w:type="spellEnd"/>
+      <w:r>
+        <w:rPr>
+          <w:rFonts w:ascii="Arial" w:hAnsi="Arial" w:cs="Arial"/>
+          <w:color w:val="333333"/>
+          <w:sz w:val="24"/>
+          <w:szCs w:val="24"/>
+        </w:rPr>
+        <w:t xml:space="preserve"> client library’s </w:t>
+      </w:r>
+      <w:proofErr w:type="spellStart"/>
+      <w:r>
+        <w:rPr>
+          <w:rFonts w:ascii="Arial" w:hAnsi="Arial" w:cs="Arial"/>
+          <w:color w:val="333333"/>
+          <w:sz w:val="24"/>
+          <w:szCs w:val="24"/>
+        </w:rPr>
+        <w:t>aar</w:t>
+      </w:r>
+      <w:proofErr w:type="spellEnd"/>
+      <w:r>
+        <w:rPr>
+          <w:rFonts w:ascii="Arial" w:hAnsi="Arial" w:cs="Arial"/>
+          <w:color w:val="333333"/>
+          <w:sz w:val="24"/>
+          <w:szCs w:val="24"/>
+        </w:rPr>
+        <w:t xml:space="preserve"> file.</w:t>
       </w:r>
     </w:p>
     <w:p>
@@ -3363,11 +3560,10 @@
           <w:shd w:val="clear" w:color="auto" w:fill="F5F5F5"/>
           <w:lang w:val="en-IN"/>
         </w:rPr>
-        <w:t>Please refer sample app and root build.gradle and settings.gradle</w:t>
-      </w:r>
-    </w:p>
-    <w:p>
-      <w:pPr>
+        <w:t xml:space="preserve">Please refer sample app and root </w:t>
+      </w:r>
+      <w:proofErr w:type="spellStart"/>
+      <w:r>
         <w:rPr>
           <w:rFonts w:cs="Arial"/>
           <w:color w:val="333333"/>
@@ -3375,6 +3571,41 @@
           <w:shd w:val="clear" w:color="auto" w:fill="F5F5F5"/>
           <w:lang w:val="en-IN"/>
         </w:rPr>
+        <w:t>build.gradle</w:t>
+      </w:r>
+      <w:proofErr w:type="spellEnd"/>
+      <w:r>
+        <w:rPr>
+          <w:rFonts w:cs="Arial"/>
+          <w:color w:val="333333"/>
+          <w:szCs w:val="24"/>
+          <w:shd w:val="clear" w:color="auto" w:fill="F5F5F5"/>
+          <w:lang w:val="en-IN"/>
+        </w:rPr>
+        <w:t xml:space="preserve"> and </w:t>
+      </w:r>
+      <w:proofErr w:type="spellStart"/>
+      <w:r>
+        <w:rPr>
+          <w:rFonts w:cs="Arial"/>
+          <w:color w:val="333333"/>
+          <w:szCs w:val="24"/>
+          <w:shd w:val="clear" w:color="auto" w:fill="F5F5F5"/>
+          <w:lang w:val="en-IN"/>
+        </w:rPr>
+        <w:t>settings.gradle</w:t>
+      </w:r>
+      <w:proofErr w:type="spellEnd"/>
+    </w:p>
+    <w:p>
+      <w:pPr>
+        <w:rPr>
+          <w:rFonts w:cs="Arial"/>
+          <w:color w:val="333333"/>
+          <w:szCs w:val="24"/>
+          <w:shd w:val="clear" w:color="auto" w:fill="F5F5F5"/>
+          <w:lang w:val="en-IN"/>
+        </w:rPr>
       </w:pPr>
     </w:p>
     <w:p>
@@ -3384,13 +3615,14 @@
           <w:rFonts w:cs="Arial"/>
         </w:rPr>
       </w:pPr>
-      <w:bookmarkStart w:id="18" w:name="_Toc425756318"/>
+      <w:bookmarkStart w:id="19" w:name="_Toc425756318"/>
       <w:r>
         <w:rPr>
           <w:rFonts w:cs="Arial"/>
         </w:rPr>
         <w:t xml:space="preserve">App </w:t>
       </w:r>
+      <w:proofErr w:type="spellStart"/>
       <w:proofErr w:type="gramStart"/>
       <w:r>
         <w:rPr>
@@ -3398,7 +3630,8 @@
         </w:rPr>
         <w:t>build.gradle</w:t>
       </w:r>
-      <w:bookmarkEnd w:id="18"/>
+      <w:bookmarkEnd w:id="19"/>
+      <w:proofErr w:type="spellEnd"/>
       <w:proofErr w:type="gramEnd"/>
     </w:p>
     <w:p>
@@ -3424,15 +3657,37 @@
         <w:rPr>
           <w:rFonts w:cs="Arial"/>
         </w:rPr>
-        <w:t xml:space="preserve">    if (findProject(</w:t>
+        <w:t xml:space="preserve">    if (</w:t>
+      </w:r>
+      <w:proofErr w:type="spellStart"/>
+      <w:r>
+        <w:rPr>
+          <w:rFonts w:cs="Arial"/>
+        </w:rPr>
+        <w:t>findProject</w:t>
+      </w:r>
+      <w:proofErr w:type="spellEnd"/>
+      <w:r>
+        <w:rPr>
+          <w:rFonts w:cs="Arial"/>
+        </w:rPr>
+        <w:t>(</w:t>
       </w:r>
       <w:proofErr w:type="gramStart"/>
       <w:r>
         <w:rPr>
           <w:rFonts w:cs="Arial"/>
         </w:rPr>
-        <w:t>':dicommClientLib</w:t>
-      </w:r>
+        <w:t>':</w:t>
+      </w:r>
+      <w:proofErr w:type="spellStart"/>
+      <w:r>
+        <w:rPr>
+          <w:rFonts w:cs="Arial"/>
+        </w:rPr>
+        <w:t>dicommClientLib</w:t>
+      </w:r>
+      <w:proofErr w:type="spellEnd"/>
       <w:proofErr w:type="gramEnd"/>
       <w:r>
         <w:rPr>
@@ -3458,8 +3713,16 @@
         <w:rPr>
           <w:rFonts w:cs="Arial"/>
         </w:rPr>
-        <w:t>':dicommClientLib</w:t>
-      </w:r>
+        <w:t>':</w:t>
+      </w:r>
+      <w:proofErr w:type="spellStart"/>
+      <w:r>
+        <w:rPr>
+          <w:rFonts w:cs="Arial"/>
+        </w:rPr>
+        <w:t>dicommClientLib</w:t>
+      </w:r>
+      <w:proofErr w:type="spellEnd"/>
       <w:proofErr w:type="gramEnd"/>
       <w:r>
         <w:rPr>
@@ -3517,7 +3780,7 @@
         <w:rPr>
           <w:rFonts w:cs="Arial"/>
         </w:rPr>
-        <w:t>.1.3</w:t>
+        <w:t>.2.0</w:t>
       </w:r>
       <w:r>
         <w:rPr>
@@ -3559,7 +3822,8 @@
           <w:rFonts w:cs="Arial"/>
         </w:rPr>
       </w:pPr>
-      <w:bookmarkStart w:id="19" w:name="_Toc425756319"/>
+      <w:bookmarkStart w:id="20" w:name="_Toc425756319"/>
+      <w:proofErr w:type="spellStart"/>
       <w:proofErr w:type="gramStart"/>
       <w:r>
         <w:rPr>
@@ -3567,7 +3831,8 @@
         </w:rPr>
         <w:t>settings.gradle</w:t>
       </w:r>
-      <w:bookmarkEnd w:id="19"/>
+      <w:bookmarkEnd w:id="20"/>
+      <w:proofErr w:type="spellEnd"/>
       <w:proofErr w:type="gramEnd"/>
     </w:p>
     <w:p>
@@ -3576,11 +3841,33 @@
           <w:rFonts w:cs="Arial"/>
         </w:rPr>
       </w:pPr>
-      <w:r>
-        <w:rPr>
-          <w:rFonts w:cs="Arial"/>
-        </w:rPr>
-        <w:t xml:space="preserve">def localDiCommLibDir = </w:t>
+      <w:proofErr w:type="spellStart"/>
+      <w:r>
+        <w:rPr>
+          <w:rFonts w:cs="Arial"/>
+        </w:rPr>
+        <w:t>def</w:t>
+      </w:r>
+      <w:proofErr w:type="spellEnd"/>
+      <w:r>
+        <w:rPr>
+          <w:rFonts w:cs="Arial"/>
+        </w:rPr>
+        <w:t xml:space="preserve"> </w:t>
+      </w:r>
+      <w:proofErr w:type="spellStart"/>
+      <w:r>
+        <w:rPr>
+          <w:rFonts w:cs="Arial"/>
+        </w:rPr>
+        <w:t>localDiCommLibDir</w:t>
+      </w:r>
+      <w:proofErr w:type="spellEnd"/>
+      <w:r>
+        <w:rPr>
+          <w:rFonts w:cs="Arial"/>
+        </w:rPr>
+        <w:t xml:space="preserve"> = </w:t>
       </w:r>
       <w:proofErr w:type="gramStart"/>
       <w:r>
@@ -3594,21 +3881,57 @@
         <w:rPr>
           <w:rFonts w:cs="Arial"/>
         </w:rPr>
-        <w:t>/DICommClient/dicommClientLib'</w:t>
-      </w:r>
-    </w:p>
-    <w:p>
-      <w:pPr>
-        <w:rPr>
-          <w:rFonts w:cs="Arial"/>
-        </w:rPr>
-      </w:pPr>
-      <w:r>
-        <w:rPr>
-          <w:rFonts w:cs="Arial"/>
-        </w:rPr>
-        <w:t>if (new File(localDiCommLibDir</w:t>
-      </w:r>
+        <w:t>/</w:t>
+      </w:r>
+      <w:proofErr w:type="spellStart"/>
+      <w:r>
+        <w:rPr>
+          <w:rFonts w:cs="Arial"/>
+        </w:rPr>
+        <w:t>DICommClient</w:t>
+      </w:r>
+      <w:proofErr w:type="spellEnd"/>
+      <w:r>
+        <w:rPr>
+          <w:rFonts w:cs="Arial"/>
+        </w:rPr>
+        <w:t>/</w:t>
+      </w:r>
+      <w:proofErr w:type="spellStart"/>
+      <w:r>
+        <w:rPr>
+          <w:rFonts w:cs="Arial"/>
+        </w:rPr>
+        <w:t>dicommClientLib</w:t>
+      </w:r>
+      <w:proofErr w:type="spellEnd"/>
+      <w:r>
+        <w:rPr>
+          <w:rFonts w:cs="Arial"/>
+        </w:rPr>
+        <w:t>'</w:t>
+      </w:r>
+    </w:p>
+    <w:p>
+      <w:pPr>
+        <w:rPr>
+          <w:rFonts w:cs="Arial"/>
+        </w:rPr>
+      </w:pPr>
+      <w:r>
+        <w:rPr>
+          <w:rFonts w:cs="Arial"/>
+        </w:rPr>
+        <w:t>if (new File(</w:t>
+      </w:r>
+      <w:proofErr w:type="spellStart"/>
+      <w:r>
+        <w:rPr>
+          <w:rFonts w:cs="Arial"/>
+        </w:rPr>
+        <w:t>localDiCommLibDir</w:t>
+      </w:r>
+      <w:proofErr w:type="spellEnd"/>
       <w:proofErr w:type="gramStart"/>
       <w:r>
         <w:rPr>
@@ -3641,8 +3964,16 @@
         <w:rPr>
           <w:rFonts w:cs="Arial"/>
         </w:rPr>
-        <w:t>':dicommClientLib</w:t>
-      </w:r>
+        <w:t>':</w:t>
+      </w:r>
+      <w:proofErr w:type="spellStart"/>
+      <w:r>
+        <w:rPr>
+          <w:rFonts w:cs="Arial"/>
+        </w:rPr>
+        <w:t>dicommClientLib</w:t>
+      </w:r>
+      <w:proofErr w:type="spellEnd"/>
       <w:proofErr w:type="gramEnd"/>
       <w:r>
         <w:rPr>
@@ -3668,14 +3999,50 @@
         <w:rPr>
           <w:rFonts w:cs="Arial"/>
         </w:rPr>
-        <w:t>':dicommClientLib</w:t>
-      </w:r>
+        <w:t>':</w:t>
+      </w:r>
+      <w:proofErr w:type="spellStart"/>
+      <w:r>
+        <w:rPr>
+          <w:rFonts w:cs="Arial"/>
+        </w:rPr>
+        <w:t>dicommClientLib</w:t>
+      </w:r>
+      <w:proofErr w:type="spellEnd"/>
       <w:proofErr w:type="gramEnd"/>
       <w:r>
         <w:rPr>
           <w:rFonts w:cs="Arial"/>
         </w:rPr>
-        <w:t>').projectDir = new File(localDiCommLibDir)</w:t>
+        <w:t>').</w:t>
+      </w:r>
+      <w:proofErr w:type="spellStart"/>
+      <w:r>
+        <w:rPr>
+          <w:rFonts w:cs="Arial"/>
+        </w:rPr>
+        <w:t>projectDir</w:t>
+      </w:r>
+      <w:proofErr w:type="spellEnd"/>
+      <w:r>
+        <w:rPr>
+          <w:rFonts w:cs="Arial"/>
+        </w:rPr>
+        <w:t xml:space="preserve"> = new File(</w:t>
+      </w:r>
+      <w:proofErr w:type="spellStart"/>
+      <w:r>
+        <w:rPr>
+          <w:rFonts w:cs="Arial"/>
+        </w:rPr>
+        <w:t>localDiCommLibDir</w:t>
+      </w:r>
+      <w:proofErr w:type="spellEnd"/>
+      <w:r>
+        <w:rPr>
+          <w:rFonts w:cs="Arial"/>
+        </w:rPr>
+        <w:t>)</w:t>
       </w:r>
     </w:p>
     <w:p>
@@ -3757,7 +4124,7 @@
           <w:shd w:val="clear" w:color="auto" w:fill="FFFFFF"/>
         </w:rPr>
       </w:pPr>
-      <w:bookmarkStart w:id="20" w:name="_Toc425756320"/>
+      <w:bookmarkStart w:id="21" w:name="_Toc425756320"/>
       <w:r>
         <w:rPr>
           <w:rFonts w:cs="Arial"/>
@@ -3766,6 +4133,7 @@
         <w:lastRenderedPageBreak/>
         <w:t xml:space="preserve">Root </w:t>
       </w:r>
+      <w:proofErr w:type="spellStart"/>
       <w:proofErr w:type="gramStart"/>
       <w:r>
         <w:rPr>
@@ -3774,7 +4142,8 @@
         </w:rPr>
         <w:t>build.gradle</w:t>
       </w:r>
-      <w:bookmarkEnd w:id="20"/>
+      <w:bookmarkEnd w:id="21"/>
+      <w:proofErr w:type="spellEnd"/>
       <w:proofErr w:type="gramEnd"/>
     </w:p>
     <w:p>
@@ -3787,6 +4156,7 @@
           <w:lang w:val="en-IN"/>
         </w:rPr>
       </w:pPr>
+      <w:proofErr w:type="spellStart"/>
       <w:r>
         <w:rPr>
           <w:rFonts w:cs="Arial"/>
@@ -3795,11 +4165,10 @@
           <w:shd w:val="clear" w:color="auto" w:fill="FFFFFF"/>
           <w:lang w:val="en-IN"/>
         </w:rPr>
-        <w:t>buildscript {</w:t>
-      </w:r>
-    </w:p>
-    <w:p>
-      <w:pPr>
+        <w:t>buildscript</w:t>
+      </w:r>
+      <w:proofErr w:type="spellEnd"/>
+      <w:r>
         <w:rPr>
           <w:rFonts w:cs="Arial"/>
           <w:color w:val="333333"/>
@@ -3807,8 +4176,11 @@
           <w:shd w:val="clear" w:color="auto" w:fill="FFFFFF"/>
           <w:lang w:val="en-IN"/>
         </w:rPr>
-      </w:pPr>
-      <w:r>
+        <w:t xml:space="preserve"> {</w:t>
+      </w:r>
+    </w:p>
+    <w:p>
+      <w:pPr>
         <w:rPr>
           <w:rFonts w:cs="Arial"/>
           <w:color w:val="333333"/>
@@ -3816,11 +4188,8 @@
           <w:shd w:val="clear" w:color="auto" w:fill="FFFFFF"/>
           <w:lang w:val="en-IN"/>
         </w:rPr>
-        <w:t xml:space="preserve">    repositories {</w:t>
-      </w:r>
-    </w:p>
-    <w:p>
-      <w:pPr>
+      </w:pPr>
+      <w:r>
         <w:rPr>
           <w:rFonts w:cs="Arial"/>
           <w:color w:val="333333"/>
@@ -3828,8 +4197,11 @@
           <w:shd w:val="clear" w:color="auto" w:fill="FFFFFF"/>
           <w:lang w:val="en-IN"/>
         </w:rPr>
-      </w:pPr>
-      <w:r>
+        <w:t xml:space="preserve">    repositories {</w:t>
+      </w:r>
+    </w:p>
+    <w:p>
+      <w:pPr>
         <w:rPr>
           <w:rFonts w:cs="Arial"/>
           <w:color w:val="333333"/>
@@ -3837,11 +4209,8 @@
           <w:shd w:val="clear" w:color="auto" w:fill="FFFFFF"/>
           <w:lang w:val="en-IN"/>
         </w:rPr>
-        <w:t xml:space="preserve">        jcenter()</w:t>
-      </w:r>
-    </w:p>
-    <w:p>
-      <w:pPr>
+      </w:pPr>
+      <w:r>
         <w:rPr>
           <w:rFonts w:cs="Arial"/>
           <w:color w:val="333333"/>
@@ -3849,7 +4218,9 @@
           <w:shd w:val="clear" w:color="auto" w:fill="FFFFFF"/>
           <w:lang w:val="en-IN"/>
         </w:rPr>
-      </w:pPr>
+        <w:t xml:space="preserve">        </w:t>
+      </w:r>
+      <w:proofErr w:type="spellStart"/>
       <w:r>
         <w:rPr>
           <w:rFonts w:cs="Arial"/>
@@ -3858,11 +4229,10 @@
           <w:shd w:val="clear" w:color="auto" w:fill="FFFFFF"/>
           <w:lang w:val="en-IN"/>
         </w:rPr>
-        <w:t xml:space="preserve">    }</w:t>
-      </w:r>
-    </w:p>
-    <w:p>
-      <w:pPr>
+        <w:t>jcenter</w:t>
+      </w:r>
+      <w:proofErr w:type="spellEnd"/>
+      <w:r>
         <w:rPr>
           <w:rFonts w:cs="Arial"/>
           <w:color w:val="333333"/>
@@ -3870,8 +4240,11 @@
           <w:shd w:val="clear" w:color="auto" w:fill="FFFFFF"/>
           <w:lang w:val="en-IN"/>
         </w:rPr>
-      </w:pPr>
-      <w:r>
+        <w:t>()</w:t>
+      </w:r>
+    </w:p>
+    <w:p>
+      <w:pPr>
         <w:rPr>
           <w:rFonts w:cs="Arial"/>
           <w:color w:val="333333"/>
@@ -3879,11 +4252,8 @@
           <w:shd w:val="clear" w:color="auto" w:fill="FFFFFF"/>
           <w:lang w:val="en-IN"/>
         </w:rPr>
-        <w:t xml:space="preserve">    dependencies {</w:t>
-      </w:r>
-    </w:p>
-    <w:p>
-      <w:pPr>
+      </w:pPr>
+      <w:r>
         <w:rPr>
           <w:rFonts w:cs="Arial"/>
           <w:color w:val="333333"/>
@@ -3891,8 +4261,11 @@
           <w:shd w:val="clear" w:color="auto" w:fill="FFFFFF"/>
           <w:lang w:val="en-IN"/>
         </w:rPr>
-      </w:pPr>
-      <w:r>
+        <w:t xml:space="preserve">    }</w:t>
+      </w:r>
+    </w:p>
+    <w:p>
+      <w:pPr>
         <w:rPr>
           <w:rFonts w:cs="Arial"/>
           <w:color w:val="333333"/>
@@ -3900,11 +4273,8 @@
           <w:shd w:val="clear" w:color="auto" w:fill="FFFFFF"/>
           <w:lang w:val="en-IN"/>
         </w:rPr>
-        <w:t xml:space="preserve">        classpath 'com.android.tools.build:gradle:1.2.3'</w:t>
-      </w:r>
-    </w:p>
-    <w:p>
-      <w:pPr>
+      </w:pPr>
+      <w:r>
         <w:rPr>
           <w:rFonts w:cs="Arial"/>
           <w:color w:val="333333"/>
@@ -3912,8 +4282,11 @@
           <w:shd w:val="clear" w:color="auto" w:fill="FFFFFF"/>
           <w:lang w:val="en-IN"/>
         </w:rPr>
-      </w:pPr>
-      <w:r>
+        <w:t xml:space="preserve">    dependencies {</w:t>
+      </w:r>
+    </w:p>
+    <w:p>
+      <w:pPr>
         <w:rPr>
           <w:rFonts w:cs="Arial"/>
           <w:color w:val="333333"/>
@@ -3921,11 +4294,8 @@
           <w:shd w:val="clear" w:color="auto" w:fill="FFFFFF"/>
           <w:lang w:val="en-IN"/>
         </w:rPr>
-        <w:t xml:space="preserve">    }</w:t>
-      </w:r>
-    </w:p>
-    <w:p>
-      <w:pPr>
+      </w:pPr>
+      <w:r>
         <w:rPr>
           <w:rFonts w:cs="Arial"/>
           <w:color w:val="333333"/>
@@ -3933,7 +4303,9 @@
           <w:shd w:val="clear" w:color="auto" w:fill="FFFFFF"/>
           <w:lang w:val="en-IN"/>
         </w:rPr>
-      </w:pPr>
+        <w:t xml:space="preserve">        </w:t>
+      </w:r>
+      <w:proofErr w:type="spellStart"/>
       <w:r>
         <w:rPr>
           <w:rFonts w:cs="Arial"/>
@@ -3942,11 +4314,10 @@
           <w:shd w:val="clear" w:color="auto" w:fill="FFFFFF"/>
           <w:lang w:val="en-IN"/>
         </w:rPr>
-        <w:t>}</w:t>
-      </w:r>
-    </w:p>
-    <w:p>
-      <w:pPr>
+        <w:t>classpath</w:t>
+      </w:r>
+      <w:proofErr w:type="spellEnd"/>
+      <w:r>
         <w:rPr>
           <w:rFonts w:cs="Arial"/>
           <w:color w:val="333333"/>
@@ -3954,7 +4325,8 @@
           <w:shd w:val="clear" w:color="auto" w:fill="FFFFFF"/>
           <w:lang w:val="en-IN"/>
         </w:rPr>
-      </w:pPr>
+        <w:t xml:space="preserve"> 'com.android.tools.build:gradle:1.2.3'</w:t>
+      </w:r>
     </w:p>
     <w:p>
       <w:pPr>
@@ -3974,7 +4346,7 @@
           <w:shd w:val="clear" w:color="auto" w:fill="FFFFFF"/>
           <w:lang w:val="en-IN"/>
         </w:rPr>
-        <w:t>allprojects {</w:t>
+        <w:t xml:space="preserve">    }</w:t>
       </w:r>
     </w:p>
     <w:p>
@@ -3995,7 +4367,7 @@
           <w:shd w:val="clear" w:color="auto" w:fill="FFFFFF"/>
           <w:lang w:val="en-IN"/>
         </w:rPr>
-        <w:t xml:space="preserve">    repositories {</w:t>
+        <w:t>}</w:t>
       </w:r>
     </w:p>
     <w:p>
@@ -4008,7 +4380,9 @@
           <w:lang w:val="en-IN"/>
         </w:rPr>
       </w:pPr>
-      <w:r>
+    </w:p>
+    <w:p>
+      <w:pPr>
         <w:rPr>
           <w:rFonts w:cs="Arial"/>
           <w:color w:val="333333"/>
@@ -4016,7 +4390,92 @@
           <w:shd w:val="clear" w:color="auto" w:fill="FFFFFF"/>
           <w:lang w:val="en-IN"/>
         </w:rPr>
-        <w:t xml:space="preserve">        jcenter()</w:t>
+      </w:pPr>
+      <w:proofErr w:type="spellStart"/>
+      <w:r>
+        <w:rPr>
+          <w:rFonts w:cs="Arial"/>
+          <w:color w:val="333333"/>
+          <w:szCs w:val="24"/>
+          <w:shd w:val="clear" w:color="auto" w:fill="FFFFFF"/>
+          <w:lang w:val="en-IN"/>
+        </w:rPr>
+        <w:t>allprojects</w:t>
+      </w:r>
+      <w:proofErr w:type="spellEnd"/>
+      <w:r>
+        <w:rPr>
+          <w:rFonts w:cs="Arial"/>
+          <w:color w:val="333333"/>
+          <w:szCs w:val="24"/>
+          <w:shd w:val="clear" w:color="auto" w:fill="FFFFFF"/>
+          <w:lang w:val="en-IN"/>
+        </w:rPr>
+        <w:t xml:space="preserve"> {</w:t>
+      </w:r>
+    </w:p>
+    <w:p>
+      <w:pPr>
+        <w:rPr>
+          <w:rFonts w:cs="Arial"/>
+          <w:color w:val="333333"/>
+          <w:szCs w:val="24"/>
+          <w:shd w:val="clear" w:color="auto" w:fill="FFFFFF"/>
+          <w:lang w:val="en-IN"/>
+        </w:rPr>
+      </w:pPr>
+      <w:r>
+        <w:rPr>
+          <w:rFonts w:cs="Arial"/>
+          <w:color w:val="333333"/>
+          <w:szCs w:val="24"/>
+          <w:shd w:val="clear" w:color="auto" w:fill="FFFFFF"/>
+          <w:lang w:val="en-IN"/>
+        </w:rPr>
+        <w:t xml:space="preserve">    repositories {</w:t>
+      </w:r>
+    </w:p>
+    <w:p>
+      <w:pPr>
+        <w:rPr>
+          <w:rFonts w:cs="Arial"/>
+          <w:color w:val="333333"/>
+          <w:szCs w:val="24"/>
+          <w:shd w:val="clear" w:color="auto" w:fill="FFFFFF"/>
+          <w:lang w:val="en-IN"/>
+        </w:rPr>
+      </w:pPr>
+      <w:r>
+        <w:rPr>
+          <w:rFonts w:cs="Arial"/>
+          <w:color w:val="333333"/>
+          <w:szCs w:val="24"/>
+          <w:shd w:val="clear" w:color="auto" w:fill="FFFFFF"/>
+          <w:lang w:val="en-IN"/>
+        </w:rPr>
+        <w:t xml:space="preserve">        </w:t>
+      </w:r>
+      <w:proofErr w:type="spellStart"/>
+      <w:r>
+        <w:rPr>
+          <w:rFonts w:cs="Arial"/>
+          <w:color w:val="333333"/>
+          <w:szCs w:val="24"/>
+          <w:shd w:val="clear" w:color="auto" w:fill="FFFFFF"/>
+          <w:lang w:val="en-IN"/>
+        </w:rPr>
+        <w:t>jcenter</w:t>
+      </w:r>
+      <w:proofErr w:type="spellEnd"/>
+      <w:r>
+        <w:rPr>
+          <w:rFonts w:cs="Arial"/>
+          <w:color w:val="333333"/>
+          <w:szCs w:val="24"/>
+          <w:shd w:val="clear" w:color="auto" w:fill="FFFFFF"/>
+          <w:lang w:val="en-IN"/>
+        </w:rPr>
+        <w:t>()</w:t>
       </w:r>
     </w:p>
     <w:p>
@@ -4037,7 +4496,29 @@
           <w:shd w:val="clear" w:color="auto" w:fill="FFFFFF"/>
           <w:lang w:val="en-IN"/>
         </w:rPr>
-        <w:t xml:space="preserve">        maven { url </w:t>
+        <w:t xml:space="preserve">        maven { </w:t>
+      </w:r>
+      <w:proofErr w:type="spellStart"/>
+      <w:r>
+        <w:rPr>
+          <w:rFonts w:cs="Arial"/>
+          <w:color w:val="333333"/>
+          <w:szCs w:val="24"/>
+          <w:shd w:val="clear" w:color="auto" w:fill="FFFFFF"/>
+          <w:lang w:val="en-IN"/>
+        </w:rPr>
+        <w:t>url</w:t>
+      </w:r>
+      <w:proofErr w:type="spellEnd"/>
+      <w:r>
+        <w:rPr>
+          <w:rFonts w:cs="Arial"/>
+          <w:color w:val="333333"/>
+          <w:szCs w:val="24"/>
+          <w:shd w:val="clear" w:color="auto" w:fill="FFFFFF"/>
+          <w:lang w:val="en-IN"/>
+        </w:rPr>
+        <w:t xml:space="preserve"> </w:t>
       </w:r>
       <w:r>
         <w:rPr>
@@ -4067,6 +4548,16 @@
           <w:sz w:val="18"/>
           <w:szCs w:val="18"/>
         </w:rPr>
+        <w:t>-android</w:t>
+      </w:r>
+      <w:r>
+        <w:rPr>
+          <w:b/>
+          <w:bCs/>
+          <w:color w:val="008000"/>
+          <w:sz w:val="18"/>
+          <w:szCs w:val="18"/>
+        </w:rPr>
         <w:t>’</w:t>
       </w:r>
     </w:p>
@@ -4140,8 +4631,8 @@
           <w:rFonts w:cs="Arial"/>
         </w:rPr>
       </w:pPr>
-      <w:bookmarkStart w:id="21" w:name="_Toc297311299"/>
-      <w:bookmarkStart w:id="22" w:name="_Toc425756321"/>
+      <w:bookmarkStart w:id="22" w:name="_Toc297311299"/>
+      <w:bookmarkStart w:id="23" w:name="_Toc425756321"/>
       <w:r>
         <w:rPr>
           <w:rFonts w:cs="Arial"/>
@@ -4154,14 +4645,14 @@
         </w:rPr>
         <w:t>Integration</w:t>
       </w:r>
-      <w:bookmarkEnd w:id="21"/>
+      <w:bookmarkEnd w:id="22"/>
       <w:r>
         <w:rPr>
           <w:rFonts w:cs="Arial"/>
         </w:rPr>
         <w:t xml:space="preserve"> for external team</w:t>
       </w:r>
-      <w:bookmarkEnd w:id="22"/>
+      <w:bookmarkEnd w:id="23"/>
     </w:p>
     <w:p>
       <w:pPr>
@@ -4189,7 +4680,39 @@
           <w:rFonts w:cs="Arial"/>
           <w:lang w:val="en-GB"/>
         </w:rPr>
-        <w:t>Extract the code base received where in sample application can be found which is dependent on dicomm client library’s aar file.</w:t>
+        <w:t xml:space="preserve">Extract the code base received where in sample application can be found which is dependent on </w:t>
+      </w:r>
+      <w:proofErr w:type="spellStart"/>
+      <w:r>
+        <w:rPr>
+          <w:rFonts w:cs="Arial"/>
+          <w:lang w:val="en-GB"/>
+        </w:rPr>
+        <w:t>dicomm</w:t>
+      </w:r>
+      <w:proofErr w:type="spellEnd"/>
+      <w:r>
+        <w:rPr>
+          <w:rFonts w:cs="Arial"/>
+          <w:lang w:val="en-GB"/>
+        </w:rPr>
+        <w:t xml:space="preserve"> client library’s </w:t>
+      </w:r>
+      <w:proofErr w:type="spellStart"/>
+      <w:r>
+        <w:rPr>
+          <w:rFonts w:cs="Arial"/>
+          <w:lang w:val="en-GB"/>
+        </w:rPr>
+        <w:t>aar</w:t>
+      </w:r>
+      <w:proofErr w:type="spellEnd"/>
+      <w:r>
+        <w:rPr>
+          <w:rFonts w:cs="Arial"/>
+          <w:lang w:val="en-GB"/>
+        </w:rPr>
+        <w:t xml:space="preserve"> file.</w:t>
       </w:r>
     </w:p>
     <w:p>
@@ -4209,6 +4732,7 @@
           <w:szCs w:val="24"/>
         </w:rPr>
       </w:pPr>
+      <w:proofErr w:type="spellStart"/>
       <w:r>
         <w:rPr>
           <w:rFonts w:ascii="Arial" w:hAnsi="Arial" w:cs="Arial"/>
@@ -4216,7 +4740,17 @@
           <w:sz w:val="24"/>
           <w:szCs w:val="24"/>
         </w:rPr>
-        <w:t xml:space="preserve">DIComm client depends on </w:t>
+        <w:t>DIComm</w:t>
+      </w:r>
+      <w:proofErr w:type="spellEnd"/>
+      <w:r>
+        <w:rPr>
+          <w:rFonts w:ascii="Arial" w:hAnsi="Arial" w:cs="Arial"/>
+          <w:color w:val="333333"/>
+          <w:sz w:val="24"/>
+          <w:szCs w:val="24"/>
+        </w:rPr>
+        <w:t xml:space="preserve"> client depends on </w:t>
       </w:r>
       <w:r>
         <w:rPr>
@@ -4262,22 +4796,42 @@
           <w:szCs w:val="24"/>
         </w:rPr>
       </w:pPr>
+      <w:proofErr w:type="spellStart"/>
       <w:r>
         <w:rPr>
           <w:rFonts w:ascii="Arial" w:hAnsi="Arial" w:cs="Arial"/>
           <w:sz w:val="24"/>
           <w:szCs w:val="24"/>
         </w:rPr>
-        <w:t>Gradle dependencies</w:t>
-      </w:r>
+        <w:t>Gradle</w:t>
+      </w:r>
+      <w:proofErr w:type="spellEnd"/>
       <w:r>
         <w:rPr>
           <w:rFonts w:ascii="Arial" w:hAnsi="Arial" w:cs="Arial"/>
           <w:sz w:val="24"/>
           <w:szCs w:val="24"/>
         </w:rPr>
-        <w:t xml:space="preserve"> in app build.gradle</w:t>
-      </w:r>
+        <w:t xml:space="preserve"> dependencies</w:t>
+      </w:r>
+      <w:r>
+        <w:rPr>
+          <w:rFonts w:ascii="Arial" w:hAnsi="Arial" w:cs="Arial"/>
+          <w:sz w:val="24"/>
+          <w:szCs w:val="24"/>
+        </w:rPr>
+        <w:t xml:space="preserve"> in app </w:t>
+      </w:r>
+      <w:proofErr w:type="spellStart"/>
+      <w:r>
+        <w:rPr>
+          <w:rFonts w:ascii="Arial" w:hAnsi="Arial" w:cs="Arial"/>
+          <w:sz w:val="24"/>
+          <w:szCs w:val="24"/>
+        </w:rPr>
+        <w:t>build.gradle</w:t>
+      </w:r>
+      <w:proofErr w:type="spellEnd"/>
     </w:p>
     <w:p>
       <w:pPr>
@@ -4359,7 +4913,23 @@
           <w:sz w:val="24"/>
           <w:szCs w:val="24"/>
         </w:rPr>
-        <w:t>1.3</w:t>
+        <w:t>2</w:t>
+      </w:r>
+      <w:r>
+        <w:rPr>
+          <w:rFonts w:ascii="Arial" w:hAnsi="Arial" w:cs="Arial"/>
+          <w:sz w:val="24"/>
+          <w:szCs w:val="24"/>
+        </w:rPr>
+        <w:t>.</w:t>
+      </w:r>
+      <w:r>
+        <w:rPr>
+          <w:rFonts w:ascii="Arial" w:hAnsi="Arial" w:cs="Arial"/>
+          <w:sz w:val="24"/>
+          <w:szCs w:val="24"/>
+        </w:rPr>
+        <w:t>0</w:t>
       </w:r>
       <w:r>
         <w:rPr>
@@ -4369,7 +4939,51 @@
           <w:szCs w:val="24"/>
           <w:shd w:val="clear" w:color="auto" w:fill="F5F5F5"/>
         </w:rPr>
-        <w:t>, ext: 'aar')</w:t>
+        <w:t xml:space="preserve">, </w:t>
+      </w:r>
+      <w:proofErr w:type="spellStart"/>
+      <w:r>
+        <w:rPr>
+          <w:rFonts w:ascii="Arial" w:hAnsi="Arial" w:cs="Arial"/>
+          <w:color w:val="333333"/>
+          <w:sz w:val="24"/>
+          <w:szCs w:val="24"/>
+          <w:shd w:val="clear" w:color="auto" w:fill="F5F5F5"/>
+        </w:rPr>
+        <w:t>ext</w:t>
+      </w:r>
+      <w:proofErr w:type="spellEnd"/>
+      <w:r>
+        <w:rPr>
+          <w:rFonts w:ascii="Arial" w:hAnsi="Arial" w:cs="Arial"/>
+          <w:color w:val="333333"/>
+          <w:sz w:val="24"/>
+          <w:szCs w:val="24"/>
+          <w:shd w:val="clear" w:color="auto" w:fill="F5F5F5"/>
+        </w:rPr>
+        <w:t>: '</w:t>
+      </w:r>
+      <w:proofErr w:type="spellStart"/>
+      <w:r>
+        <w:rPr>
+          <w:rFonts w:ascii="Arial" w:hAnsi="Arial" w:cs="Arial"/>
+          <w:color w:val="333333"/>
+          <w:sz w:val="24"/>
+          <w:szCs w:val="24"/>
+          <w:shd w:val="clear" w:color="auto" w:fill="F5F5F5"/>
+        </w:rPr>
+        <w:t>aar</w:t>
+      </w:r>
+      <w:proofErr w:type="spellEnd"/>
+      <w:r>
+        <w:rPr>
+          <w:rFonts w:ascii="Arial" w:hAnsi="Arial" w:cs="Arial"/>
+          <w:color w:val="333333"/>
+          <w:sz w:val="24"/>
+          <w:szCs w:val="24"/>
+          <w:shd w:val="clear" w:color="auto" w:fill="F5F5F5"/>
+        </w:rPr>
+        <w:t>')</w:t>
       </w:r>
     </w:p>
     <w:p>
@@ -4443,8 +5057,9 @@
           <w:shd w:val="clear" w:color="auto" w:fill="F5F5F5"/>
           <w:lang w:val="en-IN"/>
         </w:rPr>
-        <w:t>along with dicomm client</w:t>
-      </w:r>
+        <w:t xml:space="preserve">along with </w:t>
+      </w:r>
+      <w:proofErr w:type="spellStart"/>
       <w:r>
         <w:rPr>
           <w:rFonts w:cs="Arial"/>
@@ -4453,8 +5068,9 @@
           <w:shd w:val="clear" w:color="auto" w:fill="F5F5F5"/>
           <w:lang w:val="en-IN"/>
         </w:rPr>
-        <w:t xml:space="preserve"> library aar file </w:t>
-      </w:r>
+        <w:t>dicomm</w:t>
+      </w:r>
+      <w:proofErr w:type="spellEnd"/>
       <w:r>
         <w:rPr>
           <w:rFonts w:cs="Arial"/>
@@ -4463,12 +5079,9 @@
           <w:shd w:val="clear" w:color="auto" w:fill="F5F5F5"/>
           <w:lang w:val="en-IN"/>
         </w:rPr>
-        <w:t>under libs folder.</w:t>
-      </w:r>
-    </w:p>
-    <w:p>
-      <w:pPr>
-        <w:ind w:left="360"/>
+        <w:t xml:space="preserve"> client</w:t>
+      </w:r>
+      <w:r>
         <w:rPr>
           <w:rFonts w:cs="Arial"/>
           <w:color w:val="333333"/>
@@ -4476,6 +5089,51 @@
           <w:shd w:val="clear" w:color="auto" w:fill="F5F5F5"/>
           <w:lang w:val="en-IN"/>
         </w:rPr>
+        <w:t xml:space="preserve"> library </w:t>
+      </w:r>
+      <w:proofErr w:type="spellStart"/>
+      <w:r>
+        <w:rPr>
+          <w:rFonts w:cs="Arial"/>
+          <w:color w:val="333333"/>
+          <w:szCs w:val="24"/>
+          <w:shd w:val="clear" w:color="auto" w:fill="F5F5F5"/>
+          <w:lang w:val="en-IN"/>
+        </w:rPr>
+        <w:t>aar</w:t>
+      </w:r>
+      <w:proofErr w:type="spellEnd"/>
+      <w:r>
+        <w:rPr>
+          <w:rFonts w:cs="Arial"/>
+          <w:color w:val="333333"/>
+          <w:szCs w:val="24"/>
+          <w:shd w:val="clear" w:color="auto" w:fill="F5F5F5"/>
+          <w:lang w:val="en-IN"/>
+        </w:rPr>
+        <w:t xml:space="preserve"> file </w:t>
+      </w:r>
+      <w:r>
+        <w:rPr>
+          <w:rFonts w:cs="Arial"/>
+          <w:color w:val="333333"/>
+          <w:szCs w:val="24"/>
+          <w:shd w:val="clear" w:color="auto" w:fill="F5F5F5"/>
+          <w:lang w:val="en-IN"/>
+        </w:rPr>
+        <w:t>under libs folder.</w:t>
+      </w:r>
+    </w:p>
+    <w:p>
+      <w:pPr>
+        <w:ind w:left="360"/>
+        <w:rPr>
+          <w:rFonts w:cs="Arial"/>
+          <w:color w:val="333333"/>
+          <w:szCs w:val="24"/>
+          <w:shd w:val="clear" w:color="auto" w:fill="F5F5F5"/>
+          <w:lang w:val="en-IN"/>
+        </w:rPr>
       </w:pPr>
     </w:p>
     <w:p>
@@ -4485,15 +5143,15 @@
           <w:rFonts w:cs="Arial"/>
         </w:rPr>
       </w:pPr>
-      <w:bookmarkStart w:id="23" w:name="_Toc425756322"/>
-      <w:bookmarkStart w:id="24" w:name="_Toc297311300"/>
+      <w:bookmarkStart w:id="24" w:name="_Toc425756322"/>
+      <w:bookmarkStart w:id="25" w:name="_Toc297311300"/>
       <w:r>
         <w:rPr>
           <w:rFonts w:cs="Arial"/>
         </w:rPr>
         <w:t>Library versioning</w:t>
       </w:r>
-      <w:bookmarkEnd w:id="23"/>
+      <w:bookmarkEnd w:id="24"/>
     </w:p>
     <w:p>
       <w:pPr>
@@ -4519,6 +5177,7 @@
           <w:lang w:val="en-GB"/>
         </w:rPr>
       </w:pPr>
+      <w:proofErr w:type="spellStart"/>
       <w:r>
         <w:rPr>
           <w:rFonts w:cs="Arial"/>
@@ -4531,7 +5190,15 @@
           <w:rFonts w:cs="Arial"/>
           <w:lang w:val="en-GB"/>
         </w:rPr>
-        <w:t>LibVersion();</w:t>
+        <w:t>LibVersion</w:t>
+      </w:r>
+      <w:proofErr w:type="spellEnd"/>
+      <w:r>
+        <w:rPr>
+          <w:rFonts w:cs="Arial"/>
+          <w:lang w:val="en-GB"/>
+        </w:rPr>
+        <w:t>();</w:t>
       </w:r>
     </w:p>
     <w:p>
@@ -4582,7 +5249,7 @@
         </w:rPr>
       </w:pPr>
     </w:p>
-    <w:bookmarkEnd w:id="24"/>
+    <w:bookmarkEnd w:id="25"/>
     <w:p>
       <w:pPr>
         <w:pStyle w:val="BodyText"/>
@@ -4606,48 +5273,83 @@
           <w:rFonts w:cs="Arial"/>
         </w:rPr>
       </w:pPr>
-      <w:bookmarkStart w:id="25" w:name="_Toc425756323"/>
-      <w:bookmarkStart w:id="26" w:name="_Toc297311301"/>
-      <w:r>
-        <w:rPr>
-          <w:rFonts w:cs="Arial"/>
-        </w:rPr>
-        <w:lastRenderedPageBreak/>
+      <w:bookmarkStart w:id="26" w:name="_Toc425756323"/>
+      <w:bookmarkStart w:id="27" w:name="_Toc297311301"/>
+      <w:r>
+        <w:rPr>
+          <w:rFonts w:cs="Arial"/>
+        </w:rPr>
         <w:t>INITIALIZATION</w:t>
       </w:r>
-      <w:bookmarkEnd w:id="25"/>
-    </w:p>
-    <w:p>
-      <w:pPr>
-        <w:rPr>
-          <w:rFonts w:cs="Arial"/>
-        </w:rPr>
-      </w:pPr>
-    </w:p>
-    <w:p>
-      <w:pPr>
-        <w:rPr>
-          <w:rFonts w:cs="Arial"/>
-        </w:rPr>
-      </w:pPr>
-      <w:r>
-        <w:rPr>
-          <w:rFonts w:cs="Arial"/>
-        </w:rPr>
-        <w:t>DICommClientWrapper is the class which is used for library initialization.</w:t>
-      </w:r>
-    </w:p>
-    <w:p>
-      <w:pPr>
-        <w:rPr>
-          <w:rFonts w:cs="Arial"/>
-        </w:rPr>
-      </w:pPr>
-      <w:r>
-        <w:rPr>
-          <w:rFonts w:cs="Arial"/>
-        </w:rPr>
-        <w:t xml:space="preserve">We need to create discovery manager and cppcontroller instance as a first step of initialization. This class provides APIs to get discovery manager. Application need to create cppcontroller instance if it needs to connect/communicate remotely via CPP.         </w:t>
+      <w:bookmarkEnd w:id="26"/>
+    </w:p>
+    <w:p>
+      <w:pPr>
+        <w:rPr>
+          <w:rFonts w:cs="Arial"/>
+        </w:rPr>
+      </w:pPr>
+    </w:p>
+    <w:p>
+      <w:pPr>
+        <w:rPr>
+          <w:rFonts w:cs="Arial"/>
+        </w:rPr>
+      </w:pPr>
+      <w:proofErr w:type="spellStart"/>
+      <w:r>
+        <w:rPr>
+          <w:rFonts w:cs="Arial"/>
+        </w:rPr>
+        <w:t>DICommClientWrapper</w:t>
+      </w:r>
+      <w:proofErr w:type="spellEnd"/>
+      <w:r>
+        <w:rPr>
+          <w:rFonts w:cs="Arial"/>
+        </w:rPr>
+        <w:t xml:space="preserve"> is the class which is used for library initialization.</w:t>
+      </w:r>
+    </w:p>
+    <w:p>
+      <w:pPr>
+        <w:rPr>
+          <w:rFonts w:cs="Arial"/>
+        </w:rPr>
+      </w:pPr>
+      <w:r>
+        <w:rPr>
+          <w:rFonts w:cs="Arial"/>
+        </w:rPr>
+        <w:t xml:space="preserve">We need to create discovery manager and </w:t>
+      </w:r>
+      <w:proofErr w:type="spellStart"/>
+      <w:r>
+        <w:rPr>
+          <w:rFonts w:cs="Arial"/>
+        </w:rPr>
+        <w:t>cppcontroller</w:t>
+      </w:r>
+      <w:proofErr w:type="spellEnd"/>
+      <w:r>
+        <w:rPr>
+          <w:rFonts w:cs="Arial"/>
+        </w:rPr>
+        <w:t xml:space="preserve"> instance as a first step of initialization. This class provides APIs to get discovery manager. Application need to create </w:t>
+      </w:r>
+      <w:proofErr w:type="spellStart"/>
+      <w:r>
+        <w:rPr>
+          <w:rFonts w:cs="Arial"/>
+        </w:rPr>
+        <w:t>cppcontroller</w:t>
+      </w:r>
+      <w:proofErr w:type="spellEnd"/>
+      <w:r>
+        <w:rPr>
+          <w:rFonts w:cs="Arial"/>
+        </w:rPr>
+        <w:t xml:space="preserve"> instance if it needs to connect/communicate remotely via CPP.         </w:t>
       </w:r>
     </w:p>
     <w:p>
@@ -4670,14 +5372,14 @@
           <w:rFonts w:cs="Arial"/>
         </w:rPr>
       </w:pPr>
-      <w:bookmarkStart w:id="27" w:name="_Toc425756324"/>
+      <w:bookmarkStart w:id="28" w:name="_Toc425756324"/>
       <w:r>
         <w:rPr>
           <w:rFonts w:cs="Arial"/>
         </w:rPr>
         <w:t>Initialization steps</w:t>
       </w:r>
-      <w:bookmarkEnd w:id="27"/>
+      <w:bookmarkEnd w:id="28"/>
     </w:p>
     <w:p>
       <w:pPr>
@@ -4700,9 +5402,9 @@
           <w:szCs w:val="22"/>
           <w:lang w:val="en-GB"/>
         </w:rPr>
-        <w:t xml:space="preserve">public static synchronized &lt;U extends DICommAppliance&gt; void </w:t>
-      </w:r>
-      <w:proofErr w:type="gramStart"/>
+        <w:t xml:space="preserve">public static synchronized &lt;U extends </w:t>
+      </w:r>
+      <w:proofErr w:type="spellStart"/>
       <w:r>
         <w:rPr>
           <w:rFonts w:cs="Arial"/>
@@ -4710,9 +5412,9 @@
           <w:szCs w:val="22"/>
           <w:lang w:val="en-GB"/>
         </w:rPr>
-        <w:t>initializeDICommLibrary(</w:t>
-      </w:r>
-      <w:proofErr w:type="gramEnd"/>
+        <w:t>DICommAppliance</w:t>
+      </w:r>
+      <w:proofErr w:type="spellEnd"/>
       <w:r>
         <w:rPr>
           <w:rFonts w:cs="Arial"/>
@@ -4720,7 +5422,158 @@
           <w:szCs w:val="22"/>
           <w:lang w:val="en-GB"/>
         </w:rPr>
-        <w:t>Context context,DICommApplianceFactory&lt;U&gt; applianceFactory, DICommApplianceDatabase&lt;U&gt; applianceDatabase, CppController cppController)</w:t>
+        <w:t xml:space="preserve">&gt; void </w:t>
+      </w:r>
+      <w:proofErr w:type="spellStart"/>
+      <w:proofErr w:type="gramStart"/>
+      <w:r>
+        <w:rPr>
+          <w:rFonts w:cs="Arial"/>
+          <w:sz w:val="22"/>
+          <w:szCs w:val="22"/>
+          <w:lang w:val="en-GB"/>
+        </w:rPr>
+        <w:t>initializeDICommLibrary</w:t>
+      </w:r>
+      <w:proofErr w:type="spellEnd"/>
+      <w:r>
+        <w:rPr>
+          <w:rFonts w:cs="Arial"/>
+          <w:sz w:val="22"/>
+          <w:szCs w:val="22"/>
+          <w:lang w:val="en-GB"/>
+        </w:rPr>
+        <w:t>(</w:t>
+      </w:r>
+      <w:proofErr w:type="gramEnd"/>
+      <w:r>
+        <w:rPr>
+          <w:rFonts w:cs="Arial"/>
+          <w:sz w:val="22"/>
+          <w:szCs w:val="22"/>
+          <w:lang w:val="en-GB"/>
+        </w:rPr>
+        <w:t xml:space="preserve">Context </w:t>
+      </w:r>
+      <w:proofErr w:type="spellStart"/>
+      <w:r>
+        <w:rPr>
+          <w:rFonts w:cs="Arial"/>
+          <w:sz w:val="22"/>
+          <w:szCs w:val="22"/>
+          <w:lang w:val="en-GB"/>
+        </w:rPr>
+        <w:t>context,DICommApplianceFactory</w:t>
+      </w:r>
+      <w:proofErr w:type="spellEnd"/>
+      <w:r>
+        <w:rPr>
+          <w:rFonts w:cs="Arial"/>
+          <w:sz w:val="22"/>
+          <w:szCs w:val="22"/>
+          <w:lang w:val="en-GB"/>
+        </w:rPr>
+        <w:t xml:space="preserve">&lt;U&gt; </w:t>
+      </w:r>
+      <w:proofErr w:type="spellStart"/>
+      <w:r>
+        <w:rPr>
+          <w:rFonts w:cs="Arial"/>
+          <w:sz w:val="22"/>
+          <w:szCs w:val="22"/>
+          <w:lang w:val="en-GB"/>
+        </w:rPr>
+        <w:t>applianceFactory</w:t>
+      </w:r>
+      <w:proofErr w:type="spellEnd"/>
+      <w:r>
+        <w:rPr>
+          <w:rFonts w:cs="Arial"/>
+          <w:sz w:val="22"/>
+          <w:szCs w:val="22"/>
+          <w:lang w:val="en-GB"/>
+        </w:rPr>
+        <w:t xml:space="preserve">, </w:t>
+      </w:r>
+      <w:proofErr w:type="spellStart"/>
+      <w:r>
+        <w:rPr>
+          <w:rFonts w:cs="Arial"/>
+          <w:sz w:val="22"/>
+          <w:szCs w:val="22"/>
+          <w:lang w:val="en-GB"/>
+        </w:rPr>
+        <w:t>DICommApplianceDatabase</w:t>
+      </w:r>
+      <w:proofErr w:type="spellEnd"/>
+      <w:r>
+        <w:rPr>
+          <w:rFonts w:cs="Arial"/>
+          <w:sz w:val="22"/>
+          <w:szCs w:val="22"/>
+          <w:lang w:val="en-GB"/>
+        </w:rPr>
+        <w:t xml:space="preserve">&lt;U&gt; </w:t>
+      </w:r>
+      <w:proofErr w:type="spellStart"/>
+      <w:r>
+        <w:rPr>
+          <w:rFonts w:cs="Arial"/>
+          <w:sz w:val="22"/>
+          <w:szCs w:val="22"/>
+          <w:lang w:val="en-GB"/>
+        </w:rPr>
+        <w:t>applianceDatabase</w:t>
+      </w:r>
+      <w:proofErr w:type="spellEnd"/>
+      <w:r>
+        <w:rPr>
+          <w:rFonts w:cs="Arial"/>
+          <w:sz w:val="22"/>
+          <w:szCs w:val="22"/>
+          <w:lang w:val="en-GB"/>
+        </w:rPr>
+        <w:t xml:space="preserve">, </w:t>
+      </w:r>
+      <w:proofErr w:type="spellStart"/>
+      <w:r>
+        <w:rPr>
+          <w:rFonts w:cs="Arial"/>
+          <w:sz w:val="22"/>
+          <w:szCs w:val="22"/>
+          <w:lang w:val="en-GB"/>
+        </w:rPr>
+        <w:t>CppController</w:t>
+      </w:r>
+      <w:proofErr w:type="spellEnd"/>
+      <w:r>
+        <w:rPr>
+          <w:rFonts w:cs="Arial"/>
+          <w:sz w:val="22"/>
+          <w:szCs w:val="22"/>
+          <w:lang w:val="en-GB"/>
+        </w:rPr>
+        <w:t xml:space="preserve"> </w:t>
+      </w:r>
+      <w:proofErr w:type="spellStart"/>
+      <w:r>
+        <w:rPr>
+          <w:rFonts w:cs="Arial"/>
+          <w:sz w:val="22"/>
+          <w:szCs w:val="22"/>
+          <w:lang w:val="en-GB"/>
+        </w:rPr>
+        <w:t>cppController</w:t>
+      </w:r>
+      <w:proofErr w:type="spellEnd"/>
+      <w:r>
+        <w:rPr>
+          <w:rFonts w:cs="Arial"/>
+          <w:sz w:val="22"/>
+          <w:szCs w:val="22"/>
+          <w:lang w:val="en-GB"/>
+        </w:rPr>
+        <w:t>)</w:t>
       </w:r>
     </w:p>
     <w:p>
@@ -4737,6 +5590,7 @@
           <w:lang w:val="en-GB"/>
         </w:rPr>
       </w:pPr>
+      <w:proofErr w:type="spellStart"/>
       <w:r>
         <w:rPr>
           <w:rFonts w:cs="Arial"/>
@@ -4744,7 +5598,17 @@
           <w:szCs w:val="22"/>
           <w:lang w:val="en-GB"/>
         </w:rPr>
-        <w:t>DICommAppliance –  base class for appliance, verticals need to extend this class to create their own representation of appliance</w:t>
+        <w:t>DICommAppliance</w:t>
+      </w:r>
+      <w:proofErr w:type="spellEnd"/>
+      <w:r>
+        <w:rPr>
+          <w:rFonts w:cs="Arial"/>
+          <w:sz w:val="22"/>
+          <w:szCs w:val="22"/>
+          <w:lang w:val="en-GB"/>
+        </w:rPr>
+        <w:t xml:space="preserve"> –  base class for appliance, verticals need to extend this class to create their own representation of appliance</w:t>
       </w:r>
       <w:r>
         <w:rPr>
@@ -4803,6 +5667,7 @@
           <w:lang w:val="en-GB"/>
         </w:rPr>
       </w:pPr>
+      <w:proofErr w:type="spellStart"/>
       <w:r>
         <w:rPr>
           <w:rFonts w:cs="Arial"/>
@@ -4810,9 +5675,9 @@
           <w:szCs w:val="22"/>
           <w:lang w:val="en-GB"/>
         </w:rPr>
-        <w:t>DICommApplianceFactory – an abstract class to identify the appliance. Apps               need to identify the appliance by networkNode.getModelName</w:t>
-      </w:r>
-      <w:proofErr w:type="gramStart"/>
+        <w:t>DICommApplianceFactory</w:t>
+      </w:r>
+      <w:proofErr w:type="spellEnd"/>
       <w:r>
         <w:rPr>
           <w:rFonts w:cs="Arial"/>
@@ -4820,9 +5685,9 @@
           <w:szCs w:val="22"/>
           <w:lang w:val="en-GB"/>
         </w:rPr>
-        <w:t>()  Ex</w:t>
-      </w:r>
-      <w:proofErr w:type="gramEnd"/>
+        <w:t xml:space="preserve"> – an abstract class to identify the appliance. Apps               need to identify the appliance by </w:t>
+      </w:r>
+      <w:proofErr w:type="spellStart"/>
       <w:r>
         <w:rPr>
           <w:rFonts w:cs="Arial"/>
@@ -4830,7 +5695,48 @@
           <w:szCs w:val="22"/>
           <w:lang w:val="en-GB"/>
         </w:rPr>
-        <w:t>: if model name is AirPurifier, Air app will return true.</w:t>
+        <w:t>networkNode.getModelName</w:t>
+      </w:r>
+      <w:proofErr w:type="spellEnd"/>
+      <w:proofErr w:type="gramStart"/>
+      <w:r>
+        <w:rPr>
+          <w:rFonts w:cs="Arial"/>
+          <w:sz w:val="22"/>
+          <w:szCs w:val="22"/>
+          <w:lang w:val="en-GB"/>
+        </w:rPr>
+        <w:t>()  Ex</w:t>
+      </w:r>
+      <w:proofErr w:type="gramEnd"/>
+      <w:r>
+        <w:rPr>
+          <w:rFonts w:cs="Arial"/>
+          <w:sz w:val="22"/>
+          <w:szCs w:val="22"/>
+          <w:lang w:val="en-GB"/>
+        </w:rPr>
+        <w:t xml:space="preserve">: if model name is </w:t>
+      </w:r>
+      <w:proofErr w:type="spellStart"/>
+      <w:r>
+        <w:rPr>
+          <w:rFonts w:cs="Arial"/>
+          <w:sz w:val="22"/>
+          <w:szCs w:val="22"/>
+          <w:lang w:val="en-GB"/>
+        </w:rPr>
+        <w:t>AirPurifier</w:t>
+      </w:r>
+      <w:proofErr w:type="spellEnd"/>
+      <w:r>
+        <w:rPr>
+          <w:rFonts w:cs="Arial"/>
+          <w:sz w:val="22"/>
+          <w:szCs w:val="22"/>
+          <w:lang w:val="en-GB"/>
+        </w:rPr>
+        <w:t>, Air app will return true.</w:t>
       </w:r>
     </w:p>
     <w:p>
@@ -4847,6 +5753,7 @@
           <w:lang w:val="en-GB"/>
         </w:rPr>
       </w:pPr>
+      <w:proofErr w:type="spellStart"/>
       <w:r>
         <w:rPr>
           <w:rFonts w:cs="Arial"/>
@@ -4854,7 +5761,57 @@
           <w:szCs w:val="22"/>
           <w:lang w:val="en-GB"/>
         </w:rPr>
-        <w:t xml:space="preserve">DICommApplianceDatabase – an abstract class which need to be extended if application likes to persist any data like cppid, modelname etc. </w:t>
+        <w:t>DICommApplianceDatabase</w:t>
+      </w:r>
+      <w:proofErr w:type="spellEnd"/>
+      <w:r>
+        <w:rPr>
+          <w:rFonts w:cs="Arial"/>
+          <w:sz w:val="22"/>
+          <w:szCs w:val="22"/>
+          <w:lang w:val="en-GB"/>
+        </w:rPr>
+        <w:t xml:space="preserve"> – an abstract class which need to be extended if application likes to persist any data like </w:t>
+      </w:r>
+      <w:proofErr w:type="spellStart"/>
+      <w:r>
+        <w:rPr>
+          <w:rFonts w:cs="Arial"/>
+          <w:sz w:val="22"/>
+          <w:szCs w:val="22"/>
+          <w:lang w:val="en-GB"/>
+        </w:rPr>
+        <w:t>cppid</w:t>
+      </w:r>
+      <w:proofErr w:type="spellEnd"/>
+      <w:r>
+        <w:rPr>
+          <w:rFonts w:cs="Arial"/>
+          <w:sz w:val="22"/>
+          <w:szCs w:val="22"/>
+          <w:lang w:val="en-GB"/>
+        </w:rPr>
+        <w:t xml:space="preserve">, </w:t>
+      </w:r>
+      <w:proofErr w:type="spellStart"/>
+      <w:r>
+        <w:rPr>
+          <w:rFonts w:cs="Arial"/>
+          <w:sz w:val="22"/>
+          <w:szCs w:val="22"/>
+          <w:lang w:val="en-GB"/>
+        </w:rPr>
+        <w:t>modelname</w:t>
+      </w:r>
+      <w:proofErr w:type="spellEnd"/>
+      <w:r>
+        <w:rPr>
+          <w:rFonts w:cs="Arial"/>
+          <w:sz w:val="22"/>
+          <w:szCs w:val="22"/>
+          <w:lang w:val="en-GB"/>
+        </w:rPr>
+        <w:t xml:space="preserve"> etc. </w:t>
       </w:r>
       <w:r>
         <w:rPr>
@@ -4881,6 +5838,7 @@
           <w:lang w:val="en-GB"/>
         </w:rPr>
       </w:pPr>
+      <w:proofErr w:type="spellStart"/>
       <w:r>
         <w:rPr>
           <w:rFonts w:cs="Arial"/>
@@ -4888,7 +5846,37 @@
           <w:szCs w:val="22"/>
           <w:lang w:val="en-GB"/>
         </w:rPr>
-        <w:t xml:space="preserve">CppController – wrapper class to communicate to cpp. </w:t>
+        <w:t>CppController</w:t>
+      </w:r>
+      <w:proofErr w:type="spellEnd"/>
+      <w:r>
+        <w:rPr>
+          <w:rFonts w:cs="Arial"/>
+          <w:sz w:val="22"/>
+          <w:szCs w:val="22"/>
+          <w:lang w:val="en-GB"/>
+        </w:rPr>
+        <w:t xml:space="preserve"> – wrapper class to communicate to </w:t>
+      </w:r>
+      <w:proofErr w:type="spellStart"/>
+      <w:r>
+        <w:rPr>
+          <w:rFonts w:cs="Arial"/>
+          <w:sz w:val="22"/>
+          <w:szCs w:val="22"/>
+          <w:lang w:val="en-GB"/>
+        </w:rPr>
+        <w:t>cpp</w:t>
+      </w:r>
+      <w:proofErr w:type="spellEnd"/>
+      <w:r>
+        <w:rPr>
+          <w:rFonts w:cs="Arial"/>
+          <w:sz w:val="22"/>
+          <w:szCs w:val="22"/>
+          <w:lang w:val="en-GB"/>
+        </w:rPr>
+        <w:t xml:space="preserve">. </w:t>
       </w:r>
       <w:r>
         <w:rPr>
@@ -4915,6 +5903,7 @@
           <w:lang w:val="en-GB"/>
         </w:rPr>
       </w:pPr>
+      <w:proofErr w:type="spellStart"/>
       <w:r>
         <w:rPr>
           <w:rFonts w:cs="Arial"/>
@@ -4922,7 +5911,17 @@
           <w:szCs w:val="22"/>
           <w:lang w:val="en-GB"/>
         </w:rPr>
-        <w:t>NetworkNode – set of properties associated with an appliance.</w:t>
+        <w:t>NetworkNode</w:t>
+      </w:r>
+      <w:proofErr w:type="spellEnd"/>
+      <w:r>
+        <w:rPr>
+          <w:rFonts w:cs="Arial"/>
+          <w:sz w:val="22"/>
+          <w:szCs w:val="22"/>
+          <w:lang w:val="en-GB"/>
+        </w:rPr>
+        <w:t xml:space="preserve"> – set of properties associated with an appliance.</w:t>
       </w:r>
     </w:p>
     <w:p>
@@ -4948,6 +5947,7 @@
         </w:rPr>
         <w:t xml:space="preserve">public static synchronized void </w:t>
       </w:r>
+      <w:proofErr w:type="spellStart"/>
       <w:proofErr w:type="gramStart"/>
       <w:r>
         <w:rPr>
@@ -4956,9 +5956,9 @@
           <w:szCs w:val="22"/>
           <w:lang w:val="en-GB"/>
         </w:rPr>
-        <w:t>createSharedInstance(</w:t>
-      </w:r>
-      <w:proofErr w:type="gramEnd"/>
+        <w:t>createSharedInstance</w:t>
+      </w:r>
+      <w:proofErr w:type="spellEnd"/>
       <w:r>
         <w:rPr>
           <w:rFonts w:cs="Arial"/>
@@ -4966,7 +5966,57 @@
           <w:szCs w:val="22"/>
           <w:lang w:val="en-GB"/>
         </w:rPr>
-        <w:t>Context context, KpsConfigurationInfo kpsConfigurationInfo) {</w:t>
+        <w:t>(</w:t>
+      </w:r>
+      <w:proofErr w:type="gramEnd"/>
+      <w:r>
+        <w:rPr>
+          <w:rFonts w:cs="Arial"/>
+          <w:sz w:val="22"/>
+          <w:szCs w:val="22"/>
+          <w:lang w:val="en-GB"/>
+        </w:rPr>
+        <w:t xml:space="preserve">Context context, </w:t>
+      </w:r>
+      <w:proofErr w:type="spellStart"/>
+      <w:r>
+        <w:rPr>
+          <w:rFonts w:cs="Arial"/>
+          <w:sz w:val="22"/>
+          <w:szCs w:val="22"/>
+          <w:lang w:val="en-GB"/>
+        </w:rPr>
+        <w:t>KpsConfigurationInfo</w:t>
+      </w:r>
+      <w:proofErr w:type="spellEnd"/>
+      <w:r>
+        <w:rPr>
+          <w:rFonts w:cs="Arial"/>
+          <w:sz w:val="22"/>
+          <w:szCs w:val="22"/>
+          <w:lang w:val="en-GB"/>
+        </w:rPr>
+        <w:t xml:space="preserve"> </w:t>
+      </w:r>
+      <w:proofErr w:type="spellStart"/>
+      <w:r>
+        <w:rPr>
+          <w:rFonts w:cs="Arial"/>
+          <w:sz w:val="22"/>
+          <w:szCs w:val="22"/>
+          <w:lang w:val="en-GB"/>
+        </w:rPr>
+        <w:t>kpsConfigurationInfo</w:t>
+      </w:r>
+      <w:proofErr w:type="spellEnd"/>
+      <w:r>
+        <w:rPr>
+          <w:rFonts w:cs="Arial"/>
+          <w:sz w:val="22"/>
+          <w:szCs w:val="22"/>
+          <w:lang w:val="en-GB"/>
+        </w:rPr>
+        <w:t>) {</w:t>
       </w:r>
     </w:p>
     <w:p>
@@ -4980,6 +6030,7 @@
           <w:lang w:val="en-GB"/>
         </w:rPr>
       </w:pPr>
+      <w:proofErr w:type="spellStart"/>
       <w:r>
         <w:rPr>
           <w:rFonts w:cs="Arial"/>
@@ -4987,7 +6038,17 @@
           <w:szCs w:val="22"/>
           <w:lang w:val="en-GB"/>
         </w:rPr>
-        <w:t>KpsConfigurationInfo – an abstract class to be overridden to perform key provisioning</w:t>
+        <w:t>KpsConfigurationInfo</w:t>
+      </w:r>
+      <w:proofErr w:type="spellEnd"/>
+      <w:r>
+        <w:rPr>
+          <w:rFonts w:cs="Arial"/>
+          <w:sz w:val="22"/>
+          <w:szCs w:val="22"/>
+          <w:lang w:val="en-GB"/>
+        </w:rPr>
+        <w:t xml:space="preserve"> – an abstract class to be overridden to perform key provisioning</w:t>
       </w:r>
     </w:p>
     <w:p>
@@ -5010,7 +6071,29 @@
           <w:szCs w:val="22"/>
           <w:lang w:val="en-GB"/>
         </w:rPr>
-        <w:t>If it is pass null, cppcontroller instance cannot be created.</w:t>
+        <w:t xml:space="preserve">If it is pass null, </w:t>
+      </w:r>
+      <w:proofErr w:type="spellStart"/>
+      <w:r>
+        <w:rPr>
+          <w:rFonts w:cs="Arial"/>
+          <w:b/>
+          <w:sz w:val="22"/>
+          <w:szCs w:val="22"/>
+          <w:lang w:val="en-GB"/>
+        </w:rPr>
+        <w:t>cppcontroller</w:t>
+      </w:r>
+      <w:proofErr w:type="spellEnd"/>
+      <w:r>
+        <w:rPr>
+          <w:rFonts w:cs="Arial"/>
+          <w:b/>
+          <w:sz w:val="22"/>
+          <w:szCs w:val="22"/>
+          <w:lang w:val="en-GB"/>
+        </w:rPr>
+        <w:t xml:space="preserve"> instance cannot be created.</w:t>
       </w:r>
     </w:p>
     <w:p>
@@ -5021,9 +6104,9 @@
           <w:szCs w:val="24"/>
         </w:rPr>
       </w:pPr>
-      <w:bookmarkStart w:id="28" w:name="_Toc425756325"/>
-      <w:bookmarkStart w:id="29" w:name="_Toc297311305"/>
-      <w:bookmarkEnd w:id="26"/>
+      <w:bookmarkStart w:id="29" w:name="_Toc425756325"/>
+      <w:bookmarkStart w:id="30" w:name="_Toc297311305"/>
+      <w:bookmarkEnd w:id="27"/>
       <w:r>
         <w:rPr>
           <w:rFonts w:cs="Arial"/>
@@ -5031,7 +6114,7 @@
         </w:rPr>
         <w:t>Application components overview</w:t>
       </w:r>
-      <w:bookmarkEnd w:id="28"/>
+      <w:bookmarkEnd w:id="29"/>
     </w:p>
     <w:p>
       <w:pPr>
@@ -5041,12 +6124,53 @@
           <w:lang w:val="en-GB"/>
         </w:rPr>
       </w:pPr>
-      <w:r>
-        <w:rPr>
-          <w:rFonts w:cs="Arial"/>
-          <w:szCs w:val="24"/>
-        </w:rPr>
-        <w:t>DIComm creates necessary super classes and abstract classes where in an application which uses dicomm library can subclass them and override the existing behaviour.</w:t>
+      <w:proofErr w:type="spellStart"/>
+      <w:r>
+        <w:rPr>
+          <w:rFonts w:cs="Arial"/>
+          <w:szCs w:val="24"/>
+        </w:rPr>
+        <w:t>DIComm</w:t>
+      </w:r>
+      <w:proofErr w:type="spellEnd"/>
+      <w:r>
+        <w:rPr>
+          <w:rFonts w:cs="Arial"/>
+          <w:szCs w:val="24"/>
+        </w:rPr>
+        <w:t xml:space="preserve"> creates necessary super classes and abstract classes where in an application which uses </w:t>
+      </w:r>
+      <w:proofErr w:type="spellStart"/>
+      <w:r>
+        <w:rPr>
+          <w:rFonts w:cs="Arial"/>
+          <w:szCs w:val="24"/>
+        </w:rPr>
+        <w:t>dicomm</w:t>
+      </w:r>
+      <w:proofErr w:type="spellEnd"/>
+      <w:r>
+        <w:rPr>
+          <w:rFonts w:cs="Arial"/>
+          <w:szCs w:val="24"/>
+        </w:rPr>
+        <w:t xml:space="preserve"> library can subclass them and override the existing </w:t>
+      </w:r>
+      <w:proofErr w:type="spellStart"/>
+      <w:r>
+        <w:rPr>
+          <w:rFonts w:cs="Arial"/>
+          <w:szCs w:val="24"/>
+        </w:rPr>
+        <w:t>behaviour</w:t>
+      </w:r>
+      <w:proofErr w:type="spellEnd"/>
+      <w:r>
+        <w:rPr>
+          <w:rFonts w:cs="Arial"/>
+          <w:szCs w:val="24"/>
+        </w:rPr>
+        <w:t>.</w:t>
       </w:r>
     </w:p>
     <w:p>
@@ -5056,14 +6180,14 @@
           <w:rFonts w:cs="Arial"/>
         </w:rPr>
       </w:pPr>
-      <w:bookmarkStart w:id="30" w:name="_Toc425756326"/>
+      <w:bookmarkStart w:id="31" w:name="_Toc425756326"/>
       <w:r>
         <w:rPr>
           <w:rFonts w:cs="Arial"/>
         </w:rPr>
         <w:t>How to create an appliance?</w:t>
       </w:r>
-      <w:bookmarkEnd w:id="30"/>
+      <w:bookmarkEnd w:id="31"/>
     </w:p>
     <w:p>
       <w:pPr>
@@ -5078,12 +6202,21 @@
           <w:lang w:val="en-GB"/>
         </w:rPr>
       </w:pPr>
-      <w:r>
-        <w:rPr>
-          <w:rFonts w:cs="Arial"/>
-          <w:szCs w:val="24"/>
-        </w:rPr>
-        <w:t>DICommAppliance is a super class which denotes an appliance. Vertical applications need to subclass and can add extra properties.</w:t>
+      <w:proofErr w:type="spellStart"/>
+      <w:r>
+        <w:rPr>
+          <w:rFonts w:cs="Arial"/>
+          <w:szCs w:val="24"/>
+        </w:rPr>
+        <w:t>DICommAppliance</w:t>
+      </w:r>
+      <w:proofErr w:type="spellEnd"/>
+      <w:r>
+        <w:rPr>
+          <w:rFonts w:cs="Arial"/>
+          <w:szCs w:val="24"/>
+        </w:rPr>
+        <w:t xml:space="preserve"> is a super class which denotes an appliance. Vertical applications need to subclass and can add extra properties.</w:t>
       </w:r>
       <w:r>
         <w:rPr>
@@ -5132,7 +6265,23 @@
           <w:rFonts w:cs="Arial"/>
           <w:szCs w:val="24"/>
         </w:rPr>
-        <w:t>If subscribe and unsubscribe methods are called on DICommAppliance, it is applicable for all the ports.</w:t>
+        <w:t xml:space="preserve">If subscribe and unsubscribe methods are called on </w:t>
+      </w:r>
+      <w:proofErr w:type="spellStart"/>
+      <w:r>
+        <w:rPr>
+          <w:rFonts w:cs="Arial"/>
+          <w:szCs w:val="24"/>
+        </w:rPr>
+        <w:t>DICommAppliance</w:t>
+      </w:r>
+      <w:proofErr w:type="spellEnd"/>
+      <w:r>
+        <w:rPr>
+          <w:rFonts w:cs="Arial"/>
+          <w:szCs w:val="24"/>
+        </w:rPr>
+        <w:t>, it is applicable for all the ports.</w:t>
       </w:r>
     </w:p>
     <w:p>
@@ -5167,7 +6316,39 @@
           <w:rFonts w:cs="Arial"/>
           <w:szCs w:val="24"/>
         </w:rPr>
-        <w:t>l use addListenerForAllPorts and removeListenerForAllPorts.</w:t>
+        <w:t xml:space="preserve">l use </w:t>
+      </w:r>
+      <w:proofErr w:type="spellStart"/>
+      <w:r>
+        <w:rPr>
+          <w:rFonts w:cs="Arial"/>
+          <w:szCs w:val="24"/>
+        </w:rPr>
+        <w:t>addListenerForAllPorts</w:t>
+      </w:r>
+      <w:proofErr w:type="spellEnd"/>
+      <w:r>
+        <w:rPr>
+          <w:rFonts w:cs="Arial"/>
+          <w:szCs w:val="24"/>
+        </w:rPr>
+        <w:t xml:space="preserve"> and </w:t>
+      </w:r>
+      <w:proofErr w:type="spellStart"/>
+      <w:r>
+        <w:rPr>
+          <w:rFonts w:cs="Arial"/>
+          <w:szCs w:val="24"/>
+        </w:rPr>
+        <w:t>removeListenerForAllPorts</w:t>
+      </w:r>
+      <w:proofErr w:type="spellEnd"/>
+      <w:r>
+        <w:rPr>
+          <w:rFonts w:cs="Arial"/>
+          <w:szCs w:val="24"/>
+        </w:rPr>
+        <w:t>.</w:t>
       </w:r>
     </w:p>
     <w:p>
@@ -5180,8 +6361,6 @@
           <w:szCs w:val="24"/>
         </w:rPr>
       </w:pPr>
-      <w:bookmarkStart w:id="31" w:name="_GoBack"/>
-      <w:bookmarkEnd w:id="31"/>
     </w:p>
     <w:p>
       <w:pPr>
@@ -5201,8 +6380,39 @@
           <w:rFonts w:cs="Arial"/>
           <w:szCs w:val="24"/>
         </w:rPr>
-        <w:lastRenderedPageBreak/>
-        <w:t>Currently DIComm component searches all kind of Philips appliances, it depends on application implementation to build required appliance for which application has to create subclass of DICommApplianceFactory and override below two methods.</w:t>
+        <w:t xml:space="preserve">Currently </w:t>
+      </w:r>
+      <w:proofErr w:type="spellStart"/>
+      <w:r>
+        <w:rPr>
+          <w:rFonts w:cs="Arial"/>
+          <w:szCs w:val="24"/>
+        </w:rPr>
+        <w:t>DIComm</w:t>
+      </w:r>
+      <w:proofErr w:type="spellEnd"/>
+      <w:r>
+        <w:rPr>
+          <w:rFonts w:cs="Arial"/>
+          <w:szCs w:val="24"/>
+        </w:rPr>
+        <w:t xml:space="preserve"> component searches all kind of Philips appliances, it depends on application implementation to build required appliance for which application has to create subclass of </w:t>
+      </w:r>
+      <w:proofErr w:type="spellStart"/>
+      <w:r>
+        <w:rPr>
+          <w:rFonts w:cs="Arial"/>
+          <w:szCs w:val="24"/>
+        </w:rPr>
+        <w:t>DICommApplianceFactory</w:t>
+      </w:r>
+      <w:proofErr w:type="spellEnd"/>
+      <w:r>
+        <w:rPr>
+          <w:rFonts w:cs="Arial"/>
+          <w:szCs w:val="24"/>
+        </w:rPr>
+        <w:t xml:space="preserve"> and override below two methods.</w:t>
       </w:r>
     </w:p>
     <w:p>
@@ -5218,13 +6428,22 @@
           <w:szCs w:val="24"/>
         </w:rPr>
       </w:pPr>
+      <w:proofErr w:type="spellStart"/>
       <w:proofErr w:type="gramStart"/>
       <w:r>
         <w:rPr>
           <w:rFonts w:cs="Arial"/>
           <w:szCs w:val="24"/>
         </w:rPr>
-        <w:t>canCreateApplianceForNode(</w:t>
+        <w:t>canCreateApplianceForNode</w:t>
+      </w:r>
+      <w:proofErr w:type="spellEnd"/>
+      <w:r>
+        <w:rPr>
+          <w:rFonts w:cs="Arial"/>
+          <w:szCs w:val="24"/>
+        </w:rPr>
+        <w:t>(</w:t>
       </w:r>
       <w:proofErr w:type="gramEnd"/>
       <w:r>
@@ -5232,7 +6451,39 @@
           <w:rFonts w:cs="Arial"/>
           <w:szCs w:val="24"/>
         </w:rPr>
-        <w:t>) where in application should check for modelname from network node like networkNode.getModelName() and if it matches with the appliance model name, then return true else return false.</w:t>
+        <w:t xml:space="preserve">) where in application should check for </w:t>
+      </w:r>
+      <w:proofErr w:type="spellStart"/>
+      <w:r>
+        <w:rPr>
+          <w:rFonts w:cs="Arial"/>
+          <w:szCs w:val="24"/>
+        </w:rPr>
+        <w:t>modelname</w:t>
+      </w:r>
+      <w:proofErr w:type="spellEnd"/>
+      <w:r>
+        <w:rPr>
+          <w:rFonts w:cs="Arial"/>
+          <w:szCs w:val="24"/>
+        </w:rPr>
+        <w:t xml:space="preserve"> from network node like </w:t>
+      </w:r>
+      <w:proofErr w:type="spellStart"/>
+      <w:r>
+        <w:rPr>
+          <w:rFonts w:cs="Arial"/>
+          <w:szCs w:val="24"/>
+        </w:rPr>
+        <w:t>networkNode.getModelName</w:t>
+      </w:r>
+      <w:proofErr w:type="spellEnd"/>
+      <w:r>
+        <w:rPr>
+          <w:rFonts w:cs="Arial"/>
+          <w:szCs w:val="24"/>
+        </w:rPr>
+        <w:t>() and if it matches with the appliance model name, then return true else return false.</w:t>
       </w:r>
     </w:p>
     <w:p>
@@ -5248,13 +6499,22 @@
           <w:szCs w:val="24"/>
         </w:rPr>
       </w:pPr>
+      <w:proofErr w:type="spellStart"/>
       <w:proofErr w:type="gramStart"/>
       <w:r>
         <w:rPr>
           <w:rFonts w:cs="Arial"/>
           <w:szCs w:val="24"/>
         </w:rPr>
-        <w:t>createApplianceForNode(</w:t>
+        <w:t>createApplianceForNode</w:t>
+      </w:r>
+      <w:proofErr w:type="spellEnd"/>
+      <w:r>
+        <w:rPr>
+          <w:rFonts w:cs="Arial"/>
+          <w:szCs w:val="24"/>
+        </w:rPr>
+        <w:t>(</w:t>
       </w:r>
       <w:proofErr w:type="gramEnd"/>
       <w:r>
@@ -5262,7 +6522,23 @@
           <w:rFonts w:cs="Arial"/>
           <w:szCs w:val="24"/>
         </w:rPr>
-        <w:t>) – create an appliance by passing in communication strategy and DiSecurity instance.(if appliance supports encrypted data)</w:t>
+        <w:t xml:space="preserve">) – create an appliance by passing in communication strategy and </w:t>
+      </w:r>
+      <w:proofErr w:type="spellStart"/>
+      <w:r>
+        <w:rPr>
+          <w:rFonts w:cs="Arial"/>
+          <w:szCs w:val="24"/>
+        </w:rPr>
+        <w:t>DiSecurity</w:t>
+      </w:r>
+      <w:proofErr w:type="spellEnd"/>
+      <w:r>
+        <w:rPr>
+          <w:rFonts w:cs="Arial"/>
+          <w:szCs w:val="24"/>
+        </w:rPr>
+        <w:t xml:space="preserve"> instance.(if appliance supports encrypted data)</w:t>
       </w:r>
     </w:p>
     <w:p>
@@ -5282,12 +6558,21 @@
         </w:rPr>
         <w:t xml:space="preserve">       </w:t>
       </w:r>
-      <w:r>
-        <w:rPr>
-          <w:rFonts w:cs="Arial"/>
-          <w:szCs w:val="24"/>
-        </w:rPr>
-        <w:t>DiSecurity – class which takes of encryption and decryption</w:t>
+      <w:proofErr w:type="spellStart"/>
+      <w:r>
+        <w:rPr>
+          <w:rFonts w:cs="Arial"/>
+          <w:szCs w:val="24"/>
+        </w:rPr>
+        <w:t>DiSecurity</w:t>
+      </w:r>
+      <w:proofErr w:type="spellEnd"/>
+      <w:r>
+        <w:rPr>
+          <w:rFonts w:cs="Arial"/>
+          <w:szCs w:val="24"/>
+        </w:rPr>
+        <w:t xml:space="preserve"> – class which takes of encryption and decryption</w:t>
       </w:r>
     </w:p>
     <w:p>
@@ -5321,7 +6606,15 @@
           <w:rFonts w:cs="Arial"/>
           <w:szCs w:val="24"/>
         </w:rPr>
-        <w:t>1. Implement Discover</w:t>
+        <w:t xml:space="preserve">1. Implement </w:t>
+      </w:r>
+      <w:proofErr w:type="spellStart"/>
+      <w:r>
+        <w:rPr>
+          <w:rFonts w:cs="Arial"/>
+          <w:szCs w:val="24"/>
+        </w:rPr>
+        <w:t>Discover</w:t>
       </w:r>
       <w:r>
         <w:rPr>
@@ -5335,15 +6628,32 @@
           <w:rFonts w:cs="Arial"/>
           <w:szCs w:val="24"/>
         </w:rPr>
-        <w:t xml:space="preserve">EventListener interface to get notified about discover events. Call </w:t>
-      </w:r>
+        <w:t>EventListener</w:t>
+      </w:r>
+      <w:proofErr w:type="spellEnd"/>
+      <w:r>
+        <w:rPr>
+          <w:rFonts w:cs="Arial"/>
+          <w:szCs w:val="24"/>
+        </w:rPr>
+        <w:t xml:space="preserve"> interface to get notified about discover events. Call </w:t>
+      </w:r>
+      <w:proofErr w:type="spellStart"/>
       <w:proofErr w:type="gramStart"/>
       <w:r>
         <w:rPr>
           <w:rFonts w:cs="Arial"/>
           <w:szCs w:val="24"/>
         </w:rPr>
-        <w:t>addDiscoveryEventListener(</w:t>
+        <w:t>addDiscoveryEventListener</w:t>
+      </w:r>
+      <w:proofErr w:type="spellEnd"/>
+      <w:r>
+        <w:rPr>
+          <w:rFonts w:cs="Arial"/>
+          <w:szCs w:val="24"/>
+        </w:rPr>
+        <w:t>(</w:t>
       </w:r>
       <w:proofErr w:type="gramEnd"/>
       <w:r>
@@ -5351,7 +6661,23 @@
           <w:rFonts w:cs="Arial"/>
           <w:szCs w:val="24"/>
         </w:rPr>
-        <w:t>) and removeDiscoverEventListener() appropriately.</w:t>
+        <w:t xml:space="preserve">) and </w:t>
+      </w:r>
+      <w:proofErr w:type="spellStart"/>
+      <w:r>
+        <w:rPr>
+          <w:rFonts w:cs="Arial"/>
+          <w:szCs w:val="24"/>
+        </w:rPr>
+        <w:t>removeDiscoverEventListener</w:t>
+      </w:r>
+      <w:proofErr w:type="spellEnd"/>
+      <w:r>
+        <w:rPr>
+          <w:rFonts w:cs="Arial"/>
+          <w:szCs w:val="24"/>
+        </w:rPr>
+        <w:t>() appropriately.</w:t>
       </w:r>
     </w:p>
     <w:p>
@@ -5385,7 +6711,39 @@
           <w:rFonts w:cs="Arial"/>
           <w:szCs w:val="24"/>
         </w:rPr>
-        <w:t>) method of DiscoveryManager class in onResume() of the activity.</w:t>
+        <w:t xml:space="preserve">) method of </w:t>
+      </w:r>
+      <w:proofErr w:type="spellStart"/>
+      <w:r>
+        <w:rPr>
+          <w:rFonts w:cs="Arial"/>
+          <w:szCs w:val="24"/>
+        </w:rPr>
+        <w:t>DiscoveryManager</w:t>
+      </w:r>
+      <w:proofErr w:type="spellEnd"/>
+      <w:r>
+        <w:rPr>
+          <w:rFonts w:cs="Arial"/>
+          <w:szCs w:val="24"/>
+        </w:rPr>
+        <w:t xml:space="preserve"> class in </w:t>
+      </w:r>
+      <w:proofErr w:type="spellStart"/>
+      <w:r>
+        <w:rPr>
+          <w:rFonts w:cs="Arial"/>
+          <w:szCs w:val="24"/>
+        </w:rPr>
+        <w:t>onResume</w:t>
+      </w:r>
+      <w:proofErr w:type="spellEnd"/>
+      <w:r>
+        <w:rPr>
+          <w:rFonts w:cs="Arial"/>
+          <w:szCs w:val="24"/>
+        </w:rPr>
+        <w:t>() of the activity.</w:t>
       </w:r>
     </w:p>
     <w:p>
@@ -5419,7 +6777,15 @@
           <w:rFonts w:cs="Arial"/>
           <w:szCs w:val="24"/>
         </w:rPr>
-        <w:t>) method of Discover</w:t>
+        <w:t xml:space="preserve">) method of </w:t>
+      </w:r>
+      <w:proofErr w:type="spellStart"/>
+      <w:r>
+        <w:rPr>
+          <w:rFonts w:cs="Arial"/>
+          <w:szCs w:val="24"/>
+        </w:rPr>
+        <w:t>Discover</w:t>
       </w:r>
       <w:r>
         <w:rPr>
@@ -5433,7 +6799,31 @@
           <w:rFonts w:cs="Arial"/>
           <w:szCs w:val="24"/>
         </w:rPr>
-        <w:t>Manager class in onPause() of the activity.</w:t>
+        <w:t>Manager</w:t>
+      </w:r>
+      <w:proofErr w:type="spellEnd"/>
+      <w:r>
+        <w:rPr>
+          <w:rFonts w:cs="Arial"/>
+          <w:szCs w:val="24"/>
+        </w:rPr>
+        <w:t xml:space="preserve"> class in </w:t>
+      </w:r>
+      <w:proofErr w:type="spellStart"/>
+      <w:r>
+        <w:rPr>
+          <w:rFonts w:cs="Arial"/>
+          <w:szCs w:val="24"/>
+        </w:rPr>
+        <w:t>onPause</w:t>
+      </w:r>
+      <w:proofErr w:type="spellEnd"/>
+      <w:r>
+        <w:rPr>
+          <w:rFonts w:cs="Arial"/>
+          <w:szCs w:val="24"/>
+        </w:rPr>
+        <w:t>() of the activity.</w:t>
       </w:r>
     </w:p>
     <w:p>
@@ -5451,8 +6841,25 @@
           <w:rFonts w:cs="Arial"/>
           <w:szCs w:val="24"/>
         </w:rPr>
-        <w:t xml:space="preserve">4. Once the appliances are discovered, onDiscoveredApplianceListChanged callback will be triggered and please use </w:t>
-      </w:r>
+        <w:t xml:space="preserve">4. Once the appliances are discovered, </w:t>
+      </w:r>
+      <w:proofErr w:type="spellStart"/>
+      <w:r>
+        <w:rPr>
+          <w:rFonts w:cs="Arial"/>
+          <w:szCs w:val="24"/>
+        </w:rPr>
+        <w:t>onDiscoveredApplianceListChanged</w:t>
+      </w:r>
+      <w:proofErr w:type="spellEnd"/>
+      <w:r>
+        <w:rPr>
+          <w:rFonts w:cs="Arial"/>
+          <w:szCs w:val="24"/>
+        </w:rPr>
+        <w:t xml:space="preserve"> callback will be triggered and please use </w:t>
+      </w:r>
+      <w:proofErr w:type="spellStart"/>
       <w:proofErr w:type="gramStart"/>
       <w:r>
         <w:rPr>
@@ -5462,6 +6869,7 @@
         </w:rPr>
         <w:t>getAllDiscoveredAppliances</w:t>
       </w:r>
+      <w:proofErr w:type="spellEnd"/>
       <w:r>
         <w:rPr>
           <w:rFonts w:cs="Arial"/>
@@ -5475,7 +6883,23 @@
           <w:rFonts w:cs="Arial"/>
           <w:szCs w:val="24"/>
         </w:rPr>
-        <w:t>) api to get the list of appliances</w:t>
+        <w:t xml:space="preserve">) </w:t>
+      </w:r>
+      <w:proofErr w:type="spellStart"/>
+      <w:r>
+        <w:rPr>
+          <w:rFonts w:cs="Arial"/>
+          <w:szCs w:val="24"/>
+        </w:rPr>
+        <w:t>api</w:t>
+      </w:r>
+      <w:proofErr w:type="spellEnd"/>
+      <w:r>
+        <w:rPr>
+          <w:rFonts w:cs="Arial"/>
+          <w:szCs w:val="24"/>
+        </w:rPr>
+        <w:t xml:space="preserve"> to get the list of appliances</w:t>
       </w:r>
       <w:r>
         <w:rPr>
@@ -5517,6 +6941,7 @@
         </w:rPr>
         <w:t xml:space="preserve"> Please do not use </w:t>
       </w:r>
+      <w:proofErr w:type="spellStart"/>
       <w:proofErr w:type="gramStart"/>
       <w:r>
         <w:rPr>
@@ -5524,7 +6949,16 @@
           <w:b/>
           <w:szCs w:val="24"/>
         </w:rPr>
-        <w:t>getAddedAppliances(</w:t>
+        <w:t>getAddedAppliances</w:t>
+      </w:r>
+      <w:proofErr w:type="spellEnd"/>
+      <w:r>
+        <w:rPr>
+          <w:rFonts w:cs="Arial"/>
+          <w:b/>
+          <w:szCs w:val="24"/>
+        </w:rPr>
+        <w:t>(</w:t>
       </w:r>
       <w:proofErr w:type="gramEnd"/>
       <w:r>
@@ -5582,7 +7016,23 @@
           <w:rFonts w:cs="Arial"/>
           <w:szCs w:val="24"/>
         </w:rPr>
-        <w:t xml:space="preserve"> DIComm has a notion of port which is a set of properties grouped together.</w:t>
+        <w:t xml:space="preserve"> </w:t>
+      </w:r>
+      <w:proofErr w:type="spellStart"/>
+      <w:r>
+        <w:rPr>
+          <w:rFonts w:cs="Arial"/>
+          <w:szCs w:val="24"/>
+        </w:rPr>
+        <w:t>DIComm</w:t>
+      </w:r>
+      <w:proofErr w:type="spellEnd"/>
+      <w:r>
+        <w:rPr>
+          <w:rFonts w:cs="Arial"/>
+          <w:szCs w:val="24"/>
+        </w:rPr>
+        <w:t xml:space="preserve"> has a notion of port which is a set of properties grouped together.</w:t>
       </w:r>
     </w:p>
     <w:p>
@@ -5602,20 +7052,102 @@
         </w:rPr>
         <w:t xml:space="preserve">2. </w:t>
       </w:r>
-      <w:r>
-        <w:rPr>
-          <w:rFonts w:cs="Arial"/>
-          <w:szCs w:val="24"/>
-        </w:rPr>
-        <w:t xml:space="preserve">DICommAppliance is a super class which contains all default ports like deviceport, firmwareport, wifiport etc. Create subclass of DICommAppliance and make sure you add appliance specific ports to it and expose methods to get those ports Ex: </w:t>
-      </w:r>
+      <w:proofErr w:type="spellStart"/>
+      <w:r>
+        <w:rPr>
+          <w:rFonts w:cs="Arial"/>
+          <w:szCs w:val="24"/>
+        </w:rPr>
+        <w:t>DICommAppliance</w:t>
+      </w:r>
+      <w:proofErr w:type="spellEnd"/>
+      <w:r>
+        <w:rPr>
+          <w:rFonts w:cs="Arial"/>
+          <w:szCs w:val="24"/>
+        </w:rPr>
+        <w:t xml:space="preserve"> is a super class which contains all default ports like </w:t>
+      </w:r>
+      <w:proofErr w:type="spellStart"/>
+      <w:r>
+        <w:rPr>
+          <w:rFonts w:cs="Arial"/>
+          <w:szCs w:val="24"/>
+        </w:rPr>
+        <w:t>deviceport</w:t>
+      </w:r>
+      <w:proofErr w:type="spellEnd"/>
+      <w:r>
+        <w:rPr>
+          <w:rFonts w:cs="Arial"/>
+          <w:szCs w:val="24"/>
+        </w:rPr>
+        <w:t xml:space="preserve">, </w:t>
+      </w:r>
+      <w:proofErr w:type="spellStart"/>
+      <w:r>
+        <w:rPr>
+          <w:rFonts w:cs="Arial"/>
+          <w:szCs w:val="24"/>
+        </w:rPr>
+        <w:t>firmwareport</w:t>
+      </w:r>
+      <w:proofErr w:type="spellEnd"/>
+      <w:r>
+        <w:rPr>
+          <w:rFonts w:cs="Arial"/>
+          <w:szCs w:val="24"/>
+        </w:rPr>
+        <w:t xml:space="preserve">, </w:t>
+      </w:r>
+      <w:proofErr w:type="spellStart"/>
+      <w:r>
+        <w:rPr>
+          <w:rFonts w:cs="Arial"/>
+          <w:szCs w:val="24"/>
+        </w:rPr>
+        <w:t>wifiport</w:t>
+      </w:r>
+      <w:proofErr w:type="spellEnd"/>
+      <w:r>
+        <w:rPr>
+          <w:rFonts w:cs="Arial"/>
+          <w:szCs w:val="24"/>
+        </w:rPr>
+        <w:t xml:space="preserve"> etc. Create subclass of </w:t>
+      </w:r>
+      <w:proofErr w:type="spellStart"/>
+      <w:r>
+        <w:rPr>
+          <w:rFonts w:cs="Arial"/>
+          <w:szCs w:val="24"/>
+        </w:rPr>
+        <w:t>DICommAppliance</w:t>
+      </w:r>
+      <w:proofErr w:type="spellEnd"/>
+      <w:r>
+        <w:rPr>
+          <w:rFonts w:cs="Arial"/>
+          <w:szCs w:val="24"/>
+        </w:rPr>
+        <w:t xml:space="preserve"> and make sure you add appliance specific ports to it and expose methods to get those ports Ex: </w:t>
+      </w:r>
+      <w:proofErr w:type="spellStart"/>
       <w:proofErr w:type="gramStart"/>
       <w:r>
         <w:rPr>
           <w:rFonts w:cs="Arial"/>
           <w:szCs w:val="24"/>
         </w:rPr>
-        <w:t>getAirport(</w:t>
+        <w:t>getAirport</w:t>
+      </w:r>
+      <w:proofErr w:type="spellEnd"/>
+      <w:r>
+        <w:rPr>
+          <w:rFonts w:cs="Arial"/>
+          <w:szCs w:val="24"/>
+        </w:rPr>
+        <w:t>(</w:t>
       </w:r>
       <w:proofErr w:type="gramEnd"/>
       <w:r>
@@ -5650,13 +7182,22 @@
         </w:rPr>
         <w:t xml:space="preserve">. </w:t>
       </w:r>
+      <w:proofErr w:type="spellStart"/>
       <w:proofErr w:type="gramStart"/>
       <w:r>
         <w:rPr>
           <w:rFonts w:cs="Arial"/>
           <w:szCs w:val="24"/>
         </w:rPr>
-        <w:t>addPort(</w:t>
+        <w:t>addPort</w:t>
+      </w:r>
+      <w:proofErr w:type="spellEnd"/>
+      <w:r>
+        <w:rPr>
+          <w:rFonts w:cs="Arial"/>
+          <w:szCs w:val="24"/>
+        </w:rPr>
+        <w:t>(</w:t>
       </w:r>
       <w:proofErr w:type="gramEnd"/>
       <w:r>
@@ -5710,7 +7251,71 @@
           <w:rFonts w:cs="Arial"/>
           <w:szCs w:val="24"/>
         </w:rPr>
-        <w:t>We use strategy pattern to switch between local and remote communication and hence we have 4 strategies which are NullStrategy, LocalStrategy, RemoteStrategy and CommunicationMarshal.</w:t>
+        <w:t xml:space="preserve">We use strategy pattern to switch between local and remote communication and hence we have 4 strategies which are </w:t>
+      </w:r>
+      <w:proofErr w:type="spellStart"/>
+      <w:r>
+        <w:rPr>
+          <w:rFonts w:cs="Arial"/>
+          <w:szCs w:val="24"/>
+        </w:rPr>
+        <w:t>NullStrategy</w:t>
+      </w:r>
+      <w:proofErr w:type="spellEnd"/>
+      <w:r>
+        <w:rPr>
+          <w:rFonts w:cs="Arial"/>
+          <w:szCs w:val="24"/>
+        </w:rPr>
+        <w:t xml:space="preserve">, </w:t>
+      </w:r>
+      <w:proofErr w:type="spellStart"/>
+      <w:r>
+        <w:rPr>
+          <w:rFonts w:cs="Arial"/>
+          <w:szCs w:val="24"/>
+        </w:rPr>
+        <w:t>LocalStrategy</w:t>
+      </w:r>
+      <w:proofErr w:type="spellEnd"/>
+      <w:r>
+        <w:rPr>
+          <w:rFonts w:cs="Arial"/>
+          <w:szCs w:val="24"/>
+        </w:rPr>
+        <w:t xml:space="preserve">, </w:t>
+      </w:r>
+      <w:proofErr w:type="spellStart"/>
+      <w:r>
+        <w:rPr>
+          <w:rFonts w:cs="Arial"/>
+          <w:szCs w:val="24"/>
+        </w:rPr>
+        <w:t>RemoteStrategy</w:t>
+      </w:r>
+      <w:proofErr w:type="spellEnd"/>
+      <w:r>
+        <w:rPr>
+          <w:rFonts w:cs="Arial"/>
+          <w:szCs w:val="24"/>
+        </w:rPr>
+        <w:t xml:space="preserve"> and </w:t>
+      </w:r>
+      <w:proofErr w:type="spellStart"/>
+      <w:r>
+        <w:rPr>
+          <w:rFonts w:cs="Arial"/>
+          <w:szCs w:val="24"/>
+        </w:rPr>
+        <w:t>CommunicationMarshal</w:t>
+      </w:r>
+      <w:proofErr w:type="spellEnd"/>
+      <w:r>
+        <w:rPr>
+          <w:rFonts w:cs="Arial"/>
+          <w:szCs w:val="24"/>
+        </w:rPr>
+        <w:t>.</w:t>
       </w:r>
     </w:p>
     <w:p>
@@ -5726,7 +7331,23 @@
           <w:rFonts w:cs="Arial"/>
           <w:szCs w:val="24"/>
         </w:rPr>
-        <w:t>Communication strategy object is created and passed in super call of DICommAppliance.</w:t>
+        <w:t xml:space="preserve">Communication strategy object is created and passed in super call of </w:t>
+      </w:r>
+      <w:proofErr w:type="spellStart"/>
+      <w:r>
+        <w:rPr>
+          <w:rFonts w:cs="Arial"/>
+          <w:szCs w:val="24"/>
+        </w:rPr>
+        <w:t>DICommAppliance</w:t>
+      </w:r>
+      <w:proofErr w:type="spellEnd"/>
+      <w:r>
+        <w:rPr>
+          <w:rFonts w:cs="Arial"/>
+          <w:szCs w:val="24"/>
+        </w:rPr>
+        <w:t>.</w:t>
       </w:r>
     </w:p>
     <w:p>
@@ -5742,12 +7363,21 @@
           <w:szCs w:val="24"/>
         </w:rPr>
       </w:pPr>
-      <w:r>
-        <w:rPr>
-          <w:rFonts w:cs="Arial"/>
-          <w:szCs w:val="24"/>
-        </w:rPr>
-        <w:t>LocalStrategy is used when it is sure that communication happens only locally.</w:t>
+      <w:proofErr w:type="spellStart"/>
+      <w:r>
+        <w:rPr>
+          <w:rFonts w:cs="Arial"/>
+          <w:szCs w:val="24"/>
+        </w:rPr>
+        <w:t>LocalStrategy</w:t>
+      </w:r>
+      <w:proofErr w:type="spellEnd"/>
+      <w:r>
+        <w:rPr>
+          <w:rFonts w:cs="Arial"/>
+          <w:szCs w:val="24"/>
+        </w:rPr>
+        <w:t xml:space="preserve"> is used when it is sure that communication happens only locally.</w:t>
       </w:r>
     </w:p>
     <w:p>
@@ -5763,12 +7393,21 @@
           <w:szCs w:val="24"/>
         </w:rPr>
       </w:pPr>
-      <w:r>
-        <w:rPr>
-          <w:rFonts w:cs="Arial"/>
-          <w:szCs w:val="24"/>
-        </w:rPr>
-        <w:t>RemoteStrategy is used when it is sure that communication happens only remotely via CPP.</w:t>
+      <w:proofErr w:type="spellStart"/>
+      <w:r>
+        <w:rPr>
+          <w:rFonts w:cs="Arial"/>
+          <w:szCs w:val="24"/>
+        </w:rPr>
+        <w:t>RemoteStrategy</w:t>
+      </w:r>
+      <w:proofErr w:type="spellEnd"/>
+      <w:r>
+        <w:rPr>
+          <w:rFonts w:cs="Arial"/>
+          <w:szCs w:val="24"/>
+        </w:rPr>
+        <w:t xml:space="preserve"> is used when it is sure that communication happens only remotely via CPP.</w:t>
       </w:r>
     </w:p>
     <w:p>
@@ -5784,12 +7423,21 @@
           <w:szCs w:val="24"/>
         </w:rPr>
       </w:pPr>
-      <w:r>
-        <w:rPr>
-          <w:rFonts w:cs="Arial"/>
-          <w:szCs w:val="24"/>
-        </w:rPr>
-        <w:t>CommunicationMarshal is used to switch between local and remote dynamically.</w:t>
+      <w:proofErr w:type="spellStart"/>
+      <w:r>
+        <w:rPr>
+          <w:rFonts w:cs="Arial"/>
+          <w:szCs w:val="24"/>
+        </w:rPr>
+        <w:t>CommunicationMarshal</w:t>
+      </w:r>
+      <w:proofErr w:type="spellEnd"/>
+      <w:r>
+        <w:rPr>
+          <w:rFonts w:cs="Arial"/>
+          <w:szCs w:val="24"/>
+        </w:rPr>
+        <w:t xml:space="preserve"> is used to switch between local and remote dynamically.</w:t>
       </w:r>
     </w:p>
     <w:p>
@@ -5805,12 +7453,21 @@
           <w:szCs w:val="24"/>
         </w:rPr>
       </w:pPr>
-      <w:r>
-        <w:rPr>
-          <w:rFonts w:cs="Arial"/>
-          <w:szCs w:val="24"/>
-        </w:rPr>
-        <w:t>NullStrategy is used when appliance is not in connected state.</w:t>
+      <w:proofErr w:type="spellStart"/>
+      <w:r>
+        <w:rPr>
+          <w:rFonts w:cs="Arial"/>
+          <w:szCs w:val="24"/>
+        </w:rPr>
+        <w:t>NullStrategy</w:t>
+      </w:r>
+      <w:proofErr w:type="spellEnd"/>
+      <w:r>
+        <w:rPr>
+          <w:rFonts w:cs="Arial"/>
+          <w:szCs w:val="24"/>
+        </w:rPr>
+        <w:t xml:space="preserve"> is used when appliance is not in connected state.</w:t>
       </w:r>
     </w:p>
     <w:p>
@@ -5821,13 +7478,54 @@
           <w:lang w:val="en-GB"/>
         </w:rPr>
       </w:pPr>
+      <w:proofErr w:type="spellStart"/>
       <w:r>
         <w:rPr>
           <w:rFonts w:cs="Arial"/>
           <w:szCs w:val="24"/>
         </w:rPr>
         <w:lastRenderedPageBreak/>
-        <w:t>DIComm users have to apply appropriate strategy when appliance is created and if communicationmarshal is used, dicomm component will take care o</w:t>
+        <w:t>DIComm</w:t>
+      </w:r>
+      <w:proofErr w:type="spellEnd"/>
+      <w:r>
+        <w:rPr>
+          <w:rFonts w:cs="Arial"/>
+          <w:szCs w:val="24"/>
+        </w:rPr>
+        <w:t xml:space="preserve"> users have to apply appropriate strategy when appliance is created and if </w:t>
+      </w:r>
+      <w:proofErr w:type="spellStart"/>
+      <w:r>
+        <w:rPr>
+          <w:rFonts w:cs="Arial"/>
+          <w:szCs w:val="24"/>
+        </w:rPr>
+        <w:t>communicationmarshal</w:t>
+      </w:r>
+      <w:proofErr w:type="spellEnd"/>
+      <w:r>
+        <w:rPr>
+          <w:rFonts w:cs="Arial"/>
+          <w:szCs w:val="24"/>
+        </w:rPr>
+        <w:t xml:space="preserve"> is used, </w:t>
+      </w:r>
+      <w:proofErr w:type="spellStart"/>
+      <w:r>
+        <w:rPr>
+          <w:rFonts w:cs="Arial"/>
+          <w:szCs w:val="24"/>
+        </w:rPr>
+        <w:t>dicomm</w:t>
+      </w:r>
+      <w:proofErr w:type="spellEnd"/>
+      <w:r>
+        <w:rPr>
+          <w:rFonts w:cs="Arial"/>
+          <w:szCs w:val="24"/>
+        </w:rPr>
+        <w:t xml:space="preserve"> component will take care o</w:t>
       </w:r>
       <w:r>
         <w:rPr>
@@ -5873,7 +7571,39 @@
           <w:rFonts w:cs="Arial"/>
           <w:szCs w:val="24"/>
         </w:rPr>
-        <w:t>1.  We have CurrentApplianceManager which is responsible for managing current appliance.   Apis are exposed to set and remove current appliance, to add and remove appliance listener.</w:t>
+        <w:t xml:space="preserve">1.  We have </w:t>
+      </w:r>
+      <w:proofErr w:type="spellStart"/>
+      <w:r>
+        <w:rPr>
+          <w:rFonts w:cs="Arial"/>
+          <w:szCs w:val="24"/>
+        </w:rPr>
+        <w:t>CurrentApplianceManager</w:t>
+      </w:r>
+      <w:proofErr w:type="spellEnd"/>
+      <w:r>
+        <w:rPr>
+          <w:rFonts w:cs="Arial"/>
+          <w:szCs w:val="24"/>
+        </w:rPr>
+        <w:t xml:space="preserve"> which is responsible for managing current appliance.   </w:t>
+      </w:r>
+      <w:proofErr w:type="spellStart"/>
+      <w:r>
+        <w:rPr>
+          <w:rFonts w:cs="Arial"/>
+          <w:szCs w:val="24"/>
+        </w:rPr>
+        <w:t>Apis</w:t>
+      </w:r>
+      <w:proofErr w:type="spellEnd"/>
+      <w:r>
+        <w:rPr>
+          <w:rFonts w:cs="Arial"/>
+          <w:szCs w:val="24"/>
+        </w:rPr>
+        <w:t xml:space="preserve"> are exposed to set and remove current appliance, to add and remove appliance listener.</w:t>
       </w:r>
     </w:p>
     <w:p>
@@ -5890,7 +7620,71 @@
           <w:rFonts w:cs="Arial"/>
           <w:szCs w:val="24"/>
         </w:rPr>
-        <w:t>2. Use CurrentApplianceManager apis to add and remove appliance listener in onResume () and onPause () of activity respectively.</w:t>
+        <w:t xml:space="preserve">2. Use </w:t>
+      </w:r>
+      <w:proofErr w:type="spellStart"/>
+      <w:r>
+        <w:rPr>
+          <w:rFonts w:cs="Arial"/>
+          <w:szCs w:val="24"/>
+        </w:rPr>
+        <w:t>CurrentApplianceManager</w:t>
+      </w:r>
+      <w:proofErr w:type="spellEnd"/>
+      <w:r>
+        <w:rPr>
+          <w:rFonts w:cs="Arial"/>
+          <w:szCs w:val="24"/>
+        </w:rPr>
+        <w:t xml:space="preserve"> </w:t>
+      </w:r>
+      <w:proofErr w:type="spellStart"/>
+      <w:r>
+        <w:rPr>
+          <w:rFonts w:cs="Arial"/>
+          <w:szCs w:val="24"/>
+        </w:rPr>
+        <w:t>apis</w:t>
+      </w:r>
+      <w:proofErr w:type="spellEnd"/>
+      <w:r>
+        <w:rPr>
+          <w:rFonts w:cs="Arial"/>
+          <w:szCs w:val="24"/>
+        </w:rPr>
+        <w:t xml:space="preserve"> to add and remove appliance listener in </w:t>
+      </w:r>
+      <w:proofErr w:type="spellStart"/>
+      <w:r>
+        <w:rPr>
+          <w:rFonts w:cs="Arial"/>
+          <w:szCs w:val="24"/>
+        </w:rPr>
+        <w:t>onResume</w:t>
+      </w:r>
+      <w:proofErr w:type="spellEnd"/>
+      <w:r>
+        <w:rPr>
+          <w:rFonts w:cs="Arial"/>
+          <w:szCs w:val="24"/>
+        </w:rPr>
+        <w:t xml:space="preserve"> () and </w:t>
+      </w:r>
+      <w:proofErr w:type="spellStart"/>
+      <w:r>
+        <w:rPr>
+          <w:rFonts w:cs="Arial"/>
+          <w:szCs w:val="24"/>
+        </w:rPr>
+        <w:t>onPause</w:t>
+      </w:r>
+      <w:proofErr w:type="spellEnd"/>
+      <w:r>
+        <w:rPr>
+          <w:rFonts w:cs="Arial"/>
+          <w:szCs w:val="24"/>
+        </w:rPr>
+        <w:t xml:space="preserve"> () of activity respectively.</w:t>
       </w:r>
     </w:p>
     <w:p>
@@ -5954,7 +7748,23 @@
           <w:rFonts w:cs="Arial"/>
           <w:lang w:val="en-GB"/>
         </w:rPr>
-        <w:t>Key encryption and decryption is taken care by DIComm client library for local communication.</w:t>
+        <w:t xml:space="preserve">Key encryption and decryption is taken care by </w:t>
+      </w:r>
+      <w:proofErr w:type="spellStart"/>
+      <w:r>
+        <w:rPr>
+          <w:rFonts w:cs="Arial"/>
+          <w:lang w:val="en-GB"/>
+        </w:rPr>
+        <w:t>DIComm</w:t>
+      </w:r>
+      <w:proofErr w:type="spellEnd"/>
+      <w:r>
+        <w:rPr>
+          <w:rFonts w:cs="Arial"/>
+          <w:lang w:val="en-GB"/>
+        </w:rPr>
+        <w:t xml:space="preserve"> client library for local communication.</w:t>
       </w:r>
     </w:p>
     <w:p>
@@ -5969,12 +7779,53 @@
           <w:lang w:val="en-GB"/>
         </w:rPr>
       </w:pPr>
-      <w:r>
-        <w:rPr>
-          <w:rFonts w:cs="Arial"/>
-          <w:lang w:val="en-GB"/>
-        </w:rPr>
-        <w:t>DISecurity is the wrapper class which performs these operations. If the instance of DISecurity is created while creating appliance, the requests will be encrypted and responses will be decrypted. Apps need not do anything apart from creating DISecurity object.</w:t>
+      <w:proofErr w:type="spellStart"/>
+      <w:r>
+        <w:rPr>
+          <w:rFonts w:cs="Arial"/>
+          <w:lang w:val="en-GB"/>
+        </w:rPr>
+        <w:t>DISecurity</w:t>
+      </w:r>
+      <w:proofErr w:type="spellEnd"/>
+      <w:r>
+        <w:rPr>
+          <w:rFonts w:cs="Arial"/>
+          <w:lang w:val="en-GB"/>
+        </w:rPr>
+        <w:t xml:space="preserve"> is the wrapper class which performs these operations. If the instance of </w:t>
+      </w:r>
+      <w:proofErr w:type="spellStart"/>
+      <w:r>
+        <w:rPr>
+          <w:rFonts w:cs="Arial"/>
+          <w:lang w:val="en-GB"/>
+        </w:rPr>
+        <w:t>DISecurity</w:t>
+      </w:r>
+      <w:proofErr w:type="spellEnd"/>
+      <w:r>
+        <w:rPr>
+          <w:rFonts w:cs="Arial"/>
+          <w:lang w:val="en-GB"/>
+        </w:rPr>
+        <w:t xml:space="preserve"> is created while creating appliance, the requests will be encrypted and responses will be decrypted. Apps need not do anything apart from creating </w:t>
+      </w:r>
+      <w:proofErr w:type="spellStart"/>
+      <w:r>
+        <w:rPr>
+          <w:rFonts w:cs="Arial"/>
+          <w:lang w:val="en-GB"/>
+        </w:rPr>
+        <w:t>DISecurity</w:t>
+      </w:r>
+      <w:proofErr w:type="spellEnd"/>
+      <w:r>
+        <w:rPr>
+          <w:rFonts w:cs="Arial"/>
+          <w:lang w:val="en-GB"/>
+        </w:rPr>
+        <w:t xml:space="preserve"> object.</w:t>
       </w:r>
     </w:p>
     <w:p>
@@ -6025,12 +7876,37 @@
           <w:lang w:val="en-GB"/>
         </w:rPr>
       </w:pPr>
-      <w:r>
-        <w:rPr>
-          <w:rFonts w:cs="Arial"/>
-          <w:lang w:val="en-GB"/>
-        </w:rPr>
-        <w:t>ICPClient library is used internally for cpp communication which takes care of encryption and decryption during remote communication with CPP.</w:t>
+      <w:proofErr w:type="spellStart"/>
+      <w:r>
+        <w:rPr>
+          <w:rFonts w:cs="Arial"/>
+          <w:lang w:val="en-GB"/>
+        </w:rPr>
+        <w:t>ICPClient</w:t>
+      </w:r>
+      <w:proofErr w:type="spellEnd"/>
+      <w:r>
+        <w:rPr>
+          <w:rFonts w:cs="Arial"/>
+          <w:lang w:val="en-GB"/>
+        </w:rPr>
+        <w:t xml:space="preserve"> library is used internally for </w:t>
+      </w:r>
+      <w:proofErr w:type="spellStart"/>
+      <w:r>
+        <w:rPr>
+          <w:rFonts w:cs="Arial"/>
+          <w:lang w:val="en-GB"/>
+        </w:rPr>
+        <w:t>cpp</w:t>
+      </w:r>
+      <w:proofErr w:type="spellEnd"/>
+      <w:r>
+        <w:rPr>
+          <w:rFonts w:cs="Arial"/>
+          <w:lang w:val="en-GB"/>
+        </w:rPr>
+        <w:t xml:space="preserve"> communication which takes care of encryption and decryption during remote communication with CPP.</w:t>
       </w:r>
     </w:p>
     <w:p>
@@ -6128,13 +8004,22 @@
           <w:lang w:val="en-GB"/>
         </w:rPr>
       </w:pPr>
+      <w:proofErr w:type="spellStart"/>
       <w:proofErr w:type="gramStart"/>
       <w:r>
         <w:rPr>
           <w:rFonts w:cs="Arial"/>
           <w:lang w:val="en-GB"/>
         </w:rPr>
-        <w:t>putProperties(</w:t>
+        <w:t>putProperties</w:t>
+      </w:r>
+      <w:proofErr w:type="spellEnd"/>
+      <w:r>
+        <w:rPr>
+          <w:rFonts w:cs="Arial"/>
+          <w:lang w:val="en-GB"/>
+        </w:rPr>
+        <w:t>(</w:t>
       </w:r>
       <w:proofErr w:type="gramEnd"/>
       <w:r>
@@ -6154,13 +8039,22 @@
           <w:lang w:val="en-GB"/>
         </w:rPr>
       </w:pPr>
+      <w:proofErr w:type="spellStart"/>
       <w:proofErr w:type="gramStart"/>
       <w:r>
         <w:rPr>
           <w:rFonts w:cs="Arial"/>
           <w:lang w:val="en-GB"/>
         </w:rPr>
-        <w:t>getProperties(</w:t>
+        <w:t>getProperties</w:t>
+      </w:r>
+      <w:proofErr w:type="spellEnd"/>
+      <w:r>
+        <w:rPr>
+          <w:rFonts w:cs="Arial"/>
+          <w:lang w:val="en-GB"/>
+        </w:rPr>
+        <w:t>(</w:t>
       </w:r>
       <w:proofErr w:type="gramEnd"/>
       <w:r>
@@ -6232,13 +8126,22 @@
           <w:lang w:val="en-GB"/>
         </w:rPr>
       </w:pPr>
+      <w:proofErr w:type="spellStart"/>
       <w:proofErr w:type="gramStart"/>
       <w:r>
         <w:rPr>
           <w:rFonts w:cs="Arial"/>
           <w:lang w:val="en-GB"/>
         </w:rPr>
-        <w:t>stopResubscribe(</w:t>
+        <w:t>stopResubscribe</w:t>
+      </w:r>
+      <w:proofErr w:type="spellEnd"/>
+      <w:r>
+        <w:rPr>
+          <w:rFonts w:cs="Arial"/>
+          <w:lang w:val="en-GB"/>
+        </w:rPr>
+        <w:t>(</w:t>
       </w:r>
       <w:proofErr w:type="gramEnd"/>
       <w:r>
@@ -6246,7 +8149,23 @@
           <w:rFonts w:cs="Arial"/>
           <w:lang w:val="en-GB"/>
         </w:rPr>
-        <w:t>)  - after 5 minutes it automatically resubsribes, if not interested please stop by calling this API.</w:t>
+        <w:t xml:space="preserve">)  - after 5 minutes it automatically </w:t>
+      </w:r>
+      <w:proofErr w:type="spellStart"/>
+      <w:r>
+        <w:rPr>
+          <w:rFonts w:cs="Arial"/>
+          <w:lang w:val="en-GB"/>
+        </w:rPr>
+        <w:t>resubsribes</w:t>
+      </w:r>
+      <w:proofErr w:type="spellEnd"/>
+      <w:r>
+        <w:rPr>
+          <w:rFonts w:cs="Arial"/>
+          <w:lang w:val="en-GB"/>
+        </w:rPr>
+        <w:t>, if not interested please stop by calling this API.</w:t>
       </w:r>
     </w:p>
     <w:p>
@@ -6268,13 +8187,22 @@
         </w:rPr>
         <w:t xml:space="preserve">Call </w:t>
       </w:r>
+      <w:proofErr w:type="spellStart"/>
       <w:proofErr w:type="gramStart"/>
       <w:r>
         <w:rPr>
           <w:rFonts w:cs="Arial"/>
           <w:lang w:val="en-GB"/>
         </w:rPr>
-        <w:t>addPortListener(</w:t>
+        <w:t>addPortListener</w:t>
+      </w:r>
+      <w:proofErr w:type="spellEnd"/>
+      <w:r>
+        <w:rPr>
+          <w:rFonts w:cs="Arial"/>
+          <w:lang w:val="en-GB"/>
+        </w:rPr>
+        <w:t>(</w:t>
       </w:r>
       <w:proofErr w:type="gramEnd"/>
       <w:r>
@@ -6282,7 +8210,23 @@
           <w:rFonts w:cs="Arial"/>
           <w:lang w:val="en-GB"/>
         </w:rPr>
-        <w:t>) and removePortListener() appropriately</w:t>
+        <w:t xml:space="preserve">) and </w:t>
+      </w:r>
+      <w:proofErr w:type="spellStart"/>
+      <w:r>
+        <w:rPr>
+          <w:rFonts w:cs="Arial"/>
+          <w:lang w:val="en-GB"/>
+        </w:rPr>
+        <w:t>removePortListener</w:t>
+      </w:r>
+      <w:proofErr w:type="spellEnd"/>
+      <w:r>
+        <w:rPr>
+          <w:rFonts w:cs="Arial"/>
+          <w:lang w:val="en-GB"/>
+        </w:rPr>
+        <w:t>() appropriately</w:t>
       </w:r>
     </w:p>
     <w:p>
@@ -6302,14 +8246,46 @@
           <w:rFonts w:cs="Arial"/>
           <w:lang w:val="en-GB"/>
         </w:rPr>
-        <w:t xml:space="preserve">Implement DICommPortListener to </w:t>
-      </w:r>
-      <w:r>
-        <w:rPr>
-          <w:rFonts w:cs="Arial"/>
-          <w:lang w:val="en-GB"/>
-        </w:rPr>
-        <w:t>receive callbacks on</w:t>
+        <w:t xml:space="preserve">Implement </w:t>
+      </w:r>
+      <w:proofErr w:type="spellStart"/>
+      <w:r>
+        <w:rPr>
+          <w:rFonts w:cs="Arial"/>
+          <w:lang w:val="en-GB"/>
+        </w:rPr>
+        <w:t>DICommPortListener</w:t>
+      </w:r>
+      <w:proofErr w:type="spellEnd"/>
+      <w:r>
+        <w:rPr>
+          <w:rFonts w:cs="Arial"/>
+          <w:lang w:val="en-GB"/>
+        </w:rPr>
+        <w:t xml:space="preserve"> to </w:t>
+      </w:r>
+      <w:r>
+        <w:rPr>
+          <w:rFonts w:cs="Arial"/>
+          <w:lang w:val="en-GB"/>
+        </w:rPr>
+        <w:t xml:space="preserve">receive </w:t>
+      </w:r>
+      <w:proofErr w:type="spellStart"/>
+      <w:r>
+        <w:rPr>
+          <w:rFonts w:cs="Arial"/>
+          <w:lang w:val="en-GB"/>
+        </w:rPr>
+        <w:t>callbacks</w:t>
+      </w:r>
+      <w:proofErr w:type="spellEnd"/>
+      <w:r>
+        <w:rPr>
+          <w:rFonts w:cs="Arial"/>
+          <w:lang w:val="en-GB"/>
+        </w:rPr>
+        <w:t xml:space="preserve"> on</w:t>
       </w:r>
       <w:r>
         <w:rPr>
@@ -6336,7 +8312,39 @@
           <w:rFonts w:cs="Arial"/>
           <w:lang w:val="en-GB"/>
         </w:rPr>
-        <w:t>Even subscription events are received through DICommPortListener callbacks.</w:t>
+        <w:t xml:space="preserve">Even subscription events are received through </w:t>
+      </w:r>
+      <w:proofErr w:type="spellStart"/>
+      <w:r>
+        <w:rPr>
+          <w:rFonts w:cs="Arial"/>
+          <w:lang w:val="en-GB"/>
+        </w:rPr>
+        <w:t>DICommPortListener</w:t>
+      </w:r>
+      <w:proofErr w:type="spellEnd"/>
+      <w:r>
+        <w:rPr>
+          <w:rFonts w:cs="Arial"/>
+          <w:lang w:val="en-GB"/>
+        </w:rPr>
+        <w:t xml:space="preserve"> </w:t>
+      </w:r>
+      <w:proofErr w:type="spellStart"/>
+      <w:r>
+        <w:rPr>
+          <w:rFonts w:cs="Arial"/>
+          <w:lang w:val="en-GB"/>
+        </w:rPr>
+        <w:t>callbacks</w:t>
+      </w:r>
+      <w:proofErr w:type="spellEnd"/>
+      <w:r>
+        <w:rPr>
+          <w:rFonts w:cs="Arial"/>
+          <w:lang w:val="en-GB"/>
+        </w:rPr>
+        <w:t>.</w:t>
       </w:r>
     </w:p>
     <w:p>
@@ -6356,12 +8364,20 @@
         </w:rPr>
       </w:pPr>
       <w:bookmarkStart w:id="38" w:name="_Toc425756333"/>
+      <w:proofErr w:type="spellStart"/>
       <w:r>
         <w:rPr>
           <w:rFonts w:cs="Arial"/>
         </w:rPr>
         <w:lastRenderedPageBreak/>
-        <w:t>KPSConfiguration info</w:t>
+        <w:t>KPSConfiguration</w:t>
+      </w:r>
+      <w:proofErr w:type="spellEnd"/>
+      <w:r>
+        <w:rPr>
+          <w:rFonts w:cs="Arial"/>
+        </w:rPr>
+        <w:t xml:space="preserve"> info</w:t>
       </w:r>
       <w:bookmarkEnd w:id="38"/>
     </w:p>
@@ -6382,7 +8398,71 @@
           <w:rFonts w:cs="Arial"/>
           <w:lang w:val="en-GB"/>
         </w:rPr>
-        <w:t>It requires setting of parameters like BootStrapId, BootStrapKey, product id, product version, component id, app id, app version, app type, country code, language code, device port url, component count and filterstring.</w:t>
+        <w:t xml:space="preserve">It requires setting of parameters like </w:t>
+      </w:r>
+      <w:proofErr w:type="spellStart"/>
+      <w:r>
+        <w:rPr>
+          <w:rFonts w:cs="Arial"/>
+          <w:lang w:val="en-GB"/>
+        </w:rPr>
+        <w:t>BootStrapId</w:t>
+      </w:r>
+      <w:proofErr w:type="spellEnd"/>
+      <w:r>
+        <w:rPr>
+          <w:rFonts w:cs="Arial"/>
+          <w:lang w:val="en-GB"/>
+        </w:rPr>
+        <w:t xml:space="preserve">, </w:t>
+      </w:r>
+      <w:proofErr w:type="spellStart"/>
+      <w:r>
+        <w:rPr>
+          <w:rFonts w:cs="Arial"/>
+          <w:lang w:val="en-GB"/>
+        </w:rPr>
+        <w:t>BootStrapKey</w:t>
+      </w:r>
+      <w:proofErr w:type="spellEnd"/>
+      <w:r>
+        <w:rPr>
+          <w:rFonts w:cs="Arial"/>
+          <w:lang w:val="en-GB"/>
+        </w:rPr>
+        <w:t xml:space="preserve">, product id, product version, component id, app id, app version, app type, country code, language code, device port </w:t>
+      </w:r>
+      <w:proofErr w:type="spellStart"/>
+      <w:r>
+        <w:rPr>
+          <w:rFonts w:cs="Arial"/>
+          <w:lang w:val="en-GB"/>
+        </w:rPr>
+        <w:t>url</w:t>
+      </w:r>
+      <w:proofErr w:type="spellEnd"/>
+      <w:r>
+        <w:rPr>
+          <w:rFonts w:cs="Arial"/>
+          <w:lang w:val="en-GB"/>
+        </w:rPr>
+        <w:t xml:space="preserve">, component count and </w:t>
+      </w:r>
+      <w:proofErr w:type="spellStart"/>
+      <w:r>
+        <w:rPr>
+          <w:rFonts w:cs="Arial"/>
+          <w:lang w:val="en-GB"/>
+        </w:rPr>
+        <w:t>filterstring</w:t>
+      </w:r>
+      <w:proofErr w:type="spellEnd"/>
+      <w:r>
+        <w:rPr>
+          <w:rFonts w:cs="Arial"/>
+          <w:lang w:val="en-GB"/>
+        </w:rPr>
+        <w:t>.</w:t>
       </w:r>
     </w:p>
     <w:p>
@@ -6422,7 +8502,39 @@
           <w:rFonts w:cs="Arial"/>
           <w:lang w:val="en-GB"/>
         </w:rPr>
-        <w:t>Applications need to override KpsConfigurationInfo class and its object needs to be passed in while creating CppController.</w:t>
+        <w:t xml:space="preserve">Applications need to override </w:t>
+      </w:r>
+      <w:proofErr w:type="spellStart"/>
+      <w:r>
+        <w:rPr>
+          <w:rFonts w:cs="Arial"/>
+          <w:lang w:val="en-GB"/>
+        </w:rPr>
+        <w:t>KpsConfigurationInfo</w:t>
+      </w:r>
+      <w:proofErr w:type="spellEnd"/>
+      <w:r>
+        <w:rPr>
+          <w:rFonts w:cs="Arial"/>
+          <w:lang w:val="en-GB"/>
+        </w:rPr>
+        <w:t xml:space="preserve"> class and its object needs to be passed in while creating </w:t>
+      </w:r>
+      <w:proofErr w:type="spellStart"/>
+      <w:r>
+        <w:rPr>
+          <w:rFonts w:cs="Arial"/>
+          <w:lang w:val="en-GB"/>
+        </w:rPr>
+        <w:t>CppController</w:t>
+      </w:r>
+      <w:proofErr w:type="spellEnd"/>
+      <w:r>
+        <w:rPr>
+          <w:rFonts w:cs="Arial"/>
+          <w:lang w:val="en-GB"/>
+        </w:rPr>
+        <w:t>.</w:t>
       </w:r>
     </w:p>
     <w:p>
@@ -6442,7 +8554,23 @@
           <w:rFonts w:cs="Arial"/>
           <w:lang w:val="en-GB"/>
         </w:rPr>
-        <w:t>Language code and country code which is set inside KpsCofigurationInfo should be dynamic and should always provide latest locale information.</w:t>
+        <w:t xml:space="preserve">Language code and country code which is set inside </w:t>
+      </w:r>
+      <w:proofErr w:type="spellStart"/>
+      <w:r>
+        <w:rPr>
+          <w:rFonts w:cs="Arial"/>
+          <w:lang w:val="en-GB"/>
+        </w:rPr>
+        <w:t>KpsCofigurationInfo</w:t>
+      </w:r>
+      <w:proofErr w:type="spellEnd"/>
+      <w:r>
+        <w:rPr>
+          <w:rFonts w:cs="Arial"/>
+          <w:lang w:val="en-GB"/>
+        </w:rPr>
+        <w:t xml:space="preserve"> should be dynamic and should always provide latest locale information.</w:t>
       </w:r>
     </w:p>
     <w:p>
@@ -6459,7 +8587,23 @@
           <w:rFonts w:cs="Arial"/>
           <w:lang w:val="en-GB"/>
         </w:rPr>
-        <w:t>This locale will be used inside cppcontroller frequently.</w:t>
+        <w:t xml:space="preserve">This locale will be used inside </w:t>
+      </w:r>
+      <w:proofErr w:type="spellStart"/>
+      <w:r>
+        <w:rPr>
+          <w:rFonts w:cs="Arial"/>
+          <w:lang w:val="en-GB"/>
+        </w:rPr>
+        <w:t>cppcontroller</w:t>
+      </w:r>
+      <w:proofErr w:type="spellEnd"/>
+      <w:r>
+        <w:rPr>
+          <w:rFonts w:cs="Arial"/>
+          <w:lang w:val="en-GB"/>
+        </w:rPr>
+        <w:t xml:space="preserve"> frequently.</w:t>
       </w:r>
     </w:p>
     <w:p>
@@ -6470,11 +8614,19 @@
         </w:rPr>
       </w:pPr>
       <w:bookmarkStart w:id="39" w:name="_Toc425756334"/>
-      <w:r>
-        <w:rPr>
-          <w:rFonts w:cs="Arial"/>
-        </w:rPr>
-        <w:t xml:space="preserve">Cpp </w:t>
+      <w:proofErr w:type="spellStart"/>
+      <w:r>
+        <w:rPr>
+          <w:rFonts w:cs="Arial"/>
+        </w:rPr>
+        <w:t>Cpp</w:t>
+      </w:r>
+      <w:proofErr w:type="spellEnd"/>
+      <w:r>
+        <w:rPr>
+          <w:rFonts w:cs="Arial"/>
+        </w:rPr>
+        <w:t xml:space="preserve"> </w:t>
       </w:r>
       <w:r>
         <w:rPr>
@@ -6507,7 +8659,23 @@
           <w:rFonts w:cs="Arial"/>
           <w:lang w:val="en-GB"/>
         </w:rPr>
-        <w:t>App has to create shared instance of cppcontroller through the below method as mentioned above in the document.</w:t>
+        <w:t xml:space="preserve">App has to create shared instance of </w:t>
+      </w:r>
+      <w:proofErr w:type="spellStart"/>
+      <w:r>
+        <w:rPr>
+          <w:rFonts w:cs="Arial"/>
+          <w:lang w:val="en-GB"/>
+        </w:rPr>
+        <w:t>cppcontroller</w:t>
+      </w:r>
+      <w:proofErr w:type="spellEnd"/>
+      <w:r>
+        <w:rPr>
+          <w:rFonts w:cs="Arial"/>
+          <w:lang w:val="en-GB"/>
+        </w:rPr>
+        <w:t xml:space="preserve"> through the below method as mentioned above in the document.</w:t>
       </w:r>
     </w:p>
     <w:p>
@@ -6526,13 +8694,22 @@
         </w:rPr>
         <w:t xml:space="preserve">public static synchronized void </w:t>
       </w:r>
+      <w:proofErr w:type="spellStart"/>
       <w:proofErr w:type="gramStart"/>
       <w:r>
         <w:rPr>
           <w:rFonts w:cs="Arial"/>
           <w:lang w:val="en-GB"/>
         </w:rPr>
-        <w:t>createSharedInstance(</w:t>
+        <w:t>createSharedInstance</w:t>
+      </w:r>
+      <w:proofErr w:type="spellEnd"/>
+      <w:r>
+        <w:rPr>
+          <w:rFonts w:cs="Arial"/>
+          <w:lang w:val="en-GB"/>
+        </w:rPr>
+        <w:t>(</w:t>
       </w:r>
       <w:proofErr w:type="gramEnd"/>
       <w:r>
@@ -6540,7 +8717,39 @@
           <w:rFonts w:cs="Arial"/>
           <w:lang w:val="en-GB"/>
         </w:rPr>
-        <w:t>Context context, KpsConfigurationInfo kpsConfigurationInfo)</w:t>
+        <w:t xml:space="preserve">Context context, </w:t>
+      </w:r>
+      <w:proofErr w:type="spellStart"/>
+      <w:r>
+        <w:rPr>
+          <w:rFonts w:cs="Arial"/>
+          <w:lang w:val="en-GB"/>
+        </w:rPr>
+        <w:t>KpsConfigurationInfo</w:t>
+      </w:r>
+      <w:proofErr w:type="spellEnd"/>
+      <w:r>
+        <w:rPr>
+          <w:rFonts w:cs="Arial"/>
+          <w:lang w:val="en-GB"/>
+        </w:rPr>
+        <w:t xml:space="preserve"> </w:t>
+      </w:r>
+      <w:proofErr w:type="spellStart"/>
+      <w:r>
+        <w:rPr>
+          <w:rFonts w:cs="Arial"/>
+          <w:lang w:val="en-GB"/>
+        </w:rPr>
+        <w:t>kpsConfigurationInfo</w:t>
+      </w:r>
+      <w:proofErr w:type="spellEnd"/>
+      <w:r>
+        <w:rPr>
+          <w:rFonts w:cs="Arial"/>
+          <w:lang w:val="en-GB"/>
+        </w:rPr>
+        <w:t>)</w:t>
       </w:r>
     </w:p>
     <w:p>
@@ -6562,13 +8771,22 @@
         </w:rPr>
         <w:t xml:space="preserve">This is a singleton class and hence use </w:t>
       </w:r>
+      <w:proofErr w:type="spellStart"/>
       <w:proofErr w:type="gramStart"/>
       <w:r>
         <w:rPr>
           <w:rFonts w:cs="Arial"/>
           <w:lang w:val="en-GB"/>
         </w:rPr>
-        <w:t>getInstance(</w:t>
+        <w:t>getInstance</w:t>
+      </w:r>
+      <w:proofErr w:type="spellEnd"/>
+      <w:r>
+        <w:rPr>
+          <w:rFonts w:cs="Arial"/>
+          <w:lang w:val="en-GB"/>
+        </w:rPr>
+        <w:t>(</w:t>
       </w:r>
       <w:proofErr w:type="gramEnd"/>
       <w:r>
@@ -6596,7 +8814,23 @@
           <w:rFonts w:cs="Arial"/>
           <w:lang w:val="en-GB"/>
         </w:rPr>
-        <w:t>App need not bother about remote communication, app need to just assign right communication strategy and call the same APIs for local communication as mentioned above. DIComm will internally take care of routing requests remotely based on connection state.</w:t>
+        <w:t xml:space="preserve">App need not bother about remote communication, app need to just assign right communication strategy and call the same APIs for local communication as mentioned above. </w:t>
+      </w:r>
+      <w:proofErr w:type="spellStart"/>
+      <w:r>
+        <w:rPr>
+          <w:rFonts w:cs="Arial"/>
+          <w:lang w:val="en-GB"/>
+        </w:rPr>
+        <w:t>DIComm</w:t>
+      </w:r>
+      <w:proofErr w:type="spellEnd"/>
+      <w:r>
+        <w:rPr>
+          <w:rFonts w:cs="Arial"/>
+          <w:lang w:val="en-GB"/>
+        </w:rPr>
+        <w:t xml:space="preserve"> will internally take care of routing requests remotely based on connection state.</w:t>
       </w:r>
     </w:p>
     <w:p>
@@ -6632,7 +8866,39 @@
           <w:rFonts w:cs="Arial"/>
           <w:lang w:val="en-GB"/>
         </w:rPr>
-        <w:t xml:space="preserve">If app sets current appliance to currentappliancemanager, internally dicomm will take care of enabling subscription for that appliance. </w:t>
+        <w:t xml:space="preserve">If app sets current appliance to </w:t>
+      </w:r>
+      <w:proofErr w:type="spellStart"/>
+      <w:r>
+        <w:rPr>
+          <w:rFonts w:cs="Arial"/>
+          <w:lang w:val="en-GB"/>
+        </w:rPr>
+        <w:t>currentappliancemanager</w:t>
+      </w:r>
+      <w:proofErr w:type="spellEnd"/>
+      <w:r>
+        <w:rPr>
+          <w:rFonts w:cs="Arial"/>
+          <w:lang w:val="en-GB"/>
+        </w:rPr>
+        <w:t xml:space="preserve">, internally </w:t>
+      </w:r>
+      <w:proofErr w:type="spellStart"/>
+      <w:r>
+        <w:rPr>
+          <w:rFonts w:cs="Arial"/>
+          <w:lang w:val="en-GB"/>
+        </w:rPr>
+        <w:t>dicomm</w:t>
+      </w:r>
+      <w:proofErr w:type="spellEnd"/>
+      <w:r>
+        <w:rPr>
+          <w:rFonts w:cs="Arial"/>
+          <w:lang w:val="en-GB"/>
+        </w:rPr>
+        <w:t xml:space="preserve"> will take care of enabling subscription for that appliance. </w:t>
       </w:r>
       <w:proofErr w:type="gramStart"/>
       <w:r>
@@ -6668,7 +8934,37 @@
           <w:rFonts w:cs="Arial"/>
           <w:lang w:val="en-GB"/>
         </w:rPr>
-        <w:t>Also apps can call these APIs to enable and disable ubsubcriptions on DICommAppliance.</w:t>
+        <w:t xml:space="preserve">Also apps can call these APIs to enable and disable </w:t>
+      </w:r>
+      <w:r>
+        <w:rPr>
+          <w:rFonts w:cs="Arial"/>
+          <w:lang w:val="en-GB"/>
+        </w:rPr>
+        <w:t>communication</w:t>
+      </w:r>
+      <w:r>
+        <w:rPr>
+          <w:rFonts w:cs="Arial"/>
+          <w:lang w:val="en-GB"/>
+        </w:rPr>
+        <w:t xml:space="preserve"> on </w:t>
+      </w:r>
+      <w:proofErr w:type="spellStart"/>
+      <w:r>
+        <w:rPr>
+          <w:rFonts w:cs="Arial"/>
+          <w:lang w:val="en-GB"/>
+        </w:rPr>
+        <w:t>DICommAppliance</w:t>
+      </w:r>
+      <w:proofErr w:type="spellEnd"/>
+      <w:r>
+        <w:rPr>
+          <w:rFonts w:cs="Arial"/>
+          <w:lang w:val="en-GB"/>
+        </w:rPr>
+        <w:t>.</w:t>
       </w:r>
     </w:p>
     <w:p>
@@ -6680,13 +8976,29 @@
           <w:lang w:val="en-GB"/>
         </w:rPr>
       </w:pPr>
+      <w:proofErr w:type="spellStart"/>
       <w:proofErr w:type="gramStart"/>
       <w:r>
         <w:rPr>
           <w:rFonts w:cs="Arial"/>
           <w:lang w:val="en-GB"/>
         </w:rPr>
-        <w:t>enableSubscription(</w:t>
+        <w:t>enable</w:t>
+      </w:r>
+      <w:r>
+        <w:rPr>
+          <w:rFonts w:cs="Arial"/>
+          <w:lang w:val="en-GB"/>
+        </w:rPr>
+        <w:t>Communication</w:t>
+      </w:r>
+      <w:proofErr w:type="spellEnd"/>
+      <w:r>
+        <w:rPr>
+          <w:rFonts w:cs="Arial"/>
+          <w:lang w:val="en-GB"/>
+        </w:rPr>
+        <w:t>(</w:t>
       </w:r>
       <w:proofErr w:type="gramEnd"/>
       <w:r>
@@ -6694,7 +9006,23 @@
           <w:rFonts w:cs="Arial"/>
           <w:lang w:val="en-GB"/>
         </w:rPr>
-        <w:t>) – created UDPThread if required and listens to subscription events on UDP port.</w:t>
+        <w:t xml:space="preserve">) – created </w:t>
+      </w:r>
+      <w:proofErr w:type="spellStart"/>
+      <w:r>
+        <w:rPr>
+          <w:rFonts w:cs="Arial"/>
+          <w:lang w:val="en-GB"/>
+        </w:rPr>
+        <w:t>UDPThread</w:t>
+      </w:r>
+      <w:proofErr w:type="spellEnd"/>
+      <w:r>
+        <w:rPr>
+          <w:rFonts w:cs="Arial"/>
+          <w:lang w:val="en-GB"/>
+        </w:rPr>
+        <w:t xml:space="preserve"> if required and listens to subscription events on UDP port.</w:t>
       </w:r>
     </w:p>
     <w:p>
@@ -6706,13 +9034,29 @@
           <w:lang w:val="en-GB"/>
         </w:rPr>
       </w:pPr>
+      <w:proofErr w:type="spellStart"/>
       <w:proofErr w:type="gramStart"/>
       <w:r>
         <w:rPr>
           <w:rFonts w:cs="Arial"/>
           <w:lang w:val="en-GB"/>
         </w:rPr>
-        <w:t>disableSUbscription(</w:t>
+        <w:t>disable</w:t>
+      </w:r>
+      <w:r>
+        <w:rPr>
+          <w:rFonts w:cs="Arial"/>
+          <w:lang w:val="en-GB"/>
+        </w:rPr>
+        <w:t>Communication</w:t>
+      </w:r>
+      <w:proofErr w:type="spellEnd"/>
+      <w:r>
+        <w:rPr>
+          <w:rFonts w:cs="Arial"/>
+          <w:lang w:val="en-GB"/>
+        </w:rPr>
+        <w:t>(</w:t>
       </w:r>
       <w:proofErr w:type="gramEnd"/>
       <w:r>
@@ -6720,7 +9064,23 @@
           <w:rFonts w:cs="Arial"/>
           <w:lang w:val="en-GB"/>
         </w:rPr>
-        <w:t>)  - stops UDPThread if there are no more listeners and also stops listening to UDP events.</w:t>
+        <w:t xml:space="preserve">)  - stops </w:t>
+      </w:r>
+      <w:proofErr w:type="spellStart"/>
+      <w:r>
+        <w:rPr>
+          <w:rFonts w:cs="Arial"/>
+          <w:lang w:val="en-GB"/>
+        </w:rPr>
+        <w:t>UDPThread</w:t>
+      </w:r>
+      <w:proofErr w:type="spellEnd"/>
+      <w:r>
+        <w:rPr>
+          <w:rFonts w:cs="Arial"/>
+          <w:lang w:val="en-GB"/>
+        </w:rPr>
+        <w:t xml:space="preserve"> if there are no more listeners and also stops listening to UDP events.</w:t>
       </w:r>
     </w:p>
     <w:p>
@@ -6768,13 +9128,22 @@
         </w:rPr>
         <w:t xml:space="preserve">App has to call </w:t>
       </w:r>
+      <w:proofErr w:type="spellStart"/>
       <w:proofErr w:type="gramStart"/>
       <w:r>
         <w:rPr>
           <w:rFonts w:cs="Arial"/>
           <w:lang w:val="en-GB"/>
         </w:rPr>
-        <w:t>sendNotificationRegistrationId(</w:t>
+        <w:t>sendNotificationRegistrationId</w:t>
+      </w:r>
+      <w:proofErr w:type="spellEnd"/>
+      <w:r>
+        <w:rPr>
+          <w:rFonts w:cs="Arial"/>
+          <w:lang w:val="en-GB"/>
+        </w:rPr>
+        <w:t>(</w:t>
       </w:r>
       <w:proofErr w:type="gramEnd"/>
       <w:r>
@@ -6782,7 +9151,23 @@
           <w:rFonts w:cs="Arial"/>
           <w:lang w:val="en-GB"/>
         </w:rPr>
-        <w:t>String gcmRegistrationId, String provider) API by passing registration id and provider name.</w:t>
+        <w:t xml:space="preserve">String </w:t>
+      </w:r>
+      <w:proofErr w:type="spellStart"/>
+      <w:r>
+        <w:rPr>
+          <w:rFonts w:cs="Arial"/>
+          <w:lang w:val="en-GB"/>
+        </w:rPr>
+        <w:t>gcmRegistrationId</w:t>
+      </w:r>
+      <w:proofErr w:type="spellEnd"/>
+      <w:r>
+        <w:rPr>
+          <w:rFonts w:cs="Arial"/>
+          <w:lang w:val="en-GB"/>
+        </w:rPr>
+        <w:t>, String provider) API by passing registration id and provider name.</w:t>
       </w:r>
     </w:p>
     <w:p>
@@ -6802,7 +9187,23 @@
           <w:rFonts w:cs="Arial"/>
           <w:lang w:val="en-GB"/>
         </w:rPr>
-        <w:t>App has to implement SendNotificationRegistrationIdListener interface.</w:t>
+        <w:t xml:space="preserve">App has to implement </w:t>
+      </w:r>
+      <w:proofErr w:type="spellStart"/>
+      <w:r>
+        <w:rPr>
+          <w:rFonts w:cs="Arial"/>
+          <w:lang w:val="en-GB"/>
+        </w:rPr>
+        <w:t>SendNotificationRegistrationIdListener</w:t>
+      </w:r>
+      <w:proofErr w:type="spellEnd"/>
+      <w:r>
+        <w:rPr>
+          <w:rFonts w:cs="Arial"/>
+          <w:lang w:val="en-GB"/>
+        </w:rPr>
+        <w:t xml:space="preserve"> interface.</w:t>
       </w:r>
     </w:p>
     <w:p>
@@ -6824,21 +9225,39 @@
         </w:rPr>
         <w:t xml:space="preserve">Call this API, </w:t>
       </w:r>
+      <w:proofErr w:type="spellStart"/>
       <w:proofErr w:type="gramStart"/>
       <w:r>
         <w:rPr>
           <w:rFonts w:cs="Arial"/>
           <w:lang w:val="en-GB"/>
         </w:rPr>
-        <w:t>setNotificationListener(</w:t>
-      </w:r>
+        <w:t>setNotificationListener</w:t>
+      </w:r>
+      <w:proofErr w:type="spellEnd"/>
+      <w:r>
+        <w:rPr>
+          <w:rFonts w:cs="Arial"/>
+          <w:lang w:val="en-GB"/>
+        </w:rPr>
+        <w:t>(</w:t>
+      </w:r>
+      <w:proofErr w:type="spellStart"/>
       <w:proofErr w:type="gramEnd"/>
       <w:r>
         <w:rPr>
           <w:rFonts w:cs="Arial"/>
           <w:lang w:val="en-GB"/>
         </w:rPr>
-        <w:t>SendNotificationRegistrationIdListener listener)</w:t>
+        <w:t>SendNotificationRegistrationIdListener</w:t>
+      </w:r>
+      <w:proofErr w:type="spellEnd"/>
+      <w:r>
+        <w:rPr>
+          <w:rFonts w:cs="Arial"/>
+          <w:lang w:val="en-GB"/>
+        </w:rPr>
+        <w:t xml:space="preserve"> listener)</w:t>
       </w:r>
     </w:p>
     <w:p>
@@ -6875,7 +9294,39 @@
           <w:rFonts w:cs="Arial"/>
           <w:lang w:val="en-GB"/>
         </w:rPr>
-        <w:t>App has to implement AppUpdateListener interface and take actions on each callback events. Creating notifications UI is part of applications.</w:t>
+        <w:t xml:space="preserve">App has to implement </w:t>
+      </w:r>
+      <w:proofErr w:type="spellStart"/>
+      <w:r>
+        <w:rPr>
+          <w:rFonts w:cs="Arial"/>
+          <w:lang w:val="en-GB"/>
+        </w:rPr>
+        <w:t>AppUpdateListener</w:t>
+      </w:r>
+      <w:proofErr w:type="spellEnd"/>
+      <w:r>
+        <w:rPr>
+          <w:rFonts w:cs="Arial"/>
+          <w:lang w:val="en-GB"/>
+        </w:rPr>
+        <w:t xml:space="preserve"> interface and take actions on each </w:t>
+      </w:r>
+      <w:proofErr w:type="spellStart"/>
+      <w:r>
+        <w:rPr>
+          <w:rFonts w:cs="Arial"/>
+          <w:lang w:val="en-GB"/>
+        </w:rPr>
+        <w:t>callback</w:t>
+      </w:r>
+      <w:proofErr w:type="spellEnd"/>
+      <w:r>
+        <w:rPr>
+          <w:rFonts w:cs="Arial"/>
+          <w:lang w:val="en-GB"/>
+        </w:rPr>
+        <w:t xml:space="preserve"> events. Creating notifications UI is part of applications.</w:t>
       </w:r>
     </w:p>
     <w:p>
@@ -6895,7 +9346,23 @@
           <w:rFonts w:cs="Arial"/>
           <w:lang w:val="en-GB"/>
         </w:rPr>
-        <w:t>Please refer AirPurifier code.</w:t>
+        <w:t xml:space="preserve">Please refer </w:t>
+      </w:r>
+      <w:proofErr w:type="spellStart"/>
+      <w:r>
+        <w:rPr>
+          <w:rFonts w:cs="Arial"/>
+          <w:lang w:val="en-GB"/>
+        </w:rPr>
+        <w:t>AirPurifier</w:t>
+      </w:r>
+      <w:proofErr w:type="spellEnd"/>
+      <w:r>
+        <w:rPr>
+          <w:rFonts w:cs="Arial"/>
+          <w:lang w:val="en-GB"/>
+        </w:rPr>
+        <w:t xml:space="preserve"> code.</w:t>
       </w:r>
     </w:p>
     <w:p>
@@ -6955,7 +9422,23 @@
           <w:rFonts w:cs="Arial"/>
           <w:szCs w:val="24"/>
         </w:rPr>
-        <w:t>Whenever there is a library change, DIComm library is subjected to change.</w:t>
+        <w:t xml:space="preserve">Whenever there is a library change, </w:t>
+      </w:r>
+      <w:proofErr w:type="spellStart"/>
+      <w:r>
+        <w:rPr>
+          <w:rFonts w:cs="Arial"/>
+          <w:szCs w:val="24"/>
+        </w:rPr>
+        <w:t>DIComm</w:t>
+      </w:r>
+      <w:proofErr w:type="spellEnd"/>
+      <w:r>
+        <w:rPr>
+          <w:rFonts w:cs="Arial"/>
+          <w:szCs w:val="24"/>
+        </w:rPr>
+        <w:t xml:space="preserve"> library is subjected to change.</w:t>
       </w:r>
     </w:p>
     <w:p>
@@ -6978,7 +9461,7 @@
         </w:rPr>
         <w:t>Please refer sample application for more details.</w:t>
       </w:r>
-      <w:bookmarkEnd w:id="29"/>
+      <w:bookmarkEnd w:id="30"/>
     </w:p>
     <w:sectPr>
       <w:headerReference w:type="default" r:id="rId9"/>
@@ -7092,7 +9575,7 @@
         <w:noProof/>
         <w:sz w:val="20"/>
       </w:rPr>
-      <w:t>9</w:t>
+      <w:t>3</w:t>
     </w:r>
     <w:r>
       <w:rPr>
@@ -7226,7 +9709,23 @@
         <w:rFonts w:cs="Arial"/>
         <w:sz w:val="20"/>
       </w:rPr>
-      <w:t>cted Digital Propositions: DIComm Client Android Integration</w:t>
+      <w:t xml:space="preserve">cted Digital Propositions: </w:t>
+    </w:r>
+    <w:proofErr w:type="spellStart"/>
+    <w:r>
+      <w:rPr>
+        <w:rFonts w:cs="Arial"/>
+        <w:sz w:val="20"/>
+      </w:rPr>
+      <w:t>DIComm</w:t>
+    </w:r>
+    <w:proofErr w:type="spellEnd"/>
+    <w:r>
+      <w:rPr>
+        <w:rFonts w:cs="Arial"/>
+        <w:sz w:val="20"/>
+      </w:rPr>
+      <w:t xml:space="preserve"> Client Android Integration</w:t>
     </w:r>
     <w:r>
       <w:rPr>
@@ -10446,7 +12945,7 @@
 </file>
 
 <file path=customXml/itemProps1.xml><?xml version="1.0" encoding="utf-8"?>
-<ds:datastoreItem xmlns:ds="http://schemas.openxmlformats.org/officeDocument/2006/customXml" ds:itemID="{30ECFDE4-85DB-E442-A787-F2B13E73D1F7}">
+<ds:datastoreItem xmlns:ds="http://schemas.openxmlformats.org/officeDocument/2006/customXml" ds:itemID="{572BE713-29C9-E149-9430-276288E43D6F}">
   <ds:schemaRefs>
     <ds:schemaRef ds:uri="http://schemas.openxmlformats.org/officeDocument/2006/bibliography"/>
   </ds:schemaRefs>

</xml_diff>

<commit_message>
Updated integration document for release 1.2.1
</commit_message>
<xml_diff>
--- a/Documents/External/DICommClient_Integration_Android.docx
+++ b/Documents/External/DICommClient_Integration_Android.docx
@@ -3230,27 +3230,7 @@
             <w:b/>
             <w:lang w:val="en-GB"/>
           </w:rPr>
-          <w:t>http://ingbtcpic2lx253.blr.pin</w:t>
-        </w:r>
-        <w:bookmarkStart w:id="15" w:name="_GoBack"/>
-        <w:bookmarkEnd w:id="15"/>
-        <w:r>
-          <w:rPr>
-            <w:rStyle w:val="Hyperlink"/>
-            <w:rFonts w:ascii="Arial" w:hAnsi="Arial" w:cs="Arial"/>
-            <w:b/>
-            <w:lang w:val="en-GB"/>
-          </w:rPr>
-          <w:t>.</w:t>
-        </w:r>
-        <w:r>
-          <w:rPr>
-            <w:rStyle w:val="Hyperlink"/>
-            <w:rFonts w:ascii="Arial" w:hAnsi="Arial" w:cs="Arial"/>
-            <w:b/>
-            <w:lang w:val="en-GB"/>
-          </w:rPr>
-          <w:t>philips.com:8080/scm/git/hor-dicommclient-release-android</w:t>
+          <w:t>http://ingbtcpic2lx253.blr.pin.philips.com:8080/scm/git/hor-dicommclient-release-android</w:t>
         </w:r>
       </w:hyperlink>
     </w:p>
@@ -3276,7 +3256,7 @@
           <w:rFonts w:cs="Arial"/>
         </w:rPr>
       </w:pPr>
-      <w:bookmarkStart w:id="16" w:name="_Toc425756316"/>
+      <w:bookmarkStart w:id="15" w:name="_Toc425756316"/>
       <w:r>
         <w:rPr>
           <w:rFonts w:cs="Arial"/>
@@ -3296,49 +3276,49 @@
         <w:t>RATION</w:t>
       </w:r>
       <w:bookmarkEnd w:id="14"/>
+      <w:bookmarkEnd w:id="15"/>
+    </w:p>
+    <w:p>
+      <w:pPr>
+        <w:pStyle w:val="Heading2"/>
+        <w:rPr>
+          <w:rFonts w:cs="Arial"/>
+        </w:rPr>
+      </w:pPr>
+      <w:bookmarkStart w:id="16" w:name="_Toc297311298"/>
+      <w:bookmarkStart w:id="17" w:name="_Toc425756317"/>
+      <w:r>
+        <w:rPr>
+          <w:rFonts w:cs="Arial"/>
+        </w:rPr>
+        <w:t>Maven</w:t>
+      </w:r>
+      <w:r>
+        <w:rPr>
+          <w:rFonts w:cs="Arial"/>
+        </w:rPr>
+        <w:t xml:space="preserve"> </w:t>
+      </w:r>
+      <w:r>
+        <w:rPr>
+          <w:rFonts w:cs="Arial"/>
+        </w:rPr>
+        <w:t>repository</w:t>
+      </w:r>
+      <w:r>
+        <w:rPr>
+          <w:rFonts w:cs="Arial"/>
+        </w:rPr>
+        <w:t xml:space="preserve"> Integration</w:t>
+      </w:r>
       <w:bookmarkEnd w:id="16"/>
-    </w:p>
-    <w:p>
-      <w:pPr>
-        <w:pStyle w:val="Heading2"/>
-        <w:rPr>
-          <w:rFonts w:cs="Arial"/>
-        </w:rPr>
-      </w:pPr>
-      <w:bookmarkStart w:id="17" w:name="_Toc297311298"/>
-      <w:bookmarkStart w:id="18" w:name="_Toc425756317"/>
-      <w:r>
-        <w:rPr>
-          <w:rFonts w:cs="Arial"/>
-        </w:rPr>
-        <w:t>Maven</w:t>
-      </w:r>
-      <w:r>
-        <w:rPr>
-          <w:rFonts w:cs="Arial"/>
-        </w:rPr>
-        <w:t xml:space="preserve"> </w:t>
-      </w:r>
-      <w:r>
-        <w:rPr>
-          <w:rFonts w:cs="Arial"/>
-        </w:rPr>
-        <w:t>repository</w:t>
-      </w:r>
-      <w:r>
-        <w:rPr>
-          <w:rFonts w:cs="Arial"/>
-        </w:rPr>
-        <w:t xml:space="preserve"> Integration</w:t>
+      <w:r>
+        <w:rPr>
+          <w:rFonts w:cs="Arial"/>
+        </w:rPr>
+        <w:t xml:space="preserve"> for internal Philips team</w:t>
       </w:r>
       <w:bookmarkEnd w:id="17"/>
-      <w:r>
-        <w:rPr>
-          <w:rFonts w:cs="Arial"/>
-        </w:rPr>
-        <w:t xml:space="preserve"> for internal Philips team</w:t>
-      </w:r>
-      <w:bookmarkEnd w:id="18"/>
     </w:p>
     <w:p>
       <w:pPr>
@@ -3615,7 +3595,7 @@
           <w:rFonts w:cs="Arial"/>
         </w:rPr>
       </w:pPr>
-      <w:bookmarkStart w:id="19" w:name="_Toc425756318"/>
+      <w:bookmarkStart w:id="18" w:name="_Toc425756318"/>
       <w:r>
         <w:rPr>
           <w:rFonts w:cs="Arial"/>
@@ -3630,208 +3610,208 @@
         </w:rPr>
         <w:t>build.gradle</w:t>
       </w:r>
+      <w:bookmarkEnd w:id="18"/>
+      <w:proofErr w:type="spellEnd"/>
+      <w:proofErr w:type="gramEnd"/>
+    </w:p>
+    <w:p>
+      <w:pPr>
+        <w:rPr>
+          <w:rFonts w:cs="Arial"/>
+        </w:rPr>
+      </w:pPr>
+      <w:r>
+        <w:rPr>
+          <w:rFonts w:cs="Arial"/>
+        </w:rPr>
+        <w:t>dependencies {</w:t>
+      </w:r>
+    </w:p>
+    <w:p>
+      <w:pPr>
+        <w:rPr>
+          <w:rFonts w:cs="Arial"/>
+        </w:rPr>
+      </w:pPr>
+      <w:r>
+        <w:rPr>
+          <w:rFonts w:cs="Arial"/>
+        </w:rPr>
+        <w:t xml:space="preserve">    if (</w:t>
+      </w:r>
+      <w:proofErr w:type="spellStart"/>
+      <w:r>
+        <w:rPr>
+          <w:rFonts w:cs="Arial"/>
+        </w:rPr>
+        <w:t>findProject</w:t>
+      </w:r>
+      <w:proofErr w:type="spellEnd"/>
+      <w:r>
+        <w:rPr>
+          <w:rFonts w:cs="Arial"/>
+        </w:rPr>
+        <w:t>(</w:t>
+      </w:r>
+      <w:proofErr w:type="gramStart"/>
+      <w:r>
+        <w:rPr>
+          <w:rFonts w:cs="Arial"/>
+        </w:rPr>
+        <w:t>':</w:t>
+      </w:r>
+      <w:proofErr w:type="spellStart"/>
+      <w:r>
+        <w:rPr>
+          <w:rFonts w:cs="Arial"/>
+        </w:rPr>
+        <w:t>dicommClientLib</w:t>
+      </w:r>
+      <w:proofErr w:type="spellEnd"/>
+      <w:proofErr w:type="gramEnd"/>
+      <w:r>
+        <w:rPr>
+          <w:rFonts w:cs="Arial"/>
+        </w:rPr>
+        <w:t>')) {</w:t>
+      </w:r>
+    </w:p>
+    <w:p>
+      <w:pPr>
+        <w:rPr>
+          <w:rFonts w:cs="Arial"/>
+        </w:rPr>
+      </w:pPr>
+      <w:r>
+        <w:rPr>
+          <w:rFonts w:cs="Arial"/>
+        </w:rPr>
+        <w:t xml:space="preserve">        compile project(</w:t>
+      </w:r>
+      <w:proofErr w:type="gramStart"/>
+      <w:r>
+        <w:rPr>
+          <w:rFonts w:cs="Arial"/>
+        </w:rPr>
+        <w:t>':</w:t>
+      </w:r>
+      <w:proofErr w:type="spellStart"/>
+      <w:r>
+        <w:rPr>
+          <w:rFonts w:cs="Arial"/>
+        </w:rPr>
+        <w:t>dicommClientLib</w:t>
+      </w:r>
+      <w:proofErr w:type="spellEnd"/>
+      <w:proofErr w:type="gramEnd"/>
+      <w:r>
+        <w:rPr>
+          <w:rFonts w:cs="Arial"/>
+        </w:rPr>
+        <w:t>')</w:t>
+      </w:r>
+    </w:p>
+    <w:p>
+      <w:pPr>
+        <w:rPr>
+          <w:rFonts w:cs="Arial"/>
+        </w:rPr>
+      </w:pPr>
+      <w:r>
+        <w:rPr>
+          <w:rFonts w:cs="Arial"/>
+        </w:rPr>
+        <w:t xml:space="preserve">    } else {</w:t>
+      </w:r>
+    </w:p>
+    <w:p>
+      <w:pPr>
+        <w:rPr>
+          <w:rFonts w:cs="Arial"/>
+        </w:rPr>
+      </w:pPr>
+      <w:r>
+        <w:rPr>
+          <w:rFonts w:cs="Arial"/>
+        </w:rPr>
+        <w:t xml:space="preserve">        compile '</w:t>
+      </w:r>
+      <w:proofErr w:type="gramStart"/>
+      <w:r>
+        <w:rPr>
+          <w:rFonts w:cs="Arial"/>
+        </w:rPr>
+        <w:t>c</w:t>
+      </w:r>
+      <w:r>
+        <w:rPr>
+          <w:rFonts w:cs="Arial"/>
+        </w:rPr>
+        <w:t>om.philips.cdp:dicommClientLib</w:t>
+      </w:r>
+      <w:proofErr w:type="gramEnd"/>
+      <w:r>
+        <w:rPr>
+          <w:rFonts w:cs="Arial"/>
+        </w:rPr>
+        <w:t>:1</w:t>
+      </w:r>
+      <w:r>
+        <w:rPr>
+          <w:rFonts w:cs="Arial"/>
+        </w:rPr>
+        <w:t>.2.1</w:t>
+      </w:r>
+      <w:r>
+        <w:rPr>
+          <w:rFonts w:cs="Arial"/>
+        </w:rPr>
+        <w:t>'</w:t>
+      </w:r>
+    </w:p>
+    <w:p>
+      <w:pPr>
+        <w:rPr>
+          <w:rFonts w:cs="Arial"/>
+        </w:rPr>
+      </w:pPr>
+      <w:r>
+        <w:rPr>
+          <w:rFonts w:cs="Arial"/>
+        </w:rPr>
+        <w:t xml:space="preserve">    }</w:t>
+      </w:r>
+    </w:p>
+    <w:p>
+      <w:pPr>
+        <w:rPr>
+          <w:rFonts w:cs="Arial"/>
+        </w:rPr>
+      </w:pPr>
+      <w:r>
+        <w:rPr>
+          <w:rFonts w:cs="Arial"/>
+        </w:rPr>
+        <w:t>}</w:t>
+      </w:r>
+    </w:p>
+    <w:p>
+      <w:pPr>
+        <w:pStyle w:val="Heading3"/>
+        <w:rPr>
+          <w:rFonts w:cs="Arial"/>
+        </w:rPr>
+      </w:pPr>
+      <w:bookmarkStart w:id="19" w:name="_Toc425756319"/>
+      <w:proofErr w:type="spellStart"/>
+      <w:proofErr w:type="gramStart"/>
+      <w:r>
+        <w:rPr>
+          <w:rFonts w:cs="Arial"/>
+        </w:rPr>
+        <w:t>settings.gradle</w:t>
+      </w:r>
       <w:bookmarkEnd w:id="19"/>
-      <w:proofErr w:type="spellEnd"/>
-      <w:proofErr w:type="gramEnd"/>
-    </w:p>
-    <w:p>
-      <w:pPr>
-        <w:rPr>
-          <w:rFonts w:cs="Arial"/>
-        </w:rPr>
-      </w:pPr>
-      <w:r>
-        <w:rPr>
-          <w:rFonts w:cs="Arial"/>
-        </w:rPr>
-        <w:t>dependencies {</w:t>
-      </w:r>
-    </w:p>
-    <w:p>
-      <w:pPr>
-        <w:rPr>
-          <w:rFonts w:cs="Arial"/>
-        </w:rPr>
-      </w:pPr>
-      <w:r>
-        <w:rPr>
-          <w:rFonts w:cs="Arial"/>
-        </w:rPr>
-        <w:t xml:space="preserve">    if (</w:t>
-      </w:r>
-      <w:proofErr w:type="spellStart"/>
-      <w:r>
-        <w:rPr>
-          <w:rFonts w:cs="Arial"/>
-        </w:rPr>
-        <w:t>findProject</w:t>
-      </w:r>
-      <w:proofErr w:type="spellEnd"/>
-      <w:r>
-        <w:rPr>
-          <w:rFonts w:cs="Arial"/>
-        </w:rPr>
-        <w:t>(</w:t>
-      </w:r>
-      <w:proofErr w:type="gramStart"/>
-      <w:r>
-        <w:rPr>
-          <w:rFonts w:cs="Arial"/>
-        </w:rPr>
-        <w:t>':</w:t>
-      </w:r>
-      <w:proofErr w:type="spellStart"/>
-      <w:r>
-        <w:rPr>
-          <w:rFonts w:cs="Arial"/>
-        </w:rPr>
-        <w:t>dicommClientLib</w:t>
-      </w:r>
-      <w:proofErr w:type="spellEnd"/>
-      <w:proofErr w:type="gramEnd"/>
-      <w:r>
-        <w:rPr>
-          <w:rFonts w:cs="Arial"/>
-        </w:rPr>
-        <w:t>')) {</w:t>
-      </w:r>
-    </w:p>
-    <w:p>
-      <w:pPr>
-        <w:rPr>
-          <w:rFonts w:cs="Arial"/>
-        </w:rPr>
-      </w:pPr>
-      <w:r>
-        <w:rPr>
-          <w:rFonts w:cs="Arial"/>
-        </w:rPr>
-        <w:t xml:space="preserve">        compile project(</w:t>
-      </w:r>
-      <w:proofErr w:type="gramStart"/>
-      <w:r>
-        <w:rPr>
-          <w:rFonts w:cs="Arial"/>
-        </w:rPr>
-        <w:t>':</w:t>
-      </w:r>
-      <w:proofErr w:type="spellStart"/>
-      <w:r>
-        <w:rPr>
-          <w:rFonts w:cs="Arial"/>
-        </w:rPr>
-        <w:t>dicommClientLib</w:t>
-      </w:r>
-      <w:proofErr w:type="spellEnd"/>
-      <w:proofErr w:type="gramEnd"/>
-      <w:r>
-        <w:rPr>
-          <w:rFonts w:cs="Arial"/>
-        </w:rPr>
-        <w:t>')</w:t>
-      </w:r>
-    </w:p>
-    <w:p>
-      <w:pPr>
-        <w:rPr>
-          <w:rFonts w:cs="Arial"/>
-        </w:rPr>
-      </w:pPr>
-      <w:r>
-        <w:rPr>
-          <w:rFonts w:cs="Arial"/>
-        </w:rPr>
-        <w:t xml:space="preserve">    } else {</w:t>
-      </w:r>
-    </w:p>
-    <w:p>
-      <w:pPr>
-        <w:rPr>
-          <w:rFonts w:cs="Arial"/>
-        </w:rPr>
-      </w:pPr>
-      <w:r>
-        <w:rPr>
-          <w:rFonts w:cs="Arial"/>
-        </w:rPr>
-        <w:t xml:space="preserve">        compile '</w:t>
-      </w:r>
-      <w:proofErr w:type="gramStart"/>
-      <w:r>
-        <w:rPr>
-          <w:rFonts w:cs="Arial"/>
-        </w:rPr>
-        <w:t>c</w:t>
-      </w:r>
-      <w:r>
-        <w:rPr>
-          <w:rFonts w:cs="Arial"/>
-        </w:rPr>
-        <w:t>om.philips.cdp:dicommClientLib</w:t>
-      </w:r>
-      <w:proofErr w:type="gramEnd"/>
-      <w:r>
-        <w:rPr>
-          <w:rFonts w:cs="Arial"/>
-        </w:rPr>
-        <w:t>:1</w:t>
-      </w:r>
-      <w:r>
-        <w:rPr>
-          <w:rFonts w:cs="Arial"/>
-        </w:rPr>
-        <w:t>.2.0</w:t>
-      </w:r>
-      <w:r>
-        <w:rPr>
-          <w:rFonts w:cs="Arial"/>
-        </w:rPr>
-        <w:t>'</w:t>
-      </w:r>
-    </w:p>
-    <w:p>
-      <w:pPr>
-        <w:rPr>
-          <w:rFonts w:cs="Arial"/>
-        </w:rPr>
-      </w:pPr>
-      <w:r>
-        <w:rPr>
-          <w:rFonts w:cs="Arial"/>
-        </w:rPr>
-        <w:t xml:space="preserve">    }</w:t>
-      </w:r>
-    </w:p>
-    <w:p>
-      <w:pPr>
-        <w:rPr>
-          <w:rFonts w:cs="Arial"/>
-        </w:rPr>
-      </w:pPr>
-      <w:r>
-        <w:rPr>
-          <w:rFonts w:cs="Arial"/>
-        </w:rPr>
-        <w:t>}</w:t>
-      </w:r>
-    </w:p>
-    <w:p>
-      <w:pPr>
-        <w:pStyle w:val="Heading3"/>
-        <w:rPr>
-          <w:rFonts w:cs="Arial"/>
-        </w:rPr>
-      </w:pPr>
-      <w:bookmarkStart w:id="20" w:name="_Toc425756319"/>
-      <w:proofErr w:type="spellStart"/>
-      <w:proofErr w:type="gramStart"/>
-      <w:r>
-        <w:rPr>
-          <w:rFonts w:cs="Arial"/>
-        </w:rPr>
-        <w:t>settings.gradle</w:t>
-      </w:r>
-      <w:bookmarkEnd w:id="20"/>
       <w:proofErr w:type="spellEnd"/>
       <w:proofErr w:type="gramEnd"/>
     </w:p>
@@ -4124,7 +4104,7 @@
           <w:shd w:val="clear" w:color="auto" w:fill="FFFFFF"/>
         </w:rPr>
       </w:pPr>
-      <w:bookmarkStart w:id="21" w:name="_Toc425756320"/>
+      <w:bookmarkStart w:id="20" w:name="_Toc425756320"/>
       <w:r>
         <w:rPr>
           <w:rFonts w:cs="Arial"/>
@@ -4142,7 +4122,7 @@
         </w:rPr>
         <w:t>build.gradle</w:t>
       </w:r>
-      <w:bookmarkEnd w:id="21"/>
+      <w:bookmarkEnd w:id="20"/>
       <w:proofErr w:type="spellEnd"/>
       <w:proofErr w:type="gramEnd"/>
     </w:p>
@@ -4631,8 +4611,8 @@
           <w:rFonts w:cs="Arial"/>
         </w:rPr>
       </w:pPr>
-      <w:bookmarkStart w:id="22" w:name="_Toc297311299"/>
-      <w:bookmarkStart w:id="23" w:name="_Toc425756321"/>
+      <w:bookmarkStart w:id="21" w:name="_Toc297311299"/>
+      <w:bookmarkStart w:id="22" w:name="_Toc425756321"/>
       <w:r>
         <w:rPr>
           <w:rFonts w:cs="Arial"/>
@@ -4645,14 +4625,14 @@
         </w:rPr>
         <w:t>Integration</w:t>
       </w:r>
+      <w:bookmarkEnd w:id="21"/>
+      <w:r>
+        <w:rPr>
+          <w:rFonts w:cs="Arial"/>
+        </w:rPr>
+        <w:t xml:space="preserve"> for external team</w:t>
+      </w:r>
       <w:bookmarkEnd w:id="22"/>
-      <w:r>
-        <w:rPr>
-          <w:rFonts w:cs="Arial"/>
-        </w:rPr>
-        <w:t xml:space="preserve"> for external team</w:t>
-      </w:r>
-      <w:bookmarkEnd w:id="23"/>
     </w:p>
     <w:p>
       <w:pPr>
@@ -4929,7 +4909,7 @@
           <w:sz w:val="24"/>
           <w:szCs w:val="24"/>
         </w:rPr>
-        <w:t>0</w:t>
+        <w:t>1</w:t>
       </w:r>
       <w:r>
         <w:rPr>
@@ -5143,15 +5123,15 @@
           <w:rFonts w:cs="Arial"/>
         </w:rPr>
       </w:pPr>
-      <w:bookmarkStart w:id="24" w:name="_Toc425756322"/>
-      <w:bookmarkStart w:id="25" w:name="_Toc297311300"/>
+      <w:bookmarkStart w:id="23" w:name="_Toc425756322"/>
+      <w:bookmarkStart w:id="24" w:name="_Toc297311300"/>
       <w:r>
         <w:rPr>
           <w:rFonts w:cs="Arial"/>
         </w:rPr>
         <w:t>Library versioning</w:t>
       </w:r>
-      <w:bookmarkEnd w:id="24"/>
+      <w:bookmarkEnd w:id="23"/>
     </w:p>
     <w:p>
       <w:pPr>
@@ -5249,7 +5229,7 @@
         </w:rPr>
       </w:pPr>
     </w:p>
-    <w:bookmarkEnd w:id="25"/>
+    <w:bookmarkEnd w:id="24"/>
     <w:p>
       <w:pPr>
         <w:pStyle w:val="BodyText"/>
@@ -5273,15 +5253,15 @@
           <w:rFonts w:cs="Arial"/>
         </w:rPr>
       </w:pPr>
-      <w:bookmarkStart w:id="26" w:name="_Toc425756323"/>
-      <w:bookmarkStart w:id="27" w:name="_Toc297311301"/>
+      <w:bookmarkStart w:id="25" w:name="_Toc425756323"/>
+      <w:bookmarkStart w:id="26" w:name="_Toc297311301"/>
       <w:r>
         <w:rPr>
           <w:rFonts w:cs="Arial"/>
         </w:rPr>
         <w:t>INITIALIZATION</w:t>
       </w:r>
-      <w:bookmarkEnd w:id="26"/>
+      <w:bookmarkEnd w:id="25"/>
     </w:p>
     <w:p>
       <w:pPr>
@@ -5372,14 +5352,14 @@
           <w:rFonts w:cs="Arial"/>
         </w:rPr>
       </w:pPr>
-      <w:bookmarkStart w:id="28" w:name="_Toc425756324"/>
+      <w:bookmarkStart w:id="27" w:name="_Toc425756324"/>
       <w:r>
         <w:rPr>
           <w:rFonts w:cs="Arial"/>
         </w:rPr>
         <w:t>Initialization steps</w:t>
       </w:r>
-      <w:bookmarkEnd w:id="28"/>
+      <w:bookmarkEnd w:id="27"/>
     </w:p>
     <w:p>
       <w:pPr>
@@ -5894,7 +5874,7 @@
         <w:pStyle w:val="BodyText"/>
         <w:numPr>
           <w:ilvl w:val="0"/>
-          <w:numId w:val="6"/>
+          <w:numId w:val="5"/>
         </w:numPr>
         <w:rPr>
           <w:rFonts w:cs="Arial"/>
@@ -5903,7 +5883,8 @@
           <w:lang w:val="en-GB"/>
         </w:rPr>
       </w:pPr>
-      <w:proofErr w:type="spellStart"/>
+      <w:bookmarkStart w:id="28" w:name="_GoBack"/>
+      <w:bookmarkEnd w:id="28"/>
       <w:r>
         <w:rPr>
           <w:rFonts w:cs="Arial"/>
@@ -5911,9 +5892,9 @@
           <w:szCs w:val="22"/>
           <w:lang w:val="en-GB"/>
         </w:rPr>
-        <w:t>NetworkNode</w:t>
-      </w:r>
-      <w:proofErr w:type="spellEnd"/>
+        <w:t xml:space="preserve">public static synchronized void </w:t>
+      </w:r>
+      <w:proofErr w:type="spellStart"/>
       <w:r>
         <w:rPr>
           <w:rFonts w:cs="Arial"/>
@@ -5921,23 +5902,19 @@
           <w:szCs w:val="22"/>
           <w:lang w:val="en-GB"/>
         </w:rPr>
-        <w:t xml:space="preserve"> – set of properties associated with an appliance.</w:t>
-      </w:r>
-    </w:p>
-    <w:p>
-      <w:pPr>
-        <w:pStyle w:val="BodyText"/>
-        <w:numPr>
-          <w:ilvl w:val="0"/>
-          <w:numId w:val="5"/>
-        </w:numPr>
+        <w:t>createSharedInstance</w:t>
+      </w:r>
+      <w:proofErr w:type="spellEnd"/>
+      <w:r>
         <w:rPr>
           <w:rFonts w:cs="Arial"/>
           <w:sz w:val="22"/>
           <w:szCs w:val="22"/>
           <w:lang w:val="en-GB"/>
         </w:rPr>
-      </w:pPr>
+        <w:t xml:space="preserve">(Context </w:t>
+      </w:r>
+      <w:proofErr w:type="spellStart"/>
       <w:r>
         <w:rPr>
           <w:rFonts w:cs="Arial"/>
@@ -5945,10 +5922,9 @@
           <w:szCs w:val="22"/>
           <w:lang w:val="en-GB"/>
         </w:rPr>
-        <w:t xml:space="preserve">public static synchronized void </w:t>
-      </w:r>
-      <w:proofErr w:type="spellStart"/>
-      <w:proofErr w:type="gramStart"/>
+        <w:t>context</w:t>
+      </w:r>
+      <w:proofErr w:type="spellEnd"/>
       <w:r>
         <w:rPr>
           <w:rFonts w:cs="Arial"/>
@@ -5956,27 +5932,7 @@
           <w:szCs w:val="22"/>
           <w:lang w:val="en-GB"/>
         </w:rPr>
-        <w:t>createSharedInstance</w:t>
-      </w:r>
-      <w:proofErr w:type="spellEnd"/>
-      <w:r>
-        <w:rPr>
-          <w:rFonts w:cs="Arial"/>
-          <w:sz w:val="22"/>
-          <w:szCs w:val="22"/>
-          <w:lang w:val="en-GB"/>
-        </w:rPr>
-        <w:t>(</w:t>
-      </w:r>
-      <w:proofErr w:type="gramEnd"/>
-      <w:r>
-        <w:rPr>
-          <w:rFonts w:cs="Arial"/>
-          <w:sz w:val="22"/>
-          <w:szCs w:val="22"/>
-          <w:lang w:val="en-GB"/>
-        </w:rPr>
-        <w:t xml:space="preserve">Context context, </w:t>
+        <w:t xml:space="preserve">, </w:t>
       </w:r>
       <w:proofErr w:type="spellStart"/>
       <w:r>
@@ -6106,7 +6062,7 @@
       </w:pPr>
       <w:bookmarkStart w:id="29" w:name="_Toc425756325"/>
       <w:bookmarkStart w:id="30" w:name="_Toc297311305"/>
-      <w:bookmarkEnd w:id="27"/>
+      <w:bookmarkEnd w:id="26"/>
       <w:r>
         <w:rPr>
           <w:rFonts w:cs="Arial"/>
@@ -6380,6 +6336,7 @@
           <w:rFonts w:cs="Arial"/>
           <w:szCs w:val="24"/>
         </w:rPr>
+        <w:lastRenderedPageBreak/>
         <w:t xml:space="preserve">Currently </w:t>
       </w:r>
       <w:proofErr w:type="spellStart"/>
@@ -8717,7 +8674,23 @@
           <w:rFonts w:cs="Arial"/>
           <w:lang w:val="en-GB"/>
         </w:rPr>
-        <w:t xml:space="preserve">Context context, </w:t>
+        <w:t xml:space="preserve">Context </w:t>
+      </w:r>
+      <w:proofErr w:type="spellStart"/>
+      <w:r>
+        <w:rPr>
+          <w:rFonts w:cs="Arial"/>
+          <w:lang w:val="en-GB"/>
+        </w:rPr>
+        <w:t>context</w:t>
+      </w:r>
+      <w:proofErr w:type="spellEnd"/>
+      <w:r>
+        <w:rPr>
+          <w:rFonts w:cs="Arial"/>
+          <w:lang w:val="en-GB"/>
+        </w:rPr>
+        <w:t xml:space="preserve">, </w:t>
       </w:r>
       <w:proofErr w:type="spellStart"/>
       <w:r>
@@ -9575,7 +9548,7 @@
         <w:noProof/>
         <w:sz w:val="20"/>
       </w:rPr>
-      <w:t>3</w:t>
+      <w:t>1</w:t>
     </w:r>
     <w:r>
       <w:rPr>
@@ -11349,7 +11322,7 @@
     </w:rPrDefault>
     <w:pPrDefault/>
   </w:docDefaults>
-  <w:latentStyles w:defLockedState="0" w:defUIPriority="99" w:defSemiHidden="0" w:defUnhideWhenUsed="0" w:defQFormat="0" w:count="380">
+  <w:latentStyles w:defLockedState="0" w:defUIPriority="99" w:defSemiHidden="0" w:defUnhideWhenUsed="0" w:defQFormat="0" w:count="381">
     <w:lsdException w:name="Normal" w:uiPriority="0" w:qFormat="1"/>
     <w:lsdException w:name="heading 1" w:uiPriority="0" w:qFormat="1"/>
     <w:lsdException w:name="heading 2" w:semiHidden="1" w:uiPriority="0" w:unhideWhenUsed="1" w:qFormat="1"/>
@@ -11455,7 +11428,6 @@
     <w:lsdException w:name="HTML Sample" w:semiHidden="1" w:unhideWhenUsed="1"/>
     <w:lsdException w:name="HTML Typewriter" w:semiHidden="1" w:unhideWhenUsed="1"/>
     <w:lsdException w:name="HTML Variable" w:semiHidden="1" w:unhideWhenUsed="1"/>
-    <w:lsdException w:name="Normal Table" w:semiHidden="1" w:unhideWhenUsed="1"/>
     <w:lsdException w:name="annotation subject" w:semiHidden="1" w:unhideWhenUsed="1"/>
     <w:lsdException w:name="No List" w:semiHidden="1" w:unhideWhenUsed="1"/>
     <w:lsdException w:name="Outline List 1" w:semiHidden="1" w:unhideWhenUsed="1"/>
@@ -11502,10 +11474,8 @@
     <w:lsdException w:name="Table Subtle 2" w:semiHidden="1" w:unhideWhenUsed="1"/>
     <w:lsdException w:name="Table Web 1" w:semiHidden="1" w:unhideWhenUsed="1"/>
     <w:lsdException w:name="Table Web 2" w:semiHidden="1" w:unhideWhenUsed="1"/>
-    <w:lsdException w:name="Table Web 3" w:semiHidden="1" w:unhideWhenUsed="1"/>
     <w:lsdException w:name="Balloon Text" w:semiHidden="1" w:unhideWhenUsed="1"/>
     <w:lsdException w:name="Table Grid" w:uiPriority="59"/>
-    <w:lsdException w:name="Table Theme" w:semiHidden="1" w:unhideWhenUsed="1"/>
     <w:lsdException w:name="Note Level 1" w:semiHidden="1" w:unhideWhenUsed="1"/>
     <w:lsdException w:name="Note Level 2" w:semiHidden="1" w:unhideWhenUsed="1"/>
     <w:lsdException w:name="Note Level 3" w:semiHidden="1" w:unhideWhenUsed="1"/>
@@ -11730,6 +11700,7 @@
     <w:lsdException w:name="List Table 5 Dark Accent 6" w:uiPriority="50"/>
     <w:lsdException w:name="List Table 6 Colorful Accent 6" w:uiPriority="51"/>
     <w:lsdException w:name="List Table 7 Colorful Accent 6" w:uiPriority="52"/>
+    <w:lsdException w:name="Mention" w:semiHidden="1" w:unhideWhenUsed="1"/>
   </w:latentStyles>
   <w:style w:type="paragraph" w:default="1" w:styleId="Normal">
     <w:name w:val="Normal"/>
@@ -12945,7 +12916,7 @@
 </file>
 
 <file path=customXml/itemProps1.xml><?xml version="1.0" encoding="utf-8"?>
-<ds:datastoreItem xmlns:ds="http://schemas.openxmlformats.org/officeDocument/2006/customXml" ds:itemID="{572BE713-29C9-E149-9430-276288E43D6F}">
+<ds:datastoreItem xmlns:ds="http://schemas.openxmlformats.org/officeDocument/2006/customXml" ds:itemID="{AE4BFDFF-D78D-8748-9089-588AAF16A75E}">
   <ds:schemaRefs>
     <ds:schemaRef ds:uri="http://schemas.openxmlformats.org/officeDocument/2006/bibliography"/>
   </ds:schemaRefs>

</xml_diff>

<commit_message>
#35191 Updated user integration document and architecture document.
</commit_message>
<xml_diff>
--- a/Documents/External/DICommClient_Integration_Android.docx
+++ b/Documents/External/DICommClient_Integration_Android.docx
@@ -257,15 +257,7 @@
               <w:rPr>
                 <w:rFonts w:cs="Arial"/>
               </w:rPr>
-              <w:t xml:space="preserve">for release of dicomm client lib </w:t>
-            </w:r>
-            <w:bookmarkStart w:id="0" w:name="_GoBack"/>
-            <w:bookmarkEnd w:id="0"/>
-            <w:r>
-              <w:rPr>
-                <w:rFonts w:cs="Arial"/>
-              </w:rPr>
-              <w:t>2.0.0</w:t>
+              <w:t>for release of dicomm client lib 2.0.0</w:t>
             </w:r>
           </w:p>
         </w:tc>
@@ -3055,20 +3047,20 @@
           <w:rFonts w:cs="Arial"/>
         </w:rPr>
       </w:pPr>
-      <w:bookmarkStart w:id="1" w:name="_Toc364069857"/>
-      <w:bookmarkStart w:id="2" w:name="_Toc364069951"/>
-      <w:bookmarkStart w:id="3" w:name="_Toc364070065"/>
-      <w:bookmarkStart w:id="4" w:name="_Toc364070108"/>
-      <w:bookmarkStart w:id="5" w:name="_Toc364070150"/>
-      <w:bookmarkStart w:id="6" w:name="_Toc364131929"/>
-      <w:bookmarkStart w:id="7" w:name="_Toc364133095"/>
-      <w:bookmarkStart w:id="8" w:name="_Toc364133387"/>
-      <w:bookmarkStart w:id="9" w:name="_Toc364140007"/>
-      <w:bookmarkStart w:id="10" w:name="_Toc375657134"/>
-      <w:bookmarkStart w:id="11" w:name="_Toc393187360"/>
-      <w:bookmarkStart w:id="12" w:name="_Toc387047448"/>
-      <w:bookmarkStart w:id="13" w:name="_Toc297311296"/>
-      <w:bookmarkStart w:id="14" w:name="_Toc425756315"/>
+      <w:bookmarkStart w:id="0" w:name="_Toc364069857"/>
+      <w:bookmarkStart w:id="1" w:name="_Toc364069951"/>
+      <w:bookmarkStart w:id="2" w:name="_Toc364070065"/>
+      <w:bookmarkStart w:id="3" w:name="_Toc364070108"/>
+      <w:bookmarkStart w:id="4" w:name="_Toc364070150"/>
+      <w:bookmarkStart w:id="5" w:name="_Toc364131929"/>
+      <w:bookmarkStart w:id="6" w:name="_Toc364133095"/>
+      <w:bookmarkStart w:id="7" w:name="_Toc364133387"/>
+      <w:bookmarkStart w:id="8" w:name="_Toc364140007"/>
+      <w:bookmarkStart w:id="9" w:name="_Toc375657134"/>
+      <w:bookmarkStart w:id="10" w:name="_Toc393187360"/>
+      <w:bookmarkStart w:id="11" w:name="_Toc387047448"/>
+      <w:bookmarkStart w:id="12" w:name="_Toc297311296"/>
+      <w:bookmarkStart w:id="13" w:name="_Toc425756315"/>
       <w:r>
         <w:rPr>
           <w:rFonts w:cs="Arial"/>
@@ -3076,6 +3068,7 @@
         <w:lastRenderedPageBreak/>
         <w:t>INTRODUCTION</w:t>
       </w:r>
+      <w:bookmarkEnd w:id="0"/>
       <w:bookmarkEnd w:id="1"/>
       <w:bookmarkEnd w:id="2"/>
       <w:bookmarkEnd w:id="3"/>
@@ -3089,7 +3082,6 @@
       <w:bookmarkEnd w:id="11"/>
       <w:bookmarkEnd w:id="12"/>
       <w:bookmarkEnd w:id="13"/>
-      <w:bookmarkEnd w:id="14"/>
     </w:p>
     <w:p>
       <w:pPr>
@@ -3104,7 +3096,7 @@
           <w:lang w:val="en-GB"/>
         </w:rPr>
       </w:pPr>
-      <w:bookmarkStart w:id="15" w:name="_Toc297311297"/>
+      <w:bookmarkStart w:id="14" w:name="_Toc297311297"/>
       <w:r>
         <w:rPr>
           <w:rFonts w:ascii="Arial" w:hAnsi="Arial" w:cs="Arial"/>
@@ -3167,7 +3159,7 @@
           <w:rFonts w:cs="Arial"/>
         </w:rPr>
       </w:pPr>
-      <w:bookmarkStart w:id="16" w:name="_Toc425756316"/>
+      <w:bookmarkStart w:id="15" w:name="_Toc425756316"/>
       <w:r>
         <w:rPr>
           <w:rFonts w:cs="Arial"/>
@@ -3186,8 +3178,8 @@
         </w:rPr>
         <w:t>RATION</w:t>
       </w:r>
+      <w:bookmarkEnd w:id="14"/>
       <w:bookmarkEnd w:id="15"/>
-      <w:bookmarkEnd w:id="16"/>
     </w:p>
     <w:p>
       <w:pPr>
@@ -3552,7 +3544,7 @@
           <w:rFonts w:cs="Arial"/>
         </w:rPr>
       </w:pPr>
-      <w:bookmarkStart w:id="17" w:name="_Toc297311301"/>
+      <w:bookmarkStart w:id="16" w:name="_Toc297311301"/>
       <w:r>
         <w:rPr>
           <w:rFonts w:cs="Arial"/>
@@ -3594,17 +3586,17 @@
           <w:szCs w:val="24"/>
         </w:rPr>
       </w:pPr>
-      <w:bookmarkStart w:id="18" w:name="_Toc425756325"/>
-      <w:bookmarkStart w:id="19" w:name="_Toc297311305"/>
+      <w:bookmarkStart w:id="17" w:name="_Toc425756325"/>
+      <w:bookmarkStart w:id="18" w:name="_Toc297311305"/>
+      <w:bookmarkEnd w:id="16"/>
+      <w:r>
+        <w:rPr>
+          <w:rFonts w:cs="Arial"/>
+          <w:szCs w:val="24"/>
+        </w:rPr>
+        <w:t>Application components overview</w:t>
+      </w:r>
       <w:bookmarkEnd w:id="17"/>
-      <w:r>
-        <w:rPr>
-          <w:rFonts w:cs="Arial"/>
-          <w:szCs w:val="24"/>
-        </w:rPr>
-        <w:t>Application components overview</w:t>
-      </w:r>
-      <w:bookmarkEnd w:id="18"/>
     </w:p>
     <w:p>
       <w:pPr>
@@ -3629,14 +3621,14 @@
           <w:rFonts w:cs="Arial"/>
         </w:rPr>
       </w:pPr>
-      <w:bookmarkStart w:id="20" w:name="_Toc425756326"/>
+      <w:bookmarkStart w:id="19" w:name="_Toc425756326"/>
       <w:r>
         <w:rPr>
           <w:rFonts w:cs="Arial"/>
         </w:rPr>
         <w:t>How to create an appliance?</w:t>
       </w:r>
-      <w:bookmarkEnd w:id="20"/>
+      <w:bookmarkEnd w:id="19"/>
     </w:p>
     <w:p>
       <w:pPr>
@@ -3654,9 +3646,17 @@
       <w:r>
         <w:rPr>
           <w:rFonts w:cs="Arial"/>
-          <w:szCs w:val="24"/>
-        </w:rPr>
-        <w:t>DICommAppliance is a super class which denotes an appliance. Vertical applications need to subclass and can add extra properties.</w:t>
+          <w:i/>
+          <w:szCs w:val="24"/>
+        </w:rPr>
+        <w:t>Appliance</w:t>
+      </w:r>
+      <w:r>
+        <w:rPr>
+          <w:rFonts w:cs="Arial"/>
+          <w:szCs w:val="24"/>
+        </w:rPr>
+        <w:t xml:space="preserve"> is a super class which denotes an appliance. Vertical applications need to subclass and can add extra properties.</w:t>
       </w:r>
       <w:r>
         <w:rPr>
@@ -3706,7 +3706,21 @@
           <w:szCs w:val="24"/>
         </w:rPr>
         <w:lastRenderedPageBreak/>
-        <w:t>If subscribe and unsubscribe methods are called on DICommAppliance, it is applicable for all the ports.</w:t>
+        <w:t xml:space="preserve">If subscribe and unsubscribe methods are called on </w:t>
+      </w:r>
+      <w:r>
+        <w:rPr>
+          <w:rFonts w:cs="Arial"/>
+          <w:szCs w:val="24"/>
+        </w:rPr>
+        <w:t>Appliance</w:t>
+      </w:r>
+      <w:r>
+        <w:rPr>
+          <w:rFonts w:cs="Arial"/>
+          <w:szCs w:val="24"/>
+        </w:rPr>
+        <w:t>, it is applicable for all the ports.</w:t>
       </w:r>
     </w:p>
     <w:p>
@@ -3747,17 +3761,6 @@
     <w:p>
       <w:pPr>
         <w:pStyle w:val="BodyText"/>
-        <w:ind w:left="720"/>
-        <w:jc w:val="both"/>
-        <w:rPr>
-          <w:rFonts w:cs="Arial"/>
-          <w:szCs w:val="24"/>
-        </w:rPr>
-      </w:pPr>
-    </w:p>
-    <w:p>
-      <w:pPr>
-        <w:pStyle w:val="BodyText"/>
         <w:numPr>
           <w:ilvl w:val="0"/>
           <w:numId w:val="7"/>
@@ -3794,7 +3797,49 @@
           <w:rFonts w:cs="Arial"/>
           <w:szCs w:val="24"/>
         </w:rPr>
-        <w:t>canCreateApplianceForNode() where in application should check for modelname from network node like networkNode.getModelName() and if it matches with the appliance model name, then return true else return false.</w:t>
+        <w:t xml:space="preserve">canCreateApplianceForNode() where in application should check for </w:t>
+      </w:r>
+      <w:r>
+        <w:rPr>
+          <w:rFonts w:cs="Arial"/>
+          <w:szCs w:val="24"/>
+        </w:rPr>
+        <w:t>deviceType</w:t>
+      </w:r>
+      <w:r>
+        <w:rPr>
+          <w:rFonts w:cs="Arial"/>
+          <w:szCs w:val="24"/>
+        </w:rPr>
+        <w:t xml:space="preserve"> from network node like networkNode.get</w:t>
+      </w:r>
+      <w:r>
+        <w:rPr>
+          <w:rFonts w:cs="Arial"/>
+          <w:szCs w:val="24"/>
+        </w:rPr>
+        <w:t>DeviceType</w:t>
+      </w:r>
+      <w:r>
+        <w:rPr>
+          <w:rFonts w:cs="Arial"/>
+          <w:szCs w:val="24"/>
+        </w:rPr>
+        <w:t xml:space="preserve">() and if it matches with the appliance </w:t>
+      </w:r>
+      <w:r>
+        <w:rPr>
+          <w:rFonts w:cs="Arial"/>
+          <w:szCs w:val="24"/>
+        </w:rPr>
+        <w:t>device type</w:t>
+      </w:r>
+      <w:r>
+        <w:rPr>
+          <w:rFonts w:cs="Arial"/>
+          <w:szCs w:val="24"/>
+        </w:rPr>
+        <w:t>, then return true else return false.</w:t>
       </w:r>
     </w:p>
     <w:p>
@@ -3840,7 +3885,21 @@
           <w:rFonts w:cs="Arial"/>
           <w:szCs w:val="24"/>
         </w:rPr>
-        <w:t>DiSecurity – class which takes of encryption and decryption</w:t>
+        <w:t xml:space="preserve">DiSecurity – class which takes </w:t>
+      </w:r>
+      <w:r>
+        <w:rPr>
+          <w:rFonts w:cs="Arial"/>
+          <w:szCs w:val="24"/>
+        </w:rPr>
+        <w:t xml:space="preserve">care </w:t>
+      </w:r>
+      <w:r>
+        <w:rPr>
+          <w:rFonts w:cs="Arial"/>
+          <w:szCs w:val="24"/>
+        </w:rPr>
+        <w:t>of encryption and decryption</w:t>
       </w:r>
     </w:p>
     <w:p>
@@ -3850,14 +3909,14 @@
           <w:rFonts w:cs="Arial"/>
         </w:rPr>
       </w:pPr>
-      <w:bookmarkStart w:id="21" w:name="_Toc425756327"/>
+      <w:bookmarkStart w:id="20" w:name="_Toc425756327"/>
       <w:r>
         <w:rPr>
           <w:rFonts w:cs="Arial"/>
         </w:rPr>
         <w:t>How to discover an appliance?</w:t>
       </w:r>
-      <w:bookmarkEnd w:id="21"/>
+      <w:bookmarkEnd w:id="20"/>
     </w:p>
     <w:p>
       <w:pPr>
@@ -4021,14 +4080,14 @@
           <w:rFonts w:cs="Arial"/>
         </w:rPr>
       </w:pPr>
-      <w:bookmarkStart w:id="22" w:name="_Toc425756328"/>
+      <w:bookmarkStart w:id="21" w:name="_Toc425756328"/>
       <w:r>
         <w:rPr>
           <w:rFonts w:cs="Arial"/>
         </w:rPr>
         <w:t>How to add a port ?</w:t>
       </w:r>
-      <w:bookmarkEnd w:id="22"/>
+      <w:bookmarkEnd w:id="21"/>
     </w:p>
     <w:p>
       <w:pPr>
@@ -4075,9 +4134,32 @@
       <w:r>
         <w:rPr>
           <w:rFonts w:cs="Arial"/>
-          <w:szCs w:val="24"/>
-        </w:rPr>
-        <w:t>DICommAppliance is a super class which contains all default ports like deviceport, firmwareport, wifiport etc. Create subclass of DICommAppliance and make sure you add appliance specific ports to it and expose methods to get those ports Ex: getAirport().</w:t>
+          <w:i/>
+          <w:szCs w:val="24"/>
+        </w:rPr>
+        <w:t>Appliance</w:t>
+      </w:r>
+      <w:r>
+        <w:rPr>
+          <w:rFonts w:cs="Arial"/>
+          <w:szCs w:val="24"/>
+        </w:rPr>
+        <w:t xml:space="preserve"> is a super class which contains all default ports like deviceport, firmwareport, wifiport etc. Create subclass of </w:t>
+      </w:r>
+      <w:r>
+        <w:rPr>
+          <w:rFonts w:cs="Arial"/>
+          <w:i/>
+          <w:szCs w:val="24"/>
+        </w:rPr>
+        <w:t>Appliance</w:t>
+      </w:r>
+      <w:r>
+        <w:rPr>
+          <w:rFonts w:cs="Arial"/>
+          <w:szCs w:val="24"/>
+        </w:rPr>
+        <w:t xml:space="preserve"> and make sure you add appliance specific ports to it and expose methods to get those ports Ex: getAirport().</w:t>
       </w:r>
     </w:p>
     <w:p>
@@ -4126,14 +4208,14 @@
           <w:rFonts w:cs="Arial"/>
         </w:rPr>
       </w:pPr>
-      <w:bookmarkStart w:id="23" w:name="_Toc425756329"/>
+      <w:bookmarkStart w:id="22" w:name="_Toc425756329"/>
       <w:r>
         <w:rPr>
           <w:rFonts w:cs="Arial"/>
         </w:rPr>
         <w:t>How to set communication strategy?</w:t>
       </w:r>
-      <w:bookmarkEnd w:id="23"/>
+      <w:bookmarkEnd w:id="22"/>
     </w:p>
     <w:p>
       <w:pPr>
@@ -4164,7 +4246,21 @@
           <w:rFonts w:cs="Arial"/>
           <w:szCs w:val="24"/>
         </w:rPr>
-        <w:t>Communication strategy object is created and passed in super call of DICommAppliance.</w:t>
+        <w:t xml:space="preserve">Communication strategy object is created and passed in super call of </w:t>
+      </w:r>
+      <w:r>
+        <w:rPr>
+          <w:rFonts w:cs="Arial"/>
+          <w:szCs w:val="24"/>
+        </w:rPr>
+        <w:t>Appliance</w:t>
+      </w:r>
+      <w:r>
+        <w:rPr>
+          <w:rFonts w:cs="Arial"/>
+          <w:szCs w:val="24"/>
+        </w:rPr>
+        <w:t>.</w:t>
       </w:r>
     </w:p>
     <w:p>
@@ -4227,7 +4323,6 @@
           <w:rFonts w:cs="Arial"/>
           <w:szCs w:val="24"/>
         </w:rPr>
-        <w:lastRenderedPageBreak/>
         <w:t>CommunicationMarshal is used to switch between local and remote dynamically.</w:t>
       </w:r>
     </w:p>
@@ -4265,6 +4360,7 @@
           <w:rFonts w:cs="Arial"/>
           <w:szCs w:val="24"/>
         </w:rPr>
+        <w:lastRenderedPageBreak/>
         <w:t>DIComm users have to apply appropriate strategy when appliance is created and if communicationmarshal is used, dicomm component will take care o</w:t>
       </w:r>
       <w:r>
@@ -4282,7 +4378,7 @@
           <w:rFonts w:cs="Arial"/>
         </w:rPr>
       </w:pPr>
-      <w:bookmarkStart w:id="24" w:name="_Toc425756330"/>
+      <w:bookmarkStart w:id="23" w:name="_Toc425756330"/>
       <w:r>
         <w:rPr>
           <w:rFonts w:cs="Arial"/>
@@ -4295,7 +4391,7 @@
         </w:rPr>
         <w:t>hat is current appliance manager?</w:t>
       </w:r>
-      <w:bookmarkEnd w:id="24"/>
+      <w:bookmarkEnd w:id="23"/>
     </w:p>
     <w:p>
       <w:pPr>
@@ -4354,7 +4450,7 @@
           <w:rFonts w:cs="Arial"/>
         </w:rPr>
       </w:pPr>
-      <w:bookmarkStart w:id="25" w:name="_Toc425756331"/>
+      <w:bookmarkStart w:id="24" w:name="_Toc425756331"/>
       <w:r>
         <w:rPr>
           <w:rFonts w:cs="Arial"/>
@@ -4373,7 +4469,7 @@
         </w:rPr>
         <w:t>and decryption</w:t>
       </w:r>
-      <w:bookmarkEnd w:id="25"/>
+      <w:bookmarkEnd w:id="24"/>
     </w:p>
     <w:p>
       <w:pPr>
@@ -4462,14 +4558,14 @@
           <w:rFonts w:cs="Arial"/>
         </w:rPr>
       </w:pPr>
-      <w:bookmarkStart w:id="26" w:name="_Toc425756332"/>
+      <w:bookmarkStart w:id="25" w:name="_Toc425756332"/>
       <w:r>
         <w:rPr>
           <w:rFonts w:cs="Arial"/>
         </w:rPr>
         <w:t>Local communication</w:t>
       </w:r>
-      <w:bookmarkEnd w:id="26"/>
+      <w:bookmarkEnd w:id="25"/>
     </w:p>
     <w:p>
       <w:pPr>
@@ -4488,7 +4584,21 @@
           <w:rFonts w:cs="Arial"/>
           <w:lang w:val="en-GB"/>
         </w:rPr>
-        <w:t>Local communication happens through HTTP request and depending on whether app needs security, request will encrypted.</w:t>
+        <w:t xml:space="preserve">Local communication happens through HTTP request and depending on whether app needs security, request will </w:t>
+      </w:r>
+      <w:r>
+        <w:rPr>
+          <w:rFonts w:cs="Arial"/>
+          <w:lang w:val="en-GB"/>
+        </w:rPr>
+        <w:t>be encrypted</w:t>
+      </w:r>
+      <w:r>
+        <w:rPr>
+          <w:rFonts w:cs="Arial"/>
+          <w:lang w:val="en-GB"/>
+        </w:rPr>
+        <w:t>.</w:t>
       </w:r>
     </w:p>
     <w:p>
@@ -4607,7 +4717,21 @@
           <w:rFonts w:cs="Arial"/>
           <w:lang w:val="en-GB"/>
         </w:rPr>
-        <w:t>stopResubscribe()  - after 5 minutes it automatically resubsribes, if not interested please stop by calling this API.</w:t>
+        <w:t>stopResubscribe()  - after 5 minutes it automatically resubs</w:t>
+      </w:r>
+      <w:r>
+        <w:rPr>
+          <w:rFonts w:cs="Arial"/>
+          <w:lang w:val="en-GB"/>
+        </w:rPr>
+        <w:t>c</w:t>
+      </w:r>
+      <w:r>
+        <w:rPr>
+          <w:rFonts w:cs="Arial"/>
+          <w:lang w:val="en-GB"/>
+        </w:rPr>
+        <w:t>ribes, if not interested please stop by calling this API.</w:t>
       </w:r>
     </w:p>
     <w:p>
@@ -4687,6 +4811,93 @@
     <w:p>
       <w:pPr>
         <w:pStyle w:val="BodyText"/>
+        <w:numPr>
+          <w:ilvl w:val="0"/>
+          <w:numId w:val="13"/>
+        </w:numPr>
+        <w:rPr>
+          <w:rFonts w:cs="Arial"/>
+          <w:lang w:val="en-GB"/>
+        </w:rPr>
+      </w:pPr>
+      <w:r>
+        <w:rPr>
+          <w:rFonts w:cs="Arial"/>
+          <w:lang w:val="en-GB"/>
+        </w:rPr>
+        <w:t>If the device supports HTTPS communication, the device certificate will be stored at first use by computing the certificate’s pin and saving it on the NetworkNode that is created for the device.</w:t>
+      </w:r>
+    </w:p>
+    <w:p>
+      <w:pPr>
+        <w:pStyle w:val="BodyText"/>
+        <w:numPr>
+          <w:ilvl w:val="0"/>
+          <w:numId w:val="13"/>
+        </w:numPr>
+        <w:rPr>
+          <w:rFonts w:cs="Arial"/>
+          <w:lang w:val="en-GB"/>
+        </w:rPr>
+      </w:pPr>
+      <w:r>
+        <w:rPr>
+          <w:rFonts w:cs="Arial"/>
+          <w:lang w:val="en-GB"/>
+        </w:rPr>
+        <w:lastRenderedPageBreak/>
+        <w:t>Should the certificate on the device change at any time (for example due to a factory reset), the certificate pin on the device will no longer match the one stored in the NetworkNode instance created for this device. The mismatching incoming pin will be stored separately from the already stored pin, to allow for resolving the mismatch via the app using the library.</w:t>
+      </w:r>
+      <w:bookmarkStart w:id="26" w:name="_GoBack"/>
+      <w:bookmarkEnd w:id="26"/>
+    </w:p>
+    <w:p>
+      <w:pPr>
+        <w:pStyle w:val="BodyText"/>
+        <w:numPr>
+          <w:ilvl w:val="0"/>
+          <w:numId w:val="13"/>
+        </w:numPr>
+        <w:rPr>
+          <w:rFonts w:cs="Arial"/>
+          <w:lang w:val="en-GB"/>
+        </w:rPr>
+      </w:pPr>
+      <w:r>
+        <w:rPr>
+          <w:rFonts w:cs="Arial"/>
+          <w:lang w:val="en-GB"/>
+        </w:rPr>
+        <w:t xml:space="preserve">In the case of a request error because of a mismatch between the stored certificate pin and the incoming device certificate pin, the port listener will receive a callback with an Error type INSECURE_CONNECTION. The app should at this moment handle this scenario by either accepting or rejecting the incoming certificate as the newly stored certificate. </w:t>
+      </w:r>
+    </w:p>
+    <w:p>
+      <w:pPr>
+        <w:pStyle w:val="BodyText"/>
+        <w:ind w:left="720"/>
+        <w:rPr>
+          <w:rFonts w:cs="Arial"/>
+          <w:lang w:val="en-GB"/>
+        </w:rPr>
+      </w:pPr>
+      <w:r>
+        <w:rPr>
+          <w:rFonts w:cs="Arial"/>
+          <w:lang w:val="en-GB"/>
+        </w:rPr>
+        <w:t>This should be done using the applicable utility methods on the LanTransportContext class, being acceptNewPinFor(Appliance), rejectNewPinFor(Appliance) and findAppliancesWithMismatchedPinIn(Set&lt;Appliance&gt;)</w:t>
+      </w:r>
+      <w:r>
+        <w:rPr>
+          <w:rFonts w:cs="Arial"/>
+          <w:lang w:val="en-GB"/>
+        </w:rPr>
+        <w:t>.</w:t>
+      </w:r>
+    </w:p>
+    <w:p>
+      <w:pPr>
+        <w:pStyle w:val="BodyText"/>
         <w:rPr>
           <w:rFonts w:cs="Arial"/>
           <w:lang w:val="en-GB"/>
@@ -4978,7 +5189,21 @@
           <w:rFonts w:cs="Arial"/>
           <w:lang w:val="en-GB"/>
         </w:rPr>
-        <w:t xml:space="preserve"> on DICommAppliance.</w:t>
+        <w:t xml:space="preserve"> on </w:t>
+      </w:r>
+      <w:r>
+        <w:rPr>
+          <w:rFonts w:cs="Arial"/>
+          <w:lang w:val="en-GB"/>
+        </w:rPr>
+        <w:t>Appliance</w:t>
+      </w:r>
+      <w:r>
+        <w:rPr>
+          <w:rFonts w:cs="Arial"/>
+          <w:lang w:val="en-GB"/>
+        </w:rPr>
+        <w:t>.</w:t>
       </w:r>
     </w:p>
     <w:p>
@@ -4995,6 +5220,7 @@
           <w:rFonts w:cs="Arial"/>
           <w:lang w:val="en-GB"/>
         </w:rPr>
+        <w:lastRenderedPageBreak/>
         <w:t>enable</w:t>
       </w:r>
       <w:r>
@@ -5126,7 +5352,6 @@
           <w:rFonts w:cs="Arial"/>
           <w:lang w:val="en-GB"/>
         </w:rPr>
-        <w:lastRenderedPageBreak/>
         <w:t>Call this API, setNotificationListener(SendNotificationRegistrationIdListener listener)</w:t>
       </w:r>
     </w:p>
@@ -5266,7 +5491,7 @@
         </w:rPr>
         <w:t>Please refer sample application for more details.</w:t>
       </w:r>
-      <w:bookmarkEnd w:id="19"/>
+      <w:bookmarkEnd w:id="18"/>
     </w:p>
     <w:sectPr>
       <w:headerReference w:type="default" r:id="rId9"/>
@@ -5380,7 +5605,7 @@
         <w:noProof/>
         <w:sz w:val="20"/>
       </w:rPr>
-      <w:t>1</w:t>
+      <w:t>6</w:t>
     </w:r>
     <w:r>
       <w:rPr>
@@ -7268,7 +7493,7 @@
     </w:rPrDefault>
     <w:pPrDefault/>
   </w:docDefaults>
-  <w:latentStyles w:defLockedState="0" w:defUIPriority="99" w:defSemiHidden="0" w:defUnhideWhenUsed="0" w:defQFormat="0" w:count="380">
+  <w:latentStyles w:defLockedState="0" w:defUIPriority="99" w:defSemiHidden="0" w:defUnhideWhenUsed="0" w:defQFormat="0" w:count="382">
     <w:lsdException w:name="Normal" w:uiPriority="0" w:qFormat="1"/>
     <w:lsdException w:name="heading 1" w:uiPriority="0" w:qFormat="1"/>
     <w:lsdException w:name="heading 2" w:semiHidden="1" w:uiPriority="0" w:unhideWhenUsed="1" w:qFormat="1"/>
@@ -7649,6 +7874,8 @@
     <w:lsdException w:name="List Table 5 Dark Accent 6" w:uiPriority="50"/>
     <w:lsdException w:name="List Table 6 Colorful Accent 6" w:uiPriority="51"/>
     <w:lsdException w:name="List Table 7 Colorful Accent 6" w:uiPriority="52"/>
+    <w:lsdException w:name="Mention" w:semiHidden="1" w:unhideWhenUsed="1"/>
+    <w:lsdException w:name="Smart Hyperlink" w:semiHidden="1" w:unhideWhenUsed="1"/>
   </w:latentStyles>
   <w:style w:type="paragraph" w:default="1" w:styleId="Normal">
     <w:name w:val="Normal"/>
@@ -7844,7 +8071,6 @@
   <w:style w:type="character" w:default="1" w:styleId="DefaultParagraphFont">
     <w:name w:val="Default Paragraph Font"/>
     <w:uiPriority w:val="1"/>
-    <w:semiHidden/>
     <w:unhideWhenUsed/>
   </w:style>
   <w:style w:type="table" w:default="1" w:styleId="TableNormal">
@@ -8864,7 +9090,7 @@
 </file>
 
 <file path=customXml/itemProps1.xml><?xml version="1.0" encoding="utf-8"?>
-<ds:datastoreItem xmlns:ds="http://schemas.openxmlformats.org/officeDocument/2006/customXml" ds:itemID="{092DBC27-FB8D-3C4F-BEA6-0807C2FCF0C0}">
+<ds:datastoreItem xmlns:ds="http://schemas.openxmlformats.org/officeDocument/2006/customXml" ds:itemID="{D565D8CB-380A-724F-9F3A-70CC60C048AE}">
   <ds:schemaRefs>
     <ds:schemaRef ds:uri="http://schemas.openxmlformats.org/officeDocument/2006/bibliography"/>
   </ds:schemaRefs>

</xml_diff>

<commit_message>
#99564 Updated Commlib Integration document with latest information
</commit_message>
<xml_diff>
--- a/Documents/External/DICommClient_Integration_Android.docx
+++ b/Documents/External/DICommClient_Integration_Android.docx
@@ -179,6 +179,126 @@
               <w:rPr>
                 <w:rFonts w:cs="Arial"/>
               </w:rPr>
+              <w:t>3.0</w:t>
+            </w:r>
+          </w:p>
+        </w:tc>
+        <w:tc>
+          <w:tcPr>
+            <w:tcW w:w="1528" w:type="dxa"/>
+          </w:tcPr>
+          <w:p>
+            <w:pPr>
+              <w:rPr>
+                <w:rFonts w:cs="Arial"/>
+              </w:rPr>
+            </w:pPr>
+            <w:r>
+              <w:rPr>
+                <w:rFonts w:cs="Arial"/>
+              </w:rPr>
+              <w:t>21-11-2</w:t>
+            </w:r>
+            <w:bookmarkStart w:id="0" w:name="_GoBack"/>
+            <w:bookmarkEnd w:id="0"/>
+            <w:r>
+              <w:rPr>
+                <w:rFonts w:cs="Arial"/>
+              </w:rPr>
+              <w:t>017</w:t>
+            </w:r>
+          </w:p>
+        </w:tc>
+        <w:tc>
+          <w:tcPr>
+            <w:tcW w:w="1701" w:type="dxa"/>
+          </w:tcPr>
+          <w:p>
+            <w:pPr>
+              <w:rPr>
+                <w:rFonts w:cs="Arial"/>
+              </w:rPr>
+            </w:pPr>
+            <w:r>
+              <w:rPr>
+                <w:rFonts w:cs="Arial"/>
+              </w:rPr>
+              <w:t>Peter Fortuin</w:t>
+            </w:r>
+          </w:p>
+        </w:tc>
+        <w:tc>
+          <w:tcPr>
+            <w:tcW w:w="1520" w:type="dxa"/>
+          </w:tcPr>
+          <w:p>
+            <w:pPr>
+              <w:rPr>
+                <w:rFonts w:cs="Arial"/>
+              </w:rPr>
+            </w:pPr>
+            <w:r>
+              <w:rPr>
+                <w:rFonts w:cs="Arial"/>
+              </w:rPr>
+              <w:t>All</w:t>
+            </w:r>
+          </w:p>
+        </w:tc>
+        <w:tc>
+          <w:tcPr>
+            <w:tcW w:w="3288" w:type="dxa"/>
+          </w:tcPr>
+          <w:p>
+            <w:pPr>
+              <w:rPr>
+                <w:rFonts w:cs="Arial"/>
+              </w:rPr>
+            </w:pPr>
+            <w:r>
+              <w:rPr>
+                <w:rFonts w:cs="Arial"/>
+              </w:rPr>
+              <w:t xml:space="preserve">Updated document for release of </w:t>
+            </w:r>
+            <w:proofErr w:type="spellStart"/>
+            <w:r>
+              <w:rPr>
+                <w:rFonts w:cs="Arial"/>
+              </w:rPr>
+              <w:t>dicomm</w:t>
+            </w:r>
+            <w:proofErr w:type="spellEnd"/>
+            <w:r>
+              <w:rPr>
+                <w:rFonts w:cs="Arial"/>
+              </w:rPr>
+              <w:t xml:space="preserve"> client lib </w:t>
+            </w:r>
+            <w:r>
+              <w:rPr>
+                <w:rFonts w:cs="Arial"/>
+              </w:rPr>
+              <w:t>2017.5.0</w:t>
+            </w:r>
+          </w:p>
+        </w:tc>
+      </w:tr>
+      <w:tr>
+        <w:tc>
+          <w:tcPr>
+            <w:tcW w:w="990" w:type="dxa"/>
+          </w:tcPr>
+          <w:p>
+            <w:pPr>
+              <w:rPr>
+                <w:rFonts w:cs="Arial"/>
+              </w:rPr>
+            </w:pPr>
+            <w:r>
+              <w:rPr>
+                <w:rFonts w:cs="Arial"/>
+              </w:rPr>
               <w:t>2.0</w:t>
             </w:r>
           </w:p>
@@ -215,8 +335,16 @@
               <w:rPr>
                 <w:rFonts w:cs="Arial"/>
               </w:rPr>
-              <w:t>Bas Flaton</w:t>
+              <w:t xml:space="preserve">Bas </w:t>
             </w:r>
+            <w:proofErr w:type="spellStart"/>
+            <w:r>
+              <w:rPr>
+                <w:rFonts w:cs="Arial"/>
+              </w:rPr>
+              <w:t>Flaton</w:t>
+            </w:r>
+            <w:proofErr w:type="spellEnd"/>
           </w:p>
         </w:tc>
         <w:tc>
@@ -257,7 +385,21 @@
               <w:rPr>
                 <w:rFonts w:cs="Arial"/>
               </w:rPr>
-              <w:t>for release of dicomm client lib 2.0.0</w:t>
+              <w:t xml:space="preserve">for release of </w:t>
+            </w:r>
+            <w:proofErr w:type="spellStart"/>
+            <w:r>
+              <w:rPr>
+                <w:rFonts w:cs="Arial"/>
+              </w:rPr>
+              <w:t>dicomm</w:t>
+            </w:r>
+            <w:proofErr w:type="spellEnd"/>
+            <w:r>
+              <w:rPr>
+                <w:rFonts w:cs="Arial"/>
+              </w:rPr>
+              <w:t xml:space="preserve"> client lib 2.0.0</w:t>
             </w:r>
           </w:p>
         </w:tc>
@@ -321,12 +463,28 @@
                 <w:rFonts w:cs="Arial"/>
               </w:rPr>
             </w:pPr>
+            <w:proofErr w:type="spellStart"/>
             <w:r>
               <w:rPr>
                 <w:rFonts w:cs="Arial"/>
               </w:rPr>
-              <w:t>Deepthi Shivakumar</w:t>
+              <w:t>Deepthi</w:t>
             </w:r>
+            <w:proofErr w:type="spellEnd"/>
+            <w:r>
+              <w:rPr>
+                <w:rFonts w:cs="Arial"/>
+              </w:rPr>
+              <w:t xml:space="preserve"> </w:t>
+            </w:r>
+            <w:proofErr w:type="spellStart"/>
+            <w:r>
+              <w:rPr>
+                <w:rFonts w:cs="Arial"/>
+              </w:rPr>
+              <w:t>Shivakumar</w:t>
+            </w:r>
+            <w:proofErr w:type="spellEnd"/>
           </w:p>
         </w:tc>
         <w:tc>
@@ -361,7 +519,21 @@
               <w:rPr>
                 <w:rFonts w:cs="Arial"/>
               </w:rPr>
-              <w:t>Addressed Jeroen’s remarks and merged the chapters</w:t>
+              <w:t xml:space="preserve">Addressed </w:t>
+            </w:r>
+            <w:proofErr w:type="spellStart"/>
+            <w:r>
+              <w:rPr>
+                <w:rFonts w:cs="Arial"/>
+              </w:rPr>
+              <w:t>Jeroen’s</w:t>
+            </w:r>
+            <w:proofErr w:type="spellEnd"/>
+            <w:r>
+              <w:rPr>
+                <w:rFonts w:cs="Arial"/>
+              </w:rPr>
+              <w:t xml:space="preserve"> remarks and merged the chapters</w:t>
             </w:r>
           </w:p>
         </w:tc>
@@ -417,8 +589,16 @@
               <w:rPr>
                 <w:rFonts w:cs="Arial"/>
               </w:rPr>
-              <w:t>Bas Flaton</w:t>
+              <w:t xml:space="preserve">Bas </w:t>
             </w:r>
+            <w:proofErr w:type="spellStart"/>
+            <w:r>
+              <w:rPr>
+                <w:rFonts w:cs="Arial"/>
+              </w:rPr>
+              <w:t>Flaton</w:t>
+            </w:r>
+            <w:proofErr w:type="spellEnd"/>
           </w:p>
         </w:tc>
         <w:tc>
@@ -479,7 +659,35 @@
               <w:rPr>
                 <w:rFonts w:cs="Arial"/>
               </w:rPr>
-              <w:t>Added chapters 6, 7, 8 written by Jeroen Mols (to be merged with rest of doc)</w:t>
+              <w:t xml:space="preserve">Added chapters 6, 7, 8 written by </w:t>
+            </w:r>
+            <w:proofErr w:type="spellStart"/>
+            <w:r>
+              <w:rPr>
+                <w:rFonts w:cs="Arial"/>
+              </w:rPr>
+              <w:t>Jeroen</w:t>
+            </w:r>
+            <w:proofErr w:type="spellEnd"/>
+            <w:r>
+              <w:rPr>
+                <w:rFonts w:cs="Arial"/>
+              </w:rPr>
+              <w:t xml:space="preserve"> </w:t>
+            </w:r>
+            <w:proofErr w:type="spellStart"/>
+            <w:r>
+              <w:rPr>
+                <w:rFonts w:cs="Arial"/>
+              </w:rPr>
+              <w:t>Mols</w:t>
+            </w:r>
+            <w:proofErr w:type="spellEnd"/>
+            <w:r>
+              <w:rPr>
+                <w:rFonts w:cs="Arial"/>
+              </w:rPr>
+              <w:t xml:space="preserve"> (to be merged with rest of doc)</w:t>
             </w:r>
           </w:p>
           <w:p>
@@ -551,12 +759,28 @@
                 <w:rFonts w:cs="Arial"/>
               </w:rPr>
             </w:pPr>
+            <w:proofErr w:type="spellStart"/>
             <w:r>
               <w:rPr>
                 <w:rFonts w:cs="Arial"/>
               </w:rPr>
-              <w:t>Deepthi Shivakumar</w:t>
+              <w:t>Deepthi</w:t>
             </w:r>
+            <w:proofErr w:type="spellEnd"/>
+            <w:r>
+              <w:rPr>
+                <w:rFonts w:cs="Arial"/>
+              </w:rPr>
+              <w:t xml:space="preserve"> </w:t>
+            </w:r>
+            <w:proofErr w:type="spellStart"/>
+            <w:r>
+              <w:rPr>
+                <w:rFonts w:cs="Arial"/>
+              </w:rPr>
+              <w:t>Shivakumar</w:t>
+            </w:r>
+            <w:proofErr w:type="spellEnd"/>
           </w:p>
         </w:tc>
         <w:tc>
@@ -624,11 +848,19 @@
         </w:rPr>
         <w:t xml:space="preserve">   </w:t>
       </w:r>
-      <w:r>
-        <w:rPr>
-          <w:rFonts w:cs="Arial"/>
-        </w:rPr>
-        <w:t xml:space="preserve">DIComm Client </w:t>
+      <w:proofErr w:type="spellStart"/>
+      <w:r>
+        <w:rPr>
+          <w:rFonts w:cs="Arial"/>
+        </w:rPr>
+        <w:t>DIComm</w:t>
+      </w:r>
+      <w:proofErr w:type="spellEnd"/>
+      <w:r>
+        <w:rPr>
+          <w:rFonts w:cs="Arial"/>
+        </w:rPr>
+        <w:t xml:space="preserve"> Client </w:t>
       </w:r>
       <w:r>
         <w:rPr>
@@ -741,8 +973,16 @@
               <w:rPr>
                 <w:rFonts w:cs="Arial"/>
               </w:rPr>
-              <w:t>Bas Flaton</w:t>
+              <w:t xml:space="preserve">Bas </w:t>
             </w:r>
+            <w:proofErr w:type="spellStart"/>
+            <w:r>
+              <w:rPr>
+                <w:rFonts w:cs="Arial"/>
+              </w:rPr>
+              <w:t>Flaton</w:t>
+            </w:r>
+            <w:proofErr w:type="spellEnd"/>
           </w:p>
         </w:tc>
       </w:tr>
@@ -3047,28 +3287,26 @@
           <w:rFonts w:cs="Arial"/>
         </w:rPr>
       </w:pPr>
-      <w:bookmarkStart w:id="0" w:name="_Toc364069857"/>
-      <w:bookmarkStart w:id="1" w:name="_Toc364069951"/>
-      <w:bookmarkStart w:id="2" w:name="_Toc364070065"/>
-      <w:bookmarkStart w:id="3" w:name="_Toc364070108"/>
-      <w:bookmarkStart w:id="4" w:name="_Toc364070150"/>
-      <w:bookmarkStart w:id="5" w:name="_Toc364131929"/>
-      <w:bookmarkStart w:id="6" w:name="_Toc364133095"/>
-      <w:bookmarkStart w:id="7" w:name="_Toc364133387"/>
-      <w:bookmarkStart w:id="8" w:name="_Toc364140007"/>
-      <w:bookmarkStart w:id="9" w:name="_Toc375657134"/>
-      <w:bookmarkStart w:id="10" w:name="_Toc393187360"/>
-      <w:bookmarkStart w:id="11" w:name="_Toc387047448"/>
-      <w:bookmarkStart w:id="12" w:name="_Toc297311296"/>
-      <w:bookmarkStart w:id="13" w:name="_Toc425756315"/>
-      <w:r>
-        <w:rPr>
-          <w:rFonts w:cs="Arial"/>
-        </w:rPr>
-        <w:lastRenderedPageBreak/>
+      <w:bookmarkStart w:id="1" w:name="_Toc364069857"/>
+      <w:bookmarkStart w:id="2" w:name="_Toc364069951"/>
+      <w:bookmarkStart w:id="3" w:name="_Toc364070065"/>
+      <w:bookmarkStart w:id="4" w:name="_Toc364070108"/>
+      <w:bookmarkStart w:id="5" w:name="_Toc364070150"/>
+      <w:bookmarkStart w:id="6" w:name="_Toc364131929"/>
+      <w:bookmarkStart w:id="7" w:name="_Toc364133095"/>
+      <w:bookmarkStart w:id="8" w:name="_Toc364133387"/>
+      <w:bookmarkStart w:id="9" w:name="_Toc364140007"/>
+      <w:bookmarkStart w:id="10" w:name="_Toc375657134"/>
+      <w:bookmarkStart w:id="11" w:name="_Toc393187360"/>
+      <w:bookmarkStart w:id="12" w:name="_Toc387047448"/>
+      <w:bookmarkStart w:id="13" w:name="_Toc297311296"/>
+      <w:bookmarkStart w:id="14" w:name="_Toc425756315"/>
+      <w:r>
+        <w:rPr>
+          <w:rFonts w:cs="Arial"/>
+        </w:rPr>
         <w:t>INTRODUCTION</w:t>
       </w:r>
-      <w:bookmarkEnd w:id="0"/>
       <w:bookmarkEnd w:id="1"/>
       <w:bookmarkEnd w:id="2"/>
       <w:bookmarkEnd w:id="3"/>
@@ -3082,6 +3320,7 @@
       <w:bookmarkEnd w:id="11"/>
       <w:bookmarkEnd w:id="12"/>
       <w:bookmarkEnd w:id="13"/>
+      <w:bookmarkEnd w:id="14"/>
     </w:p>
     <w:p>
       <w:pPr>
@@ -3096,7 +3335,7 @@
           <w:lang w:val="en-GB"/>
         </w:rPr>
       </w:pPr>
-      <w:bookmarkStart w:id="14" w:name="_Toc297311297"/>
+      <w:bookmarkStart w:id="15" w:name="_Toc297311297"/>
       <w:r>
         <w:rPr>
           <w:rFonts w:ascii="Arial" w:hAnsi="Arial" w:cs="Arial"/>
@@ -3113,8 +3352,9 @@
           <w:szCs w:val="24"/>
           <w:lang w:val="en-GB"/>
         </w:rPr>
-        <w:t>his library provides an overview of DIComm client library integration procedure for all android applications.</w:t>
-      </w:r>
+        <w:t xml:space="preserve">his library provides an overview of </w:t>
+      </w:r>
+      <w:proofErr w:type="spellStart"/>
       <w:r>
         <w:rPr>
           <w:rFonts w:ascii="Arial" w:hAnsi="Arial" w:cs="Arial"/>
@@ -3122,8 +3362,28 @@
           <w:szCs w:val="24"/>
           <w:lang w:val="en-GB"/>
         </w:rPr>
+        <w:t>DIComm</w:t>
+      </w:r>
+      <w:proofErr w:type="spellEnd"/>
+      <w:r>
+        <w:rPr>
+          <w:rFonts w:ascii="Arial" w:hAnsi="Arial" w:cs="Arial"/>
+          <w:sz w:val="24"/>
+          <w:szCs w:val="24"/>
+          <w:lang w:val="en-GB"/>
+        </w:rPr>
+        <w:t xml:space="preserve"> client library integration procedure for all android applications.</w:t>
+      </w:r>
+      <w:r>
+        <w:rPr>
+          <w:rFonts w:ascii="Arial" w:hAnsi="Arial" w:cs="Arial"/>
+          <w:sz w:val="24"/>
+          <w:szCs w:val="24"/>
+          <w:lang w:val="en-GB"/>
+        </w:rPr>
         <w:t xml:space="preserve"> </w:t>
       </w:r>
+      <w:proofErr w:type="spellStart"/>
       <w:r>
         <w:rPr>
           <w:rFonts w:ascii="Arial" w:hAnsi="Arial" w:cs="Arial"/>
@@ -3131,8 +3391,9 @@
           <w:szCs w:val="24"/>
           <w:lang w:val="en-GB"/>
         </w:rPr>
-        <w:t xml:space="preserve">DIComm client is a </w:t>
-      </w:r>
+        <w:t>DIComm</w:t>
+      </w:r>
+      <w:proofErr w:type="spellEnd"/>
       <w:r>
         <w:rPr>
           <w:rFonts w:ascii="Arial" w:hAnsi="Arial" w:cs="Arial"/>
@@ -3140,6 +3401,15 @@
           <w:szCs w:val="24"/>
           <w:lang w:val="en-GB"/>
         </w:rPr>
+        <w:t xml:space="preserve"> client is a </w:t>
+      </w:r>
+      <w:r>
+        <w:rPr>
+          <w:rFonts w:ascii="Arial" w:hAnsi="Arial" w:cs="Arial"/>
+          <w:sz w:val="24"/>
+          <w:szCs w:val="24"/>
+          <w:lang w:val="en-GB"/>
+        </w:rPr>
         <w:t>common</w:t>
       </w:r>
       <w:r>
@@ -3159,7 +3429,7 @@
           <w:rFonts w:cs="Arial"/>
         </w:rPr>
       </w:pPr>
-      <w:bookmarkStart w:id="15" w:name="_Toc425756316"/>
+      <w:bookmarkStart w:id="16" w:name="_Toc425756316"/>
       <w:r>
         <w:rPr>
           <w:rFonts w:cs="Arial"/>
@@ -3178,8 +3448,8 @@
         </w:rPr>
         <w:t>RATION</w:t>
       </w:r>
-      <w:bookmarkEnd w:id="14"/>
       <w:bookmarkEnd w:id="15"/>
+      <w:bookmarkEnd w:id="16"/>
     </w:p>
     <w:p>
       <w:pPr>
@@ -3232,7 +3502,7 @@
           <w:szCs w:val="24"/>
           <w:lang w:val="en-GB"/>
         </w:rPr>
-        <w:t>ssh://git@atlas.natlab.research.philips.com:7999/com/dicomm-android.git</w:t>
+        <w:t>ssh://tfsemea1.ta.philips.com:22/tfs/TPC_Region24/CDP2/_git/cml-android-commlib</w:t>
       </w:r>
     </w:p>
     <w:p>
@@ -3257,22 +3527,11 @@
         <w:ind w:right="450"/>
         <w:rPr>
           <w:rFonts w:ascii="Arial" w:hAnsi="Arial" w:cs="Arial"/>
-          <w:b/>
           <w:sz w:val="24"/>
           <w:szCs w:val="24"/>
           <w:lang w:val="en-GB"/>
         </w:rPr>
       </w:pPr>
-      <w:r>
-        <w:rPr>
-          <w:rFonts w:ascii="Arial" w:hAnsi="Arial" w:cs="Arial"/>
-          <w:b/>
-          <w:sz w:val="24"/>
-          <w:szCs w:val="24"/>
-          <w:lang w:val="en-GB"/>
-        </w:rPr>
-        <w:t>This includes a DICommClientSample app that can be used as starting point for implementation.</w:t>
-      </w:r>
     </w:p>
     <w:p>
       <w:pPr>
@@ -3282,11 +3541,74 @@
         <w:ind w:right="450"/>
         <w:rPr>
           <w:rFonts w:ascii="Arial" w:hAnsi="Arial" w:cs="Arial"/>
+          <w:b/>
           <w:sz w:val="24"/>
           <w:szCs w:val="24"/>
           <w:lang w:val="en-GB"/>
         </w:rPr>
       </w:pPr>
+      <w:r>
+        <w:rPr>
+          <w:rFonts w:ascii="Arial" w:hAnsi="Arial" w:cs="Arial"/>
+          <w:b/>
+          <w:sz w:val="24"/>
+          <w:szCs w:val="24"/>
+          <w:lang w:val="en-GB"/>
+        </w:rPr>
+        <w:t xml:space="preserve">This includes the </w:t>
+      </w:r>
+      <w:proofErr w:type="spellStart"/>
+      <w:r>
+        <w:rPr>
+          <w:rFonts w:ascii="Arial" w:hAnsi="Arial" w:cs="Arial"/>
+          <w:b/>
+          <w:sz w:val="24"/>
+          <w:szCs w:val="24"/>
+          <w:lang w:val="en-GB"/>
+        </w:rPr>
+        <w:t>commlib-d</w:t>
+      </w:r>
+      <w:r>
+        <w:rPr>
+          <w:rFonts w:ascii="Arial" w:hAnsi="Arial" w:cs="Arial"/>
+          <w:b/>
+          <w:sz w:val="24"/>
+          <w:szCs w:val="24"/>
+          <w:lang w:val="en-GB"/>
+        </w:rPr>
+        <w:t>emo</w:t>
+      </w:r>
+      <w:r>
+        <w:rPr>
+          <w:rFonts w:ascii="Arial" w:hAnsi="Arial" w:cs="Arial"/>
+          <w:b/>
+          <w:sz w:val="24"/>
+          <w:szCs w:val="24"/>
+          <w:lang w:val="en-GB"/>
+        </w:rPr>
+        <w:t>ua</w:t>
+      </w:r>
+      <w:r>
+        <w:rPr>
+          <w:rFonts w:ascii="Arial" w:hAnsi="Arial" w:cs="Arial"/>
+          <w:b/>
+          <w:sz w:val="24"/>
+          <w:szCs w:val="24"/>
+          <w:lang w:val="en-GB"/>
+        </w:rPr>
+        <w:t>pp</w:t>
+      </w:r>
+      <w:proofErr w:type="spellEnd"/>
+      <w:r>
+        <w:rPr>
+          <w:rFonts w:ascii="Arial" w:hAnsi="Arial" w:cs="Arial"/>
+          <w:b/>
+          <w:sz w:val="24"/>
+          <w:szCs w:val="24"/>
+          <w:lang w:val="en-GB"/>
+        </w:rPr>
+        <w:t xml:space="preserve"> that can be used as starting point for implementation.</w:t>
+      </w:r>
     </w:p>
     <w:p>
       <w:pPr>
@@ -3301,14 +3623,68 @@
           <w:lang w:val="en-GB"/>
         </w:rPr>
       </w:pPr>
-      <w:r>
+    </w:p>
+    <w:p>
+      <w:pPr>
+        <w:pStyle w:val="NormalWeb"/>
+        <w:shd w:val="clear" w:color="auto" w:fill="FFFFFF"/>
+        <w:spacing w:before="0" w:beforeAutospacing="0" w:after="0" w:afterAutospacing="0" w:line="300" w:lineRule="atLeast"/>
+        <w:ind w:right="450"/>
         <w:rPr>
           <w:rFonts w:ascii="Arial" w:hAnsi="Arial" w:cs="Arial"/>
           <w:sz w:val="24"/>
           <w:szCs w:val="24"/>
           <w:lang w:val="en-GB"/>
         </w:rPr>
-        <w:t>The released artifacts can be found on artifactory:</w:t>
+      </w:pPr>
+      <w:r>
+        <w:rPr>
+          <w:rFonts w:ascii="Arial" w:hAnsi="Arial" w:cs="Arial"/>
+          <w:sz w:val="24"/>
+          <w:szCs w:val="24"/>
+          <w:lang w:val="en-GB"/>
+        </w:rPr>
+        <w:t xml:space="preserve">The released </w:t>
+      </w:r>
+      <w:proofErr w:type="spellStart"/>
+      <w:r>
+        <w:rPr>
+          <w:rFonts w:ascii="Arial" w:hAnsi="Arial" w:cs="Arial"/>
+          <w:sz w:val="24"/>
+          <w:szCs w:val="24"/>
+          <w:lang w:val="en-GB"/>
+        </w:rPr>
+        <w:t>artifacts</w:t>
+      </w:r>
+      <w:proofErr w:type="spellEnd"/>
+      <w:r>
+        <w:rPr>
+          <w:rFonts w:ascii="Arial" w:hAnsi="Arial" w:cs="Arial"/>
+          <w:sz w:val="24"/>
+          <w:szCs w:val="24"/>
+          <w:lang w:val="en-GB"/>
+        </w:rPr>
+        <w:t xml:space="preserve"> can be found on </w:t>
+      </w:r>
+      <w:proofErr w:type="spellStart"/>
+      <w:r>
+        <w:rPr>
+          <w:rFonts w:ascii="Arial" w:hAnsi="Arial" w:cs="Arial"/>
+          <w:sz w:val="24"/>
+          <w:szCs w:val="24"/>
+          <w:lang w:val="en-GB"/>
+        </w:rPr>
+        <w:t>artifactory</w:t>
+      </w:r>
+      <w:proofErr w:type="spellEnd"/>
+      <w:r>
+        <w:rPr>
+          <w:rFonts w:ascii="Arial" w:hAnsi="Arial" w:cs="Arial"/>
+          <w:sz w:val="24"/>
+          <w:szCs w:val="24"/>
+          <w:lang w:val="en-GB"/>
+        </w:rPr>
+        <w:t>:</w:t>
       </w:r>
     </w:p>
     <w:p>
@@ -3333,7 +3709,7 @@
             <w:szCs w:val="24"/>
             <w:lang w:val="en-GB"/>
           </w:rPr>
-          <w:t>http://maartens-mini.ddns.htc.nl.philips.com:8081/artifactory/libs-release-local-android/com/philips/cdp/dicommClientLib/</w:t>
+          <w:t>http://artifactory-ehv.ta.philips.com:8082/artifactory/webapp/#/artifacts/browse/tree/General/platform-pkgs-android-release/com/philips/cdp/commlib</w:t>
         </w:r>
       </w:hyperlink>
     </w:p>
@@ -3344,11 +3720,19 @@
           <w:rFonts w:cs="Arial"/>
         </w:rPr>
       </w:pPr>
-      <w:r>
-        <w:rPr>
-          <w:rFonts w:cs="Arial"/>
-        </w:rPr>
-        <w:t>Gradle integration</w:t>
+      <w:proofErr w:type="spellStart"/>
+      <w:r>
+        <w:rPr>
+          <w:rFonts w:cs="Arial"/>
+        </w:rPr>
+        <w:t>Gradle</w:t>
+      </w:r>
+      <w:proofErr w:type="spellEnd"/>
+      <w:r>
+        <w:rPr>
+          <w:rFonts w:cs="Arial"/>
+        </w:rPr>
+        <w:t xml:space="preserve"> integration</w:t>
       </w:r>
     </w:p>
     <w:p>
@@ -3395,7 +3779,95 @@
           <w:shd w:val="clear" w:color="auto" w:fill="F5F5F5"/>
           <w:lang w:val="en-IN"/>
         </w:rPr>
-        <w:t>Add the correct maven repository to your root build.gradle file. The url can be found in the DICommClientSample root build.gradle file.</w:t>
+        <w:t xml:space="preserve">Add the correct maven repository to your root </w:t>
+      </w:r>
+      <w:proofErr w:type="spellStart"/>
+      <w:r>
+        <w:rPr>
+          <w:rFonts w:cs="Arial"/>
+          <w:color w:val="333333"/>
+          <w:szCs w:val="24"/>
+          <w:shd w:val="clear" w:color="auto" w:fill="F5F5F5"/>
+          <w:lang w:val="en-IN"/>
+        </w:rPr>
+        <w:t>build.gradle</w:t>
+      </w:r>
+      <w:proofErr w:type="spellEnd"/>
+      <w:r>
+        <w:rPr>
+          <w:rFonts w:cs="Arial"/>
+          <w:color w:val="333333"/>
+          <w:szCs w:val="24"/>
+          <w:shd w:val="clear" w:color="auto" w:fill="F5F5F5"/>
+          <w:lang w:val="en-IN"/>
+        </w:rPr>
+        <w:t xml:space="preserve"> file. The </w:t>
+      </w:r>
+      <w:proofErr w:type="spellStart"/>
+      <w:r>
+        <w:rPr>
+          <w:rFonts w:cs="Arial"/>
+          <w:color w:val="333333"/>
+          <w:szCs w:val="24"/>
+          <w:shd w:val="clear" w:color="auto" w:fill="F5F5F5"/>
+          <w:lang w:val="en-IN"/>
+        </w:rPr>
+        <w:t>url</w:t>
+      </w:r>
+      <w:proofErr w:type="spellEnd"/>
+      <w:r>
+        <w:rPr>
+          <w:rFonts w:cs="Arial"/>
+          <w:color w:val="333333"/>
+          <w:szCs w:val="24"/>
+          <w:shd w:val="clear" w:color="auto" w:fill="F5F5F5"/>
+          <w:lang w:val="en-IN"/>
+        </w:rPr>
+        <w:t xml:space="preserve"> can be found in the </w:t>
+      </w:r>
+      <w:proofErr w:type="spellStart"/>
+      <w:r>
+        <w:rPr>
+          <w:rFonts w:cs="Arial"/>
+          <w:color w:val="333333"/>
+          <w:szCs w:val="24"/>
+          <w:shd w:val="clear" w:color="auto" w:fill="F5F5F5"/>
+          <w:lang w:val="en-IN"/>
+        </w:rPr>
+        <w:t>commlib-demouapp</w:t>
+      </w:r>
+      <w:proofErr w:type="spellEnd"/>
+      <w:r>
+        <w:rPr>
+          <w:rFonts w:cs="Arial"/>
+          <w:color w:val="333333"/>
+          <w:szCs w:val="24"/>
+          <w:shd w:val="clear" w:color="auto" w:fill="F5F5F5"/>
+          <w:lang w:val="en-IN"/>
+        </w:rPr>
+        <w:t xml:space="preserve"> root </w:t>
+      </w:r>
+      <w:proofErr w:type="spellStart"/>
+      <w:r>
+        <w:rPr>
+          <w:rFonts w:cs="Arial"/>
+          <w:color w:val="333333"/>
+          <w:szCs w:val="24"/>
+          <w:shd w:val="clear" w:color="auto" w:fill="F5F5F5"/>
+          <w:lang w:val="en-IN"/>
+        </w:rPr>
+        <w:t>build.gradle</w:t>
+      </w:r>
+      <w:proofErr w:type="spellEnd"/>
+      <w:r>
+        <w:rPr>
+          <w:rFonts w:cs="Arial"/>
+          <w:color w:val="333333"/>
+          <w:szCs w:val="24"/>
+          <w:shd w:val="clear" w:color="auto" w:fill="F5F5F5"/>
+          <w:lang w:val="en-IN"/>
+        </w:rPr>
+        <w:t xml:space="preserve"> file.</w:t>
       </w:r>
     </w:p>
     <w:p>
@@ -3421,7 +3893,165 @@
           <w:shd w:val="clear" w:color="auto" w:fill="F5F5F5"/>
           <w:lang w:val="en-IN"/>
         </w:rPr>
-        <w:t>Add the dicomm client lib dependency to your module build.gradle (usually the ‘app’ module, but you can choose to put it in other modules of course). If you want to use the default implementation of the CloudController, also add a dependency to it.</w:t>
+        <w:t xml:space="preserve">Add the </w:t>
+      </w:r>
+      <w:proofErr w:type="spellStart"/>
+      <w:r>
+        <w:rPr>
+          <w:rFonts w:cs="Arial"/>
+          <w:color w:val="333333"/>
+          <w:szCs w:val="24"/>
+          <w:shd w:val="clear" w:color="auto" w:fill="F5F5F5"/>
+          <w:lang w:val="en-IN"/>
+        </w:rPr>
+        <w:t>dicomm</w:t>
+      </w:r>
+      <w:proofErr w:type="spellEnd"/>
+      <w:r>
+        <w:rPr>
+          <w:rFonts w:cs="Arial"/>
+          <w:color w:val="333333"/>
+          <w:szCs w:val="24"/>
+          <w:shd w:val="clear" w:color="auto" w:fill="F5F5F5"/>
+          <w:lang w:val="en-IN"/>
+        </w:rPr>
+        <w:t xml:space="preserve"> client lib dependency to your module </w:t>
+      </w:r>
+      <w:proofErr w:type="spellStart"/>
+      <w:r>
+        <w:rPr>
+          <w:rFonts w:cs="Arial"/>
+          <w:color w:val="333333"/>
+          <w:szCs w:val="24"/>
+          <w:shd w:val="clear" w:color="auto" w:fill="F5F5F5"/>
+          <w:lang w:val="en-IN"/>
+        </w:rPr>
+        <w:t>build.gradle</w:t>
+      </w:r>
+      <w:proofErr w:type="spellEnd"/>
+      <w:r>
+        <w:rPr>
+          <w:rFonts w:cs="Arial"/>
+          <w:color w:val="333333"/>
+          <w:szCs w:val="24"/>
+          <w:shd w:val="clear" w:color="auto" w:fill="F5F5F5"/>
+          <w:lang w:val="en-IN"/>
+        </w:rPr>
+        <w:t xml:space="preserve"> (usually the ‘app’ module, but you can choose to put it in other modules of course). If you want to use the default implementation of the </w:t>
+      </w:r>
+      <w:proofErr w:type="spellStart"/>
+      <w:r>
+        <w:rPr>
+          <w:rFonts w:cs="Arial"/>
+          <w:color w:val="333333"/>
+          <w:szCs w:val="24"/>
+          <w:shd w:val="clear" w:color="auto" w:fill="F5F5F5"/>
+          <w:lang w:val="en-IN"/>
+        </w:rPr>
+        <w:t>CloudController</w:t>
+      </w:r>
+      <w:proofErr w:type="spellEnd"/>
+      <w:r>
+        <w:rPr>
+          <w:rFonts w:cs="Arial"/>
+          <w:color w:val="333333"/>
+          <w:szCs w:val="24"/>
+          <w:shd w:val="clear" w:color="auto" w:fill="F5F5F5"/>
+          <w:lang w:val="en-IN"/>
+        </w:rPr>
+        <w:t>, also add a dependency to it.</w:t>
+      </w:r>
+    </w:p>
+    <w:p>
+      <w:pPr>
+        <w:pStyle w:val="ListParagraph"/>
+        <w:numPr>
+          <w:ilvl w:val="0"/>
+          <w:numId w:val="17"/>
+        </w:numPr>
+        <w:rPr>
+          <w:rFonts w:cs="Arial"/>
+          <w:color w:val="333333"/>
+          <w:szCs w:val="24"/>
+          <w:shd w:val="clear" w:color="auto" w:fill="F5F5F5"/>
+          <w:lang w:val="en-IN"/>
+        </w:rPr>
+      </w:pPr>
+      <w:r>
+        <w:rPr>
+          <w:rFonts w:cs="Arial"/>
+          <w:color w:val="333333"/>
+          <w:szCs w:val="24"/>
+          <w:shd w:val="clear" w:color="auto" w:fill="F5F5F5"/>
+          <w:lang w:val="en-IN"/>
+        </w:rPr>
+        <w:t xml:space="preserve">Depending on your app requirements you need to add the </w:t>
+      </w:r>
+      <w:proofErr w:type="spellStart"/>
+      <w:r>
+        <w:rPr>
+          <w:rFonts w:cs="Arial"/>
+          <w:color w:val="333333"/>
+          <w:szCs w:val="24"/>
+          <w:shd w:val="clear" w:color="auto" w:fill="F5F5F5"/>
+          <w:lang w:val="en-IN"/>
+        </w:rPr>
+        <w:t>lan</w:t>
+      </w:r>
+      <w:proofErr w:type="spellEnd"/>
+      <w:r>
+        <w:rPr>
+          <w:rFonts w:cs="Arial"/>
+          <w:color w:val="333333"/>
+          <w:szCs w:val="24"/>
+          <w:shd w:val="clear" w:color="auto" w:fill="F5F5F5"/>
+          <w:lang w:val="en-IN"/>
+        </w:rPr>
+        <w:t>/</w:t>
+      </w:r>
+      <w:proofErr w:type="spellStart"/>
+      <w:r>
+        <w:rPr>
+          <w:rFonts w:cs="Arial"/>
+          <w:color w:val="333333"/>
+          <w:szCs w:val="24"/>
+          <w:shd w:val="clear" w:color="auto" w:fill="F5F5F5"/>
+          <w:lang w:val="en-IN"/>
+        </w:rPr>
+        <w:t>wifi</w:t>
+      </w:r>
+      <w:proofErr w:type="spellEnd"/>
+      <w:r>
+        <w:rPr>
+          <w:rFonts w:cs="Arial"/>
+          <w:color w:val="333333"/>
+          <w:szCs w:val="24"/>
+          <w:shd w:val="clear" w:color="auto" w:fill="F5F5F5"/>
+          <w:lang w:val="en-IN"/>
+        </w:rPr>
+        <w:t xml:space="preserve"> and/or </w:t>
+      </w:r>
+      <w:proofErr w:type="spellStart"/>
+      <w:r>
+        <w:rPr>
+          <w:rFonts w:cs="Arial"/>
+          <w:color w:val="333333"/>
+          <w:szCs w:val="24"/>
+          <w:shd w:val="clear" w:color="auto" w:fill="F5F5F5"/>
+          <w:lang w:val="en-IN"/>
+        </w:rPr>
+        <w:t>ble</w:t>
+      </w:r>
+      <w:proofErr w:type="spellEnd"/>
+      <w:r>
+        <w:rPr>
+          <w:rFonts w:cs="Arial"/>
+          <w:color w:val="333333"/>
+          <w:szCs w:val="24"/>
+          <w:shd w:val="clear" w:color="auto" w:fill="F5F5F5"/>
+          <w:lang w:val="en-IN"/>
+        </w:rPr>
+        <w:t xml:space="preserve"> dependency </w:t>
       </w:r>
     </w:p>
     <w:p>
@@ -3481,8 +4111,9 @@
           <w:sz w:val="18"/>
           <w:szCs w:val="18"/>
         </w:rPr>
-        <w:t>'com.philips.cdp:cloudcontroller:4.0.2'</w:t>
-      </w:r>
+        <w:t>'</w:t>
+      </w:r>
+      <w:proofErr w:type="gramStart"/>
       <w:r>
         <w:rPr>
           <w:rFonts w:ascii="Menlo" w:eastAsiaTheme="minorEastAsia" w:hAnsi="Menlo" w:cs="Menlo"/>
@@ -3492,17 +4123,9 @@
           <w:sz w:val="18"/>
           <w:szCs w:val="18"/>
         </w:rPr>
-        <w:br/>
-      </w:r>
-      <w:r>
-        <w:rPr>
-          <w:rFonts w:ascii="Menlo" w:eastAsiaTheme="minorEastAsia" w:hAnsi="Menlo" w:cs="Menlo"/>
-          <w:color w:val="000000"/>
-          <w:sz w:val="18"/>
-          <w:szCs w:val="18"/>
-        </w:rPr>
-        <w:t xml:space="preserve">compile </w:t>
-      </w:r>
+        <w:t>com.philips.cdp:cloudcontroller</w:t>
+      </w:r>
+      <w:proofErr w:type="gramEnd"/>
       <w:r>
         <w:rPr>
           <w:rFonts w:ascii="Menlo" w:eastAsiaTheme="minorEastAsia" w:hAnsi="Menlo" w:cs="Menlo"/>
@@ -3512,7 +4135,7 @@
           <w:sz w:val="18"/>
           <w:szCs w:val="18"/>
         </w:rPr>
-        <w:t>'com.philips.cdp:dicommClientLib:</w:t>
+        <w:t>:</w:t>
       </w:r>
       <w:r>
         <w:rPr>
@@ -3523,7 +4146,7 @@
           <w:sz w:val="18"/>
           <w:szCs w:val="18"/>
         </w:rPr>
-        <w:t>2.0.0</w:t>
+        <w:t>2017.5.0</w:t>
       </w:r>
       <w:r>
         <w:rPr>
@@ -3536,6 +4159,325 @@
         </w:rPr>
         <w:t>'</w:t>
       </w:r>
+      <w:r>
+        <w:rPr>
+          <w:rFonts w:ascii="Menlo" w:eastAsiaTheme="minorEastAsia" w:hAnsi="Menlo" w:cs="Menlo"/>
+          <w:b/>
+          <w:bCs/>
+          <w:color w:val="008000"/>
+          <w:sz w:val="18"/>
+          <w:szCs w:val="18"/>
+        </w:rPr>
+        <w:br/>
+      </w:r>
+      <w:r>
+        <w:rPr>
+          <w:rFonts w:ascii="Menlo" w:eastAsiaTheme="minorEastAsia" w:hAnsi="Menlo" w:cs="Menlo"/>
+          <w:color w:val="000000"/>
+          <w:sz w:val="18"/>
+          <w:szCs w:val="18"/>
+        </w:rPr>
+        <w:t xml:space="preserve">compile </w:t>
+      </w:r>
+      <w:r>
+        <w:rPr>
+          <w:rFonts w:ascii="Menlo" w:eastAsiaTheme="minorEastAsia" w:hAnsi="Menlo" w:cs="Menlo"/>
+          <w:b/>
+          <w:bCs/>
+          <w:color w:val="008000"/>
+          <w:sz w:val="18"/>
+          <w:szCs w:val="18"/>
+        </w:rPr>
+        <w:t>'com.philips.cdp:</w:t>
+      </w:r>
+      <w:r>
+        <w:rPr>
+          <w:rFonts w:ascii="Menlo" w:eastAsiaTheme="minorEastAsia" w:hAnsi="Menlo" w:cs="Menlo"/>
+          <w:b/>
+          <w:bCs/>
+          <w:color w:val="008000"/>
+          <w:sz w:val="18"/>
+          <w:szCs w:val="18"/>
+        </w:rPr>
+        <w:t>commlib</w:t>
+      </w:r>
+      <w:r>
+        <w:rPr>
+          <w:rFonts w:ascii="Menlo" w:eastAsiaTheme="minorEastAsia" w:hAnsi="Menlo" w:cs="Menlo"/>
+          <w:b/>
+          <w:bCs/>
+          <w:color w:val="008000"/>
+          <w:sz w:val="18"/>
+          <w:szCs w:val="18"/>
+        </w:rPr>
+        <w:t>:</w:t>
+      </w:r>
+      <w:r>
+        <w:rPr>
+          <w:rFonts w:ascii="Menlo" w:eastAsiaTheme="minorEastAsia" w:hAnsi="Menlo" w:cs="Menlo"/>
+          <w:b/>
+          <w:bCs/>
+          <w:color w:val="008000"/>
+          <w:sz w:val="18"/>
+          <w:szCs w:val="18"/>
+        </w:rPr>
+        <w:t>2017.5.0</w:t>
+      </w:r>
+      <w:r>
+        <w:rPr>
+          <w:rFonts w:ascii="Menlo" w:eastAsiaTheme="minorEastAsia" w:hAnsi="Menlo" w:cs="Menlo"/>
+          <w:b/>
+          <w:bCs/>
+          <w:color w:val="008000"/>
+          <w:sz w:val="18"/>
+          <w:szCs w:val="18"/>
+        </w:rPr>
+        <w:t>'</w:t>
+      </w:r>
+    </w:p>
+    <w:p>
+      <w:bookmarkStart w:id="17" w:name="_Toc297311301"/>
+    </w:p>
+    <w:p>
+      <w:pPr>
+        <w:pStyle w:val="HTMLPreformatted"/>
+        <w:shd w:val="clear" w:color="auto" w:fill="FFFFFF"/>
+        <w:rPr>
+          <w:rFonts w:ascii="Menlo" w:eastAsiaTheme="minorEastAsia" w:hAnsi="Menlo" w:cs="Menlo"/>
+          <w:color w:val="000000"/>
+          <w:sz w:val="18"/>
+          <w:szCs w:val="18"/>
+          <w:lang w:val="en-GB" w:eastAsia="en-GB"/>
+        </w:rPr>
+      </w:pPr>
+      <w:r>
+        <w:rPr>
+          <w:rFonts w:ascii="Menlo" w:eastAsiaTheme="minorEastAsia" w:hAnsi="Menlo" w:cs="Menlo"/>
+          <w:color w:val="000000"/>
+          <w:sz w:val="18"/>
+          <w:szCs w:val="18"/>
+        </w:rPr>
+        <w:t xml:space="preserve">compile </w:t>
+      </w:r>
+      <w:r>
+        <w:rPr>
+          <w:rFonts w:ascii="Menlo" w:eastAsiaTheme="minorEastAsia" w:hAnsi="Menlo" w:cs="Menlo"/>
+          <w:b/>
+          <w:bCs/>
+          <w:color w:val="008000"/>
+          <w:sz w:val="18"/>
+          <w:szCs w:val="18"/>
+        </w:rPr>
+        <w:t>'</w:t>
+      </w:r>
+      <w:proofErr w:type="spellStart"/>
+      <w:proofErr w:type="gramStart"/>
+      <w:r>
+        <w:rPr>
+          <w:rFonts w:ascii="Menlo" w:eastAsiaTheme="minorEastAsia" w:hAnsi="Menlo" w:cs="Menlo"/>
+          <w:b/>
+          <w:bCs/>
+          <w:color w:val="008000"/>
+          <w:sz w:val="18"/>
+          <w:szCs w:val="18"/>
+        </w:rPr>
+        <w:t>com.philips.cdp</w:t>
+      </w:r>
+      <w:proofErr w:type="spellEnd"/>
+      <w:r>
+        <w:rPr>
+          <w:rFonts w:ascii="Menlo" w:eastAsiaTheme="minorEastAsia" w:hAnsi="Menlo" w:cs="Menlo"/>
+          <w:b/>
+          <w:bCs/>
+          <w:color w:val="008000"/>
+          <w:sz w:val="18"/>
+          <w:szCs w:val="18"/>
+        </w:rPr>
+        <w:t>:</w:t>
+      </w:r>
+      <w:proofErr w:type="spellStart"/>
+      <w:r>
+        <w:rPr>
+          <w:rFonts w:ascii="Menlo" w:eastAsiaTheme="minorEastAsia" w:hAnsi="Menlo" w:cs="Menlo"/>
+          <w:b/>
+          <w:bCs/>
+          <w:color w:val="008000"/>
+          <w:sz w:val="18"/>
+          <w:szCs w:val="18"/>
+          <w:lang w:val="en-GB" w:eastAsia="en-GB"/>
+        </w:rPr>
+        <w:t>commlib</w:t>
+      </w:r>
+      <w:proofErr w:type="gramEnd"/>
+      <w:r>
+        <w:rPr>
+          <w:rFonts w:ascii="Menlo" w:eastAsiaTheme="minorEastAsia" w:hAnsi="Menlo" w:cs="Menlo"/>
+          <w:b/>
+          <w:bCs/>
+          <w:color w:val="008000"/>
+          <w:sz w:val="18"/>
+          <w:szCs w:val="18"/>
+          <w:lang w:val="en-GB" w:eastAsia="en-GB"/>
+        </w:rPr>
+        <w:t>-lan</w:t>
+      </w:r>
+      <w:proofErr w:type="spellEnd"/>
+      <w:r>
+        <w:rPr>
+          <w:rFonts w:ascii="Menlo" w:eastAsiaTheme="minorEastAsia" w:hAnsi="Menlo" w:cs="Menlo"/>
+          <w:b/>
+          <w:bCs/>
+          <w:color w:val="008000"/>
+          <w:sz w:val="18"/>
+          <w:szCs w:val="18"/>
+        </w:rPr>
+        <w:t>:</w:t>
+      </w:r>
+      <w:r>
+        <w:rPr>
+          <w:rFonts w:ascii="Menlo" w:eastAsiaTheme="minorEastAsia" w:hAnsi="Menlo" w:cs="Menlo"/>
+          <w:b/>
+          <w:bCs/>
+          <w:color w:val="008000"/>
+          <w:sz w:val="18"/>
+          <w:szCs w:val="18"/>
+        </w:rPr>
+        <w:t>2017.5.0</w:t>
+      </w:r>
+      <w:r>
+        <w:rPr>
+          <w:rFonts w:ascii="Menlo" w:eastAsiaTheme="minorEastAsia" w:hAnsi="Menlo" w:cs="Menlo"/>
+          <w:b/>
+          <w:bCs/>
+          <w:color w:val="008000"/>
+          <w:sz w:val="18"/>
+          <w:szCs w:val="18"/>
+        </w:rPr>
+        <w:t>'</w:t>
+      </w:r>
+    </w:p>
+    <w:p>
+      <w:r>
+        <w:t>and/or</w:t>
+      </w:r>
+    </w:p>
+    <w:p>
+      <w:pPr>
+        <w:pStyle w:val="HTMLPreformatted"/>
+        <w:shd w:val="clear" w:color="auto" w:fill="FFFFFF"/>
+        <w:rPr>
+          <w:rFonts w:ascii="Menlo" w:eastAsiaTheme="minorEastAsia" w:hAnsi="Menlo" w:cs="Menlo"/>
+          <w:color w:val="000000"/>
+          <w:sz w:val="18"/>
+          <w:szCs w:val="18"/>
+          <w:lang w:val="en-GB" w:eastAsia="en-GB"/>
+        </w:rPr>
+      </w:pPr>
+      <w:r>
+        <w:rPr>
+          <w:rFonts w:ascii="Menlo" w:eastAsiaTheme="minorEastAsia" w:hAnsi="Menlo" w:cs="Menlo"/>
+          <w:color w:val="000000"/>
+          <w:sz w:val="18"/>
+          <w:szCs w:val="18"/>
+        </w:rPr>
+        <w:t xml:space="preserve">compile </w:t>
+      </w:r>
+      <w:r>
+        <w:rPr>
+          <w:rFonts w:ascii="Menlo" w:eastAsiaTheme="minorEastAsia" w:hAnsi="Menlo" w:cs="Menlo"/>
+          <w:b/>
+          <w:bCs/>
+          <w:color w:val="008000"/>
+          <w:sz w:val="18"/>
+          <w:szCs w:val="18"/>
+        </w:rPr>
+        <w:t>'</w:t>
+      </w:r>
+      <w:proofErr w:type="spellStart"/>
+      <w:proofErr w:type="gramStart"/>
+      <w:r>
+        <w:rPr>
+          <w:rFonts w:ascii="Menlo" w:eastAsiaTheme="minorEastAsia" w:hAnsi="Menlo" w:cs="Menlo"/>
+          <w:b/>
+          <w:bCs/>
+          <w:color w:val="008000"/>
+          <w:sz w:val="18"/>
+          <w:szCs w:val="18"/>
+        </w:rPr>
+        <w:t>com.philips.cdp</w:t>
+      </w:r>
+      <w:proofErr w:type="spellEnd"/>
+      <w:r>
+        <w:rPr>
+          <w:rFonts w:ascii="Menlo" w:eastAsiaTheme="minorEastAsia" w:hAnsi="Menlo" w:cs="Menlo"/>
+          <w:b/>
+          <w:bCs/>
+          <w:color w:val="008000"/>
+          <w:sz w:val="18"/>
+          <w:szCs w:val="18"/>
+        </w:rPr>
+        <w:t>:</w:t>
+      </w:r>
+      <w:proofErr w:type="spellStart"/>
+      <w:r>
+        <w:rPr>
+          <w:rFonts w:ascii="Menlo" w:eastAsiaTheme="minorEastAsia" w:hAnsi="Menlo" w:cs="Menlo"/>
+          <w:b/>
+          <w:bCs/>
+          <w:color w:val="008000"/>
+          <w:sz w:val="18"/>
+          <w:szCs w:val="18"/>
+          <w:lang w:val="en-GB" w:eastAsia="en-GB"/>
+        </w:rPr>
+        <w:t>commlib</w:t>
+      </w:r>
+      <w:proofErr w:type="gramEnd"/>
+      <w:r>
+        <w:rPr>
+          <w:rFonts w:ascii="Menlo" w:eastAsiaTheme="minorEastAsia" w:hAnsi="Menlo" w:cs="Menlo"/>
+          <w:b/>
+          <w:bCs/>
+          <w:color w:val="008000"/>
+          <w:sz w:val="18"/>
+          <w:szCs w:val="18"/>
+          <w:lang w:val="en-GB" w:eastAsia="en-GB"/>
+        </w:rPr>
+        <w:t>-ble</w:t>
+      </w:r>
+      <w:proofErr w:type="spellEnd"/>
+      <w:r>
+        <w:rPr>
+          <w:rFonts w:ascii="Menlo" w:eastAsiaTheme="minorEastAsia" w:hAnsi="Menlo" w:cs="Menlo"/>
+          <w:b/>
+          <w:bCs/>
+          <w:color w:val="008000"/>
+          <w:sz w:val="18"/>
+          <w:szCs w:val="18"/>
+        </w:rPr>
+        <w:t>:</w:t>
+      </w:r>
+      <w:r>
+        <w:rPr>
+          <w:rFonts w:ascii="Menlo" w:eastAsiaTheme="minorEastAsia" w:hAnsi="Menlo" w:cs="Menlo"/>
+          <w:b/>
+          <w:bCs/>
+          <w:color w:val="008000"/>
+          <w:sz w:val="18"/>
+          <w:szCs w:val="18"/>
+        </w:rPr>
+        <w:t>2017.5.0</w:t>
+      </w:r>
+      <w:r>
+        <w:rPr>
+          <w:rFonts w:ascii="Menlo" w:eastAsiaTheme="minorEastAsia" w:hAnsi="Menlo" w:cs="Menlo"/>
+          <w:b/>
+          <w:bCs/>
+          <w:color w:val="008000"/>
+          <w:sz w:val="18"/>
+          <w:szCs w:val="18"/>
+        </w:rPr>
+        <w:t>'</w:t>
+      </w:r>
     </w:p>
     <w:p>
       <w:pPr>
@@ -3544,7 +4486,6 @@
           <w:rFonts w:cs="Arial"/>
         </w:rPr>
       </w:pPr>
-      <w:bookmarkStart w:id="16" w:name="_Toc297311301"/>
       <w:r>
         <w:rPr>
           <w:rFonts w:cs="Arial"/>
@@ -3562,20 +4503,92 @@
         <w:rPr>
           <w:rFonts w:cs="Arial"/>
         </w:rPr>
-        <w:t xml:space="preserve">For detailed info on how to initialize and use the library, please consult the DICommClientSample app that can be found in the git archive. Start by taking a look at the </w:t>
-      </w:r>
+        <w:t xml:space="preserve">For detailed info on how to initialize and use the library, please consult the </w:t>
+      </w:r>
+      <w:proofErr w:type="spellStart"/>
+      <w:r>
+        <w:rPr>
+          <w:rFonts w:cs="Arial"/>
+        </w:rPr>
+        <w:t>commlib-demouapp</w:t>
+      </w:r>
+      <w:proofErr w:type="spellEnd"/>
+      <w:r>
+        <w:rPr>
+          <w:rFonts w:cs="Arial"/>
+        </w:rPr>
+        <w:t xml:space="preserve"> app that can be found in the </w:t>
+      </w:r>
+      <w:proofErr w:type="spellStart"/>
+      <w:r>
+        <w:rPr>
+          <w:rFonts w:cs="Arial"/>
+        </w:rPr>
+        <w:t>git</w:t>
+      </w:r>
+      <w:proofErr w:type="spellEnd"/>
+      <w:r>
+        <w:rPr>
+          <w:rFonts w:cs="Arial"/>
+        </w:rPr>
+        <w:t xml:space="preserve"> archive. Start by </w:t>
+      </w:r>
+      <w:proofErr w:type="gramStart"/>
+      <w:r>
+        <w:rPr>
+          <w:rFonts w:cs="Arial"/>
+        </w:rPr>
+        <w:t>taking a look</w:t>
+      </w:r>
+      <w:proofErr w:type="gramEnd"/>
+      <w:r>
+        <w:rPr>
+          <w:rFonts w:cs="Arial"/>
+        </w:rPr>
+        <w:t xml:space="preserve"> at the </w:t>
+      </w:r>
+      <w:proofErr w:type="spellStart"/>
       <w:r>
         <w:rPr>
           <w:rFonts w:cs="Arial"/>
           <w:i/>
         </w:rPr>
-        <w:t>App</w:t>
-      </w:r>
-      <w:r>
-        <w:rPr>
-          <w:rFonts w:cs="Arial"/>
-        </w:rPr>
-        <w:t xml:space="preserve"> class and continue from there.</w:t>
+        <w:lastRenderedPageBreak/>
+        <w:t>DefaultCommlibUappDependencies</w:t>
+      </w:r>
+      <w:proofErr w:type="spellEnd"/>
+      <w:r>
+        <w:rPr>
+          <w:rFonts w:cs="Arial"/>
+          <w:i/>
+        </w:rPr>
+        <w:t xml:space="preserve"> </w:t>
+      </w:r>
+      <w:r>
+        <w:rPr>
+          <w:rFonts w:cs="Arial"/>
+        </w:rPr>
+        <w:t>class</w:t>
+      </w:r>
+      <w:r>
+        <w:rPr>
+          <w:rFonts w:cs="Arial"/>
+        </w:rPr>
+        <w:t xml:space="preserve">. This class creates everything to initialize </w:t>
+      </w:r>
+      <w:proofErr w:type="spellStart"/>
+      <w:r>
+        <w:rPr>
+          <w:rFonts w:cs="Arial"/>
+        </w:rPr>
+        <w:t>Commlib</w:t>
+      </w:r>
+      <w:proofErr w:type="spellEnd"/>
+      <w:r>
+        <w:rPr>
+          <w:rFonts w:cs="Arial"/>
+        </w:rPr>
+        <w:t xml:space="preserve">. </w:t>
       </w:r>
     </w:p>
     <w:p>
@@ -3586,9 +4599,9 @@
           <w:szCs w:val="24"/>
         </w:rPr>
       </w:pPr>
-      <w:bookmarkStart w:id="17" w:name="_Toc425756325"/>
-      <w:bookmarkStart w:id="18" w:name="_Toc297311305"/>
-      <w:bookmarkEnd w:id="16"/>
+      <w:bookmarkStart w:id="18" w:name="_Toc425756325"/>
+      <w:bookmarkStart w:id="19" w:name="_Toc297311305"/>
+      <w:bookmarkEnd w:id="17"/>
       <w:r>
         <w:rPr>
           <w:rFonts w:cs="Arial"/>
@@ -3596,7 +4609,7 @@
         </w:rPr>
         <w:t>Application components overview</w:t>
       </w:r>
-      <w:bookmarkEnd w:id="17"/>
+      <w:bookmarkEnd w:id="18"/>
     </w:p>
     <w:p>
       <w:pPr>
@@ -3606,12 +4619,53 @@
           <w:lang w:val="en-GB"/>
         </w:rPr>
       </w:pPr>
-      <w:r>
-        <w:rPr>
-          <w:rFonts w:cs="Arial"/>
-          <w:szCs w:val="24"/>
-        </w:rPr>
-        <w:t>DIComm creates necessary super classes and abstract classes where in an application which uses dicomm library can subclass them and override the existing behaviour.</w:t>
+      <w:proofErr w:type="spellStart"/>
+      <w:r>
+        <w:rPr>
+          <w:rFonts w:cs="Arial"/>
+          <w:szCs w:val="24"/>
+        </w:rPr>
+        <w:t>DIComm</w:t>
+      </w:r>
+      <w:proofErr w:type="spellEnd"/>
+      <w:r>
+        <w:rPr>
+          <w:rFonts w:cs="Arial"/>
+          <w:szCs w:val="24"/>
+        </w:rPr>
+        <w:t xml:space="preserve"> creates necessary super classes and abstract classes where in an application which uses </w:t>
+      </w:r>
+      <w:proofErr w:type="spellStart"/>
+      <w:r>
+        <w:rPr>
+          <w:rFonts w:cs="Arial"/>
+          <w:szCs w:val="24"/>
+        </w:rPr>
+        <w:t>dicomm</w:t>
+      </w:r>
+      <w:proofErr w:type="spellEnd"/>
+      <w:r>
+        <w:rPr>
+          <w:rFonts w:cs="Arial"/>
+          <w:szCs w:val="24"/>
+        </w:rPr>
+        <w:t xml:space="preserve"> library can subclass them and override the existing </w:t>
+      </w:r>
+      <w:proofErr w:type="spellStart"/>
+      <w:r>
+        <w:rPr>
+          <w:rFonts w:cs="Arial"/>
+          <w:szCs w:val="24"/>
+        </w:rPr>
+        <w:t>behaviour</w:t>
+      </w:r>
+      <w:proofErr w:type="spellEnd"/>
+      <w:r>
+        <w:rPr>
+          <w:rFonts w:cs="Arial"/>
+          <w:szCs w:val="24"/>
+        </w:rPr>
+        <w:t>.</w:t>
       </w:r>
     </w:p>
     <w:p>
@@ -3621,14 +4675,14 @@
           <w:rFonts w:cs="Arial"/>
         </w:rPr>
       </w:pPr>
-      <w:bookmarkStart w:id="19" w:name="_Toc425756326"/>
+      <w:bookmarkStart w:id="20" w:name="_Toc425756326"/>
       <w:r>
         <w:rPr>
           <w:rFonts w:cs="Arial"/>
         </w:rPr>
         <w:t>How to create an appliance?</w:t>
       </w:r>
-      <w:bookmarkEnd w:id="19"/>
+      <w:bookmarkEnd w:id="20"/>
     </w:p>
     <w:p>
       <w:pPr>
@@ -3705,7 +4759,6 @@
           <w:rFonts w:cs="Arial"/>
           <w:szCs w:val="24"/>
         </w:rPr>
-        <w:lastRenderedPageBreak/>
         <w:t xml:space="preserve">If subscribe and unsubscribe methods are called on </w:t>
       </w:r>
       <w:r>
@@ -3755,7 +4808,39 @@
           <w:rFonts w:cs="Arial"/>
           <w:szCs w:val="24"/>
         </w:rPr>
-        <w:t>l use addListenerForAllPorts and removeListenerForAllPorts.</w:t>
+        <w:t xml:space="preserve">l use </w:t>
+      </w:r>
+      <w:proofErr w:type="spellStart"/>
+      <w:r>
+        <w:rPr>
+          <w:rFonts w:cs="Arial"/>
+          <w:szCs w:val="24"/>
+        </w:rPr>
+        <w:t>addListenerForAllPorts</w:t>
+      </w:r>
+      <w:proofErr w:type="spellEnd"/>
+      <w:r>
+        <w:rPr>
+          <w:rFonts w:cs="Arial"/>
+          <w:szCs w:val="24"/>
+        </w:rPr>
+        <w:t xml:space="preserve"> and </w:t>
+      </w:r>
+      <w:proofErr w:type="spellStart"/>
+      <w:r>
+        <w:rPr>
+          <w:rFonts w:cs="Arial"/>
+          <w:szCs w:val="24"/>
+        </w:rPr>
+        <w:t>removeListenerForAllPorts</w:t>
+      </w:r>
+      <w:proofErr w:type="spellEnd"/>
+      <w:r>
+        <w:rPr>
+          <w:rFonts w:cs="Arial"/>
+          <w:szCs w:val="24"/>
+        </w:rPr>
+        <w:t>.</w:t>
       </w:r>
     </w:p>
     <w:p>
@@ -3776,7 +4861,62 @@
           <w:rFonts w:cs="Arial"/>
           <w:szCs w:val="24"/>
         </w:rPr>
-        <w:t>Currently DIComm component searches all kind of Philips appliances, it depends on application implementation to build required appliance for which application has to create subclass of DICommApplianceFactory and override below two methods.</w:t>
+        <w:t xml:space="preserve">Currently </w:t>
+      </w:r>
+      <w:proofErr w:type="spellStart"/>
+      <w:r>
+        <w:rPr>
+          <w:rFonts w:cs="Arial"/>
+          <w:szCs w:val="24"/>
+        </w:rPr>
+        <w:t>DIComm</w:t>
+      </w:r>
+      <w:proofErr w:type="spellEnd"/>
+      <w:r>
+        <w:rPr>
+          <w:rFonts w:cs="Arial"/>
+          <w:szCs w:val="24"/>
+        </w:rPr>
+        <w:t xml:space="preserve"> component searches all kind of Philips appliances, it depends on application implementation to build required appliance for which application </w:t>
+      </w:r>
+      <w:proofErr w:type="gramStart"/>
+      <w:r>
+        <w:rPr>
+          <w:rFonts w:cs="Arial"/>
+          <w:szCs w:val="24"/>
+        </w:rPr>
+        <w:t>has to</w:t>
+      </w:r>
+      <w:proofErr w:type="gramEnd"/>
+      <w:r>
+        <w:rPr>
+          <w:rFonts w:cs="Arial"/>
+          <w:szCs w:val="24"/>
+        </w:rPr>
+        <w:t xml:space="preserve"> create subclass of </w:t>
+      </w:r>
+      <w:proofErr w:type="spellStart"/>
+      <w:r>
+        <w:rPr>
+          <w:rFonts w:cs="Arial"/>
+          <w:szCs w:val="24"/>
+        </w:rPr>
+        <w:t>ApplianceFactory</w:t>
+      </w:r>
+      <w:proofErr w:type="spellEnd"/>
+      <w:r>
+        <w:rPr>
+          <w:rFonts w:cs="Arial"/>
+          <w:szCs w:val="24"/>
+        </w:rPr>
+        <w:t xml:space="preserve"> </w:t>
+      </w:r>
+      <w:r>
+        <w:rPr>
+          <w:rFonts w:cs="Arial"/>
+          <w:szCs w:val="24"/>
+        </w:rPr>
+        <w:t>and override below two methods.</w:t>
       </w:r>
     </w:p>
     <w:p>
@@ -3792,13 +4932,32 @@
           <w:szCs w:val="24"/>
         </w:rPr>
       </w:pPr>
-      <w:r>
-        <w:rPr>
-          <w:rFonts w:cs="Arial"/>
-          <w:szCs w:val="24"/>
-        </w:rPr>
-        <w:t xml:space="preserve">canCreateApplianceForNode() where in application should check for </w:t>
-      </w:r>
+      <w:proofErr w:type="spellStart"/>
+      <w:proofErr w:type="gramStart"/>
+      <w:r>
+        <w:rPr>
+          <w:rFonts w:cs="Arial"/>
+          <w:szCs w:val="24"/>
+        </w:rPr>
+        <w:t>canCreateApplianceForNode</w:t>
+      </w:r>
+      <w:proofErr w:type="spellEnd"/>
+      <w:r>
+        <w:rPr>
+          <w:rFonts w:cs="Arial"/>
+          <w:szCs w:val="24"/>
+        </w:rPr>
+        <w:t>(</w:t>
+      </w:r>
+      <w:proofErr w:type="gramEnd"/>
+      <w:r>
+        <w:rPr>
+          <w:rFonts w:cs="Arial"/>
+          <w:szCs w:val="24"/>
+        </w:rPr>
+        <w:t xml:space="preserve">) where in application should check for </w:t>
+      </w:r>
+      <w:proofErr w:type="spellStart"/>
       <w:r>
         <w:rPr>
           <w:rFonts w:cs="Arial"/>
@@ -3806,12 +4965,21 @@
         </w:rPr>
         <w:t>deviceType</w:t>
       </w:r>
-      <w:r>
-        <w:rPr>
-          <w:rFonts w:cs="Arial"/>
-          <w:szCs w:val="24"/>
-        </w:rPr>
-        <w:t xml:space="preserve"> from network node like networkNode.get</w:t>
+      <w:proofErr w:type="spellEnd"/>
+      <w:r>
+        <w:rPr>
+          <w:rFonts w:cs="Arial"/>
+          <w:szCs w:val="24"/>
+        </w:rPr>
+        <w:t xml:space="preserve"> from network node like </w:t>
+      </w:r>
+      <w:proofErr w:type="spellStart"/>
+      <w:r>
+        <w:rPr>
+          <w:rFonts w:cs="Arial"/>
+          <w:szCs w:val="24"/>
+        </w:rPr>
+        <w:t>networkNode.get</w:t>
       </w:r>
       <w:r>
         <w:rPr>
@@ -3820,6 +4988,7 @@
         </w:rPr>
         <w:t>DeviceType</w:t>
       </w:r>
+      <w:proofErr w:type="spellEnd"/>
       <w:r>
         <w:rPr>
           <w:rFonts w:cs="Arial"/>
@@ -3855,12 +5024,46 @@
           <w:szCs w:val="24"/>
         </w:rPr>
       </w:pPr>
-      <w:r>
-        <w:rPr>
-          <w:rFonts w:cs="Arial"/>
-          <w:szCs w:val="24"/>
-        </w:rPr>
-        <w:t>createApplianceForNode() – create an appliance by passing in communication strategy and DiSecurity instance.(if appliance supports encrypted data)</w:t>
+      <w:proofErr w:type="spellStart"/>
+      <w:proofErr w:type="gramStart"/>
+      <w:r>
+        <w:rPr>
+          <w:rFonts w:cs="Arial"/>
+          <w:szCs w:val="24"/>
+        </w:rPr>
+        <w:t>createApplianceForNode</w:t>
+      </w:r>
+      <w:proofErr w:type="spellEnd"/>
+      <w:r>
+        <w:rPr>
+          <w:rFonts w:cs="Arial"/>
+          <w:szCs w:val="24"/>
+        </w:rPr>
+        <w:t>(</w:t>
+      </w:r>
+      <w:proofErr w:type="gramEnd"/>
+      <w:r>
+        <w:rPr>
+          <w:rFonts w:cs="Arial"/>
+          <w:szCs w:val="24"/>
+        </w:rPr>
+        <w:t xml:space="preserve">) – create an appliance by passing in communication strategy and </w:t>
+      </w:r>
+      <w:proofErr w:type="spellStart"/>
+      <w:r>
+        <w:rPr>
+          <w:rFonts w:cs="Arial"/>
+          <w:szCs w:val="24"/>
+        </w:rPr>
+        <w:t>DiSecurity</w:t>
+      </w:r>
+      <w:proofErr w:type="spellEnd"/>
+      <w:r>
+        <w:rPr>
+          <w:rFonts w:cs="Arial"/>
+          <w:szCs w:val="24"/>
+        </w:rPr>
+        <w:t xml:space="preserve"> instance.(if appliance supports encrypted data)</w:t>
       </w:r>
     </w:p>
     <w:p>
@@ -3880,12 +5083,21 @@
         </w:rPr>
         <w:t xml:space="preserve">       </w:t>
       </w:r>
-      <w:r>
-        <w:rPr>
-          <w:rFonts w:cs="Arial"/>
-          <w:szCs w:val="24"/>
-        </w:rPr>
-        <w:t xml:space="preserve">DiSecurity – class which takes </w:t>
+      <w:proofErr w:type="spellStart"/>
+      <w:r>
+        <w:rPr>
+          <w:rFonts w:cs="Arial"/>
+          <w:szCs w:val="24"/>
+        </w:rPr>
+        <w:t>DiSecurity</w:t>
+      </w:r>
+      <w:proofErr w:type="spellEnd"/>
+      <w:r>
+        <w:rPr>
+          <w:rFonts w:cs="Arial"/>
+          <w:szCs w:val="24"/>
+        </w:rPr>
+        <w:t xml:space="preserve"> – class which takes </w:t>
       </w:r>
       <w:r>
         <w:rPr>
@@ -3909,14 +5121,14 @@
           <w:rFonts w:cs="Arial"/>
         </w:rPr>
       </w:pPr>
-      <w:bookmarkStart w:id="20" w:name="_Toc425756327"/>
+      <w:bookmarkStart w:id="21" w:name="_Toc425756327"/>
       <w:r>
         <w:rPr>
           <w:rFonts w:cs="Arial"/>
         </w:rPr>
         <w:t>How to discover an appliance?</w:t>
       </w:r>
-      <w:bookmarkEnd w:id="20"/>
+      <w:bookmarkEnd w:id="21"/>
     </w:p>
     <w:p>
       <w:pPr>
@@ -3933,21 +5145,124 @@
           <w:rFonts w:cs="Arial"/>
           <w:szCs w:val="24"/>
         </w:rPr>
-        <w:t>1. Implement Discover</w:t>
-      </w:r>
-      <w:r>
-        <w:rPr>
-          <w:rFonts w:cs="Arial"/>
-          <w:szCs w:val="24"/>
-        </w:rPr>
-        <w:t>y</w:t>
-      </w:r>
-      <w:r>
-        <w:rPr>
-          <w:rFonts w:cs="Arial"/>
-          <w:szCs w:val="24"/>
-        </w:rPr>
-        <w:t>EventListener interface to get notified about discover events. Call addDiscoveryEventListener() and removeDiscoverEventListener() appropriately.</w:t>
+        <w:t xml:space="preserve">1. Implement </w:t>
+      </w:r>
+      <w:proofErr w:type="spellStart"/>
+      <w:r>
+        <w:rPr>
+          <w:rFonts w:cs="Arial"/>
+          <w:szCs w:val="24"/>
+        </w:rPr>
+        <w:t>ApplianceListener</w:t>
+      </w:r>
+      <w:proofErr w:type="spellEnd"/>
+      <w:r>
+        <w:rPr>
+          <w:rFonts w:cs="Arial"/>
+          <w:szCs w:val="24"/>
+        </w:rPr>
+        <w:t xml:space="preserve"> </w:t>
+      </w:r>
+      <w:r>
+        <w:rPr>
+          <w:rFonts w:cs="Arial"/>
+          <w:szCs w:val="24"/>
+        </w:rPr>
+        <w:t xml:space="preserve">interface to get notified about discover events. Call </w:t>
+      </w:r>
+      <w:proofErr w:type="spellStart"/>
+      <w:proofErr w:type="gramStart"/>
+      <w:r>
+        <w:rPr>
+          <w:rFonts w:cs="Arial"/>
+          <w:szCs w:val="24"/>
+        </w:rPr>
+        <w:t>addApplianceListener</w:t>
+      </w:r>
+      <w:proofErr w:type="spellEnd"/>
+      <w:r>
+        <w:rPr>
+          <w:rFonts w:cs="Arial"/>
+          <w:szCs w:val="24"/>
+        </w:rPr>
+        <w:t>(</w:t>
+      </w:r>
+      <w:proofErr w:type="gramEnd"/>
+      <w:r>
+        <w:rPr>
+          <w:rFonts w:cs="Arial"/>
+          <w:szCs w:val="24"/>
+        </w:rPr>
+        <w:t xml:space="preserve">) </w:t>
+      </w:r>
+      <w:r>
+        <w:rPr>
+          <w:rFonts w:cs="Arial"/>
+          <w:szCs w:val="24"/>
+        </w:rPr>
+        <w:t xml:space="preserve">and </w:t>
+      </w:r>
+      <w:proofErr w:type="spellStart"/>
+      <w:r>
+        <w:rPr>
+          <w:rFonts w:cs="Arial"/>
+          <w:szCs w:val="24"/>
+        </w:rPr>
+        <w:t>removeApplianceListener</w:t>
+      </w:r>
+      <w:proofErr w:type="spellEnd"/>
+      <w:r>
+        <w:rPr>
+          <w:rFonts w:cs="Arial"/>
+          <w:szCs w:val="24"/>
+        </w:rPr>
+        <w:t>()</w:t>
+      </w:r>
+      <w:r>
+        <w:rPr>
+          <w:rFonts w:cs="Arial"/>
+          <w:szCs w:val="24"/>
+        </w:rPr>
+        <w:t xml:space="preserve"> on the </w:t>
+      </w:r>
+      <w:proofErr w:type="spellStart"/>
+      <w:r>
+        <w:rPr>
+          <w:rFonts w:cs="Arial"/>
+          <w:szCs w:val="24"/>
+        </w:rPr>
+        <w:t>ApplianceManager</w:t>
+      </w:r>
+      <w:proofErr w:type="spellEnd"/>
+      <w:r>
+        <w:rPr>
+          <w:rFonts w:cs="Arial"/>
+          <w:szCs w:val="24"/>
+        </w:rPr>
+        <w:t xml:space="preserve"> (available in </w:t>
+      </w:r>
+      <w:proofErr w:type="spellStart"/>
+      <w:r>
+        <w:rPr>
+          <w:rFonts w:cs="Arial"/>
+          <w:szCs w:val="24"/>
+        </w:rPr>
+        <w:t>CommCentral</w:t>
+      </w:r>
+      <w:proofErr w:type="spellEnd"/>
+      <w:r>
+        <w:rPr>
+          <w:rFonts w:cs="Arial"/>
+          <w:szCs w:val="24"/>
+        </w:rPr>
+        <w:t>)</w:t>
+      </w:r>
+      <w:r>
+        <w:rPr>
+          <w:rFonts w:cs="Arial"/>
+          <w:szCs w:val="24"/>
+        </w:rPr>
+        <w:t xml:space="preserve"> appropriately.</w:t>
       </w:r>
     </w:p>
     <w:p>
@@ -3965,7 +5280,64 @@
           <w:rFonts w:cs="Arial"/>
           <w:szCs w:val="24"/>
         </w:rPr>
-        <w:t>2. Call start() method of DiscoveryManager class in onResume() of the activity.</w:t>
+        <w:t xml:space="preserve">2. Call </w:t>
+      </w:r>
+      <w:proofErr w:type="spellStart"/>
+      <w:proofErr w:type="gramStart"/>
+      <w:r>
+        <w:rPr>
+          <w:rFonts w:cs="Arial"/>
+          <w:szCs w:val="24"/>
+        </w:rPr>
+        <w:t>startDiscovery</w:t>
+      </w:r>
+      <w:proofErr w:type="spellEnd"/>
+      <w:r>
+        <w:rPr>
+          <w:rFonts w:cs="Arial"/>
+          <w:szCs w:val="24"/>
+        </w:rPr>
+        <w:t>(</w:t>
+      </w:r>
+      <w:proofErr w:type="gramEnd"/>
+      <w:r>
+        <w:rPr>
+          <w:rFonts w:cs="Arial"/>
+          <w:szCs w:val="24"/>
+        </w:rPr>
+        <w:t xml:space="preserve">) method of </w:t>
+      </w:r>
+      <w:proofErr w:type="spellStart"/>
+      <w:r>
+        <w:rPr>
+          <w:rFonts w:cs="Arial"/>
+          <w:szCs w:val="24"/>
+        </w:rPr>
+        <w:t>CommCentral</w:t>
+      </w:r>
+      <w:proofErr w:type="spellEnd"/>
+      <w:r>
+        <w:rPr>
+          <w:rFonts w:cs="Arial"/>
+          <w:szCs w:val="24"/>
+        </w:rPr>
+        <w:t xml:space="preserve"> class in </w:t>
+      </w:r>
+      <w:proofErr w:type="spellStart"/>
+      <w:r>
+        <w:rPr>
+          <w:rFonts w:cs="Arial"/>
+          <w:szCs w:val="24"/>
+        </w:rPr>
+        <w:t>onResume</w:t>
+      </w:r>
+      <w:proofErr w:type="spellEnd"/>
+      <w:r>
+        <w:rPr>
+          <w:rFonts w:cs="Arial"/>
+          <w:szCs w:val="24"/>
+        </w:rPr>
+        <w:t>() of the activity.</w:t>
       </w:r>
     </w:p>
     <w:p>
@@ -3983,21 +5355,64 @@
           <w:rFonts w:cs="Arial"/>
           <w:szCs w:val="24"/>
         </w:rPr>
-        <w:t>3. Call stop() method of Discover</w:t>
-      </w:r>
-      <w:r>
-        <w:rPr>
-          <w:rFonts w:cs="Arial"/>
-          <w:szCs w:val="24"/>
-        </w:rPr>
-        <w:t>y</w:t>
-      </w:r>
-      <w:r>
-        <w:rPr>
-          <w:rFonts w:cs="Arial"/>
-          <w:szCs w:val="24"/>
-        </w:rPr>
-        <w:t>Manager class in onPause() of the activity.</w:t>
+        <w:t xml:space="preserve">3. Call </w:t>
+      </w:r>
+      <w:proofErr w:type="spellStart"/>
+      <w:proofErr w:type="gramStart"/>
+      <w:r>
+        <w:rPr>
+          <w:rFonts w:cs="Arial"/>
+          <w:szCs w:val="24"/>
+        </w:rPr>
+        <w:t>stopDiscovery</w:t>
+      </w:r>
+      <w:proofErr w:type="spellEnd"/>
+      <w:r>
+        <w:rPr>
+          <w:rFonts w:cs="Arial"/>
+          <w:szCs w:val="24"/>
+        </w:rPr>
+        <w:t>(</w:t>
+      </w:r>
+      <w:proofErr w:type="gramEnd"/>
+      <w:r>
+        <w:rPr>
+          <w:rFonts w:cs="Arial"/>
+          <w:szCs w:val="24"/>
+        </w:rPr>
+        <w:t xml:space="preserve">) method of </w:t>
+      </w:r>
+      <w:proofErr w:type="spellStart"/>
+      <w:r>
+        <w:rPr>
+          <w:rFonts w:cs="Arial"/>
+          <w:szCs w:val="24"/>
+        </w:rPr>
+        <w:t>CommCentral</w:t>
+      </w:r>
+      <w:proofErr w:type="spellEnd"/>
+      <w:r>
+        <w:rPr>
+          <w:rFonts w:cs="Arial"/>
+          <w:szCs w:val="24"/>
+        </w:rPr>
+        <w:t xml:space="preserve"> class in </w:t>
+      </w:r>
+      <w:proofErr w:type="spellStart"/>
+      <w:r>
+        <w:rPr>
+          <w:rFonts w:cs="Arial"/>
+          <w:szCs w:val="24"/>
+        </w:rPr>
+        <w:t>onPause</w:t>
+      </w:r>
+      <w:proofErr w:type="spellEnd"/>
+      <w:r>
+        <w:rPr>
+          <w:rFonts w:cs="Arial"/>
+          <w:szCs w:val="24"/>
+        </w:rPr>
+        <w:t>() of the activity.</w:t>
       </w:r>
     </w:p>
     <w:p>
@@ -4015,22 +5430,79 @@
           <w:rFonts w:cs="Arial"/>
           <w:szCs w:val="24"/>
         </w:rPr>
-        <w:t xml:space="preserve">4. Once the appliances are discovered, onDiscoveredApplianceListChanged callback will be triggered and please use </w:t>
-      </w:r>
+        <w:t xml:space="preserve">4. Once the appliances are discovered, </w:t>
+      </w:r>
+      <w:proofErr w:type="spellStart"/>
+      <w:proofErr w:type="gramStart"/>
+      <w:r>
+        <w:rPr>
+          <w:rFonts w:cs="Arial"/>
+          <w:szCs w:val="24"/>
+        </w:rPr>
+        <w:t>onApplianceFound</w:t>
+      </w:r>
+      <w:proofErr w:type="spellEnd"/>
+      <w:r>
+        <w:rPr>
+          <w:rFonts w:cs="Arial"/>
+          <w:szCs w:val="24"/>
+        </w:rPr>
+        <w:t>(</w:t>
+      </w:r>
+      <w:proofErr w:type="gramEnd"/>
+      <w:r>
+        <w:rPr>
+          <w:rFonts w:cs="Arial"/>
+          <w:szCs w:val="24"/>
+        </w:rPr>
+        <w:t>)</w:t>
+      </w:r>
+      <w:r>
+        <w:rPr>
+          <w:rFonts w:cs="Arial"/>
+          <w:szCs w:val="24"/>
+        </w:rPr>
+        <w:t xml:space="preserve"> </w:t>
+      </w:r>
+      <w:r>
+        <w:rPr>
+          <w:rFonts w:cs="Arial"/>
+          <w:szCs w:val="24"/>
+        </w:rPr>
+        <w:t xml:space="preserve">callback will be triggered and please use </w:t>
+      </w:r>
+      <w:proofErr w:type="spellStart"/>
       <w:r>
         <w:rPr>
           <w:rFonts w:cs="Arial"/>
           <w:b/>
           <w:szCs w:val="24"/>
         </w:rPr>
-        <w:t>getAllDiscoveredAppliances</w:t>
-      </w:r>
-      <w:r>
-        <w:rPr>
-          <w:rFonts w:cs="Arial"/>
-          <w:szCs w:val="24"/>
-        </w:rPr>
-        <w:t>() api to get the list of appliances</w:t>
+        <w:t>getAvailableAppliances</w:t>
+      </w:r>
+      <w:proofErr w:type="spellEnd"/>
+      <w:r>
+        <w:rPr>
+          <w:rFonts w:cs="Arial"/>
+          <w:szCs w:val="24"/>
+        </w:rPr>
+        <w:t xml:space="preserve">() </w:t>
+      </w:r>
+      <w:proofErr w:type="spellStart"/>
+      <w:r>
+        <w:rPr>
+          <w:rFonts w:cs="Arial"/>
+          <w:szCs w:val="24"/>
+        </w:rPr>
+        <w:t>api</w:t>
+      </w:r>
+      <w:proofErr w:type="spellEnd"/>
+      <w:r>
+        <w:rPr>
+          <w:rFonts w:cs="Arial"/>
+          <w:szCs w:val="24"/>
+        </w:rPr>
+        <w:t xml:space="preserve"> to get the list of appliances</w:t>
       </w:r>
       <w:r>
         <w:rPr>
@@ -4039,6 +5511,30 @@
         </w:rPr>
         <w:t>.</w:t>
       </w:r>
+    </w:p>
+    <w:p>
+      <w:pPr>
+        <w:pStyle w:val="Heading2"/>
+        <w:rPr>
+          <w:rFonts w:cs="Arial"/>
+        </w:rPr>
+      </w:pPr>
+      <w:bookmarkStart w:id="22" w:name="_Toc425756328"/>
+      <w:r>
+        <w:rPr>
+          <w:rFonts w:cs="Arial"/>
+        </w:rPr>
+        <w:t xml:space="preserve">How to add a </w:t>
+      </w:r>
+      <w:proofErr w:type="gramStart"/>
+      <w:r>
+        <w:rPr>
+          <w:rFonts w:cs="Arial"/>
+        </w:rPr>
+        <w:t>port ?</w:t>
+      </w:r>
+      <w:bookmarkEnd w:id="22"/>
+      <w:proofErr w:type="gramEnd"/>
     </w:p>
     <w:p>
       <w:pPr>
@@ -4047,15 +5543,15 @@
         <w:jc w:val="both"/>
         <w:rPr>
           <w:rFonts w:cs="Arial"/>
-          <w:lang w:val="en-GB"/>
-        </w:rPr>
-      </w:pPr>
-      <w:r>
-        <w:rPr>
-          <w:rFonts w:cs="Arial"/>
-          <w:szCs w:val="24"/>
-        </w:rPr>
-        <w:t>5.</w:t>
+          <w:szCs w:val="24"/>
+        </w:rPr>
+      </w:pPr>
+      <w:r>
+        <w:rPr>
+          <w:rFonts w:cs="Arial"/>
+          <w:szCs w:val="24"/>
+        </w:rPr>
+        <w:t xml:space="preserve">1. </w:t>
       </w:r>
       <w:r>
         <w:rPr>
@@ -4064,30 +5560,22 @@
         </w:rPr>
         <w:t xml:space="preserve"> </w:t>
       </w:r>
-      <w:r>
-        <w:rPr>
-          <w:rFonts w:cs="Arial"/>
-          <w:b/>
-          <w:szCs w:val="24"/>
-        </w:rPr>
-        <w:t xml:space="preserve"> Please do not use getAddedAppliances().</w:t>
-      </w:r>
-    </w:p>
-    <w:p>
-      <w:pPr>
-        <w:pStyle w:val="Heading2"/>
-        <w:rPr>
-          <w:rFonts w:cs="Arial"/>
-        </w:rPr>
-      </w:pPr>
-      <w:bookmarkStart w:id="21" w:name="_Toc425756328"/>
-      <w:r>
-        <w:rPr>
-          <w:rFonts w:cs="Arial"/>
-        </w:rPr>
-        <w:t>How to add a port ?</w:t>
-      </w:r>
-      <w:bookmarkEnd w:id="21"/>
+      <w:proofErr w:type="spellStart"/>
+      <w:r>
+        <w:rPr>
+          <w:rFonts w:cs="Arial"/>
+          <w:szCs w:val="24"/>
+        </w:rPr>
+        <w:t>DIComm</w:t>
+      </w:r>
+      <w:proofErr w:type="spellEnd"/>
+      <w:r>
+        <w:rPr>
+          <w:rFonts w:cs="Arial"/>
+          <w:szCs w:val="24"/>
+        </w:rPr>
+        <w:t xml:space="preserve"> has a notion of port which is a set of properties grouped together.</w:t>
+      </w:r>
     </w:p>
     <w:p>
       <w:pPr>
@@ -4104,14 +5592,110 @@
           <w:rFonts w:cs="Arial"/>
           <w:szCs w:val="24"/>
         </w:rPr>
-        <w:t xml:space="preserve">1. </w:t>
-      </w:r>
-      <w:r>
-        <w:rPr>
-          <w:rFonts w:cs="Arial"/>
-          <w:szCs w:val="24"/>
-        </w:rPr>
-        <w:t xml:space="preserve"> DIComm has a notion of port which is a set of properties grouped together.</w:t>
+        <w:t xml:space="preserve">2. </w:t>
+      </w:r>
+      <w:r>
+        <w:rPr>
+          <w:rFonts w:cs="Arial"/>
+          <w:i/>
+          <w:szCs w:val="24"/>
+        </w:rPr>
+        <w:t>Appliance</w:t>
+      </w:r>
+      <w:r>
+        <w:rPr>
+          <w:rFonts w:cs="Arial"/>
+          <w:szCs w:val="24"/>
+        </w:rPr>
+        <w:t xml:space="preserve"> is a super class which contains all default ports like </w:t>
+      </w:r>
+      <w:proofErr w:type="spellStart"/>
+      <w:r>
+        <w:rPr>
+          <w:rFonts w:cs="Arial"/>
+          <w:szCs w:val="24"/>
+        </w:rPr>
+        <w:t>deviceport</w:t>
+      </w:r>
+      <w:proofErr w:type="spellEnd"/>
+      <w:r>
+        <w:rPr>
+          <w:rFonts w:cs="Arial"/>
+          <w:szCs w:val="24"/>
+        </w:rPr>
+        <w:t xml:space="preserve">, </w:t>
+      </w:r>
+      <w:proofErr w:type="spellStart"/>
+      <w:r>
+        <w:rPr>
+          <w:rFonts w:cs="Arial"/>
+          <w:szCs w:val="24"/>
+        </w:rPr>
+        <w:t>firmwareport</w:t>
+      </w:r>
+      <w:proofErr w:type="spellEnd"/>
+      <w:r>
+        <w:rPr>
+          <w:rFonts w:cs="Arial"/>
+          <w:szCs w:val="24"/>
+        </w:rPr>
+        <w:t xml:space="preserve">, </w:t>
+      </w:r>
+      <w:proofErr w:type="spellStart"/>
+      <w:r>
+        <w:rPr>
+          <w:rFonts w:cs="Arial"/>
+          <w:szCs w:val="24"/>
+        </w:rPr>
+        <w:t>wifiport</w:t>
+      </w:r>
+      <w:proofErr w:type="spellEnd"/>
+      <w:r>
+        <w:rPr>
+          <w:rFonts w:cs="Arial"/>
+          <w:szCs w:val="24"/>
+        </w:rPr>
+        <w:t xml:space="preserve"> etc. Create subclass of </w:t>
+      </w:r>
+      <w:r>
+        <w:rPr>
+          <w:rFonts w:cs="Arial"/>
+          <w:i/>
+          <w:szCs w:val="24"/>
+        </w:rPr>
+        <w:t>Appliance</w:t>
+      </w:r>
+      <w:r>
+        <w:rPr>
+          <w:rFonts w:cs="Arial"/>
+          <w:szCs w:val="24"/>
+        </w:rPr>
+        <w:t xml:space="preserve"> and make sure you add appliance specific ports to it and expose methods to get those ports Ex: </w:t>
+      </w:r>
+      <w:proofErr w:type="spellStart"/>
+      <w:proofErr w:type="gramStart"/>
+      <w:r>
+        <w:rPr>
+          <w:rFonts w:cs="Arial"/>
+          <w:szCs w:val="24"/>
+        </w:rPr>
+        <w:t>getAirport</w:t>
+      </w:r>
+      <w:proofErr w:type="spellEnd"/>
+      <w:r>
+        <w:rPr>
+          <w:rFonts w:cs="Arial"/>
+          <w:szCs w:val="24"/>
+        </w:rPr>
+        <w:t>(</w:t>
+      </w:r>
+      <w:proofErr w:type="gramEnd"/>
+      <w:r>
+        <w:rPr>
+          <w:rFonts w:cs="Arial"/>
+          <w:szCs w:val="24"/>
+        </w:rPr>
+        <w:t>).</w:t>
       </w:r>
     </w:p>
     <w:p>
@@ -4121,116 +5705,195 @@
         <w:jc w:val="both"/>
         <w:rPr>
           <w:rFonts w:cs="Arial"/>
-          <w:szCs w:val="24"/>
-        </w:rPr>
-      </w:pPr>
-      <w:r>
-        <w:rPr>
-          <w:rFonts w:cs="Arial"/>
-          <w:szCs w:val="24"/>
-        </w:rPr>
-        <w:t xml:space="preserve">2. </w:t>
-      </w:r>
-      <w:r>
-        <w:rPr>
-          <w:rFonts w:cs="Arial"/>
-          <w:i/>
-          <w:szCs w:val="24"/>
-        </w:rPr>
-        <w:t>Appliance</w:t>
-      </w:r>
-      <w:r>
-        <w:rPr>
-          <w:rFonts w:cs="Arial"/>
-          <w:szCs w:val="24"/>
-        </w:rPr>
-        <w:t xml:space="preserve"> is a super class which contains all default ports like deviceport, firmwareport, wifiport etc. Create subclass of </w:t>
-      </w:r>
-      <w:r>
-        <w:rPr>
-          <w:rFonts w:cs="Arial"/>
-          <w:i/>
-          <w:szCs w:val="24"/>
-        </w:rPr>
-        <w:t>Appliance</w:t>
-      </w:r>
-      <w:r>
-        <w:rPr>
-          <w:rFonts w:cs="Arial"/>
-          <w:szCs w:val="24"/>
-        </w:rPr>
-        <w:t xml:space="preserve"> and make sure you add appliance specific ports to it and expose methods to get those ports Ex: getAirport().</w:t>
-      </w:r>
+          <w:lang w:val="en-GB"/>
+        </w:rPr>
+      </w:pPr>
+      <w:r>
+        <w:rPr>
+          <w:rFonts w:cs="Arial"/>
+          <w:szCs w:val="24"/>
+        </w:rPr>
+        <w:t>3</w:t>
+      </w:r>
+      <w:r>
+        <w:rPr>
+          <w:rFonts w:cs="Arial"/>
+          <w:szCs w:val="24"/>
+        </w:rPr>
+        <w:t xml:space="preserve">. </w:t>
+      </w:r>
+      <w:proofErr w:type="spellStart"/>
+      <w:proofErr w:type="gramStart"/>
+      <w:r>
+        <w:rPr>
+          <w:rFonts w:cs="Arial"/>
+          <w:szCs w:val="24"/>
+        </w:rPr>
+        <w:t>addPort</w:t>
+      </w:r>
+      <w:proofErr w:type="spellEnd"/>
+      <w:r>
+        <w:rPr>
+          <w:rFonts w:cs="Arial"/>
+          <w:szCs w:val="24"/>
+        </w:rPr>
+        <w:t>(</w:t>
+      </w:r>
+      <w:proofErr w:type="gramEnd"/>
+      <w:r>
+        <w:rPr>
+          <w:rFonts w:cs="Arial"/>
+          <w:szCs w:val="24"/>
+        </w:rPr>
+        <w:t xml:space="preserve">) – is the </w:t>
+      </w:r>
+      <w:r>
+        <w:rPr>
+          <w:rFonts w:cs="Arial"/>
+          <w:szCs w:val="24"/>
+        </w:rPr>
+        <w:t xml:space="preserve">protected </w:t>
+      </w:r>
+      <w:r>
+        <w:rPr>
+          <w:rFonts w:cs="Arial"/>
+          <w:szCs w:val="24"/>
+        </w:rPr>
+        <w:t>API used.</w:t>
+      </w:r>
+    </w:p>
+    <w:p>
+      <w:pPr>
+        <w:pStyle w:val="Heading2"/>
+        <w:rPr>
+          <w:rFonts w:cs="Arial"/>
+        </w:rPr>
+      </w:pPr>
+      <w:bookmarkStart w:id="23" w:name="_Toc425756329"/>
+      <w:r>
+        <w:rPr>
+          <w:rFonts w:cs="Arial"/>
+        </w:rPr>
+        <w:lastRenderedPageBreak/>
+        <w:t>How to set communication strategy?</w:t>
+      </w:r>
+      <w:bookmarkEnd w:id="23"/>
     </w:p>
     <w:p>
       <w:pPr>
         <w:pStyle w:val="BodyText"/>
-        <w:ind w:left="360"/>
-        <w:jc w:val="both"/>
-        <w:rPr>
-          <w:rFonts w:cs="Arial"/>
-          <w:lang w:val="en-GB"/>
-        </w:rPr>
-      </w:pPr>
-      <w:r>
-        <w:rPr>
-          <w:rFonts w:cs="Arial"/>
-          <w:szCs w:val="24"/>
-        </w:rPr>
-        <w:t>3</w:t>
-      </w:r>
-      <w:r>
-        <w:rPr>
-          <w:rFonts w:cs="Arial"/>
-          <w:szCs w:val="24"/>
-        </w:rPr>
-        <w:t xml:space="preserve">. addPort() – is the </w:t>
-      </w:r>
-      <w:r>
-        <w:rPr>
-          <w:rFonts w:cs="Arial"/>
-          <w:szCs w:val="24"/>
-        </w:rPr>
-        <w:t xml:space="preserve">protected </w:t>
-      </w:r>
-      <w:r>
-        <w:rPr>
-          <w:rFonts w:cs="Arial"/>
-          <w:szCs w:val="24"/>
-        </w:rPr>
-        <w:t>API used.</w:t>
-      </w:r>
-    </w:p>
-    <w:p>
-      <w:pPr>
-        <w:pStyle w:val="Heading2"/>
-        <w:rPr>
-          <w:rFonts w:cs="Arial"/>
-        </w:rPr>
-      </w:pPr>
-      <w:bookmarkStart w:id="22" w:name="_Toc425756329"/>
-      <w:r>
-        <w:rPr>
-          <w:rFonts w:cs="Arial"/>
-        </w:rPr>
-        <w:t>How to set communication strategy?</w:t>
-      </w:r>
-      <w:bookmarkEnd w:id="22"/>
-    </w:p>
-    <w:p>
-      <w:pPr>
-        <w:pStyle w:val="BodyText"/>
-        <w:rPr>
-          <w:rFonts w:cs="Arial"/>
-          <w:szCs w:val="24"/>
-        </w:rPr>
-      </w:pPr>
-      <w:r>
-        <w:rPr>
-          <w:rFonts w:cs="Arial"/>
-          <w:szCs w:val="24"/>
-        </w:rPr>
-        <w:t>We use strategy pattern to switch between local and remote communication and hence we have 4 strategies which are NullStrategy, LocalStrategy, RemoteStrategy and CommunicationMarshal.</w:t>
+        <w:rPr>
+          <w:rFonts w:cs="Arial"/>
+          <w:szCs w:val="24"/>
+        </w:rPr>
+      </w:pPr>
+      <w:r>
+        <w:rPr>
+          <w:rFonts w:cs="Arial"/>
+          <w:szCs w:val="24"/>
+        </w:rPr>
+        <w:t>We use strategy pattern to switch between local and remote c</w:t>
+      </w:r>
+      <w:r>
+        <w:rPr>
+          <w:rFonts w:cs="Arial"/>
+          <w:szCs w:val="24"/>
+        </w:rPr>
+        <w:t>ommunication and hence we have 5</w:t>
+      </w:r>
+      <w:r>
+        <w:rPr>
+          <w:rFonts w:cs="Arial"/>
+          <w:szCs w:val="24"/>
+        </w:rPr>
+        <w:t xml:space="preserve"> strategies which are </w:t>
+      </w:r>
+      <w:proofErr w:type="spellStart"/>
+      <w:r>
+        <w:rPr>
+          <w:rFonts w:cs="Arial"/>
+          <w:szCs w:val="24"/>
+        </w:rPr>
+        <w:t>NullCommunicationStrategy</w:t>
+      </w:r>
+      <w:proofErr w:type="spellEnd"/>
+      <w:r>
+        <w:rPr>
+          <w:rFonts w:cs="Arial"/>
+          <w:szCs w:val="24"/>
+        </w:rPr>
+        <w:t xml:space="preserve">, </w:t>
+      </w:r>
+      <w:proofErr w:type="spellStart"/>
+      <w:r>
+        <w:rPr>
+          <w:rFonts w:cs="Arial"/>
+          <w:szCs w:val="24"/>
+        </w:rPr>
+        <w:t>LanCommunicationStrategy</w:t>
+      </w:r>
+      <w:proofErr w:type="spellEnd"/>
+      <w:r>
+        <w:rPr>
+          <w:rFonts w:cs="Arial"/>
+          <w:szCs w:val="24"/>
+        </w:rPr>
+        <w:t xml:space="preserve">, </w:t>
+      </w:r>
+      <w:proofErr w:type="spellStart"/>
+      <w:r>
+        <w:rPr>
+          <w:rFonts w:cs="Arial"/>
+          <w:szCs w:val="24"/>
+        </w:rPr>
+        <w:t>CloudCommunicationStrategy</w:t>
+      </w:r>
+      <w:proofErr w:type="spellEnd"/>
+      <w:r>
+        <w:rPr>
+          <w:rFonts w:cs="Arial"/>
+          <w:szCs w:val="24"/>
+        </w:rPr>
+        <w:t xml:space="preserve">, </w:t>
+      </w:r>
+      <w:proofErr w:type="spellStart"/>
+      <w:r>
+        <w:rPr>
+          <w:rFonts w:cs="Arial"/>
+          <w:szCs w:val="24"/>
+        </w:rPr>
+        <w:t>BleCommunicationStrategy</w:t>
+      </w:r>
+      <w:proofErr w:type="spellEnd"/>
+      <w:r>
+        <w:rPr>
+          <w:rFonts w:cs="Arial"/>
+          <w:szCs w:val="24"/>
+        </w:rPr>
+        <w:t xml:space="preserve"> </w:t>
+      </w:r>
+      <w:r>
+        <w:rPr>
+          <w:rFonts w:cs="Arial"/>
+          <w:szCs w:val="24"/>
+        </w:rPr>
+        <w:t xml:space="preserve">and </w:t>
+      </w:r>
+      <w:proofErr w:type="spellStart"/>
+      <w:r>
+        <w:rPr>
+          <w:rFonts w:cs="Arial"/>
+          <w:szCs w:val="24"/>
+        </w:rPr>
+        <w:t>CombinedCommunicationStrategy</w:t>
+      </w:r>
+      <w:proofErr w:type="spellEnd"/>
+      <w:r>
+        <w:rPr>
+          <w:rFonts w:cs="Arial"/>
+          <w:szCs w:val="24"/>
+        </w:rPr>
+        <w:t>.</w:t>
       </w:r>
     </w:p>
     <w:p>
@@ -4276,12 +5939,65 @@
           <w:szCs w:val="24"/>
         </w:rPr>
       </w:pPr>
-      <w:r>
-        <w:rPr>
-          <w:rFonts w:cs="Arial"/>
-          <w:szCs w:val="24"/>
-        </w:rPr>
-        <w:t>LocalStrategy is used when it is sure that communication happens only locally.</w:t>
+      <w:proofErr w:type="spellStart"/>
+      <w:r>
+        <w:rPr>
+          <w:rFonts w:cs="Arial"/>
+          <w:szCs w:val="24"/>
+        </w:rPr>
+        <w:t>LanCommunicationStrategy</w:t>
+      </w:r>
+      <w:proofErr w:type="spellEnd"/>
+      <w:r>
+        <w:rPr>
+          <w:rFonts w:cs="Arial"/>
+          <w:szCs w:val="24"/>
+        </w:rPr>
+        <w:t xml:space="preserve"> </w:t>
+      </w:r>
+      <w:r>
+        <w:rPr>
+          <w:rFonts w:cs="Arial"/>
+          <w:szCs w:val="24"/>
+        </w:rPr>
+        <w:t xml:space="preserve">is used </w:t>
+      </w:r>
+      <w:r>
+        <w:rPr>
+          <w:rFonts w:cs="Arial"/>
+          <w:szCs w:val="24"/>
+        </w:rPr>
+        <w:t xml:space="preserve">for </w:t>
+      </w:r>
+      <w:r>
+        <w:rPr>
+          <w:rFonts w:cs="Arial"/>
+          <w:szCs w:val="24"/>
+        </w:rPr>
+        <w:t>communication locally</w:t>
+      </w:r>
+      <w:r>
+        <w:rPr>
+          <w:rFonts w:cs="Arial"/>
+          <w:szCs w:val="24"/>
+        </w:rPr>
+        <w:t xml:space="preserve"> via (w)</w:t>
+      </w:r>
+      <w:proofErr w:type="spellStart"/>
+      <w:r>
+        <w:rPr>
+          <w:rFonts w:cs="Arial"/>
+          <w:szCs w:val="24"/>
+        </w:rPr>
+        <w:t>lan</w:t>
+      </w:r>
+      <w:proofErr w:type="spellEnd"/>
+      <w:r>
+        <w:rPr>
+          <w:rFonts w:cs="Arial"/>
+          <w:szCs w:val="24"/>
+        </w:rPr>
+        <w:t>.</w:t>
       </w:r>
     </w:p>
     <w:p>
@@ -4297,12 +6013,42 @@
           <w:szCs w:val="24"/>
         </w:rPr>
       </w:pPr>
-      <w:r>
-        <w:rPr>
-          <w:rFonts w:cs="Arial"/>
-          <w:szCs w:val="24"/>
-        </w:rPr>
-        <w:t>RemoteStrategy is used when it is sure that communication happens only remotely via CPP.</w:t>
+      <w:proofErr w:type="spellStart"/>
+      <w:r>
+        <w:rPr>
+          <w:rFonts w:cs="Arial"/>
+          <w:szCs w:val="24"/>
+        </w:rPr>
+        <w:t>CloudCommunicationStrategy</w:t>
+      </w:r>
+      <w:proofErr w:type="spellEnd"/>
+      <w:r>
+        <w:rPr>
+          <w:rFonts w:cs="Arial"/>
+          <w:szCs w:val="24"/>
+        </w:rPr>
+        <w:t xml:space="preserve"> </w:t>
+      </w:r>
+      <w:r>
+        <w:rPr>
+          <w:rFonts w:cs="Arial"/>
+          <w:szCs w:val="24"/>
+        </w:rPr>
+        <w:t xml:space="preserve">is used </w:t>
+      </w:r>
+      <w:r>
+        <w:rPr>
+          <w:rFonts w:cs="Arial"/>
+          <w:szCs w:val="24"/>
+        </w:rPr>
+        <w:t>for</w:t>
+      </w:r>
+      <w:r>
+        <w:rPr>
+          <w:rFonts w:cs="Arial"/>
+          <w:szCs w:val="24"/>
+        </w:rPr>
+        <w:t xml:space="preserve"> communication remotely via CPP.</w:t>
       </w:r>
     </w:p>
     <w:p>
@@ -4318,12 +6064,21 @@
           <w:szCs w:val="24"/>
         </w:rPr>
       </w:pPr>
-      <w:r>
-        <w:rPr>
-          <w:rFonts w:cs="Arial"/>
-          <w:szCs w:val="24"/>
-        </w:rPr>
-        <w:t>CommunicationMarshal is used to switch between local and remote dynamically.</w:t>
+      <w:proofErr w:type="spellStart"/>
+      <w:r>
+        <w:rPr>
+          <w:rFonts w:cs="Arial"/>
+          <w:szCs w:val="24"/>
+        </w:rPr>
+        <w:t>BleCommunicationStrategy</w:t>
+      </w:r>
+      <w:proofErr w:type="spellEnd"/>
+      <w:r>
+        <w:rPr>
+          <w:rFonts w:cs="Arial"/>
+          <w:szCs w:val="24"/>
+        </w:rPr>
+        <w:t xml:space="preserve"> is used for communication via BLE.</w:t>
       </w:r>
     </w:p>
     <w:p>
@@ -4339,36 +6094,196 @@
           <w:szCs w:val="24"/>
         </w:rPr>
       </w:pPr>
-      <w:r>
-        <w:rPr>
-          <w:rFonts w:cs="Arial"/>
-          <w:szCs w:val="24"/>
-        </w:rPr>
-        <w:t>NullStrategy is used when appliance is not in connected state.</w:t>
+      <w:proofErr w:type="spellStart"/>
+      <w:r>
+        <w:rPr>
+          <w:rFonts w:cs="Arial"/>
+          <w:szCs w:val="24"/>
+        </w:rPr>
+        <w:t>CombinedCommunicationStrategy</w:t>
+      </w:r>
+      <w:proofErr w:type="spellEnd"/>
+      <w:r>
+        <w:rPr>
+          <w:rFonts w:cs="Arial"/>
+          <w:szCs w:val="24"/>
+        </w:rPr>
+        <w:t xml:space="preserve"> </w:t>
+      </w:r>
+      <w:r>
+        <w:rPr>
+          <w:rFonts w:cs="Arial"/>
+          <w:szCs w:val="24"/>
+        </w:rPr>
+        <w:t xml:space="preserve">is used </w:t>
+      </w:r>
+      <w:r>
+        <w:rPr>
+          <w:rFonts w:cs="Arial"/>
+          <w:szCs w:val="24"/>
+        </w:rPr>
+        <w:t>for appliances that can communicate via multiple channels</w:t>
+      </w:r>
+      <w:r>
+        <w:rPr>
+          <w:rFonts w:cs="Arial"/>
+          <w:szCs w:val="24"/>
+        </w:rPr>
+        <w:t>.</w:t>
       </w:r>
     </w:p>
     <w:p>
       <w:pPr>
         <w:pStyle w:val="BodyText"/>
-        <w:rPr>
-          <w:rFonts w:cs="Arial"/>
-          <w:lang w:val="en-GB"/>
-        </w:rPr>
-      </w:pPr>
-      <w:r>
-        <w:rPr>
-          <w:rFonts w:cs="Arial"/>
-          <w:szCs w:val="24"/>
-        </w:rPr>
-        <w:lastRenderedPageBreak/>
-        <w:t>DIComm users have to apply appropriate strategy when appliance is created and if communicationmarshal is used, dicomm component will take care o</w:t>
-      </w:r>
-      <w:r>
-        <w:rPr>
-          <w:rFonts w:cs="Arial"/>
-          <w:szCs w:val="24"/>
-        </w:rPr>
-        <w:t>f choosing appropriate strategy either local or remote depending on connection state of appliance.</w:t>
+        <w:numPr>
+          <w:ilvl w:val="0"/>
+          <w:numId w:val="9"/>
+        </w:numPr>
+        <w:ind w:left="1080"/>
+        <w:rPr>
+          <w:rFonts w:cs="Arial"/>
+          <w:szCs w:val="24"/>
+        </w:rPr>
+      </w:pPr>
+      <w:proofErr w:type="spellStart"/>
+      <w:r>
+        <w:rPr>
+          <w:rFonts w:cs="Arial"/>
+          <w:szCs w:val="24"/>
+        </w:rPr>
+        <w:t>NullCommunicationStrategy</w:t>
+      </w:r>
+      <w:proofErr w:type="spellEnd"/>
+      <w:r>
+        <w:rPr>
+          <w:rFonts w:cs="Arial"/>
+          <w:szCs w:val="24"/>
+        </w:rPr>
+        <w:t xml:space="preserve"> </w:t>
+      </w:r>
+      <w:r>
+        <w:rPr>
+          <w:rFonts w:cs="Arial"/>
+          <w:szCs w:val="24"/>
+        </w:rPr>
+        <w:t>is used when appliance is not in connected state.</w:t>
+      </w:r>
+    </w:p>
+    <w:p>
+      <w:pPr>
+        <w:pStyle w:val="BodyText"/>
+        <w:rPr>
+          <w:rFonts w:cs="Arial"/>
+          <w:lang w:val="en-GB"/>
+        </w:rPr>
+      </w:pPr>
+      <w:proofErr w:type="spellStart"/>
+      <w:r>
+        <w:rPr>
+          <w:rFonts w:cs="Arial"/>
+          <w:szCs w:val="24"/>
+        </w:rPr>
+        <w:t>DIComm</w:t>
+      </w:r>
+      <w:proofErr w:type="spellEnd"/>
+      <w:r>
+        <w:rPr>
+          <w:rFonts w:cs="Arial"/>
+          <w:szCs w:val="24"/>
+        </w:rPr>
+        <w:t xml:space="preserve"> users </w:t>
+      </w:r>
+      <w:proofErr w:type="gramStart"/>
+      <w:r>
+        <w:rPr>
+          <w:rFonts w:cs="Arial"/>
+          <w:szCs w:val="24"/>
+        </w:rPr>
+        <w:t>have to</w:t>
+      </w:r>
+      <w:proofErr w:type="gramEnd"/>
+      <w:r>
+        <w:rPr>
+          <w:rFonts w:cs="Arial"/>
+          <w:szCs w:val="24"/>
+        </w:rPr>
+        <w:t xml:space="preserve"> apply appropriate strategy when appliance is created and if </w:t>
+      </w:r>
+      <w:proofErr w:type="spellStart"/>
+      <w:r>
+        <w:rPr>
+          <w:rFonts w:cs="Arial"/>
+          <w:szCs w:val="24"/>
+        </w:rPr>
+        <w:t>CombinedCommunicationStrategy</w:t>
+      </w:r>
+      <w:proofErr w:type="spellEnd"/>
+      <w:r>
+        <w:rPr>
+          <w:rFonts w:cs="Arial"/>
+          <w:szCs w:val="24"/>
+        </w:rPr>
+        <w:t xml:space="preserve"> </w:t>
+      </w:r>
+      <w:r>
+        <w:rPr>
+          <w:rFonts w:cs="Arial"/>
+          <w:szCs w:val="24"/>
+        </w:rPr>
+        <w:t xml:space="preserve">is used, </w:t>
+      </w:r>
+      <w:proofErr w:type="spellStart"/>
+      <w:r>
+        <w:rPr>
+          <w:rFonts w:cs="Arial"/>
+          <w:szCs w:val="24"/>
+        </w:rPr>
+        <w:t>dicomm</w:t>
+      </w:r>
+      <w:proofErr w:type="spellEnd"/>
+      <w:r>
+        <w:rPr>
+          <w:rFonts w:cs="Arial"/>
+          <w:szCs w:val="24"/>
+        </w:rPr>
+        <w:t xml:space="preserve"> component will take care o</w:t>
+      </w:r>
+      <w:r>
+        <w:rPr>
+          <w:rFonts w:cs="Arial"/>
+          <w:szCs w:val="24"/>
+        </w:rPr>
+        <w:t xml:space="preserve">f choosing appropriate strategy </w:t>
+      </w:r>
+      <w:r>
+        <w:rPr>
+          <w:rFonts w:cs="Arial"/>
+          <w:szCs w:val="24"/>
+        </w:rPr>
+        <w:t xml:space="preserve">based on the order of the </w:t>
+      </w:r>
+      <w:proofErr w:type="spellStart"/>
+      <w:r>
+        <w:rPr>
+          <w:rFonts w:cs="Arial"/>
+          <w:szCs w:val="24"/>
+        </w:rPr>
+        <w:t>CommunicationStrategies</w:t>
+      </w:r>
+      <w:proofErr w:type="spellEnd"/>
+      <w:r>
+        <w:rPr>
+          <w:rFonts w:cs="Arial"/>
+          <w:szCs w:val="24"/>
+        </w:rPr>
+        <w:t xml:space="preserve"> he has</w:t>
+      </w:r>
+      <w:r>
+        <w:rPr>
+          <w:rFonts w:cs="Arial"/>
+          <w:szCs w:val="24"/>
+        </w:rPr>
+        <w:t>.</w:t>
       </w:r>
     </w:p>
     <w:p>
@@ -4378,7 +6293,7 @@
           <w:rFonts w:cs="Arial"/>
         </w:rPr>
       </w:pPr>
-      <w:bookmarkStart w:id="23" w:name="_Toc425756330"/>
+      <w:bookmarkStart w:id="24" w:name="_Toc425756330"/>
       <w:r>
         <w:rPr>
           <w:rFonts w:cs="Arial"/>
@@ -4391,7 +6306,7 @@
         </w:rPr>
         <w:t>hat is current appliance manager?</w:t>
       </w:r>
-      <w:bookmarkEnd w:id="23"/>
+      <w:bookmarkEnd w:id="24"/>
     </w:p>
     <w:p>
       <w:pPr>
@@ -4407,7 +6322,39 @@
           <w:rFonts w:cs="Arial"/>
           <w:szCs w:val="24"/>
         </w:rPr>
-        <w:t>1.  We have CurrentApplianceManager which is responsible for managing current appliance.   Apis are exposed to set and remove current appliance, to add and remove appliance listener.</w:t>
+        <w:t xml:space="preserve">1.  We have </w:t>
+      </w:r>
+      <w:proofErr w:type="spellStart"/>
+      <w:r>
+        <w:rPr>
+          <w:rFonts w:cs="Arial"/>
+          <w:szCs w:val="24"/>
+        </w:rPr>
+        <w:t>CurrentApplianceManager</w:t>
+      </w:r>
+      <w:proofErr w:type="spellEnd"/>
+      <w:r>
+        <w:rPr>
+          <w:rFonts w:cs="Arial"/>
+          <w:szCs w:val="24"/>
+        </w:rPr>
+        <w:t xml:space="preserve"> which is responsible for managing current appliance.   </w:t>
+      </w:r>
+      <w:proofErr w:type="spellStart"/>
+      <w:r>
+        <w:rPr>
+          <w:rFonts w:cs="Arial"/>
+          <w:szCs w:val="24"/>
+        </w:rPr>
+        <w:t>Apis</w:t>
+      </w:r>
+      <w:proofErr w:type="spellEnd"/>
+      <w:r>
+        <w:rPr>
+          <w:rFonts w:cs="Arial"/>
+          <w:szCs w:val="24"/>
+        </w:rPr>
+        <w:t xml:space="preserve"> are exposed to set and remove current appliance, to add and remove appliance listener.</w:t>
       </w:r>
     </w:p>
     <w:p>
@@ -4424,7 +6371,71 @@
           <w:rFonts w:cs="Arial"/>
           <w:szCs w:val="24"/>
         </w:rPr>
-        <w:t>2. Use CurrentApplianceManager apis to add and remove appliance listener in onResume () and onPause () of activity respectively.</w:t>
+        <w:t xml:space="preserve">2. Use </w:t>
+      </w:r>
+      <w:proofErr w:type="spellStart"/>
+      <w:r>
+        <w:rPr>
+          <w:rFonts w:cs="Arial"/>
+          <w:szCs w:val="24"/>
+        </w:rPr>
+        <w:t>CurrentApplianceManager</w:t>
+      </w:r>
+      <w:proofErr w:type="spellEnd"/>
+      <w:r>
+        <w:rPr>
+          <w:rFonts w:cs="Arial"/>
+          <w:szCs w:val="24"/>
+        </w:rPr>
+        <w:t xml:space="preserve"> </w:t>
+      </w:r>
+      <w:proofErr w:type="spellStart"/>
+      <w:r>
+        <w:rPr>
+          <w:rFonts w:cs="Arial"/>
+          <w:szCs w:val="24"/>
+        </w:rPr>
+        <w:t>apis</w:t>
+      </w:r>
+      <w:proofErr w:type="spellEnd"/>
+      <w:r>
+        <w:rPr>
+          <w:rFonts w:cs="Arial"/>
+          <w:szCs w:val="24"/>
+        </w:rPr>
+        <w:t xml:space="preserve"> to add and remove appliance listener in </w:t>
+      </w:r>
+      <w:proofErr w:type="spellStart"/>
+      <w:r>
+        <w:rPr>
+          <w:rFonts w:cs="Arial"/>
+          <w:szCs w:val="24"/>
+        </w:rPr>
+        <w:t>onResume</w:t>
+      </w:r>
+      <w:proofErr w:type="spellEnd"/>
+      <w:r>
+        <w:rPr>
+          <w:rFonts w:cs="Arial"/>
+          <w:szCs w:val="24"/>
+        </w:rPr>
+        <w:t xml:space="preserve"> () and </w:t>
+      </w:r>
+      <w:proofErr w:type="spellStart"/>
+      <w:r>
+        <w:rPr>
+          <w:rFonts w:cs="Arial"/>
+          <w:szCs w:val="24"/>
+        </w:rPr>
+        <w:t>onPause</w:t>
+      </w:r>
+      <w:proofErr w:type="spellEnd"/>
+      <w:r>
+        <w:rPr>
+          <w:rFonts w:cs="Arial"/>
+          <w:szCs w:val="24"/>
+        </w:rPr>
+        <w:t xml:space="preserve"> () of activity respectively.</w:t>
       </w:r>
     </w:p>
     <w:p>
@@ -4450,7 +6461,7 @@
           <w:rFonts w:cs="Arial"/>
         </w:rPr>
       </w:pPr>
-      <w:bookmarkStart w:id="24" w:name="_Toc425756331"/>
+      <w:bookmarkStart w:id="25" w:name="_Toc425756331"/>
       <w:r>
         <w:rPr>
           <w:rFonts w:cs="Arial"/>
@@ -4469,7 +6480,7 @@
         </w:rPr>
         <w:t>and decryption</w:t>
       </w:r>
-      <w:bookmarkEnd w:id="24"/>
+      <w:bookmarkEnd w:id="25"/>
     </w:p>
     <w:p>
       <w:pPr>
@@ -4488,7 +6499,23 @@
           <w:rFonts w:cs="Arial"/>
           <w:lang w:val="en-GB"/>
         </w:rPr>
-        <w:t>Key encryption and decryption is taken care by DIComm client library for local communication.</w:t>
+        <w:t xml:space="preserve">Key encryption and decryption is taken care by </w:t>
+      </w:r>
+      <w:proofErr w:type="spellStart"/>
+      <w:r>
+        <w:rPr>
+          <w:rFonts w:cs="Arial"/>
+          <w:lang w:val="en-GB"/>
+        </w:rPr>
+        <w:t>DIComm</w:t>
+      </w:r>
+      <w:proofErr w:type="spellEnd"/>
+      <w:r>
+        <w:rPr>
+          <w:rFonts w:cs="Arial"/>
+          <w:lang w:val="en-GB"/>
+        </w:rPr>
+        <w:t xml:space="preserve"> client library for local communication.</w:t>
       </w:r>
     </w:p>
     <w:p>
@@ -4503,12 +6530,53 @@
           <w:lang w:val="en-GB"/>
         </w:rPr>
       </w:pPr>
-      <w:r>
-        <w:rPr>
-          <w:rFonts w:cs="Arial"/>
-          <w:lang w:val="en-GB"/>
-        </w:rPr>
-        <w:t>DISecurity is the wrapper class which performs these operations. If the instance of DISecurity is created while creating appliance, the requests will be encrypted and responses will be decrypted. Apps need not do anything apart from creating DISecurity object.</w:t>
+      <w:proofErr w:type="spellStart"/>
+      <w:r>
+        <w:rPr>
+          <w:rFonts w:cs="Arial"/>
+          <w:lang w:val="en-GB"/>
+        </w:rPr>
+        <w:t>DISecurity</w:t>
+      </w:r>
+      <w:proofErr w:type="spellEnd"/>
+      <w:r>
+        <w:rPr>
+          <w:rFonts w:cs="Arial"/>
+          <w:lang w:val="en-GB"/>
+        </w:rPr>
+        <w:t xml:space="preserve"> is the wrapper class which performs these operations. If the instance of </w:t>
+      </w:r>
+      <w:proofErr w:type="spellStart"/>
+      <w:r>
+        <w:rPr>
+          <w:rFonts w:cs="Arial"/>
+          <w:lang w:val="en-GB"/>
+        </w:rPr>
+        <w:t>DISecurity</w:t>
+      </w:r>
+      <w:proofErr w:type="spellEnd"/>
+      <w:r>
+        <w:rPr>
+          <w:rFonts w:cs="Arial"/>
+          <w:lang w:val="en-GB"/>
+        </w:rPr>
+        <w:t xml:space="preserve"> is created while creating appliance, the requests will be encrypted and responses will be decrypted. Apps need not do anything apart from creating </w:t>
+      </w:r>
+      <w:proofErr w:type="spellStart"/>
+      <w:r>
+        <w:rPr>
+          <w:rFonts w:cs="Arial"/>
+          <w:lang w:val="en-GB"/>
+        </w:rPr>
+        <w:t>DISecurity</w:t>
+      </w:r>
+      <w:proofErr w:type="spellEnd"/>
+      <w:r>
+        <w:rPr>
+          <w:rFonts w:cs="Arial"/>
+          <w:lang w:val="en-GB"/>
+        </w:rPr>
+        <w:t xml:space="preserve"> object.</w:t>
       </w:r>
     </w:p>
     <w:p>
@@ -4543,12 +6611,37 @@
           <w:lang w:val="en-GB"/>
         </w:rPr>
       </w:pPr>
-      <w:r>
-        <w:rPr>
-          <w:rFonts w:cs="Arial"/>
-          <w:lang w:val="en-GB"/>
-        </w:rPr>
-        <w:t>ICPClient library is used internally for cpp communication which takes care of encryption and decryption during remote communication with CPP.</w:t>
+      <w:proofErr w:type="spellStart"/>
+      <w:r>
+        <w:rPr>
+          <w:rFonts w:cs="Arial"/>
+          <w:lang w:val="en-GB"/>
+        </w:rPr>
+        <w:t>ICPClient</w:t>
+      </w:r>
+      <w:proofErr w:type="spellEnd"/>
+      <w:r>
+        <w:rPr>
+          <w:rFonts w:cs="Arial"/>
+          <w:lang w:val="en-GB"/>
+        </w:rPr>
+        <w:t xml:space="preserve"> library is used internally for </w:t>
+      </w:r>
+      <w:proofErr w:type="spellStart"/>
+      <w:r>
+        <w:rPr>
+          <w:rFonts w:cs="Arial"/>
+          <w:lang w:val="en-GB"/>
+        </w:rPr>
+        <w:t>cpp</w:t>
+      </w:r>
+      <w:proofErr w:type="spellEnd"/>
+      <w:r>
+        <w:rPr>
+          <w:rFonts w:cs="Arial"/>
+          <w:lang w:val="en-GB"/>
+        </w:rPr>
+        <w:t xml:space="preserve"> communication which takes care of encryption and decryption during remote communication with CPP.</w:t>
       </w:r>
     </w:p>
     <w:p>
@@ -4558,14 +6651,14 @@
           <w:rFonts w:cs="Arial"/>
         </w:rPr>
       </w:pPr>
-      <w:bookmarkStart w:id="25" w:name="_Toc425756332"/>
+      <w:bookmarkStart w:id="26" w:name="_Toc425756332"/>
       <w:r>
         <w:rPr>
           <w:rFonts w:cs="Arial"/>
         </w:rPr>
         <w:t>Local communication</w:t>
       </w:r>
-      <w:bookmarkEnd w:id="25"/>
+      <w:bookmarkEnd w:id="26"/>
     </w:p>
     <w:p>
       <w:pPr>
@@ -4584,7 +6677,21 @@
           <w:rFonts w:cs="Arial"/>
           <w:lang w:val="en-GB"/>
         </w:rPr>
-        <w:t xml:space="preserve">Local communication happens through HTTP request and depending on whether app needs security, request will </w:t>
+        <w:t>Local communication happens through HTTP</w:t>
+      </w:r>
+      <w:r>
+        <w:rPr>
+          <w:rFonts w:cs="Arial"/>
+          <w:lang w:val="en-GB"/>
+        </w:rPr>
+        <w:t xml:space="preserve"> or HTTPS</w:t>
+      </w:r>
+      <w:r>
+        <w:rPr>
+          <w:rFonts w:cs="Arial"/>
+          <w:lang w:val="en-GB"/>
+        </w:rPr>
+        <w:t xml:space="preserve"> request and depending on whether app needs security, request will </w:t>
       </w:r>
       <w:r>
         <w:rPr>
@@ -4618,7 +6725,23 @@
           <w:rFonts w:cs="Arial"/>
           <w:lang w:val="en-GB"/>
         </w:rPr>
-        <w:t>App has to set right communication strategy and call APIs like below</w:t>
+        <w:t xml:space="preserve">App </w:t>
+      </w:r>
+      <w:proofErr w:type="gramStart"/>
+      <w:r>
+        <w:rPr>
+          <w:rFonts w:cs="Arial"/>
+          <w:lang w:val="en-GB"/>
+        </w:rPr>
+        <w:t>has to</w:t>
+      </w:r>
+      <w:proofErr w:type="gramEnd"/>
+      <w:r>
+        <w:rPr>
+          <w:rFonts w:cs="Arial"/>
+          <w:lang w:val="en-GB"/>
+        </w:rPr>
+        <w:t xml:space="preserve"> set right communication strategy and call APIs like below</w:t>
       </w:r>
       <w:r>
         <w:rPr>
@@ -4644,12 +6767,30 @@
           <w:lang w:val="en-GB"/>
         </w:rPr>
       </w:pPr>
-      <w:r>
-        <w:rPr>
-          <w:rFonts w:cs="Arial"/>
-          <w:lang w:val="en-GB"/>
-        </w:rPr>
-        <w:t>putProperties() - for setting properties</w:t>
+      <w:proofErr w:type="spellStart"/>
+      <w:proofErr w:type="gramStart"/>
+      <w:r>
+        <w:rPr>
+          <w:rFonts w:cs="Arial"/>
+          <w:lang w:val="en-GB"/>
+        </w:rPr>
+        <w:t>putProperties</w:t>
+      </w:r>
+      <w:proofErr w:type="spellEnd"/>
+      <w:r>
+        <w:rPr>
+          <w:rFonts w:cs="Arial"/>
+          <w:lang w:val="en-GB"/>
+        </w:rPr>
+        <w:t>(</w:t>
+      </w:r>
+      <w:proofErr w:type="gramEnd"/>
+      <w:r>
+        <w:rPr>
+          <w:rFonts w:cs="Arial"/>
+          <w:lang w:val="en-GB"/>
+        </w:rPr>
+        <w:t>) - for setting properties</w:t>
       </w:r>
     </w:p>
     <w:p>
@@ -4661,12 +6802,31 @@
           <w:lang w:val="en-GB"/>
         </w:rPr>
       </w:pPr>
-      <w:r>
-        <w:rPr>
-          <w:rFonts w:cs="Arial"/>
-          <w:lang w:val="en-GB"/>
-        </w:rPr>
-        <w:t xml:space="preserve">getProperties() – for getting properties  </w:t>
+      <w:proofErr w:type="spellStart"/>
+      <w:proofErr w:type="gramStart"/>
+      <w:r>
+        <w:rPr>
+          <w:rFonts w:cs="Arial"/>
+          <w:lang w:val="en-GB"/>
+        </w:rPr>
+        <w:lastRenderedPageBreak/>
+        <w:t>getProperties</w:t>
+      </w:r>
+      <w:proofErr w:type="spellEnd"/>
+      <w:r>
+        <w:rPr>
+          <w:rFonts w:cs="Arial"/>
+          <w:lang w:val="en-GB"/>
+        </w:rPr>
+        <w:t>(</w:t>
+      </w:r>
+      <w:proofErr w:type="gramEnd"/>
+      <w:r>
+        <w:rPr>
+          <w:rFonts w:cs="Arial"/>
+          <w:lang w:val="en-GB"/>
+        </w:rPr>
+        <w:t xml:space="preserve">) – for getting properties  </w:t>
       </w:r>
     </w:p>
     <w:p>
@@ -4678,12 +6838,21 @@
           <w:lang w:val="en-GB"/>
         </w:rPr>
       </w:pPr>
-      <w:r>
-        <w:rPr>
-          <w:rFonts w:cs="Arial"/>
-          <w:lang w:val="en-GB"/>
-        </w:rPr>
-        <w:t>subscribe()  - to subscribe port events from appliance</w:t>
+      <w:proofErr w:type="gramStart"/>
+      <w:r>
+        <w:rPr>
+          <w:rFonts w:cs="Arial"/>
+          <w:lang w:val="en-GB"/>
+        </w:rPr>
+        <w:t>subscribe(</w:t>
+      </w:r>
+      <w:proofErr w:type="gramEnd"/>
+      <w:r>
+        <w:rPr>
+          <w:rFonts w:cs="Arial"/>
+          <w:lang w:val="en-GB"/>
+        </w:rPr>
+        <w:t>)  - to subscribe port events from appliance</w:t>
       </w:r>
     </w:p>
     <w:p>
@@ -4695,12 +6864,21 @@
           <w:lang w:val="en-GB"/>
         </w:rPr>
       </w:pPr>
-      <w:r>
-        <w:rPr>
-          <w:rFonts w:cs="Arial"/>
-          <w:lang w:val="en-GB"/>
-        </w:rPr>
-        <w:t>unsubscribe()  -  to unsubscribe port events from appliance</w:t>
+      <w:proofErr w:type="gramStart"/>
+      <w:r>
+        <w:rPr>
+          <w:rFonts w:cs="Arial"/>
+          <w:lang w:val="en-GB"/>
+        </w:rPr>
+        <w:t>unsubscribe(</w:t>
+      </w:r>
+      <w:proofErr w:type="gramEnd"/>
+      <w:r>
+        <w:rPr>
+          <w:rFonts w:cs="Arial"/>
+          <w:lang w:val="en-GB"/>
+        </w:rPr>
+        <w:t>)  -  to unsubscribe port events from appliance</w:t>
       </w:r>
     </w:p>
     <w:p>
@@ -4712,12 +6890,38 @@
           <w:lang w:val="en-GB"/>
         </w:rPr>
       </w:pPr>
-      <w:r>
-        <w:rPr>
-          <w:rFonts w:cs="Arial"/>
-          <w:lang w:val="en-GB"/>
-        </w:rPr>
-        <w:t>stopResubscribe()  - after 5 minutes it automatically resubs</w:t>
+      <w:proofErr w:type="spellStart"/>
+      <w:proofErr w:type="gramStart"/>
+      <w:r>
+        <w:rPr>
+          <w:rFonts w:cs="Arial"/>
+          <w:lang w:val="en-GB"/>
+        </w:rPr>
+        <w:t>stopResubscribe</w:t>
+      </w:r>
+      <w:proofErr w:type="spellEnd"/>
+      <w:r>
+        <w:rPr>
+          <w:rFonts w:cs="Arial"/>
+          <w:lang w:val="en-GB"/>
+        </w:rPr>
+        <w:t>(</w:t>
+      </w:r>
+      <w:proofErr w:type="gramEnd"/>
+      <w:r>
+        <w:rPr>
+          <w:rFonts w:cs="Arial"/>
+          <w:lang w:val="en-GB"/>
+        </w:rPr>
+        <w:t xml:space="preserve">)  - after 5 minutes it automatically </w:t>
+      </w:r>
+      <w:proofErr w:type="spellStart"/>
+      <w:r>
+        <w:rPr>
+          <w:rFonts w:cs="Arial"/>
+          <w:lang w:val="en-GB"/>
+        </w:rPr>
+        <w:t>resubs</w:t>
       </w:r>
       <w:r>
         <w:rPr>
@@ -4731,7 +6935,15 @@
           <w:rFonts w:cs="Arial"/>
           <w:lang w:val="en-GB"/>
         </w:rPr>
-        <w:t>ribes, if not interested please stop by calling this API.</w:t>
+        <w:t>ribes</w:t>
+      </w:r>
+      <w:proofErr w:type="spellEnd"/>
+      <w:r>
+        <w:rPr>
+          <w:rFonts w:cs="Arial"/>
+          <w:lang w:val="en-GB"/>
+        </w:rPr>
+        <w:t>, if not interested please stop by calling this API.</w:t>
       </w:r>
     </w:p>
     <w:p>
@@ -4751,7 +6963,48 @@
           <w:rFonts w:cs="Arial"/>
           <w:lang w:val="en-GB"/>
         </w:rPr>
-        <w:t>Call addPortListener() and removePortListener() appropriately</w:t>
+        <w:t xml:space="preserve">Call </w:t>
+      </w:r>
+      <w:proofErr w:type="spellStart"/>
+      <w:proofErr w:type="gramStart"/>
+      <w:r>
+        <w:rPr>
+          <w:rFonts w:cs="Arial"/>
+          <w:lang w:val="en-GB"/>
+        </w:rPr>
+        <w:t>addPortListener</w:t>
+      </w:r>
+      <w:proofErr w:type="spellEnd"/>
+      <w:r>
+        <w:rPr>
+          <w:rFonts w:cs="Arial"/>
+          <w:lang w:val="en-GB"/>
+        </w:rPr>
+        <w:t>(</w:t>
+      </w:r>
+      <w:proofErr w:type="gramEnd"/>
+      <w:r>
+        <w:rPr>
+          <w:rFonts w:cs="Arial"/>
+          <w:lang w:val="en-GB"/>
+        </w:rPr>
+        <w:t xml:space="preserve">) and </w:t>
+      </w:r>
+      <w:proofErr w:type="spellStart"/>
+      <w:r>
+        <w:rPr>
+          <w:rFonts w:cs="Arial"/>
+          <w:lang w:val="en-GB"/>
+        </w:rPr>
+        <w:t>removePortListener</w:t>
+      </w:r>
+      <w:proofErr w:type="spellEnd"/>
+      <w:r>
+        <w:rPr>
+          <w:rFonts w:cs="Arial"/>
+          <w:lang w:val="en-GB"/>
+        </w:rPr>
+        <w:t>() appropriately</w:t>
       </w:r>
     </w:p>
     <w:p>
@@ -4771,14 +7024,46 @@
           <w:rFonts w:cs="Arial"/>
           <w:lang w:val="en-GB"/>
         </w:rPr>
-        <w:t xml:space="preserve">Implement DICommPortListener to </w:t>
-      </w:r>
-      <w:r>
-        <w:rPr>
-          <w:rFonts w:cs="Arial"/>
-          <w:lang w:val="en-GB"/>
-        </w:rPr>
-        <w:t>receive callbacks on</w:t>
+        <w:t xml:space="preserve">Implement </w:t>
+      </w:r>
+      <w:proofErr w:type="spellStart"/>
+      <w:r>
+        <w:rPr>
+          <w:rFonts w:cs="Arial"/>
+          <w:lang w:val="en-GB"/>
+        </w:rPr>
+        <w:t>DICommPortListener</w:t>
+      </w:r>
+      <w:proofErr w:type="spellEnd"/>
+      <w:r>
+        <w:rPr>
+          <w:rFonts w:cs="Arial"/>
+          <w:lang w:val="en-GB"/>
+        </w:rPr>
+        <w:t xml:space="preserve"> to </w:t>
+      </w:r>
+      <w:r>
+        <w:rPr>
+          <w:rFonts w:cs="Arial"/>
+          <w:lang w:val="en-GB"/>
+        </w:rPr>
+        <w:t xml:space="preserve">receive </w:t>
+      </w:r>
+      <w:proofErr w:type="spellStart"/>
+      <w:r>
+        <w:rPr>
+          <w:rFonts w:cs="Arial"/>
+          <w:lang w:val="en-GB"/>
+        </w:rPr>
+        <w:t>callbacks</w:t>
+      </w:r>
+      <w:proofErr w:type="spellEnd"/>
+      <w:r>
+        <w:rPr>
+          <w:rFonts w:cs="Arial"/>
+          <w:lang w:val="en-GB"/>
+        </w:rPr>
+        <w:t xml:space="preserve"> on</w:t>
       </w:r>
       <w:r>
         <w:rPr>
@@ -4805,7 +7090,39 @@
           <w:rFonts w:cs="Arial"/>
           <w:lang w:val="en-GB"/>
         </w:rPr>
-        <w:t>Even subscription events are received through DICommPortListener callbacks.</w:t>
+        <w:t xml:space="preserve">Even subscription events are received through </w:t>
+      </w:r>
+      <w:proofErr w:type="spellStart"/>
+      <w:r>
+        <w:rPr>
+          <w:rFonts w:cs="Arial"/>
+          <w:lang w:val="en-GB"/>
+        </w:rPr>
+        <w:t>DICommPortListener</w:t>
+      </w:r>
+      <w:proofErr w:type="spellEnd"/>
+      <w:r>
+        <w:rPr>
+          <w:rFonts w:cs="Arial"/>
+          <w:lang w:val="en-GB"/>
+        </w:rPr>
+        <w:t xml:space="preserve"> </w:t>
+      </w:r>
+      <w:proofErr w:type="spellStart"/>
+      <w:r>
+        <w:rPr>
+          <w:rFonts w:cs="Arial"/>
+          <w:lang w:val="en-GB"/>
+        </w:rPr>
+        <w:t>callbacks</w:t>
+      </w:r>
+      <w:proofErr w:type="spellEnd"/>
+      <w:r>
+        <w:rPr>
+          <w:rFonts w:cs="Arial"/>
+          <w:lang w:val="en-GB"/>
+        </w:rPr>
+        <w:t>.</w:t>
       </w:r>
     </w:p>
     <w:p>
@@ -4825,7 +7142,23 @@
           <w:rFonts w:cs="Arial"/>
           <w:lang w:val="en-GB"/>
         </w:rPr>
-        <w:t>If the device supports HTTPS communication, the device certificate will be stored at first use by computing the certificate’s pin and saving it on the NetworkNode that is created for the device.</w:t>
+        <w:t xml:space="preserve">If the device supports HTTPS communication, the device certificate will be stored at first use by computing the certificate’s pin and saving it on the </w:t>
+      </w:r>
+      <w:proofErr w:type="spellStart"/>
+      <w:r>
+        <w:rPr>
+          <w:rFonts w:cs="Arial"/>
+          <w:lang w:val="en-GB"/>
+        </w:rPr>
+        <w:t>NetworkNode</w:t>
+      </w:r>
+      <w:proofErr w:type="spellEnd"/>
+      <w:r>
+        <w:rPr>
+          <w:rFonts w:cs="Arial"/>
+          <w:lang w:val="en-GB"/>
+        </w:rPr>
+        <w:t xml:space="preserve"> that is created for the device.</w:t>
       </w:r>
     </w:p>
     <w:p>
@@ -4845,11 +7178,24 @@
           <w:rFonts w:cs="Arial"/>
           <w:lang w:val="en-GB"/>
         </w:rPr>
-        <w:lastRenderedPageBreak/>
-        <w:t>Should the certificate on the device change at any time (for example due to a factory reset), the certificate pin on the device will no longer match the one stored in the NetworkNode instance created for this device. The mismatching incoming pin will be stored separately from the already stored pin, to allow for resolving the mismatch via the app using the library.</w:t>
-      </w:r>
-      <w:bookmarkStart w:id="26" w:name="_GoBack"/>
-      <w:bookmarkEnd w:id="26"/>
+        <w:t xml:space="preserve">Should the certificate on the device change at any time (for example due to a factory reset), the certificate pin on the device will no longer match the one stored in the </w:t>
+      </w:r>
+      <w:proofErr w:type="spellStart"/>
+      <w:r>
+        <w:rPr>
+          <w:rFonts w:cs="Arial"/>
+          <w:lang w:val="en-GB"/>
+        </w:rPr>
+        <w:t>NetworkNode</w:t>
+      </w:r>
+      <w:proofErr w:type="spellEnd"/>
+      <w:r>
+        <w:rPr>
+          <w:rFonts w:cs="Arial"/>
+          <w:lang w:val="en-GB"/>
+        </w:rPr>
+        <w:t xml:space="preserve"> instance created for this device. The mismatching incoming pin will be stored separately from the already stored pin, to allow for resolving the mismatch via the app using the library.</w:t>
+      </w:r>
     </w:p>
     <w:p>
       <w:pPr>
@@ -4868,7 +7214,23 @@
           <w:rFonts w:cs="Arial"/>
           <w:lang w:val="en-GB"/>
         </w:rPr>
-        <w:t xml:space="preserve">In the case of a request error because of a mismatch between the stored certificate pin and the incoming device certificate pin, the port listener will receive a callback with an Error type INSECURE_CONNECTION. The app should at this moment handle this scenario by either accepting or rejecting the incoming certificate as the newly stored certificate. </w:t>
+        <w:t xml:space="preserve">In the case of a request error because of a mismatch between the stored certificate pin and the incoming device certificate pin, the port listener will receive a </w:t>
+      </w:r>
+      <w:proofErr w:type="spellStart"/>
+      <w:r>
+        <w:rPr>
+          <w:rFonts w:cs="Arial"/>
+          <w:lang w:val="en-GB"/>
+        </w:rPr>
+        <w:t>callback</w:t>
+      </w:r>
+      <w:proofErr w:type="spellEnd"/>
+      <w:r>
+        <w:rPr>
+          <w:rFonts w:cs="Arial"/>
+          <w:lang w:val="en-GB"/>
+        </w:rPr>
+        <w:t xml:space="preserve"> with an Error type INSECURE_CONNECTION. The app should at this moment handle this scenario by either accepting or rejecting the incoming certificate as the newly stored certificate. </w:t>
       </w:r>
     </w:p>
     <w:p>
@@ -4885,7 +7247,71 @@
           <w:rFonts w:cs="Arial"/>
           <w:lang w:val="en-GB"/>
         </w:rPr>
-        <w:t>This should be done using the applicable utility methods on the LanTransportContext class, being acceptNewPinFor(Appliance), rejectNewPinFor(Appliance) and findAppliancesWithMismatchedPinIn(Set&lt;Appliance&gt;)</w:t>
+        <w:t xml:space="preserve">This should be done using the applicable utility methods on the </w:t>
+      </w:r>
+      <w:proofErr w:type="spellStart"/>
+      <w:r>
+        <w:rPr>
+          <w:rFonts w:cs="Arial"/>
+          <w:lang w:val="en-GB"/>
+        </w:rPr>
+        <w:t>LanTransportContext</w:t>
+      </w:r>
+      <w:proofErr w:type="spellEnd"/>
+      <w:r>
+        <w:rPr>
+          <w:rFonts w:cs="Arial"/>
+          <w:lang w:val="en-GB"/>
+        </w:rPr>
+        <w:t xml:space="preserve"> class, being </w:t>
+      </w:r>
+      <w:proofErr w:type="spellStart"/>
+      <w:r>
+        <w:rPr>
+          <w:rFonts w:cs="Arial"/>
+          <w:lang w:val="en-GB"/>
+        </w:rPr>
+        <w:t>acceptNewPinFor</w:t>
+      </w:r>
+      <w:proofErr w:type="spellEnd"/>
+      <w:r>
+        <w:rPr>
+          <w:rFonts w:cs="Arial"/>
+          <w:lang w:val="en-GB"/>
+        </w:rPr>
+        <w:t xml:space="preserve">(Appliance), </w:t>
+      </w:r>
+      <w:proofErr w:type="spellStart"/>
+      <w:r>
+        <w:rPr>
+          <w:rFonts w:cs="Arial"/>
+          <w:lang w:val="en-GB"/>
+        </w:rPr>
+        <w:t>rejectNewPinFor</w:t>
+      </w:r>
+      <w:proofErr w:type="spellEnd"/>
+      <w:r>
+        <w:rPr>
+          <w:rFonts w:cs="Arial"/>
+          <w:lang w:val="en-GB"/>
+        </w:rPr>
+        <w:t xml:space="preserve">(Appliance) and </w:t>
+      </w:r>
+      <w:proofErr w:type="spellStart"/>
+      <w:r>
+        <w:rPr>
+          <w:rFonts w:cs="Arial"/>
+          <w:lang w:val="en-GB"/>
+        </w:rPr>
+        <w:t>findAppliancesWithMismatchedPinIn</w:t>
+      </w:r>
+      <w:proofErr w:type="spellEnd"/>
+      <w:r>
+        <w:rPr>
+          <w:rFonts w:cs="Arial"/>
+          <w:lang w:val="en-GB"/>
+        </w:rPr>
+        <w:t>(Set&lt;Appliance&gt;)</w:t>
       </w:r>
       <w:r>
         <w:rPr>
@@ -4912,11 +7338,19 @@
         </w:rPr>
       </w:pPr>
       <w:bookmarkStart w:id="27" w:name="_Toc425756333"/>
-      <w:r>
-        <w:rPr>
-          <w:rFonts w:cs="Arial"/>
-        </w:rPr>
-        <w:t>KPSConfiguration info</w:t>
+      <w:proofErr w:type="spellStart"/>
+      <w:r>
+        <w:rPr>
+          <w:rFonts w:cs="Arial"/>
+        </w:rPr>
+        <w:t>KPSConfiguration</w:t>
+      </w:r>
+      <w:proofErr w:type="spellEnd"/>
+      <w:r>
+        <w:rPr>
+          <w:rFonts w:cs="Arial"/>
+        </w:rPr>
+        <w:t xml:space="preserve"> info</w:t>
       </w:r>
       <w:bookmarkEnd w:id="27"/>
     </w:p>
@@ -4937,7 +7371,71 @@
           <w:rFonts w:cs="Arial"/>
           <w:lang w:val="en-GB"/>
         </w:rPr>
-        <w:t>It requires setting of parameters like BootStrapId, BootStrapKey, product id, product version, component id, app id, app version, app type, country code, language code, device port url, component count and filterstring.</w:t>
+        <w:t xml:space="preserve">It requires setting of parameters like </w:t>
+      </w:r>
+      <w:proofErr w:type="spellStart"/>
+      <w:r>
+        <w:rPr>
+          <w:rFonts w:cs="Arial"/>
+          <w:lang w:val="en-GB"/>
+        </w:rPr>
+        <w:t>BootStrapId</w:t>
+      </w:r>
+      <w:proofErr w:type="spellEnd"/>
+      <w:r>
+        <w:rPr>
+          <w:rFonts w:cs="Arial"/>
+          <w:lang w:val="en-GB"/>
+        </w:rPr>
+        <w:t xml:space="preserve">, </w:t>
+      </w:r>
+      <w:proofErr w:type="spellStart"/>
+      <w:r>
+        <w:rPr>
+          <w:rFonts w:cs="Arial"/>
+          <w:lang w:val="en-GB"/>
+        </w:rPr>
+        <w:t>BootStrapKey</w:t>
+      </w:r>
+      <w:proofErr w:type="spellEnd"/>
+      <w:r>
+        <w:rPr>
+          <w:rFonts w:cs="Arial"/>
+          <w:lang w:val="en-GB"/>
+        </w:rPr>
+        <w:t xml:space="preserve">, product id, product version, component id, app id, app version, app type, country code, language code, device port </w:t>
+      </w:r>
+      <w:proofErr w:type="spellStart"/>
+      <w:r>
+        <w:rPr>
+          <w:rFonts w:cs="Arial"/>
+          <w:lang w:val="en-GB"/>
+        </w:rPr>
+        <w:t>url</w:t>
+      </w:r>
+      <w:proofErr w:type="spellEnd"/>
+      <w:r>
+        <w:rPr>
+          <w:rFonts w:cs="Arial"/>
+          <w:lang w:val="en-GB"/>
+        </w:rPr>
+        <w:t xml:space="preserve">, component count and </w:t>
+      </w:r>
+      <w:proofErr w:type="spellStart"/>
+      <w:r>
+        <w:rPr>
+          <w:rFonts w:cs="Arial"/>
+          <w:lang w:val="en-GB"/>
+        </w:rPr>
+        <w:t>filterstring</w:t>
+      </w:r>
+      <w:proofErr w:type="spellEnd"/>
+      <w:r>
+        <w:rPr>
+          <w:rFonts w:cs="Arial"/>
+          <w:lang w:val="en-GB"/>
+        </w:rPr>
+        <w:t>.</w:t>
       </w:r>
     </w:p>
     <w:p>
@@ -4977,7 +7475,39 @@
           <w:rFonts w:cs="Arial"/>
           <w:lang w:val="en-GB"/>
         </w:rPr>
-        <w:t>Applications need to override KpsConfigurationInfo class and its object needs to be passed in while creating CppController.</w:t>
+        <w:t xml:space="preserve">Applications need to override </w:t>
+      </w:r>
+      <w:proofErr w:type="spellStart"/>
+      <w:r>
+        <w:rPr>
+          <w:rFonts w:cs="Arial"/>
+          <w:lang w:val="en-GB"/>
+        </w:rPr>
+        <w:t>KpsConfigurationInfo</w:t>
+      </w:r>
+      <w:proofErr w:type="spellEnd"/>
+      <w:r>
+        <w:rPr>
+          <w:rFonts w:cs="Arial"/>
+          <w:lang w:val="en-GB"/>
+        </w:rPr>
+        <w:t xml:space="preserve"> class and its object needs to be passed in while creating </w:t>
+      </w:r>
+      <w:proofErr w:type="spellStart"/>
+      <w:r>
+        <w:rPr>
+          <w:rFonts w:cs="Arial"/>
+          <w:lang w:val="en-GB"/>
+        </w:rPr>
+        <w:t>CppController</w:t>
+      </w:r>
+      <w:proofErr w:type="spellEnd"/>
+      <w:r>
+        <w:rPr>
+          <w:rFonts w:cs="Arial"/>
+          <w:lang w:val="en-GB"/>
+        </w:rPr>
+        <w:t>.</w:t>
       </w:r>
     </w:p>
     <w:p>
@@ -4997,7 +7527,23 @@
           <w:rFonts w:cs="Arial"/>
           <w:lang w:val="en-GB"/>
         </w:rPr>
-        <w:t>Language code and country code which is set inside KpsCofigurationInfo should be dynamic and should always provide latest locale information.</w:t>
+        <w:t xml:space="preserve">Language code and country code which is set inside </w:t>
+      </w:r>
+      <w:proofErr w:type="spellStart"/>
+      <w:r>
+        <w:rPr>
+          <w:rFonts w:cs="Arial"/>
+          <w:lang w:val="en-GB"/>
+        </w:rPr>
+        <w:t>KpsCofigurationInfo</w:t>
+      </w:r>
+      <w:proofErr w:type="spellEnd"/>
+      <w:r>
+        <w:rPr>
+          <w:rFonts w:cs="Arial"/>
+          <w:lang w:val="en-GB"/>
+        </w:rPr>
+        <w:t xml:space="preserve"> should be dynamic and should always provide latest locale information.</w:t>
       </w:r>
     </w:p>
     <w:p>
@@ -5014,7 +7560,23 @@
           <w:rFonts w:cs="Arial"/>
           <w:lang w:val="en-GB"/>
         </w:rPr>
-        <w:t>This locale will be used inside cppcontroller frequently.</w:t>
+        <w:t xml:space="preserve">This locale will be used inside </w:t>
+      </w:r>
+      <w:proofErr w:type="spellStart"/>
+      <w:r>
+        <w:rPr>
+          <w:rFonts w:cs="Arial"/>
+          <w:lang w:val="en-GB"/>
+        </w:rPr>
+        <w:t>cppcontroller</w:t>
+      </w:r>
+      <w:proofErr w:type="spellEnd"/>
+      <w:r>
+        <w:rPr>
+          <w:rFonts w:cs="Arial"/>
+          <w:lang w:val="en-GB"/>
+        </w:rPr>
+        <w:t xml:space="preserve"> frequently.</w:t>
       </w:r>
     </w:p>
     <w:p>
@@ -5025,11 +7587,19 @@
         </w:rPr>
       </w:pPr>
       <w:bookmarkStart w:id="28" w:name="_Toc425756334"/>
-      <w:r>
-        <w:rPr>
-          <w:rFonts w:cs="Arial"/>
-        </w:rPr>
-        <w:t xml:space="preserve">Cpp </w:t>
+      <w:proofErr w:type="spellStart"/>
+      <w:r>
+        <w:rPr>
+          <w:rFonts w:cs="Arial"/>
+        </w:rPr>
+        <w:t>Cpp</w:t>
+      </w:r>
+      <w:proofErr w:type="spellEnd"/>
+      <w:r>
+        <w:rPr>
+          <w:rFonts w:cs="Arial"/>
+        </w:rPr>
+        <w:t xml:space="preserve"> </w:t>
       </w:r>
       <w:r>
         <w:rPr>
@@ -5062,7 +7632,39 @@
           <w:rFonts w:cs="Arial"/>
           <w:lang w:val="en-GB"/>
         </w:rPr>
-        <w:t>App has to create shared instance of cppcontroller through the below method as mentioned above in the document.</w:t>
+        <w:t xml:space="preserve">App </w:t>
+      </w:r>
+      <w:proofErr w:type="gramStart"/>
+      <w:r>
+        <w:rPr>
+          <w:rFonts w:cs="Arial"/>
+          <w:lang w:val="en-GB"/>
+        </w:rPr>
+        <w:t>has to</w:t>
+      </w:r>
+      <w:proofErr w:type="gramEnd"/>
+      <w:r>
+        <w:rPr>
+          <w:rFonts w:cs="Arial"/>
+          <w:lang w:val="en-GB"/>
+        </w:rPr>
+        <w:t xml:space="preserve"> create shared instance of </w:t>
+      </w:r>
+      <w:proofErr w:type="spellStart"/>
+      <w:r>
+        <w:rPr>
+          <w:rFonts w:cs="Arial"/>
+          <w:lang w:val="en-GB"/>
+        </w:rPr>
+        <w:t>cppcontroller</w:t>
+      </w:r>
+      <w:proofErr w:type="spellEnd"/>
+      <w:r>
+        <w:rPr>
+          <w:rFonts w:cs="Arial"/>
+          <w:lang w:val="en-GB"/>
+        </w:rPr>
+        <w:t xml:space="preserve"> through the below method as mentioned above in the document.</w:t>
       </w:r>
     </w:p>
     <w:p>
@@ -5079,7 +7681,81 @@
           <w:rFonts w:cs="Arial"/>
           <w:lang w:val="en-GB"/>
         </w:rPr>
-        <w:t>public static synchronized void createSharedInstance(Context context, KpsConfigurationInfo kpsConfigurationInfo)</w:t>
+        <w:lastRenderedPageBreak/>
+        <w:t xml:space="preserve">public static synchronized void </w:t>
+      </w:r>
+      <w:proofErr w:type="spellStart"/>
+      <w:proofErr w:type="gramStart"/>
+      <w:r>
+        <w:rPr>
+          <w:rFonts w:cs="Arial"/>
+          <w:lang w:val="en-GB"/>
+        </w:rPr>
+        <w:t>createSharedInstance</w:t>
+      </w:r>
+      <w:proofErr w:type="spellEnd"/>
+      <w:r>
+        <w:rPr>
+          <w:rFonts w:cs="Arial"/>
+          <w:lang w:val="en-GB"/>
+        </w:rPr>
+        <w:t>(</w:t>
+      </w:r>
+      <w:proofErr w:type="gramEnd"/>
+      <w:r>
+        <w:rPr>
+          <w:rFonts w:cs="Arial"/>
+          <w:lang w:val="en-GB"/>
+        </w:rPr>
+        <w:t xml:space="preserve">Context </w:t>
+      </w:r>
+      <w:proofErr w:type="spellStart"/>
+      <w:r>
+        <w:rPr>
+          <w:rFonts w:cs="Arial"/>
+          <w:lang w:val="en-GB"/>
+        </w:rPr>
+        <w:t>context</w:t>
+      </w:r>
+      <w:proofErr w:type="spellEnd"/>
+      <w:r>
+        <w:rPr>
+          <w:rFonts w:cs="Arial"/>
+          <w:lang w:val="en-GB"/>
+        </w:rPr>
+        <w:t xml:space="preserve">, </w:t>
+      </w:r>
+      <w:proofErr w:type="spellStart"/>
+      <w:r>
+        <w:rPr>
+          <w:rFonts w:cs="Arial"/>
+          <w:lang w:val="en-GB"/>
+        </w:rPr>
+        <w:t>KpsConfigurationInfo</w:t>
+      </w:r>
+      <w:proofErr w:type="spellEnd"/>
+      <w:r>
+        <w:rPr>
+          <w:rFonts w:cs="Arial"/>
+          <w:lang w:val="en-GB"/>
+        </w:rPr>
+        <w:t xml:space="preserve"> </w:t>
+      </w:r>
+      <w:proofErr w:type="spellStart"/>
+      <w:r>
+        <w:rPr>
+          <w:rFonts w:cs="Arial"/>
+          <w:lang w:val="en-GB"/>
+        </w:rPr>
+        <w:t>kpsConfigurationInfo</w:t>
+      </w:r>
+      <w:proofErr w:type="spellEnd"/>
+      <w:r>
+        <w:rPr>
+          <w:rFonts w:cs="Arial"/>
+          <w:lang w:val="en-GB"/>
+        </w:rPr>
+        <w:t>)</w:t>
       </w:r>
     </w:p>
     <w:p>
@@ -5099,7 +7775,32 @@
           <w:rFonts w:cs="Arial"/>
           <w:lang w:val="en-GB"/>
         </w:rPr>
-        <w:t>This is a singleton class and hence use getInstance() API to access the instance.</w:t>
+        <w:t xml:space="preserve">This is a singleton class and hence use </w:t>
+      </w:r>
+      <w:proofErr w:type="spellStart"/>
+      <w:proofErr w:type="gramStart"/>
+      <w:r>
+        <w:rPr>
+          <w:rFonts w:cs="Arial"/>
+          <w:lang w:val="en-GB"/>
+        </w:rPr>
+        <w:t>getInstance</w:t>
+      </w:r>
+      <w:proofErr w:type="spellEnd"/>
+      <w:r>
+        <w:rPr>
+          <w:rFonts w:cs="Arial"/>
+          <w:lang w:val="en-GB"/>
+        </w:rPr>
+        <w:t>(</w:t>
+      </w:r>
+      <w:proofErr w:type="gramEnd"/>
+      <w:r>
+        <w:rPr>
+          <w:rFonts w:cs="Arial"/>
+          <w:lang w:val="en-GB"/>
+        </w:rPr>
+        <w:t>) API to access the instance.</w:t>
       </w:r>
     </w:p>
     <w:p>
@@ -5119,7 +7820,23 @@
           <w:rFonts w:cs="Arial"/>
           <w:lang w:val="en-GB"/>
         </w:rPr>
-        <w:t>App need not bother about remote communication, app need to just assign right communication strategy and call the same APIs for local communication as mentioned above. DIComm will internally take care of routing requests remotely based on connection state.</w:t>
+        <w:t xml:space="preserve">App need not bother about remote communication, app need to just assign right communication strategy and call the same APIs for local communication as mentioned above. </w:t>
+      </w:r>
+      <w:proofErr w:type="spellStart"/>
+      <w:r>
+        <w:rPr>
+          <w:rFonts w:cs="Arial"/>
+          <w:lang w:val="en-GB"/>
+        </w:rPr>
+        <w:t>DIComm</w:t>
+      </w:r>
+      <w:proofErr w:type="spellEnd"/>
+      <w:r>
+        <w:rPr>
+          <w:rFonts w:cs="Arial"/>
+          <w:lang w:val="en-GB"/>
+        </w:rPr>
+        <w:t xml:space="preserve"> will internally take care of routing requests remotely based on connection state.</w:t>
       </w:r>
     </w:p>
     <w:p>
@@ -5141,143 +7858,67 @@
     <w:p>
       <w:pPr>
         <w:pStyle w:val="BodyText"/>
-        <w:numPr>
-          <w:ilvl w:val="0"/>
-          <w:numId w:val="14"/>
-        </w:numPr>
-        <w:rPr>
-          <w:rFonts w:cs="Arial"/>
-          <w:lang w:val="en-GB"/>
-        </w:rPr>
-      </w:pPr>
-      <w:r>
-        <w:rPr>
-          <w:rFonts w:cs="Arial"/>
-          <w:lang w:val="en-GB"/>
-        </w:rPr>
-        <w:t>If app sets current appliance to currentappliancemanager, internally dicomm will take care of enabling subscription for that appliance. Similarly it disables subscription when it is removed as current appliance.</w:t>
-      </w:r>
-    </w:p>
-    <w:p>
-      <w:pPr>
-        <w:pStyle w:val="BodyText"/>
-        <w:numPr>
-          <w:ilvl w:val="0"/>
-          <w:numId w:val="14"/>
-        </w:numPr>
-        <w:rPr>
-          <w:rFonts w:cs="Arial"/>
-          <w:lang w:val="en-GB"/>
-        </w:rPr>
-      </w:pPr>
-      <w:r>
-        <w:rPr>
-          <w:rFonts w:cs="Arial"/>
-          <w:lang w:val="en-GB"/>
-        </w:rPr>
-        <w:t xml:space="preserve">Also apps can call these APIs to enable and disable </w:t>
-      </w:r>
-      <w:r>
-        <w:rPr>
-          <w:rFonts w:cs="Arial"/>
-          <w:lang w:val="en-GB"/>
-        </w:rPr>
-        <w:t>communication</w:t>
-      </w:r>
-      <w:r>
-        <w:rPr>
-          <w:rFonts w:cs="Arial"/>
-          <w:lang w:val="en-GB"/>
-        </w:rPr>
-        <w:t xml:space="preserve"> on </w:t>
-      </w:r>
-      <w:r>
-        <w:rPr>
-          <w:rFonts w:cs="Arial"/>
-          <w:lang w:val="en-GB"/>
-        </w:rPr>
-        <w:t>Appliance</w:t>
-      </w:r>
-      <w:r>
-        <w:rPr>
-          <w:rFonts w:cs="Arial"/>
-          <w:lang w:val="en-GB"/>
-        </w:rPr>
-        <w:t>.</w:t>
-      </w:r>
-    </w:p>
-    <w:p>
-      <w:pPr>
-        <w:pStyle w:val="BodyText"/>
-        <w:ind w:left="720"/>
-        <w:rPr>
-          <w:rFonts w:cs="Arial"/>
-          <w:lang w:val="en-GB"/>
-        </w:rPr>
-      </w:pPr>
-      <w:r>
-        <w:rPr>
-          <w:rFonts w:cs="Arial"/>
-          <w:lang w:val="en-GB"/>
-        </w:rPr>
-        <w:lastRenderedPageBreak/>
-        <w:t>enable</w:t>
-      </w:r>
-      <w:r>
-        <w:rPr>
-          <w:rFonts w:cs="Arial"/>
-          <w:lang w:val="en-GB"/>
-        </w:rPr>
-        <w:t>Communication</w:t>
-      </w:r>
-      <w:r>
-        <w:rPr>
-          <w:rFonts w:cs="Arial"/>
-          <w:lang w:val="en-GB"/>
-        </w:rPr>
-        <w:t>() – created UDPThread if required and listens to subscription events on UDP port.</w:t>
-      </w:r>
-    </w:p>
-    <w:p>
-      <w:pPr>
-        <w:pStyle w:val="BodyText"/>
-        <w:ind w:left="720"/>
-        <w:rPr>
-          <w:rFonts w:cs="Arial"/>
-          <w:lang w:val="en-GB"/>
-        </w:rPr>
-      </w:pPr>
-      <w:r>
-        <w:rPr>
-          <w:rFonts w:cs="Arial"/>
-          <w:lang w:val="en-GB"/>
-        </w:rPr>
-        <w:t>disable</w:t>
-      </w:r>
-      <w:r>
-        <w:rPr>
-          <w:rFonts w:cs="Arial"/>
-          <w:lang w:val="en-GB"/>
-        </w:rPr>
-        <w:t>Communication</w:t>
-      </w:r>
-      <w:r>
-        <w:rPr>
-          <w:rFonts w:cs="Arial"/>
-          <w:lang w:val="en-GB"/>
-        </w:rPr>
-        <w:t>()  - stops UDPThread if there are no more listeners and also stops listening to UDP events.</w:t>
-      </w:r>
-    </w:p>
-    <w:p>
-      <w:pPr>
-        <w:pStyle w:val="BodyText"/>
-        <w:ind w:left="720"/>
-        <w:rPr>
-          <w:rFonts w:cs="Arial"/>
-          <w:lang w:val="en-GB"/>
-        </w:rPr>
-      </w:pPr>
+        <w:ind w:left="360"/>
+        <w:rPr>
+          <w:rFonts w:cs="Arial"/>
+          <w:lang w:val="en-GB"/>
+        </w:rPr>
+      </w:pPr>
+      <w:r>
+        <w:rPr>
+          <w:rFonts w:cs="Arial"/>
+          <w:lang w:val="en-GB"/>
+        </w:rPr>
+        <w:t xml:space="preserve">If app sets current appliance to </w:t>
+      </w:r>
+      <w:proofErr w:type="spellStart"/>
+      <w:r>
+        <w:rPr>
+          <w:rFonts w:cs="Arial"/>
+          <w:lang w:val="en-GB"/>
+        </w:rPr>
+        <w:t>currentappliancemanager</w:t>
+      </w:r>
+      <w:proofErr w:type="spellEnd"/>
+      <w:r>
+        <w:rPr>
+          <w:rFonts w:cs="Arial"/>
+          <w:lang w:val="en-GB"/>
+        </w:rPr>
+        <w:t xml:space="preserve">, internally </w:t>
+      </w:r>
+      <w:proofErr w:type="spellStart"/>
+      <w:r>
+        <w:rPr>
+          <w:rFonts w:cs="Arial"/>
+          <w:lang w:val="en-GB"/>
+        </w:rPr>
+        <w:t>dicomm</w:t>
+      </w:r>
+      <w:proofErr w:type="spellEnd"/>
+      <w:r>
+        <w:rPr>
+          <w:rFonts w:cs="Arial"/>
+          <w:lang w:val="en-GB"/>
+        </w:rPr>
+        <w:t xml:space="preserve"> will take care of enabling subscription for that appliance. </w:t>
+      </w:r>
+      <w:proofErr w:type="gramStart"/>
+      <w:r>
+        <w:rPr>
+          <w:rFonts w:cs="Arial"/>
+          <w:lang w:val="en-GB"/>
+        </w:rPr>
+        <w:t>Similarly</w:t>
+      </w:r>
+      <w:proofErr w:type="gramEnd"/>
+      <w:r>
+        <w:rPr>
+          <w:rFonts w:cs="Arial"/>
+          <w:lang w:val="en-GB"/>
+        </w:rPr>
+        <w:t xml:space="preserve"> it disables subscription when it is removed as current appliance.</w:t>
+      </w:r>
     </w:p>
     <w:p>
       <w:pPr>
@@ -5312,7 +7953,48 @@
           <w:rFonts w:cs="Arial"/>
           <w:lang w:val="en-GB"/>
         </w:rPr>
-        <w:t>App has to call sendNotificationRegistrationId(String gcmRegistrationId, String provider) API by passing registration id and provider name.</w:t>
+        <w:t xml:space="preserve">App has to call </w:t>
+      </w:r>
+      <w:proofErr w:type="spellStart"/>
+      <w:proofErr w:type="gramStart"/>
+      <w:r>
+        <w:rPr>
+          <w:rFonts w:cs="Arial"/>
+          <w:lang w:val="en-GB"/>
+        </w:rPr>
+        <w:t>sendNotificationRegistrationId</w:t>
+      </w:r>
+      <w:proofErr w:type="spellEnd"/>
+      <w:r>
+        <w:rPr>
+          <w:rFonts w:cs="Arial"/>
+          <w:lang w:val="en-GB"/>
+        </w:rPr>
+        <w:t>(</w:t>
+      </w:r>
+      <w:proofErr w:type="gramEnd"/>
+      <w:r>
+        <w:rPr>
+          <w:rFonts w:cs="Arial"/>
+          <w:lang w:val="en-GB"/>
+        </w:rPr>
+        <w:t xml:space="preserve">String </w:t>
+      </w:r>
+      <w:proofErr w:type="spellStart"/>
+      <w:r>
+        <w:rPr>
+          <w:rFonts w:cs="Arial"/>
+          <w:lang w:val="en-GB"/>
+        </w:rPr>
+        <w:t>gcmRegistrationId</w:t>
+      </w:r>
+      <w:proofErr w:type="spellEnd"/>
+      <w:r>
+        <w:rPr>
+          <w:rFonts w:cs="Arial"/>
+          <w:lang w:val="en-GB"/>
+        </w:rPr>
+        <w:t>, String provider) API by passing registration id and provider name.</w:t>
       </w:r>
     </w:p>
     <w:p>
@@ -5332,7 +8014,39 @@
           <w:rFonts w:cs="Arial"/>
           <w:lang w:val="en-GB"/>
         </w:rPr>
-        <w:t>App has to implement SendNotificationRegistrationIdListener interface.</w:t>
+        <w:t xml:space="preserve">App </w:t>
+      </w:r>
+      <w:proofErr w:type="gramStart"/>
+      <w:r>
+        <w:rPr>
+          <w:rFonts w:cs="Arial"/>
+          <w:lang w:val="en-GB"/>
+        </w:rPr>
+        <w:t>has to</w:t>
+      </w:r>
+      <w:proofErr w:type="gramEnd"/>
+      <w:r>
+        <w:rPr>
+          <w:rFonts w:cs="Arial"/>
+          <w:lang w:val="en-GB"/>
+        </w:rPr>
+        <w:t xml:space="preserve"> implement </w:t>
+      </w:r>
+      <w:proofErr w:type="spellStart"/>
+      <w:r>
+        <w:rPr>
+          <w:rFonts w:cs="Arial"/>
+          <w:lang w:val="en-GB"/>
+        </w:rPr>
+        <w:t>SendNotificationRegistrationIdListener</w:t>
+      </w:r>
+      <w:proofErr w:type="spellEnd"/>
+      <w:r>
+        <w:rPr>
+          <w:rFonts w:cs="Arial"/>
+          <w:lang w:val="en-GB"/>
+        </w:rPr>
+        <w:t xml:space="preserve"> interface.</w:t>
       </w:r>
     </w:p>
     <w:p>
@@ -5352,89 +8066,82 @@
           <w:rFonts w:cs="Arial"/>
           <w:lang w:val="en-GB"/>
         </w:rPr>
-        <w:t>Call this API, setNotificationListener(SendNotificationRegistrationIdListener listener)</w:t>
-      </w:r>
-    </w:p>
-    <w:p>
-      <w:pPr>
-        <w:pStyle w:val="Heading2"/>
-        <w:rPr>
-          <w:rFonts w:cs="Arial"/>
-        </w:rPr>
-      </w:pPr>
-      <w:bookmarkStart w:id="31" w:name="_Toc425756337"/>
-      <w:r>
-        <w:rPr>
-          <w:rFonts w:cs="Arial"/>
-        </w:rPr>
-        <w:t>App update</w:t>
+        <w:t xml:space="preserve">Call this API, </w:t>
+      </w:r>
+      <w:proofErr w:type="spellStart"/>
+      <w:proofErr w:type="gramStart"/>
+      <w:r>
+        <w:rPr>
+          <w:rFonts w:cs="Arial"/>
+          <w:lang w:val="en-GB"/>
+        </w:rPr>
+        <w:t>setNotificationListener</w:t>
+      </w:r>
+      <w:proofErr w:type="spellEnd"/>
+      <w:r>
+        <w:rPr>
+          <w:rFonts w:cs="Arial"/>
+          <w:lang w:val="en-GB"/>
+        </w:rPr>
+        <w:t>(</w:t>
+      </w:r>
+      <w:proofErr w:type="spellStart"/>
+      <w:proofErr w:type="gramEnd"/>
+      <w:r>
+        <w:rPr>
+          <w:rFonts w:cs="Arial"/>
+          <w:lang w:val="en-GB"/>
+        </w:rPr>
+        <w:t>SendNotificationRegistrationIdListener</w:t>
+      </w:r>
+      <w:proofErr w:type="spellEnd"/>
+      <w:r>
+        <w:rPr>
+          <w:rFonts w:cs="Arial"/>
+          <w:lang w:val="en-GB"/>
+        </w:rPr>
+        <w:t xml:space="preserve"> listener)</w:t>
+      </w:r>
+    </w:p>
+    <w:p>
+      <w:pPr>
+        <w:pStyle w:val="BodyText"/>
+        <w:ind w:left="360"/>
+        <w:rPr>
+          <w:rFonts w:cs="Arial"/>
+          <w:lang w:val="en-GB"/>
+        </w:rPr>
+      </w:pPr>
+      <w:r>
+        <w:rPr>
+          <w:rFonts w:cs="Arial"/>
+          <w:lang w:val="en-GB"/>
+        </w:rPr>
+        <w:t xml:space="preserve">Note: This is only to send your token to the device cloud. </w:t>
+      </w:r>
+      <w:r>
+        <w:rPr>
+          <w:rFonts w:cs="Arial"/>
+          <w:lang w:val="en-GB"/>
+        </w:rPr>
+        <w:t>Sending your push token to the back end is only a small step in implementing push notifications. Implementing push notifications depends on the “provider” you choose.</w:t>
+      </w:r>
+    </w:p>
+    <w:p>
+      <w:pPr>
+        <w:pStyle w:val="Heading1"/>
+        <w:rPr>
+          <w:rFonts w:cs="Arial"/>
+        </w:rPr>
+      </w:pPr>
+      <w:bookmarkStart w:id="31" w:name="_Toc425756338"/>
+      <w:r>
+        <w:rPr>
+          <w:rFonts w:eastAsiaTheme="minorEastAsia" w:cs="Arial"/>
+        </w:rPr>
+        <w:t>Notes</w:t>
       </w:r>
       <w:bookmarkEnd w:id="31"/>
-    </w:p>
-    <w:p>
-      <w:pPr>
-        <w:pStyle w:val="BodyText"/>
-        <w:numPr>
-          <w:ilvl w:val="0"/>
-          <w:numId w:val="15"/>
-        </w:numPr>
-        <w:rPr>
-          <w:rFonts w:cs="Arial"/>
-          <w:lang w:val="en-GB"/>
-        </w:rPr>
-      </w:pPr>
-      <w:r>
-        <w:rPr>
-          <w:rFonts w:cs="Arial"/>
-          <w:lang w:val="en-GB"/>
-        </w:rPr>
-        <w:t>App has to implement AppUpdateListener interface and take actions on each callback events. Creating notifications UI is part of applications.</w:t>
-      </w:r>
-    </w:p>
-    <w:p>
-      <w:pPr>
-        <w:pStyle w:val="BodyText"/>
-        <w:numPr>
-          <w:ilvl w:val="0"/>
-          <w:numId w:val="15"/>
-        </w:numPr>
-        <w:rPr>
-          <w:rFonts w:cs="Arial"/>
-          <w:lang w:val="en-GB"/>
-        </w:rPr>
-      </w:pPr>
-      <w:r>
-        <w:rPr>
-          <w:rFonts w:cs="Arial"/>
-          <w:lang w:val="en-GB"/>
-        </w:rPr>
-        <w:t>Please refer AirPurifier code.</w:t>
-      </w:r>
-    </w:p>
-    <w:p>
-      <w:pPr>
-        <w:pStyle w:val="BodyText"/>
-        <w:rPr>
-          <w:rFonts w:cs="Arial"/>
-          <w:lang w:val="en-GB"/>
-        </w:rPr>
-      </w:pPr>
-    </w:p>
-    <w:p>
-      <w:pPr>
-        <w:pStyle w:val="Heading1"/>
-        <w:rPr>
-          <w:rFonts w:cs="Arial"/>
-        </w:rPr>
-      </w:pPr>
-      <w:bookmarkStart w:id="32" w:name="_Toc425756338"/>
-      <w:r>
-        <w:rPr>
-          <w:rFonts w:eastAsiaTheme="minorEastAsia" w:cs="Arial"/>
-        </w:rPr>
-        <w:t>Notes</w:t>
-      </w:r>
-      <w:bookmarkEnd w:id="32"/>
     </w:p>
     <w:p>
       <w:pPr>
@@ -5468,7 +8175,23 @@
           <w:rFonts w:cs="Arial"/>
           <w:szCs w:val="24"/>
         </w:rPr>
-        <w:t>Whenever there is a library change, DIComm library is subjected to change.</w:t>
+        <w:t xml:space="preserve">Whenever there is a library change, </w:t>
+      </w:r>
+      <w:proofErr w:type="spellStart"/>
+      <w:r>
+        <w:rPr>
+          <w:rFonts w:cs="Arial"/>
+          <w:szCs w:val="24"/>
+        </w:rPr>
+        <w:t>DIComm</w:t>
+      </w:r>
+      <w:proofErr w:type="spellEnd"/>
+      <w:r>
+        <w:rPr>
+          <w:rFonts w:cs="Arial"/>
+          <w:szCs w:val="24"/>
+        </w:rPr>
+        <w:t xml:space="preserve"> library is subjected to change.</w:t>
       </w:r>
     </w:p>
     <w:p>
@@ -5489,9 +8212,25 @@
           <w:rFonts w:cs="Arial"/>
           <w:szCs w:val="24"/>
         </w:rPr>
-        <w:t>Please refer sample application for more details.</w:t>
-      </w:r>
-      <w:bookmarkEnd w:id="18"/>
+        <w:t xml:space="preserve">Please refer </w:t>
+      </w:r>
+      <w:proofErr w:type="spellStart"/>
+      <w:r>
+        <w:rPr>
+          <w:rFonts w:cs="Arial"/>
+          <w:szCs w:val="24"/>
+        </w:rPr>
+        <w:t>commlib-demouapp</w:t>
+      </w:r>
+      <w:proofErr w:type="spellEnd"/>
+      <w:r>
+        <w:rPr>
+          <w:rFonts w:cs="Arial"/>
+          <w:szCs w:val="24"/>
+        </w:rPr>
+        <w:t xml:space="preserve"> for more details.</w:t>
+      </w:r>
+      <w:bookmarkEnd w:id="19"/>
     </w:p>
     <w:sectPr>
       <w:headerReference w:type="default" r:id="rId9"/>
@@ -5605,7 +8344,7 @@
         <w:noProof/>
         <w:sz w:val="20"/>
       </w:rPr>
-      <w:t>6</w:t>
+      <w:t>1</w:t>
     </w:r>
     <w:r>
       <w:rPr>
@@ -5739,7 +8478,23 @@
         <w:rFonts w:cs="Arial"/>
         <w:sz w:val="20"/>
       </w:rPr>
-      <w:t>cted Digital Propositions: DIComm Clie</w:t>
+      <w:t xml:space="preserve">cted Digital Propositions: </w:t>
+    </w:r>
+    <w:proofErr w:type="spellStart"/>
+    <w:r>
+      <w:rPr>
+        <w:rFonts w:cs="Arial"/>
+        <w:sz w:val="20"/>
+      </w:rPr>
+      <w:t>DIComm</w:t>
+    </w:r>
+    <w:proofErr w:type="spellEnd"/>
+    <w:r>
+      <w:rPr>
+        <w:rFonts w:cs="Arial"/>
+        <w:sz w:val="20"/>
+      </w:rPr>
+      <w:t xml:space="preserve"> Clie</w:t>
     </w:r>
     <w:r>
       <w:rPr>
@@ -8071,6 +10826,7 @@
   <w:style w:type="character" w:default="1" w:styleId="DefaultParagraphFont">
     <w:name w:val="Default Paragraph Font"/>
     <w:uiPriority w:val="1"/>
+    <w:semiHidden/>
     <w:unhideWhenUsed/>
   </w:style>
   <w:style w:type="table" w:default="1" w:styleId="TableNormal">
@@ -8721,7 +11477,6 @@
     <w:basedOn w:val="Normal"/>
     <w:link w:val="HTMLPreformattedChar"/>
     <w:uiPriority w:val="99"/>
-    <w:semiHidden/>
     <w:unhideWhenUsed/>
     <w:rsid w:val="007C08FB"/>
     <w:pPr>
@@ -8754,7 +11509,6 @@
     <w:basedOn w:val="DefaultParagraphFont"/>
     <w:link w:val="HTMLPreformatted"/>
     <w:uiPriority w:val="99"/>
-    <w:semiHidden/>
     <w:rsid w:val="007C08FB"/>
     <w:rPr>
       <w:rFonts w:ascii="Courier New" w:eastAsia="Times New Roman" w:hAnsi="Courier New" w:cs="Courier New"/>
@@ -9090,7 +11844,7 @@
 </file>
 
 <file path=customXml/itemProps1.xml><?xml version="1.0" encoding="utf-8"?>
-<ds:datastoreItem xmlns:ds="http://schemas.openxmlformats.org/officeDocument/2006/customXml" ds:itemID="{D565D8CB-380A-724F-9F3A-70CC60C048AE}">
+<ds:datastoreItem xmlns:ds="http://schemas.openxmlformats.org/officeDocument/2006/customXml" ds:itemID="{7945E662-559D-4B41-8C43-836362F33F9F}">
   <ds:schemaRefs>
     <ds:schemaRef ds:uri="http://schemas.openxmlformats.org/officeDocument/2006/bibliography"/>
   </ds:schemaRefs>

</xml_diff>

<commit_message>
Review of CML integration document, small change.
</commit_message>
<xml_diff>
--- a/Documents/External/DICommClient_Integration_Android.docx
+++ b/Documents/External/DICommClient_Integration_Android.docx
@@ -179,6 +179,100 @@
               <w:rPr>
                 <w:rFonts w:cs="Arial"/>
               </w:rPr>
+              <w:t>3.1</w:t>
+            </w:r>
+          </w:p>
+        </w:tc>
+        <w:tc>
+          <w:tcPr>
+            <w:tcW w:w="1528" w:type="dxa"/>
+          </w:tcPr>
+          <w:p>
+            <w:pPr>
+              <w:rPr>
+                <w:rFonts w:cs="Arial"/>
+              </w:rPr>
+            </w:pPr>
+            <w:r>
+              <w:rPr>
+                <w:rFonts w:cs="Arial"/>
+              </w:rPr>
+              <w:t>05-12-2017</w:t>
+            </w:r>
+          </w:p>
+        </w:tc>
+        <w:tc>
+          <w:tcPr>
+            <w:tcW w:w="1701" w:type="dxa"/>
+          </w:tcPr>
+          <w:p>
+            <w:pPr>
+              <w:rPr>
+                <w:rFonts w:cs="Arial"/>
+              </w:rPr>
+            </w:pPr>
+            <w:r>
+              <w:rPr>
+                <w:rFonts w:cs="Arial"/>
+              </w:rPr>
+              <w:t>Jaime Visser</w:t>
+            </w:r>
+          </w:p>
+        </w:tc>
+        <w:tc>
+          <w:tcPr>
+            <w:tcW w:w="1520" w:type="dxa"/>
+          </w:tcPr>
+          <w:p>
+            <w:pPr>
+              <w:rPr>
+                <w:rFonts w:cs="Arial"/>
+              </w:rPr>
+            </w:pPr>
+            <w:r>
+              <w:rPr>
+                <w:rFonts w:cs="Arial"/>
+              </w:rPr>
+              <w:t>2.2</w:t>
+            </w:r>
+          </w:p>
+        </w:tc>
+        <w:tc>
+          <w:tcPr>
+            <w:tcW w:w="3288" w:type="dxa"/>
+          </w:tcPr>
+          <w:p>
+            <w:pPr>
+              <w:rPr>
+                <w:rFonts w:cs="Arial"/>
+              </w:rPr>
+            </w:pPr>
+            <w:r>
+              <w:rPr>
+                <w:rFonts w:cs="Arial"/>
+              </w:rPr>
+              <w:t>Small correction and clarification of dependencies</w:t>
+            </w:r>
+            <w:bookmarkStart w:id="0" w:name="_GoBack"/>
+            <w:bookmarkEnd w:id="0"/>
+          </w:p>
+        </w:tc>
+      </w:tr>
+      <w:tr>
+        <w:tc>
+          <w:tcPr>
+            <w:tcW w:w="990" w:type="dxa"/>
+          </w:tcPr>
+          <w:p>
+            <w:pPr>
+              <w:rPr>
+                <w:rFonts w:cs="Arial"/>
+              </w:rPr>
+            </w:pPr>
+            <w:r>
+              <w:rPr>
+                <w:rFonts w:cs="Arial"/>
+              </w:rPr>
               <w:t>3.0</w:t>
             </w:r>
           </w:p>
@@ -197,15 +291,7 @@
               <w:rPr>
                 <w:rFonts w:cs="Arial"/>
               </w:rPr>
-              <w:t>21-11-2</w:t>
-            </w:r>
-            <w:bookmarkStart w:id="0" w:name="_GoBack"/>
-            <w:bookmarkEnd w:id="0"/>
-            <w:r>
-              <w:rPr>
-                <w:rFonts w:cs="Arial"/>
-              </w:rPr>
-              <w:t>017</w:t>
+              <w:t>21-11-2017</w:t>
             </w:r>
           </w:p>
         </w:tc>
@@ -259,21 +345,7 @@
               <w:rPr>
                 <w:rFonts w:cs="Arial"/>
               </w:rPr>
-              <w:t xml:space="preserve">Updated document for release of </w:t>
-            </w:r>
-            <w:proofErr w:type="spellStart"/>
-            <w:r>
-              <w:rPr>
-                <w:rFonts w:cs="Arial"/>
-              </w:rPr>
-              <w:t>dicomm</w:t>
-            </w:r>
-            <w:proofErr w:type="spellEnd"/>
-            <w:r>
-              <w:rPr>
-                <w:rFonts w:cs="Arial"/>
-              </w:rPr>
-              <w:t xml:space="preserve"> client lib </w:t>
+              <w:t xml:space="preserve">Updated document for release of dicomm client lib </w:t>
             </w:r>
             <w:r>
               <w:rPr>
@@ -335,16 +407,8 @@
               <w:rPr>
                 <w:rFonts w:cs="Arial"/>
               </w:rPr>
-              <w:t xml:space="preserve">Bas </w:t>
+              <w:t>Bas Flaton</w:t>
             </w:r>
-            <w:proofErr w:type="spellStart"/>
-            <w:r>
-              <w:rPr>
-                <w:rFonts w:cs="Arial"/>
-              </w:rPr>
-              <w:t>Flaton</w:t>
-            </w:r>
-            <w:proofErr w:type="spellEnd"/>
           </w:p>
         </w:tc>
         <w:tc>
@@ -385,21 +449,7 @@
               <w:rPr>
                 <w:rFonts w:cs="Arial"/>
               </w:rPr>
-              <w:t xml:space="preserve">for release of </w:t>
-            </w:r>
-            <w:proofErr w:type="spellStart"/>
-            <w:r>
-              <w:rPr>
-                <w:rFonts w:cs="Arial"/>
-              </w:rPr>
-              <w:t>dicomm</w:t>
-            </w:r>
-            <w:proofErr w:type="spellEnd"/>
-            <w:r>
-              <w:rPr>
-                <w:rFonts w:cs="Arial"/>
-              </w:rPr>
-              <w:t xml:space="preserve"> client lib 2.0.0</w:t>
+              <w:t>for release of dicomm client lib 2.0.0</w:t>
             </w:r>
           </w:p>
         </w:tc>
@@ -463,28 +513,12 @@
                 <w:rFonts w:cs="Arial"/>
               </w:rPr>
             </w:pPr>
-            <w:proofErr w:type="spellStart"/>
             <w:r>
               <w:rPr>
                 <w:rFonts w:cs="Arial"/>
               </w:rPr>
-              <w:t>Deepthi</w:t>
+              <w:t>Deepthi Shivakumar</w:t>
             </w:r>
-            <w:proofErr w:type="spellEnd"/>
-            <w:r>
-              <w:rPr>
-                <w:rFonts w:cs="Arial"/>
-              </w:rPr>
-              <w:t xml:space="preserve"> </w:t>
-            </w:r>
-            <w:proofErr w:type="spellStart"/>
-            <w:r>
-              <w:rPr>
-                <w:rFonts w:cs="Arial"/>
-              </w:rPr>
-              <w:t>Shivakumar</w:t>
-            </w:r>
-            <w:proofErr w:type="spellEnd"/>
           </w:p>
         </w:tc>
         <w:tc>
@@ -519,21 +553,7 @@
               <w:rPr>
                 <w:rFonts w:cs="Arial"/>
               </w:rPr>
-              <w:t xml:space="preserve">Addressed </w:t>
-            </w:r>
-            <w:proofErr w:type="spellStart"/>
-            <w:r>
-              <w:rPr>
-                <w:rFonts w:cs="Arial"/>
-              </w:rPr>
-              <w:t>Jeroen’s</w:t>
-            </w:r>
-            <w:proofErr w:type="spellEnd"/>
-            <w:r>
-              <w:rPr>
-                <w:rFonts w:cs="Arial"/>
-              </w:rPr>
-              <w:t xml:space="preserve"> remarks and merged the chapters</w:t>
+              <w:t>Addressed Jeroen’s remarks and merged the chapters</w:t>
             </w:r>
           </w:p>
         </w:tc>
@@ -589,16 +609,8 @@
               <w:rPr>
                 <w:rFonts w:cs="Arial"/>
               </w:rPr>
-              <w:t xml:space="preserve">Bas </w:t>
+              <w:t>Bas Flaton</w:t>
             </w:r>
-            <w:proofErr w:type="spellStart"/>
-            <w:r>
-              <w:rPr>
-                <w:rFonts w:cs="Arial"/>
-              </w:rPr>
-              <w:t>Flaton</w:t>
-            </w:r>
-            <w:proofErr w:type="spellEnd"/>
           </w:p>
         </w:tc>
         <w:tc>
@@ -659,35 +671,7 @@
               <w:rPr>
                 <w:rFonts w:cs="Arial"/>
               </w:rPr>
-              <w:t xml:space="preserve">Added chapters 6, 7, 8 written by </w:t>
-            </w:r>
-            <w:proofErr w:type="spellStart"/>
-            <w:r>
-              <w:rPr>
-                <w:rFonts w:cs="Arial"/>
-              </w:rPr>
-              <w:t>Jeroen</w:t>
-            </w:r>
-            <w:proofErr w:type="spellEnd"/>
-            <w:r>
-              <w:rPr>
-                <w:rFonts w:cs="Arial"/>
-              </w:rPr>
-              <w:t xml:space="preserve"> </w:t>
-            </w:r>
-            <w:proofErr w:type="spellStart"/>
-            <w:r>
-              <w:rPr>
-                <w:rFonts w:cs="Arial"/>
-              </w:rPr>
-              <w:t>Mols</w:t>
-            </w:r>
-            <w:proofErr w:type="spellEnd"/>
-            <w:r>
-              <w:rPr>
-                <w:rFonts w:cs="Arial"/>
-              </w:rPr>
-              <w:t xml:space="preserve"> (to be merged with rest of doc)</w:t>
+              <w:t>Added chapters 6, 7, 8 written by Jeroen Mols (to be merged with rest of doc)</w:t>
             </w:r>
           </w:p>
           <w:p>
@@ -759,28 +743,12 @@
                 <w:rFonts w:cs="Arial"/>
               </w:rPr>
             </w:pPr>
-            <w:proofErr w:type="spellStart"/>
             <w:r>
               <w:rPr>
                 <w:rFonts w:cs="Arial"/>
               </w:rPr>
-              <w:t>Deepthi</w:t>
+              <w:t>Deepthi Shivakumar</w:t>
             </w:r>
-            <w:proofErr w:type="spellEnd"/>
-            <w:r>
-              <w:rPr>
-                <w:rFonts w:cs="Arial"/>
-              </w:rPr>
-              <w:t xml:space="preserve"> </w:t>
-            </w:r>
-            <w:proofErr w:type="spellStart"/>
-            <w:r>
-              <w:rPr>
-                <w:rFonts w:cs="Arial"/>
-              </w:rPr>
-              <w:t>Shivakumar</w:t>
-            </w:r>
-            <w:proofErr w:type="spellEnd"/>
           </w:p>
         </w:tc>
         <w:tc>
@@ -848,19 +816,11 @@
         </w:rPr>
         <w:t xml:space="preserve">   </w:t>
       </w:r>
-      <w:proofErr w:type="spellStart"/>
-      <w:r>
-        <w:rPr>
-          <w:rFonts w:cs="Arial"/>
-        </w:rPr>
-        <w:t>DIComm</w:t>
-      </w:r>
-      <w:proofErr w:type="spellEnd"/>
-      <w:r>
-        <w:rPr>
-          <w:rFonts w:cs="Arial"/>
-        </w:rPr>
-        <w:t xml:space="preserve"> Client </w:t>
+      <w:r>
+        <w:rPr>
+          <w:rFonts w:cs="Arial"/>
+        </w:rPr>
+        <w:t xml:space="preserve">DIComm Client </w:t>
       </w:r>
       <w:r>
         <w:rPr>
@@ -973,16 +933,8 @@
               <w:rPr>
                 <w:rFonts w:cs="Arial"/>
               </w:rPr>
-              <w:t xml:space="preserve">Bas </w:t>
+              <w:t>Bas Flaton</w:t>
             </w:r>
-            <w:proofErr w:type="spellStart"/>
-            <w:r>
-              <w:rPr>
-                <w:rFonts w:cs="Arial"/>
-              </w:rPr>
-              <w:t>Flaton</w:t>
-            </w:r>
-            <w:proofErr w:type="spellEnd"/>
           </w:p>
         </w:tc>
       </w:tr>
@@ -3352,9 +3304,8 @@
           <w:szCs w:val="24"/>
           <w:lang w:val="en-GB"/>
         </w:rPr>
-        <w:t xml:space="preserve">his library provides an overview of </w:t>
-      </w:r>
-      <w:proofErr w:type="spellStart"/>
+        <w:t>his library provides an overview of DIComm client library integration procedure for all android applications.</w:t>
+      </w:r>
       <w:r>
         <w:rPr>
           <w:rFonts w:ascii="Arial" w:hAnsi="Arial" w:cs="Arial"/>
@@ -3362,9 +3313,8 @@
           <w:szCs w:val="24"/>
           <w:lang w:val="en-GB"/>
         </w:rPr>
-        <w:t>DIComm</w:t>
-      </w:r>
-      <w:proofErr w:type="spellEnd"/>
+        <w:t xml:space="preserve"> </w:t>
+      </w:r>
       <w:r>
         <w:rPr>
           <w:rFonts w:ascii="Arial" w:hAnsi="Arial" w:cs="Arial"/>
@@ -3372,36 +3322,7 @@
           <w:szCs w:val="24"/>
           <w:lang w:val="en-GB"/>
         </w:rPr>
-        <w:t xml:space="preserve"> client library integration procedure for all android applications.</w:t>
-      </w:r>
-      <w:r>
-        <w:rPr>
-          <w:rFonts w:ascii="Arial" w:hAnsi="Arial" w:cs="Arial"/>
-          <w:sz w:val="24"/>
-          <w:szCs w:val="24"/>
-          <w:lang w:val="en-GB"/>
-        </w:rPr>
-        <w:t xml:space="preserve"> </w:t>
-      </w:r>
-      <w:proofErr w:type="spellStart"/>
-      <w:r>
-        <w:rPr>
-          <w:rFonts w:ascii="Arial" w:hAnsi="Arial" w:cs="Arial"/>
-          <w:sz w:val="24"/>
-          <w:szCs w:val="24"/>
-          <w:lang w:val="en-GB"/>
-        </w:rPr>
-        <w:t>DIComm</w:t>
-      </w:r>
-      <w:proofErr w:type="spellEnd"/>
-      <w:r>
-        <w:rPr>
-          <w:rFonts w:ascii="Arial" w:hAnsi="Arial" w:cs="Arial"/>
-          <w:sz w:val="24"/>
-          <w:szCs w:val="24"/>
-          <w:lang w:val="en-GB"/>
-        </w:rPr>
-        <w:t xml:space="preserve"> client is a </w:t>
+        <w:t xml:space="preserve">DIComm client is a </w:t>
       </w:r>
       <w:r>
         <w:rPr>
@@ -3555,9 +3476,8 @@
           <w:szCs w:val="24"/>
           <w:lang w:val="en-GB"/>
         </w:rPr>
-        <w:t xml:space="preserve">This includes the </w:t>
-      </w:r>
-      <w:proofErr w:type="spellStart"/>
+        <w:t>This includes the commlib-d</w:t>
+      </w:r>
       <w:r>
         <w:rPr>
           <w:rFonts w:ascii="Arial" w:hAnsi="Arial" w:cs="Arial"/>
@@ -3566,7 +3486,7 @@
           <w:szCs w:val="24"/>
           <w:lang w:val="en-GB"/>
         </w:rPr>
-        <w:t>commlib-d</w:t>
+        <w:t>emo</w:t>
       </w:r>
       <w:r>
         <w:rPr>
@@ -3576,7 +3496,7 @@
           <w:szCs w:val="24"/>
           <w:lang w:val="en-GB"/>
         </w:rPr>
-        <w:t>emo</w:t>
+        <w:t>ua</w:t>
       </w:r>
       <w:r>
         <w:rPr>
@@ -3586,19 +3506,8 @@
           <w:szCs w:val="24"/>
           <w:lang w:val="en-GB"/>
         </w:rPr>
-        <w:t>ua</w:t>
-      </w:r>
-      <w:r>
-        <w:rPr>
-          <w:rFonts w:ascii="Arial" w:hAnsi="Arial" w:cs="Arial"/>
-          <w:b/>
-          <w:sz w:val="24"/>
-          <w:szCs w:val="24"/>
-          <w:lang w:val="en-GB"/>
-        </w:rPr>
         <w:t>pp</w:t>
       </w:r>
-      <w:proofErr w:type="spellEnd"/>
       <w:r>
         <w:rPr>
           <w:rFonts w:ascii="Arial" w:hAnsi="Arial" w:cs="Arial"/>
@@ -3644,47 +3553,7 @@
           <w:szCs w:val="24"/>
           <w:lang w:val="en-GB"/>
         </w:rPr>
-        <w:t xml:space="preserve">The released </w:t>
-      </w:r>
-      <w:proofErr w:type="spellStart"/>
-      <w:r>
-        <w:rPr>
-          <w:rFonts w:ascii="Arial" w:hAnsi="Arial" w:cs="Arial"/>
-          <w:sz w:val="24"/>
-          <w:szCs w:val="24"/>
-          <w:lang w:val="en-GB"/>
-        </w:rPr>
-        <w:t>artifacts</w:t>
-      </w:r>
-      <w:proofErr w:type="spellEnd"/>
-      <w:r>
-        <w:rPr>
-          <w:rFonts w:ascii="Arial" w:hAnsi="Arial" w:cs="Arial"/>
-          <w:sz w:val="24"/>
-          <w:szCs w:val="24"/>
-          <w:lang w:val="en-GB"/>
-        </w:rPr>
-        <w:t xml:space="preserve"> can be found on </w:t>
-      </w:r>
-      <w:proofErr w:type="spellStart"/>
-      <w:r>
-        <w:rPr>
-          <w:rFonts w:ascii="Arial" w:hAnsi="Arial" w:cs="Arial"/>
-          <w:sz w:val="24"/>
-          <w:szCs w:val="24"/>
-          <w:lang w:val="en-GB"/>
-        </w:rPr>
-        <w:t>artifactory</w:t>
-      </w:r>
-      <w:proofErr w:type="spellEnd"/>
-      <w:r>
-        <w:rPr>
-          <w:rFonts w:ascii="Arial" w:hAnsi="Arial" w:cs="Arial"/>
-          <w:sz w:val="24"/>
-          <w:szCs w:val="24"/>
-          <w:lang w:val="en-GB"/>
-        </w:rPr>
-        <w:t>:</w:t>
+        <w:t>The released artifacts can be found on artifactory:</w:t>
       </w:r>
     </w:p>
     <w:p>
@@ -3700,7 +3569,7 @@
           <w:lang w:val="en-GB"/>
         </w:rPr>
       </w:pPr>
-      <w:hyperlink r:id="rId8" w:history="1">
+      <w:hyperlink r:id="rId8" w:anchor="/artifacts/browse/tree/General/platform-pkgs-android-release/com/philips/cdp/commlib" w:history="1">
         <w:r>
           <w:rPr>
             <w:rStyle w:val="Hyperlink"/>
@@ -3720,19 +3589,11 @@
           <w:rFonts w:cs="Arial"/>
         </w:rPr>
       </w:pPr>
-      <w:proofErr w:type="spellStart"/>
-      <w:r>
-        <w:rPr>
-          <w:rFonts w:cs="Arial"/>
-        </w:rPr>
-        <w:t>Gradle</w:t>
-      </w:r>
-      <w:proofErr w:type="spellEnd"/>
-      <w:r>
-        <w:rPr>
-          <w:rFonts w:cs="Arial"/>
-        </w:rPr>
-        <w:t xml:space="preserve"> integration</w:t>
+      <w:r>
+        <w:rPr>
+          <w:rFonts w:cs="Arial"/>
+        </w:rPr>
+        <w:t>Gradle integration</w:t>
       </w:r>
     </w:p>
     <w:p>
@@ -3779,9 +3640,8 @@
           <w:shd w:val="clear" w:color="auto" w:fill="F5F5F5"/>
           <w:lang w:val="en-IN"/>
         </w:rPr>
-        <w:t xml:space="preserve">Add the correct maven repository to your root </w:t>
-      </w:r>
-      <w:proofErr w:type="spellStart"/>
+        <w:t xml:space="preserve">Add the correct maven repository to your root build.gradle file. The url can be found in the </w:t>
+      </w:r>
       <w:r>
         <w:rPr>
           <w:rFonts w:cs="Arial"/>
@@ -3790,9 +3650,8 @@
           <w:shd w:val="clear" w:color="auto" w:fill="F5F5F5"/>
           <w:lang w:val="en-IN"/>
         </w:rPr>
-        <w:t>build.gradle</w:t>
-      </w:r>
-      <w:proofErr w:type="spellEnd"/>
+        <w:t>commlib-demouapp</w:t>
+      </w:r>
       <w:r>
         <w:rPr>
           <w:rFonts w:cs="Arial"/>
@@ -3801,73 +3660,7 @@
           <w:shd w:val="clear" w:color="auto" w:fill="F5F5F5"/>
           <w:lang w:val="en-IN"/>
         </w:rPr>
-        <w:t xml:space="preserve"> file. The </w:t>
-      </w:r>
-      <w:proofErr w:type="spellStart"/>
-      <w:r>
-        <w:rPr>
-          <w:rFonts w:cs="Arial"/>
-          <w:color w:val="333333"/>
-          <w:szCs w:val="24"/>
-          <w:shd w:val="clear" w:color="auto" w:fill="F5F5F5"/>
-          <w:lang w:val="en-IN"/>
-        </w:rPr>
-        <w:t>url</w:t>
-      </w:r>
-      <w:proofErr w:type="spellEnd"/>
-      <w:r>
-        <w:rPr>
-          <w:rFonts w:cs="Arial"/>
-          <w:color w:val="333333"/>
-          <w:szCs w:val="24"/>
-          <w:shd w:val="clear" w:color="auto" w:fill="F5F5F5"/>
-          <w:lang w:val="en-IN"/>
-        </w:rPr>
-        <w:t xml:space="preserve"> can be found in the </w:t>
-      </w:r>
-      <w:proofErr w:type="spellStart"/>
-      <w:r>
-        <w:rPr>
-          <w:rFonts w:cs="Arial"/>
-          <w:color w:val="333333"/>
-          <w:szCs w:val="24"/>
-          <w:shd w:val="clear" w:color="auto" w:fill="F5F5F5"/>
-          <w:lang w:val="en-IN"/>
-        </w:rPr>
-        <w:t>commlib-demouapp</w:t>
-      </w:r>
-      <w:proofErr w:type="spellEnd"/>
-      <w:r>
-        <w:rPr>
-          <w:rFonts w:cs="Arial"/>
-          <w:color w:val="333333"/>
-          <w:szCs w:val="24"/>
-          <w:shd w:val="clear" w:color="auto" w:fill="F5F5F5"/>
-          <w:lang w:val="en-IN"/>
-        </w:rPr>
-        <w:t xml:space="preserve"> root </w:t>
-      </w:r>
-      <w:proofErr w:type="spellStart"/>
-      <w:r>
-        <w:rPr>
-          <w:rFonts w:cs="Arial"/>
-          <w:color w:val="333333"/>
-          <w:szCs w:val="24"/>
-          <w:shd w:val="clear" w:color="auto" w:fill="F5F5F5"/>
-          <w:lang w:val="en-IN"/>
-        </w:rPr>
-        <w:t>build.gradle</w:t>
-      </w:r>
-      <w:proofErr w:type="spellEnd"/>
-      <w:r>
-        <w:rPr>
-          <w:rFonts w:cs="Arial"/>
-          <w:color w:val="333333"/>
-          <w:szCs w:val="24"/>
-          <w:shd w:val="clear" w:color="auto" w:fill="F5F5F5"/>
-          <w:lang w:val="en-IN"/>
-        </w:rPr>
-        <w:t xml:space="preserve"> file.</w:t>
+        <w:t xml:space="preserve"> root build.gradle file.</w:t>
       </w:r>
     </w:p>
     <w:p>
@@ -3895,7 +3688,6 @@
         </w:rPr>
         <w:t xml:space="preserve">Add the </w:t>
       </w:r>
-      <w:proofErr w:type="spellStart"/>
       <w:r>
         <w:rPr>
           <w:rFonts w:cs="Arial"/>
@@ -3904,9 +3696,8 @@
           <w:shd w:val="clear" w:color="auto" w:fill="F5F5F5"/>
           <w:lang w:val="en-IN"/>
         </w:rPr>
-        <w:t>dicomm</w:t>
-      </w:r>
-      <w:proofErr w:type="spellEnd"/>
+        <w:t>comm</w:t>
+      </w:r>
       <w:r>
         <w:rPr>
           <w:rFonts w:cs="Arial"/>
@@ -3915,51 +3706,7 @@
           <w:shd w:val="clear" w:color="auto" w:fill="F5F5F5"/>
           <w:lang w:val="en-IN"/>
         </w:rPr>
-        <w:t xml:space="preserve"> client lib dependency to your module </w:t>
-      </w:r>
-      <w:proofErr w:type="spellStart"/>
-      <w:r>
-        <w:rPr>
-          <w:rFonts w:cs="Arial"/>
-          <w:color w:val="333333"/>
-          <w:szCs w:val="24"/>
-          <w:shd w:val="clear" w:color="auto" w:fill="F5F5F5"/>
-          <w:lang w:val="en-IN"/>
-        </w:rPr>
-        <w:t>build.gradle</w:t>
-      </w:r>
-      <w:proofErr w:type="spellEnd"/>
-      <w:r>
-        <w:rPr>
-          <w:rFonts w:cs="Arial"/>
-          <w:color w:val="333333"/>
-          <w:szCs w:val="24"/>
-          <w:shd w:val="clear" w:color="auto" w:fill="F5F5F5"/>
-          <w:lang w:val="en-IN"/>
-        </w:rPr>
-        <w:t xml:space="preserve"> (usually the ‘app’ module, but you can choose to put it in other modules of course). If you want to use the default implementation of the </w:t>
-      </w:r>
-      <w:proofErr w:type="spellStart"/>
-      <w:r>
-        <w:rPr>
-          <w:rFonts w:cs="Arial"/>
-          <w:color w:val="333333"/>
-          <w:szCs w:val="24"/>
-          <w:shd w:val="clear" w:color="auto" w:fill="F5F5F5"/>
-          <w:lang w:val="en-IN"/>
-        </w:rPr>
-        <w:t>CloudController</w:t>
-      </w:r>
-      <w:proofErr w:type="spellEnd"/>
-      <w:r>
-        <w:rPr>
-          <w:rFonts w:cs="Arial"/>
-          <w:color w:val="333333"/>
-          <w:szCs w:val="24"/>
-          <w:shd w:val="clear" w:color="auto" w:fill="F5F5F5"/>
-          <w:lang w:val="en-IN"/>
-        </w:rPr>
-        <w:t>, also add a dependency to it.</w:t>
+        <w:t>lib dependency to your module build.gradle (usually the ‘app’ module, but you can choose to put it in other modules of course). If you want to use the default implementation of the CloudController, also add a dependency to it.</w:t>
       </w:r>
     </w:p>
     <w:p>
@@ -3985,9 +3732,8 @@
           <w:shd w:val="clear" w:color="auto" w:fill="F5F5F5"/>
           <w:lang w:val="en-IN"/>
         </w:rPr>
-        <w:t xml:space="preserve">Depending on your app requirements you need to add the </w:t>
-      </w:r>
-      <w:proofErr w:type="spellStart"/>
+        <w:t>Commlib includes lan, ble and cloud. If you only need a subset of these you can instead only declare specific dependencies on lan, ble or cloud.</w:t>
+      </w:r>
       <w:r>
         <w:rPr>
           <w:rFonts w:cs="Arial"/>
@@ -3996,62 +3742,7 @@
           <w:shd w:val="clear" w:color="auto" w:fill="F5F5F5"/>
           <w:lang w:val="en-IN"/>
         </w:rPr>
-        <w:t>lan</w:t>
-      </w:r>
-      <w:proofErr w:type="spellEnd"/>
-      <w:r>
-        <w:rPr>
-          <w:rFonts w:cs="Arial"/>
-          <w:color w:val="333333"/>
-          <w:szCs w:val="24"/>
-          <w:shd w:val="clear" w:color="auto" w:fill="F5F5F5"/>
-          <w:lang w:val="en-IN"/>
-        </w:rPr>
-        <w:t>/</w:t>
-      </w:r>
-      <w:proofErr w:type="spellStart"/>
-      <w:r>
-        <w:rPr>
-          <w:rFonts w:cs="Arial"/>
-          <w:color w:val="333333"/>
-          <w:szCs w:val="24"/>
-          <w:shd w:val="clear" w:color="auto" w:fill="F5F5F5"/>
-          <w:lang w:val="en-IN"/>
-        </w:rPr>
-        <w:t>wifi</w:t>
-      </w:r>
-      <w:proofErr w:type="spellEnd"/>
-      <w:r>
-        <w:rPr>
-          <w:rFonts w:cs="Arial"/>
-          <w:color w:val="333333"/>
-          <w:szCs w:val="24"/>
-          <w:shd w:val="clear" w:color="auto" w:fill="F5F5F5"/>
-          <w:lang w:val="en-IN"/>
-        </w:rPr>
-        <w:t xml:space="preserve"> and/or </w:t>
-      </w:r>
-      <w:proofErr w:type="spellStart"/>
-      <w:r>
-        <w:rPr>
-          <w:rFonts w:cs="Arial"/>
-          <w:color w:val="333333"/>
-          <w:szCs w:val="24"/>
-          <w:shd w:val="clear" w:color="auto" w:fill="F5F5F5"/>
-          <w:lang w:val="en-IN"/>
-        </w:rPr>
-        <w:t>ble</w:t>
-      </w:r>
-      <w:proofErr w:type="spellEnd"/>
-      <w:r>
-        <w:rPr>
-          <w:rFonts w:cs="Arial"/>
-          <w:color w:val="333333"/>
-          <w:szCs w:val="24"/>
-          <w:shd w:val="clear" w:color="auto" w:fill="F5F5F5"/>
-          <w:lang w:val="en-IN"/>
-        </w:rPr>
-        <w:t xml:space="preserve"> dependency </w:t>
+        <w:t xml:space="preserve"> </w:t>
       </w:r>
     </w:p>
     <w:p>
@@ -4088,7 +3779,9 @@
         </w:tabs>
         <w:rPr>
           <w:rFonts w:ascii="Menlo" w:eastAsiaTheme="minorEastAsia" w:hAnsi="Menlo" w:cs="Menlo"/>
-          <w:color w:val="000000"/>
+          <w:b/>
+          <w:bCs/>
+          <w:color w:val="008000"/>
           <w:sz w:val="18"/>
           <w:szCs w:val="18"/>
         </w:rPr>
@@ -4111,9 +3804,8 @@
           <w:sz w:val="18"/>
           <w:szCs w:val="18"/>
         </w:rPr>
-        <w:t>'</w:t>
-      </w:r>
-      <w:proofErr w:type="gramStart"/>
+        <w:t>'com.philips.cdp:cloudcontroller:</w:t>
+      </w:r>
       <w:r>
         <w:rPr>
           <w:rFonts w:ascii="Menlo" w:eastAsiaTheme="minorEastAsia" w:hAnsi="Menlo" w:cs="Menlo"/>
@@ -4123,9 +3815,8 @@
           <w:sz w:val="18"/>
           <w:szCs w:val="18"/>
         </w:rPr>
-        <w:t>com.philips.cdp:cloudcontroller</w:t>
-      </w:r>
-      <w:proofErr w:type="gramEnd"/>
+        <w:t>2017.5.0</w:t>
+      </w:r>
       <w:r>
         <w:rPr>
           <w:rFonts w:ascii="Menlo" w:eastAsiaTheme="minorEastAsia" w:hAnsi="Menlo" w:cs="Menlo"/>
@@ -4135,8 +3826,37 @@
           <w:sz w:val="18"/>
           <w:szCs w:val="18"/>
         </w:rPr>
-        <w:t>:</w:t>
-      </w:r>
+        <w:t>'</w:t>
+      </w:r>
+    </w:p>
+    <w:p>
+      <w:pPr>
+        <w:shd w:val="clear" w:color="auto" w:fill="FFFFFF"/>
+        <w:tabs>
+          <w:tab w:val="left" w:pos="916"/>
+          <w:tab w:val="left" w:pos="1832"/>
+          <w:tab w:val="left" w:pos="2748"/>
+          <w:tab w:val="left" w:pos="3664"/>
+          <w:tab w:val="left" w:pos="4580"/>
+          <w:tab w:val="left" w:pos="5496"/>
+          <w:tab w:val="left" w:pos="6412"/>
+          <w:tab w:val="left" w:pos="7328"/>
+          <w:tab w:val="left" w:pos="8244"/>
+          <w:tab w:val="left" w:pos="9160"/>
+          <w:tab w:val="left" w:pos="10076"/>
+          <w:tab w:val="left" w:pos="10992"/>
+          <w:tab w:val="left" w:pos="11908"/>
+          <w:tab w:val="left" w:pos="12824"/>
+          <w:tab w:val="left" w:pos="13740"/>
+          <w:tab w:val="left" w:pos="14656"/>
+        </w:tabs>
+        <w:rPr>
+          <w:rFonts w:ascii="Menlo" w:eastAsiaTheme="minorEastAsia" w:hAnsi="Menlo" w:cs="Menlo"/>
+          <w:color w:val="000000"/>
+          <w:sz w:val="18"/>
+          <w:szCs w:val="18"/>
+        </w:rPr>
+      </w:pPr>
       <w:r>
         <w:rPr>
           <w:rFonts w:ascii="Menlo" w:eastAsiaTheme="minorEastAsia" w:hAnsi="Menlo" w:cs="Menlo"/>
@@ -4146,7 +3866,16 @@
           <w:sz w:val="18"/>
           <w:szCs w:val="18"/>
         </w:rPr>
-        <w:t>2017.5.0</w:t>
+        <w:br/>
+      </w:r>
+      <w:r>
+        <w:rPr>
+          <w:rFonts w:ascii="Menlo" w:eastAsiaTheme="minorEastAsia" w:hAnsi="Menlo" w:cs="Menlo"/>
+          <w:color w:val="000000"/>
+          <w:sz w:val="18"/>
+          <w:szCs w:val="18"/>
+        </w:rPr>
+        <w:t xml:space="preserve">compile </w:t>
       </w:r>
       <w:r>
         <w:rPr>
@@ -4157,7 +3886,7 @@
           <w:sz w:val="18"/>
           <w:szCs w:val="18"/>
         </w:rPr>
-        <w:t>'</w:t>
+        <w:t>'com.philips.cdp:</w:t>
       </w:r>
       <w:r>
         <w:rPr>
@@ -4168,16 +3897,7 @@
           <w:sz w:val="18"/>
           <w:szCs w:val="18"/>
         </w:rPr>
-        <w:br/>
-      </w:r>
-      <w:r>
-        <w:rPr>
-          <w:rFonts w:ascii="Menlo" w:eastAsiaTheme="minorEastAsia" w:hAnsi="Menlo" w:cs="Menlo"/>
-          <w:color w:val="000000"/>
-          <w:sz w:val="18"/>
-          <w:szCs w:val="18"/>
-        </w:rPr>
-        <w:t xml:space="preserve">compile </w:t>
+        <w:t>commlib</w:t>
       </w:r>
       <w:r>
         <w:rPr>
@@ -4188,7 +3908,7 @@
           <w:sz w:val="18"/>
           <w:szCs w:val="18"/>
         </w:rPr>
-        <w:t>'com.philips.cdp:</w:t>
+        <w:t>:</w:t>
       </w:r>
       <w:r>
         <w:rPr>
@@ -4199,7 +3919,7 @@
           <w:sz w:val="18"/>
           <w:szCs w:val="18"/>
         </w:rPr>
-        <w:t>commlib</w:t>
+        <w:t>2017.5.0</w:t>
       </w:r>
       <w:r>
         <w:rPr>
@@ -4210,7 +3930,35 @@
           <w:sz w:val="18"/>
           <w:szCs w:val="18"/>
         </w:rPr>
-        <w:t>:</w:t>
+        <w:t>'</w:t>
+      </w:r>
+    </w:p>
+    <w:p>
+      <w:bookmarkStart w:id="17" w:name="_Toc297311301"/>
+      <w:r>
+        <w:t>or</w:t>
+      </w:r>
+    </w:p>
+    <w:p>
+      <w:pPr>
+        <w:pStyle w:val="HTMLPreformatted"/>
+        <w:shd w:val="clear" w:color="auto" w:fill="FFFFFF"/>
+        <w:rPr>
+          <w:rFonts w:ascii="Menlo" w:eastAsiaTheme="minorEastAsia" w:hAnsi="Menlo" w:cs="Menlo"/>
+          <w:color w:val="000000"/>
+          <w:sz w:val="18"/>
+          <w:szCs w:val="18"/>
+          <w:lang w:val="en-GB" w:eastAsia="en-GB"/>
+        </w:rPr>
+      </w:pPr>
+      <w:r>
+        <w:rPr>
+          <w:rFonts w:ascii="Menlo" w:eastAsiaTheme="minorEastAsia" w:hAnsi="Menlo" w:cs="Menlo"/>
+          <w:color w:val="000000"/>
+          <w:sz w:val="18"/>
+          <w:szCs w:val="18"/>
+        </w:rPr>
+        <w:t xml:space="preserve">compile </w:t>
       </w:r>
       <w:r>
         <w:rPr>
@@ -4221,81 +3969,8 @@
           <w:sz w:val="18"/>
           <w:szCs w:val="18"/>
         </w:rPr>
-        <w:t>2017.5.0</w:t>
-      </w:r>
-      <w:r>
-        <w:rPr>
-          <w:rFonts w:ascii="Menlo" w:eastAsiaTheme="minorEastAsia" w:hAnsi="Menlo" w:cs="Menlo"/>
-          <w:b/>
-          <w:bCs/>
-          <w:color w:val="008000"/>
-          <w:sz w:val="18"/>
-          <w:szCs w:val="18"/>
-        </w:rPr>
-        <w:t>'</w:t>
-      </w:r>
-    </w:p>
-    <w:p>
-      <w:bookmarkStart w:id="17" w:name="_Toc297311301"/>
-    </w:p>
-    <w:p>
-      <w:pPr>
-        <w:pStyle w:val="HTMLPreformatted"/>
-        <w:shd w:val="clear" w:color="auto" w:fill="FFFFFF"/>
-        <w:rPr>
-          <w:rFonts w:ascii="Menlo" w:eastAsiaTheme="minorEastAsia" w:hAnsi="Menlo" w:cs="Menlo"/>
-          <w:color w:val="000000"/>
-          <w:sz w:val="18"/>
-          <w:szCs w:val="18"/>
-          <w:lang w:val="en-GB" w:eastAsia="en-GB"/>
-        </w:rPr>
-      </w:pPr>
-      <w:r>
-        <w:rPr>
-          <w:rFonts w:ascii="Menlo" w:eastAsiaTheme="minorEastAsia" w:hAnsi="Menlo" w:cs="Menlo"/>
-          <w:color w:val="000000"/>
-          <w:sz w:val="18"/>
-          <w:szCs w:val="18"/>
-        </w:rPr>
-        <w:t xml:space="preserve">compile </w:t>
-      </w:r>
-      <w:r>
-        <w:rPr>
-          <w:rFonts w:ascii="Menlo" w:eastAsiaTheme="minorEastAsia" w:hAnsi="Menlo" w:cs="Menlo"/>
-          <w:b/>
-          <w:bCs/>
-          <w:color w:val="008000"/>
-          <w:sz w:val="18"/>
-          <w:szCs w:val="18"/>
-        </w:rPr>
-        <w:t>'</w:t>
-      </w:r>
-      <w:proofErr w:type="spellStart"/>
-      <w:proofErr w:type="gramStart"/>
-      <w:r>
-        <w:rPr>
-          <w:rFonts w:ascii="Menlo" w:eastAsiaTheme="minorEastAsia" w:hAnsi="Menlo" w:cs="Menlo"/>
-          <w:b/>
-          <w:bCs/>
-          <w:color w:val="008000"/>
-          <w:sz w:val="18"/>
-          <w:szCs w:val="18"/>
-        </w:rPr>
-        <w:t>com.philips.cdp</w:t>
-      </w:r>
-      <w:proofErr w:type="spellEnd"/>
-      <w:r>
-        <w:rPr>
-          <w:rFonts w:ascii="Menlo" w:eastAsiaTheme="minorEastAsia" w:hAnsi="Menlo" w:cs="Menlo"/>
-          <w:b/>
-          <w:bCs/>
-          <w:color w:val="008000"/>
-          <w:sz w:val="18"/>
-          <w:szCs w:val="18"/>
-        </w:rPr>
-        <w:t>:</w:t>
-      </w:r>
-      <w:proofErr w:type="spellStart"/>
+        <w:t>'com.philips.cdp:</w:t>
+      </w:r>
       <w:r>
         <w:rPr>
           <w:rFonts w:ascii="Menlo" w:eastAsiaTheme="minorEastAsia" w:hAnsi="Menlo" w:cs="Menlo"/>
@@ -4306,9 +3981,80 @@
           <w:szCs w:val="18"/>
           <w:lang w:val="en-GB" w:eastAsia="en-GB"/>
         </w:rPr>
-        <w:t>commlib</w:t>
-      </w:r>
-      <w:proofErr w:type="gramEnd"/>
+        <w:t>commlib-lan</w:t>
+      </w:r>
+      <w:r>
+        <w:rPr>
+          <w:rFonts w:ascii="Menlo" w:eastAsiaTheme="minorEastAsia" w:hAnsi="Menlo" w:cs="Menlo"/>
+          <w:b/>
+          <w:bCs/>
+          <w:color w:val="008000"/>
+          <w:sz w:val="18"/>
+          <w:szCs w:val="18"/>
+        </w:rPr>
+        <w:t>:</w:t>
+      </w:r>
+      <w:r>
+        <w:rPr>
+          <w:rFonts w:ascii="Menlo" w:eastAsiaTheme="minorEastAsia" w:hAnsi="Menlo" w:cs="Menlo"/>
+          <w:b/>
+          <w:bCs/>
+          <w:color w:val="008000"/>
+          <w:sz w:val="18"/>
+          <w:szCs w:val="18"/>
+        </w:rPr>
+        <w:t>2017.5.0</w:t>
+      </w:r>
+      <w:r>
+        <w:rPr>
+          <w:rFonts w:ascii="Menlo" w:eastAsiaTheme="minorEastAsia" w:hAnsi="Menlo" w:cs="Menlo"/>
+          <w:b/>
+          <w:bCs/>
+          <w:color w:val="008000"/>
+          <w:sz w:val="18"/>
+          <w:szCs w:val="18"/>
+        </w:rPr>
+        <w:t>'</w:t>
+      </w:r>
+    </w:p>
+    <w:p>
+      <w:r>
+        <w:t>and/or</w:t>
+      </w:r>
+    </w:p>
+    <w:p>
+      <w:pPr>
+        <w:pStyle w:val="HTMLPreformatted"/>
+        <w:shd w:val="clear" w:color="auto" w:fill="FFFFFF"/>
+        <w:rPr>
+          <w:rFonts w:ascii="Menlo" w:eastAsiaTheme="minorEastAsia" w:hAnsi="Menlo" w:cs="Menlo"/>
+          <w:b/>
+          <w:bCs/>
+          <w:color w:val="008000"/>
+          <w:sz w:val="18"/>
+          <w:szCs w:val="18"/>
+        </w:rPr>
+      </w:pPr>
+      <w:r>
+        <w:rPr>
+          <w:rFonts w:ascii="Menlo" w:eastAsiaTheme="minorEastAsia" w:hAnsi="Menlo" w:cs="Menlo"/>
+          <w:color w:val="000000"/>
+          <w:sz w:val="18"/>
+          <w:szCs w:val="18"/>
+        </w:rPr>
+        <w:t xml:space="preserve">compile </w:t>
+      </w:r>
+      <w:r>
+        <w:rPr>
+          <w:rFonts w:ascii="Menlo" w:eastAsiaTheme="minorEastAsia" w:hAnsi="Menlo" w:cs="Menlo"/>
+          <w:b/>
+          <w:bCs/>
+          <w:color w:val="008000"/>
+          <w:sz w:val="18"/>
+          <w:szCs w:val="18"/>
+        </w:rPr>
+        <w:t>'com.philips.cdp:</w:t>
+      </w:r>
       <w:r>
         <w:rPr>
           <w:rFonts w:ascii="Menlo" w:eastAsiaTheme="minorEastAsia" w:hAnsi="Menlo" w:cs="Menlo"/>
@@ -4319,9 +4065,8 @@
           <w:szCs w:val="18"/>
           <w:lang w:val="en-GB" w:eastAsia="en-GB"/>
         </w:rPr>
-        <w:t>-lan</w:t>
-      </w:r>
-      <w:proofErr w:type="spellEnd"/>
+        <w:t>commlib-ble</w:t>
+      </w:r>
       <w:r>
         <w:rPr>
           <w:rFonts w:ascii="Menlo" w:eastAsiaTheme="minorEastAsia" w:hAnsi="Menlo" w:cs="Menlo"/>
@@ -4391,34 +4136,8 @@
           <w:sz w:val="18"/>
           <w:szCs w:val="18"/>
         </w:rPr>
-        <w:t>'</w:t>
-      </w:r>
-      <w:proofErr w:type="spellStart"/>
-      <w:proofErr w:type="gramStart"/>
-      <w:r>
-        <w:rPr>
-          <w:rFonts w:ascii="Menlo" w:eastAsiaTheme="minorEastAsia" w:hAnsi="Menlo" w:cs="Menlo"/>
-          <w:b/>
-          <w:bCs/>
-          <w:color w:val="008000"/>
-          <w:sz w:val="18"/>
-          <w:szCs w:val="18"/>
-        </w:rPr>
-        <w:t>com.philips.cdp</w:t>
-      </w:r>
-      <w:proofErr w:type="spellEnd"/>
-      <w:r>
-        <w:rPr>
-          <w:rFonts w:ascii="Menlo" w:eastAsiaTheme="minorEastAsia" w:hAnsi="Menlo" w:cs="Menlo"/>
-          <w:b/>
-          <w:bCs/>
-          <w:color w:val="008000"/>
-          <w:sz w:val="18"/>
-          <w:szCs w:val="18"/>
-        </w:rPr>
-        <w:t>:</w:t>
-      </w:r>
-      <w:proofErr w:type="spellStart"/>
+        <w:t>'com.philips.cdp:</w:t>
+      </w:r>
       <w:r>
         <w:rPr>
           <w:rFonts w:ascii="Menlo" w:eastAsiaTheme="minorEastAsia" w:hAnsi="Menlo" w:cs="Menlo"/>
@@ -4429,9 +4148,8 @@
           <w:szCs w:val="18"/>
           <w:lang w:val="en-GB" w:eastAsia="en-GB"/>
         </w:rPr>
-        <w:t>commlib</w:t>
-      </w:r>
-      <w:proofErr w:type="gramEnd"/>
+        <w:t>commlib-</w:t>
+      </w:r>
       <w:r>
         <w:rPr>
           <w:rFonts w:ascii="Menlo" w:eastAsiaTheme="minorEastAsia" w:hAnsi="Menlo" w:cs="Menlo"/>
@@ -4442,9 +4160,8 @@
           <w:szCs w:val="18"/>
           <w:lang w:val="en-GB" w:eastAsia="en-GB"/>
         </w:rPr>
-        <w:t>-ble</w:t>
-      </w:r>
-      <w:proofErr w:type="spellEnd"/>
+        <w:t>cloud</w:t>
+      </w:r>
       <w:r>
         <w:rPr>
           <w:rFonts w:ascii="Menlo" w:eastAsiaTheme="minorEastAsia" w:hAnsi="Menlo" w:cs="Menlo"/>
@@ -4481,6 +4198,19 @@
     </w:p>
     <w:p>
       <w:pPr>
+        <w:pStyle w:val="HTMLPreformatted"/>
+        <w:shd w:val="clear" w:color="auto" w:fill="FFFFFF"/>
+        <w:rPr>
+          <w:rFonts w:ascii="Menlo" w:eastAsiaTheme="minorEastAsia" w:hAnsi="Menlo" w:cs="Menlo"/>
+          <w:color w:val="000000"/>
+          <w:sz w:val="18"/>
+          <w:szCs w:val="18"/>
+          <w:lang w:val="en-GB" w:eastAsia="en-GB"/>
+        </w:rPr>
+      </w:pPr>
+    </w:p>
+    <w:p>
+      <w:pPr>
         <w:pStyle w:val="Heading1"/>
         <w:rPr>
           <w:rFonts w:cs="Arial"/>
@@ -4490,6 +4220,7 @@
         <w:rPr>
           <w:rFonts w:cs="Arial"/>
         </w:rPr>
+        <w:lastRenderedPageBreak/>
         <w:t>Library usage</w:t>
       </w:r>
     </w:p>
@@ -4505,64 +4236,24 @@
         </w:rPr>
         <w:t xml:space="preserve">For detailed info on how to initialize and use the library, please consult the </w:t>
       </w:r>
-      <w:proofErr w:type="spellStart"/>
       <w:r>
         <w:rPr>
           <w:rFonts w:cs="Arial"/>
         </w:rPr>
         <w:t>commlib-demouapp</w:t>
       </w:r>
-      <w:proofErr w:type="spellEnd"/>
-      <w:r>
-        <w:rPr>
-          <w:rFonts w:cs="Arial"/>
-        </w:rPr>
-        <w:t xml:space="preserve"> app that can be found in the </w:t>
-      </w:r>
-      <w:proofErr w:type="spellStart"/>
-      <w:r>
-        <w:rPr>
-          <w:rFonts w:cs="Arial"/>
-        </w:rPr>
-        <w:t>git</w:t>
-      </w:r>
-      <w:proofErr w:type="spellEnd"/>
-      <w:r>
-        <w:rPr>
-          <w:rFonts w:cs="Arial"/>
-        </w:rPr>
-        <w:t xml:space="preserve"> archive. Start by </w:t>
-      </w:r>
-      <w:proofErr w:type="gramStart"/>
-      <w:r>
-        <w:rPr>
-          <w:rFonts w:cs="Arial"/>
-        </w:rPr>
-        <w:t>taking a look</w:t>
-      </w:r>
-      <w:proofErr w:type="gramEnd"/>
-      <w:r>
-        <w:rPr>
-          <w:rFonts w:cs="Arial"/>
-        </w:rPr>
-        <w:t xml:space="preserve"> at the </w:t>
-      </w:r>
-      <w:proofErr w:type="spellStart"/>
+      <w:r>
+        <w:rPr>
+          <w:rFonts w:cs="Arial"/>
+        </w:rPr>
+        <w:t xml:space="preserve"> app that can be found in the git archive. Start by taking a look at the </w:t>
+      </w:r>
       <w:r>
         <w:rPr>
           <w:rFonts w:cs="Arial"/>
           <w:i/>
         </w:rPr>
-        <w:lastRenderedPageBreak/>
-        <w:t>DefaultCommlibUappDependencies</w:t>
-      </w:r>
-      <w:proofErr w:type="spellEnd"/>
-      <w:r>
-        <w:rPr>
-          <w:rFonts w:cs="Arial"/>
-          <w:i/>
-        </w:rPr>
-        <w:t xml:space="preserve"> </w:t>
+        <w:t xml:space="preserve">DefaultCommlibUappDependencies </w:t>
       </w:r>
       <w:r>
         <w:rPr>
@@ -4574,21 +4265,7 @@
         <w:rPr>
           <w:rFonts w:cs="Arial"/>
         </w:rPr>
-        <w:t xml:space="preserve">. This class creates everything to initialize </w:t>
-      </w:r>
-      <w:proofErr w:type="spellStart"/>
-      <w:r>
-        <w:rPr>
-          <w:rFonts w:cs="Arial"/>
-        </w:rPr>
-        <w:t>Commlib</w:t>
-      </w:r>
-      <w:proofErr w:type="spellEnd"/>
-      <w:r>
-        <w:rPr>
-          <w:rFonts w:cs="Arial"/>
-        </w:rPr>
-        <w:t xml:space="preserve">. </w:t>
+        <w:t xml:space="preserve">. This class creates everything to initialize Commlib. </w:t>
       </w:r>
     </w:p>
     <w:p>
@@ -4619,53 +4296,12 @@
           <w:lang w:val="en-GB"/>
         </w:rPr>
       </w:pPr>
-      <w:proofErr w:type="spellStart"/>
-      <w:r>
-        <w:rPr>
-          <w:rFonts w:cs="Arial"/>
-          <w:szCs w:val="24"/>
-        </w:rPr>
-        <w:t>DIComm</w:t>
-      </w:r>
-      <w:proofErr w:type="spellEnd"/>
-      <w:r>
-        <w:rPr>
-          <w:rFonts w:cs="Arial"/>
-          <w:szCs w:val="24"/>
-        </w:rPr>
-        <w:t xml:space="preserve"> creates necessary super classes and abstract classes where in an application which uses </w:t>
-      </w:r>
-      <w:proofErr w:type="spellStart"/>
-      <w:r>
-        <w:rPr>
-          <w:rFonts w:cs="Arial"/>
-          <w:szCs w:val="24"/>
-        </w:rPr>
-        <w:t>dicomm</w:t>
-      </w:r>
-      <w:proofErr w:type="spellEnd"/>
-      <w:r>
-        <w:rPr>
-          <w:rFonts w:cs="Arial"/>
-          <w:szCs w:val="24"/>
-        </w:rPr>
-        <w:t xml:space="preserve"> library can subclass them and override the existing </w:t>
-      </w:r>
-      <w:proofErr w:type="spellStart"/>
-      <w:r>
-        <w:rPr>
-          <w:rFonts w:cs="Arial"/>
-          <w:szCs w:val="24"/>
-        </w:rPr>
-        <w:t>behaviour</w:t>
-      </w:r>
-      <w:proofErr w:type="spellEnd"/>
-      <w:r>
-        <w:rPr>
-          <w:rFonts w:cs="Arial"/>
-          <w:szCs w:val="24"/>
-        </w:rPr>
-        <w:t>.</w:t>
+      <w:r>
+        <w:rPr>
+          <w:rFonts w:cs="Arial"/>
+          <w:szCs w:val="24"/>
+        </w:rPr>
+        <w:t>DIComm creates necessary super classes and abstract classes where in an application which uses dicomm library can subclass them and override the existing behaviour.</w:t>
       </w:r>
     </w:p>
     <w:p>
@@ -4808,39 +4444,7 @@
           <w:rFonts w:cs="Arial"/>
           <w:szCs w:val="24"/>
         </w:rPr>
-        <w:t xml:space="preserve">l use </w:t>
-      </w:r>
-      <w:proofErr w:type="spellStart"/>
-      <w:r>
-        <w:rPr>
-          <w:rFonts w:cs="Arial"/>
-          <w:szCs w:val="24"/>
-        </w:rPr>
-        <w:t>addListenerForAllPorts</w:t>
-      </w:r>
-      <w:proofErr w:type="spellEnd"/>
-      <w:r>
-        <w:rPr>
-          <w:rFonts w:cs="Arial"/>
-          <w:szCs w:val="24"/>
-        </w:rPr>
-        <w:t xml:space="preserve"> and </w:t>
-      </w:r>
-      <w:proofErr w:type="spellStart"/>
-      <w:r>
-        <w:rPr>
-          <w:rFonts w:cs="Arial"/>
-          <w:szCs w:val="24"/>
-        </w:rPr>
-        <w:t>removeListenerForAllPorts</w:t>
-      </w:r>
-      <w:proofErr w:type="spellEnd"/>
-      <w:r>
-        <w:rPr>
-          <w:rFonts w:cs="Arial"/>
-          <w:szCs w:val="24"/>
-        </w:rPr>
-        <w:t>.</w:t>
+        <w:t>l use addListenerForAllPorts and removeListenerForAllPorts.</w:t>
       </w:r>
     </w:p>
     <w:p>
@@ -4861,55 +4465,14 @@
           <w:rFonts w:cs="Arial"/>
           <w:szCs w:val="24"/>
         </w:rPr>
-        <w:t xml:space="preserve">Currently </w:t>
-      </w:r>
-      <w:proofErr w:type="spellStart"/>
-      <w:r>
-        <w:rPr>
-          <w:rFonts w:cs="Arial"/>
-          <w:szCs w:val="24"/>
-        </w:rPr>
-        <w:t>DIComm</w:t>
-      </w:r>
-      <w:proofErr w:type="spellEnd"/>
-      <w:r>
-        <w:rPr>
-          <w:rFonts w:cs="Arial"/>
-          <w:szCs w:val="24"/>
-        </w:rPr>
-        <w:t xml:space="preserve"> component searches all kind of Philips appliances, it depends on application implementation to build required appliance for which application </w:t>
-      </w:r>
-      <w:proofErr w:type="gramStart"/>
-      <w:r>
-        <w:rPr>
-          <w:rFonts w:cs="Arial"/>
-          <w:szCs w:val="24"/>
-        </w:rPr>
-        <w:t>has to</w:t>
-      </w:r>
-      <w:proofErr w:type="gramEnd"/>
-      <w:r>
-        <w:rPr>
-          <w:rFonts w:cs="Arial"/>
-          <w:szCs w:val="24"/>
-        </w:rPr>
-        <w:t xml:space="preserve"> create subclass of </w:t>
-      </w:r>
-      <w:proofErr w:type="spellStart"/>
-      <w:r>
-        <w:rPr>
-          <w:rFonts w:cs="Arial"/>
-          <w:szCs w:val="24"/>
-        </w:rPr>
-        <w:t>ApplianceFactory</w:t>
-      </w:r>
-      <w:proofErr w:type="spellEnd"/>
-      <w:r>
-        <w:rPr>
-          <w:rFonts w:cs="Arial"/>
-          <w:szCs w:val="24"/>
-        </w:rPr>
-        <w:t xml:space="preserve"> </w:t>
+        <w:t xml:space="preserve">Currently DIComm component searches all kind of Philips appliances, it depends on application implementation to build required appliance for which application has to create subclass of </w:t>
+      </w:r>
+      <w:r>
+        <w:rPr>
+          <w:rFonts w:cs="Arial"/>
+          <w:szCs w:val="24"/>
+        </w:rPr>
+        <w:t xml:space="preserve">ApplianceFactory </w:t>
       </w:r>
       <w:r>
         <w:rPr>
@@ -4932,32 +4495,13 @@
           <w:szCs w:val="24"/>
         </w:rPr>
       </w:pPr>
-      <w:proofErr w:type="spellStart"/>
-      <w:proofErr w:type="gramStart"/>
-      <w:r>
-        <w:rPr>
-          <w:rFonts w:cs="Arial"/>
-          <w:szCs w:val="24"/>
-        </w:rPr>
-        <w:t>canCreateApplianceForNode</w:t>
-      </w:r>
-      <w:proofErr w:type="spellEnd"/>
-      <w:r>
-        <w:rPr>
-          <w:rFonts w:cs="Arial"/>
-          <w:szCs w:val="24"/>
-        </w:rPr>
-        <w:t>(</w:t>
-      </w:r>
-      <w:proofErr w:type="gramEnd"/>
-      <w:r>
-        <w:rPr>
-          <w:rFonts w:cs="Arial"/>
-          <w:szCs w:val="24"/>
-        </w:rPr>
-        <w:t xml:space="preserve">) where in application should check for </w:t>
-      </w:r>
-      <w:proofErr w:type="spellStart"/>
+      <w:r>
+        <w:rPr>
+          <w:rFonts w:cs="Arial"/>
+          <w:szCs w:val="24"/>
+        </w:rPr>
+        <w:t xml:space="preserve">canCreateApplianceForNode() where in application should check for </w:t>
+      </w:r>
       <w:r>
         <w:rPr>
           <w:rFonts w:cs="Arial"/>
@@ -4965,21 +4509,12 @@
         </w:rPr>
         <w:t>deviceType</w:t>
       </w:r>
-      <w:proofErr w:type="spellEnd"/>
-      <w:r>
-        <w:rPr>
-          <w:rFonts w:cs="Arial"/>
-          <w:szCs w:val="24"/>
-        </w:rPr>
-        <w:t xml:space="preserve"> from network node like </w:t>
-      </w:r>
-      <w:proofErr w:type="spellStart"/>
-      <w:r>
-        <w:rPr>
-          <w:rFonts w:cs="Arial"/>
-          <w:szCs w:val="24"/>
-        </w:rPr>
-        <w:t>networkNode.get</w:t>
+      <w:r>
+        <w:rPr>
+          <w:rFonts w:cs="Arial"/>
+          <w:szCs w:val="24"/>
+        </w:rPr>
+        <w:t xml:space="preserve"> from network node like networkNode.get</w:t>
       </w:r>
       <w:r>
         <w:rPr>
@@ -4988,7 +4523,6 @@
         </w:rPr>
         <w:t>DeviceType</w:t>
       </w:r>
-      <w:proofErr w:type="spellEnd"/>
       <w:r>
         <w:rPr>
           <w:rFonts w:cs="Arial"/>
@@ -5024,46 +4558,12 @@
           <w:szCs w:val="24"/>
         </w:rPr>
       </w:pPr>
-      <w:proofErr w:type="spellStart"/>
-      <w:proofErr w:type="gramStart"/>
-      <w:r>
-        <w:rPr>
-          <w:rFonts w:cs="Arial"/>
-          <w:szCs w:val="24"/>
-        </w:rPr>
-        <w:t>createApplianceForNode</w:t>
-      </w:r>
-      <w:proofErr w:type="spellEnd"/>
-      <w:r>
-        <w:rPr>
-          <w:rFonts w:cs="Arial"/>
-          <w:szCs w:val="24"/>
-        </w:rPr>
-        <w:t>(</w:t>
-      </w:r>
-      <w:proofErr w:type="gramEnd"/>
-      <w:r>
-        <w:rPr>
-          <w:rFonts w:cs="Arial"/>
-          <w:szCs w:val="24"/>
-        </w:rPr>
-        <w:t xml:space="preserve">) – create an appliance by passing in communication strategy and </w:t>
-      </w:r>
-      <w:proofErr w:type="spellStart"/>
-      <w:r>
-        <w:rPr>
-          <w:rFonts w:cs="Arial"/>
-          <w:szCs w:val="24"/>
-        </w:rPr>
-        <w:t>DiSecurity</w:t>
-      </w:r>
-      <w:proofErr w:type="spellEnd"/>
-      <w:r>
-        <w:rPr>
-          <w:rFonts w:cs="Arial"/>
-          <w:szCs w:val="24"/>
-        </w:rPr>
-        <w:t xml:space="preserve"> instance.(if appliance supports encrypted data)</w:t>
+      <w:r>
+        <w:rPr>
+          <w:rFonts w:cs="Arial"/>
+          <w:szCs w:val="24"/>
+        </w:rPr>
+        <w:t>createApplianceForNode() – create an appliance by passing in communication strategy and DiSecurity instance.(if appliance supports encrypted data)</w:t>
       </w:r>
     </w:p>
     <w:p>
@@ -5083,21 +4583,12 @@
         </w:rPr>
         <w:t xml:space="preserve">       </w:t>
       </w:r>
-      <w:proofErr w:type="spellStart"/>
-      <w:r>
-        <w:rPr>
-          <w:rFonts w:cs="Arial"/>
-          <w:szCs w:val="24"/>
-        </w:rPr>
-        <w:t>DiSecurity</w:t>
-      </w:r>
-      <w:proofErr w:type="spellEnd"/>
-      <w:r>
-        <w:rPr>
-          <w:rFonts w:cs="Arial"/>
-          <w:szCs w:val="24"/>
-        </w:rPr>
-        <w:t xml:space="preserve"> – class which takes </w:t>
+      <w:r>
+        <w:rPr>
+          <w:rFonts w:cs="Arial"/>
+          <w:szCs w:val="24"/>
+        </w:rPr>
+        <w:t xml:space="preserve">DiSecurity – class which takes </w:t>
       </w:r>
       <w:r>
         <w:rPr>
@@ -5147,21 +4638,12 @@
         </w:rPr>
         <w:t xml:space="preserve">1. Implement </w:t>
       </w:r>
-      <w:proofErr w:type="spellStart"/>
-      <w:r>
-        <w:rPr>
-          <w:rFonts w:cs="Arial"/>
-          <w:szCs w:val="24"/>
-        </w:rPr>
-        <w:t>ApplianceListener</w:t>
-      </w:r>
-      <w:proofErr w:type="spellEnd"/>
-      <w:r>
-        <w:rPr>
-          <w:rFonts w:cs="Arial"/>
-          <w:szCs w:val="24"/>
-        </w:rPr>
-        <w:t xml:space="preserve"> </w:t>
+      <w:r>
+        <w:rPr>
+          <w:rFonts w:cs="Arial"/>
+          <w:szCs w:val="24"/>
+        </w:rPr>
+        <w:t xml:space="preserve">ApplianceListener </w:t>
       </w:r>
       <w:r>
         <w:rPr>
@@ -5170,8 +4652,6 @@
         </w:rPr>
         <w:t xml:space="preserve">interface to get notified about discover events. Call </w:t>
       </w:r>
-      <w:proofErr w:type="spellStart"/>
-      <w:proofErr w:type="gramStart"/>
       <w:r>
         <w:rPr>
           <w:rFonts w:cs="Arial"/>
@@ -5179,21 +4659,12 @@
         </w:rPr>
         <w:t>addApplianceListener</w:t>
       </w:r>
-      <w:proofErr w:type="spellEnd"/>
-      <w:r>
-        <w:rPr>
-          <w:rFonts w:cs="Arial"/>
-          <w:szCs w:val="24"/>
-        </w:rPr>
-        <w:t>(</w:t>
-      </w:r>
-      <w:proofErr w:type="gramEnd"/>
-      <w:r>
-        <w:rPr>
-          <w:rFonts w:cs="Arial"/>
-          <w:szCs w:val="24"/>
-        </w:rPr>
-        <w:t xml:space="preserve">) </w:t>
+      <w:r>
+        <w:rPr>
+          <w:rFonts w:cs="Arial"/>
+          <w:szCs w:val="24"/>
+        </w:rPr>
+        <w:t xml:space="preserve">() </w:t>
       </w:r>
       <w:r>
         <w:rPr>
@@ -5202,7 +4673,6 @@
         </w:rPr>
         <w:t xml:space="preserve">and </w:t>
       </w:r>
-      <w:proofErr w:type="spellStart"/>
       <w:r>
         <w:rPr>
           <w:rFonts w:cs="Arial"/>
@@ -5210,7 +4680,6 @@
         </w:rPr>
         <w:t>removeApplianceListener</w:t>
       </w:r>
-      <w:proofErr w:type="spellEnd"/>
       <w:r>
         <w:rPr>
           <w:rFonts w:cs="Arial"/>
@@ -5223,39 +4692,7 @@
           <w:rFonts w:cs="Arial"/>
           <w:szCs w:val="24"/>
         </w:rPr>
-        <w:t xml:space="preserve"> on the </w:t>
-      </w:r>
-      <w:proofErr w:type="spellStart"/>
-      <w:r>
-        <w:rPr>
-          <w:rFonts w:cs="Arial"/>
-          <w:szCs w:val="24"/>
-        </w:rPr>
-        <w:t>ApplianceManager</w:t>
-      </w:r>
-      <w:proofErr w:type="spellEnd"/>
-      <w:r>
-        <w:rPr>
-          <w:rFonts w:cs="Arial"/>
-          <w:szCs w:val="24"/>
-        </w:rPr>
-        <w:t xml:space="preserve"> (available in </w:t>
-      </w:r>
-      <w:proofErr w:type="spellStart"/>
-      <w:r>
-        <w:rPr>
-          <w:rFonts w:cs="Arial"/>
-          <w:szCs w:val="24"/>
-        </w:rPr>
-        <w:t>CommCentral</w:t>
-      </w:r>
-      <w:proofErr w:type="spellEnd"/>
-      <w:r>
-        <w:rPr>
-          <w:rFonts w:cs="Arial"/>
-          <w:szCs w:val="24"/>
-        </w:rPr>
-        <w:t>)</w:t>
+        <w:t xml:space="preserve"> on the ApplianceManager (available in CommCentral)</w:t>
       </w:r>
       <w:r>
         <w:rPr>
@@ -5282,8 +4719,6 @@
         </w:rPr>
         <w:t xml:space="preserve">2. Call </w:t>
       </w:r>
-      <w:proofErr w:type="spellStart"/>
-      <w:proofErr w:type="gramStart"/>
       <w:r>
         <w:rPr>
           <w:rFonts w:cs="Arial"/>
@@ -5291,23 +4726,13 @@
         </w:rPr>
         <w:t>startDiscovery</w:t>
       </w:r>
-      <w:proofErr w:type="spellEnd"/>
-      <w:r>
-        <w:rPr>
-          <w:rFonts w:cs="Arial"/>
-          <w:szCs w:val="24"/>
-        </w:rPr>
-        <w:t>(</w:t>
-      </w:r>
-      <w:proofErr w:type="gramEnd"/>
-      <w:r>
-        <w:rPr>
-          <w:rFonts w:cs="Arial"/>
-          <w:szCs w:val="24"/>
-        </w:rPr>
-        <w:t xml:space="preserve">) method of </w:t>
-      </w:r>
-      <w:proofErr w:type="spellStart"/>
+      <w:r>
+        <w:rPr>
+          <w:rFonts w:cs="Arial"/>
+          <w:szCs w:val="24"/>
+        </w:rPr>
+        <w:t xml:space="preserve">() method of </w:t>
+      </w:r>
       <w:r>
         <w:rPr>
           <w:rFonts w:cs="Arial"/>
@@ -5315,29 +4740,12 @@
         </w:rPr>
         <w:t>CommCentral</w:t>
       </w:r>
-      <w:proofErr w:type="spellEnd"/>
-      <w:r>
-        <w:rPr>
-          <w:rFonts w:cs="Arial"/>
-          <w:szCs w:val="24"/>
-        </w:rPr>
-        <w:t xml:space="preserve"> class in </w:t>
-      </w:r>
-      <w:proofErr w:type="spellStart"/>
-      <w:r>
-        <w:rPr>
-          <w:rFonts w:cs="Arial"/>
-          <w:szCs w:val="24"/>
-        </w:rPr>
-        <w:t>onResume</w:t>
-      </w:r>
-      <w:proofErr w:type="spellEnd"/>
-      <w:r>
-        <w:rPr>
-          <w:rFonts w:cs="Arial"/>
-          <w:szCs w:val="24"/>
-        </w:rPr>
-        <w:t>() of the activity.</w:t>
+      <w:r>
+        <w:rPr>
+          <w:rFonts w:cs="Arial"/>
+          <w:szCs w:val="24"/>
+        </w:rPr>
+        <w:t xml:space="preserve"> class in onResume() of the activity.</w:t>
       </w:r>
     </w:p>
     <w:p>
@@ -5357,8 +4765,6 @@
         </w:rPr>
         <w:t xml:space="preserve">3. Call </w:t>
       </w:r>
-      <w:proofErr w:type="spellStart"/>
-      <w:proofErr w:type="gramStart"/>
       <w:r>
         <w:rPr>
           <w:rFonts w:cs="Arial"/>
@@ -5366,23 +4772,13 @@
         </w:rPr>
         <w:t>stopDiscovery</w:t>
       </w:r>
-      <w:proofErr w:type="spellEnd"/>
-      <w:r>
-        <w:rPr>
-          <w:rFonts w:cs="Arial"/>
-          <w:szCs w:val="24"/>
-        </w:rPr>
-        <w:t>(</w:t>
-      </w:r>
-      <w:proofErr w:type="gramEnd"/>
-      <w:r>
-        <w:rPr>
-          <w:rFonts w:cs="Arial"/>
-          <w:szCs w:val="24"/>
-        </w:rPr>
-        <w:t xml:space="preserve">) method of </w:t>
-      </w:r>
-      <w:proofErr w:type="spellStart"/>
+      <w:r>
+        <w:rPr>
+          <w:rFonts w:cs="Arial"/>
+          <w:szCs w:val="24"/>
+        </w:rPr>
+        <w:t xml:space="preserve">() method of </w:t>
+      </w:r>
       <w:r>
         <w:rPr>
           <w:rFonts w:cs="Arial"/>
@@ -5390,29 +4786,12 @@
         </w:rPr>
         <w:t>CommCentral</w:t>
       </w:r>
-      <w:proofErr w:type="spellEnd"/>
-      <w:r>
-        <w:rPr>
-          <w:rFonts w:cs="Arial"/>
-          <w:szCs w:val="24"/>
-        </w:rPr>
-        <w:t xml:space="preserve"> class in </w:t>
-      </w:r>
-      <w:proofErr w:type="spellStart"/>
-      <w:r>
-        <w:rPr>
-          <w:rFonts w:cs="Arial"/>
-          <w:szCs w:val="24"/>
-        </w:rPr>
-        <w:t>onPause</w:t>
-      </w:r>
-      <w:proofErr w:type="spellEnd"/>
-      <w:r>
-        <w:rPr>
-          <w:rFonts w:cs="Arial"/>
-          <w:szCs w:val="24"/>
-        </w:rPr>
-        <w:t>() of the activity.</w:t>
+      <w:r>
+        <w:rPr>
+          <w:rFonts w:cs="Arial"/>
+          <w:szCs w:val="24"/>
+        </w:rPr>
+        <w:t xml:space="preserve"> class in onPause() of the activity.</w:t>
       </w:r>
     </w:p>
     <w:p>
@@ -5432,8 +4811,6 @@
         </w:rPr>
         <w:t xml:space="preserve">4. Once the appliances are discovered, </w:t>
       </w:r>
-      <w:proofErr w:type="spellStart"/>
-      <w:proofErr w:type="gramStart"/>
       <w:r>
         <w:rPr>
           <w:rFonts w:cs="Arial"/>
@@ -5441,21 +4818,12 @@
         </w:rPr>
         <w:t>onApplianceFound</w:t>
       </w:r>
-      <w:proofErr w:type="spellEnd"/>
-      <w:r>
-        <w:rPr>
-          <w:rFonts w:cs="Arial"/>
-          <w:szCs w:val="24"/>
-        </w:rPr>
-        <w:t>(</w:t>
-      </w:r>
-      <w:proofErr w:type="gramEnd"/>
-      <w:r>
-        <w:rPr>
-          <w:rFonts w:cs="Arial"/>
-          <w:szCs w:val="24"/>
-        </w:rPr>
-        <w:t>)</w:t>
+      <w:r>
+        <w:rPr>
+          <w:rFonts w:cs="Arial"/>
+          <w:szCs w:val="24"/>
+        </w:rPr>
+        <w:t>()</w:t>
       </w:r>
       <w:r>
         <w:rPr>
@@ -5471,7 +4839,6 @@
         </w:rPr>
         <w:t xml:space="preserve">callback will be triggered and please use </w:t>
       </w:r>
-      <w:proofErr w:type="spellStart"/>
       <w:r>
         <w:rPr>
           <w:rFonts w:cs="Arial"/>
@@ -5480,29 +4847,12 @@
         </w:rPr>
         <w:t>getAvailableAppliances</w:t>
       </w:r>
-      <w:proofErr w:type="spellEnd"/>
-      <w:r>
-        <w:rPr>
-          <w:rFonts w:cs="Arial"/>
-          <w:szCs w:val="24"/>
-        </w:rPr>
-        <w:t xml:space="preserve">() </w:t>
-      </w:r>
-      <w:proofErr w:type="spellStart"/>
-      <w:r>
-        <w:rPr>
-          <w:rFonts w:cs="Arial"/>
-          <w:szCs w:val="24"/>
-        </w:rPr>
-        <w:t>api</w:t>
-      </w:r>
-      <w:proofErr w:type="spellEnd"/>
-      <w:r>
-        <w:rPr>
-          <w:rFonts w:cs="Arial"/>
-          <w:szCs w:val="24"/>
-        </w:rPr>
-        <w:t xml:space="preserve"> to get the list of appliances</w:t>
+      <w:r>
+        <w:rPr>
+          <w:rFonts w:cs="Arial"/>
+          <w:szCs w:val="24"/>
+        </w:rPr>
+        <w:t>() api to get the list of appliances</w:t>
       </w:r>
       <w:r>
         <w:rPr>
@@ -5524,17 +4874,9 @@
         <w:rPr>
           <w:rFonts w:cs="Arial"/>
         </w:rPr>
-        <w:t xml:space="preserve">How to add a </w:t>
-      </w:r>
-      <w:proofErr w:type="gramStart"/>
-      <w:r>
-        <w:rPr>
-          <w:rFonts w:cs="Arial"/>
-        </w:rPr>
-        <w:t>port ?</w:t>
+        <w:t>How to add a port ?</w:t>
       </w:r>
       <w:bookmarkEnd w:id="22"/>
-      <w:proofErr w:type="gramEnd"/>
     </w:p>
     <w:p>
       <w:pPr>
@@ -5558,23 +4900,7 @@
           <w:rFonts w:cs="Arial"/>
           <w:szCs w:val="24"/>
         </w:rPr>
-        <w:t xml:space="preserve"> </w:t>
-      </w:r>
-      <w:proofErr w:type="spellStart"/>
-      <w:r>
-        <w:rPr>
-          <w:rFonts w:cs="Arial"/>
-          <w:szCs w:val="24"/>
-        </w:rPr>
-        <w:t>DIComm</w:t>
-      </w:r>
-      <w:proofErr w:type="spellEnd"/>
-      <w:r>
-        <w:rPr>
-          <w:rFonts w:cs="Arial"/>
-          <w:szCs w:val="24"/>
-        </w:rPr>
-        <w:t xml:space="preserve"> has a notion of port which is a set of properties grouped together.</w:t>
+        <w:t xml:space="preserve"> DIComm has a notion of port which is a set of properties grouped together.</w:t>
       </w:r>
     </w:p>
     <w:p>
@@ -5607,55 +4933,7 @@
           <w:rFonts w:cs="Arial"/>
           <w:szCs w:val="24"/>
         </w:rPr>
-        <w:t xml:space="preserve"> is a super class which contains all default ports like </w:t>
-      </w:r>
-      <w:proofErr w:type="spellStart"/>
-      <w:r>
-        <w:rPr>
-          <w:rFonts w:cs="Arial"/>
-          <w:szCs w:val="24"/>
-        </w:rPr>
-        <w:t>deviceport</w:t>
-      </w:r>
-      <w:proofErr w:type="spellEnd"/>
-      <w:r>
-        <w:rPr>
-          <w:rFonts w:cs="Arial"/>
-          <w:szCs w:val="24"/>
-        </w:rPr>
-        <w:t xml:space="preserve">, </w:t>
-      </w:r>
-      <w:proofErr w:type="spellStart"/>
-      <w:r>
-        <w:rPr>
-          <w:rFonts w:cs="Arial"/>
-          <w:szCs w:val="24"/>
-        </w:rPr>
-        <w:t>firmwareport</w:t>
-      </w:r>
-      <w:proofErr w:type="spellEnd"/>
-      <w:r>
-        <w:rPr>
-          <w:rFonts w:cs="Arial"/>
-          <w:szCs w:val="24"/>
-        </w:rPr>
-        <w:t xml:space="preserve">, </w:t>
-      </w:r>
-      <w:proofErr w:type="spellStart"/>
-      <w:r>
-        <w:rPr>
-          <w:rFonts w:cs="Arial"/>
-          <w:szCs w:val="24"/>
-        </w:rPr>
-        <w:t>wifiport</w:t>
-      </w:r>
-      <w:proofErr w:type="spellEnd"/>
-      <w:r>
-        <w:rPr>
-          <w:rFonts w:cs="Arial"/>
-          <w:szCs w:val="24"/>
-        </w:rPr>
-        <w:t xml:space="preserve"> etc. Create subclass of </w:t>
+        <w:t xml:space="preserve"> is a super class which contains all default ports like deviceport, firmwareport, wifiport etc. Create subclass of </w:t>
       </w:r>
       <w:r>
         <w:rPr>
@@ -5670,32 +4948,7 @@
           <w:rFonts w:cs="Arial"/>
           <w:szCs w:val="24"/>
         </w:rPr>
-        <w:t xml:space="preserve"> and make sure you add appliance specific ports to it and expose methods to get those ports Ex: </w:t>
-      </w:r>
-      <w:proofErr w:type="spellStart"/>
-      <w:proofErr w:type="gramStart"/>
-      <w:r>
-        <w:rPr>
-          <w:rFonts w:cs="Arial"/>
-          <w:szCs w:val="24"/>
-        </w:rPr>
-        <w:t>getAirport</w:t>
-      </w:r>
-      <w:proofErr w:type="spellEnd"/>
-      <w:r>
-        <w:rPr>
-          <w:rFonts w:cs="Arial"/>
-          <w:szCs w:val="24"/>
-        </w:rPr>
-        <w:t>(</w:t>
-      </w:r>
-      <w:proofErr w:type="gramEnd"/>
-      <w:r>
-        <w:rPr>
-          <w:rFonts w:cs="Arial"/>
-          <w:szCs w:val="24"/>
-        </w:rPr>
-        <w:t>).</w:t>
+        <w:t xml:space="preserve"> and make sure you add appliance specific ports to it and expose methods to get those ports Ex: getAirport().</w:t>
       </w:r>
     </w:p>
     <w:p>
@@ -5713,6 +4966,7 @@
           <w:rFonts w:cs="Arial"/>
           <w:szCs w:val="24"/>
         </w:rPr>
+        <w:lastRenderedPageBreak/>
         <w:t>3</w:t>
       </w:r>
       <w:r>
@@ -5720,32 +4974,7 @@
           <w:rFonts w:cs="Arial"/>
           <w:szCs w:val="24"/>
         </w:rPr>
-        <w:t xml:space="preserve">. </w:t>
-      </w:r>
-      <w:proofErr w:type="spellStart"/>
-      <w:proofErr w:type="gramStart"/>
-      <w:r>
-        <w:rPr>
-          <w:rFonts w:cs="Arial"/>
-          <w:szCs w:val="24"/>
-        </w:rPr>
-        <w:t>addPort</w:t>
-      </w:r>
-      <w:proofErr w:type="spellEnd"/>
-      <w:r>
-        <w:rPr>
-          <w:rFonts w:cs="Arial"/>
-          <w:szCs w:val="24"/>
-        </w:rPr>
-        <w:t>(</w:t>
-      </w:r>
-      <w:proofErr w:type="gramEnd"/>
-      <w:r>
-        <w:rPr>
-          <w:rFonts w:cs="Arial"/>
-          <w:szCs w:val="24"/>
-        </w:rPr>
-        <w:t xml:space="preserve">) – is the </w:t>
+        <w:t xml:space="preserve">. addPort() – is the </w:t>
       </w:r>
       <w:r>
         <w:rPr>
@@ -5774,7 +5003,6 @@
         <w:rPr>
           <w:rFonts w:cs="Arial"/>
         </w:rPr>
-        <w:lastRenderedPageBreak/>
         <w:t>How to set communication strategy?</w:t>
       </w:r>
       <w:bookmarkEnd w:id="23"/>
@@ -5808,7 +5036,6 @@
         </w:rPr>
         <w:t xml:space="preserve"> strategies which are </w:t>
       </w:r>
-      <w:proofErr w:type="spellStart"/>
       <w:r>
         <w:rPr>
           <w:rFonts w:cs="Arial"/>
@@ -5816,7 +5043,6 @@
         </w:rPr>
         <w:t>NullCommunicationStrategy</w:t>
       </w:r>
-      <w:proofErr w:type="spellEnd"/>
       <w:r>
         <w:rPr>
           <w:rFonts w:cs="Arial"/>
@@ -5824,7 +5050,6 @@
         </w:rPr>
         <w:t xml:space="preserve">, </w:t>
       </w:r>
-      <w:proofErr w:type="spellStart"/>
       <w:r>
         <w:rPr>
           <w:rFonts w:cs="Arial"/>
@@ -5832,7 +5057,6 @@
         </w:rPr>
         <w:t>LanCommunicationStrategy</w:t>
       </w:r>
-      <w:proofErr w:type="spellEnd"/>
       <w:r>
         <w:rPr>
           <w:rFonts w:cs="Arial"/>
@@ -5840,7 +5064,6 @@
         </w:rPr>
         <w:t xml:space="preserve">, </w:t>
       </w:r>
-      <w:proofErr w:type="spellStart"/>
       <w:r>
         <w:rPr>
           <w:rFonts w:cs="Arial"/>
@@ -5848,7 +5071,6 @@
         </w:rPr>
         <w:t>CloudCommunicationStrategy</w:t>
       </w:r>
-      <w:proofErr w:type="spellEnd"/>
       <w:r>
         <w:rPr>
           <w:rFonts w:cs="Arial"/>
@@ -5856,21 +5078,12 @@
         </w:rPr>
         <w:t xml:space="preserve">, </w:t>
       </w:r>
-      <w:proofErr w:type="spellStart"/>
-      <w:r>
-        <w:rPr>
-          <w:rFonts w:cs="Arial"/>
-          <w:szCs w:val="24"/>
-        </w:rPr>
-        <w:t>BleCommunicationStrategy</w:t>
-      </w:r>
-      <w:proofErr w:type="spellEnd"/>
-      <w:r>
-        <w:rPr>
-          <w:rFonts w:cs="Arial"/>
-          <w:szCs w:val="24"/>
-        </w:rPr>
-        <w:t xml:space="preserve"> </w:t>
+      <w:r>
+        <w:rPr>
+          <w:rFonts w:cs="Arial"/>
+          <w:szCs w:val="24"/>
+        </w:rPr>
+        <w:t xml:space="preserve">BleCommunicationStrategy </w:t>
       </w:r>
       <w:r>
         <w:rPr>
@@ -5879,7 +5092,6 @@
         </w:rPr>
         <w:t xml:space="preserve">and </w:t>
       </w:r>
-      <w:proofErr w:type="spellStart"/>
       <w:r>
         <w:rPr>
           <w:rFonts w:cs="Arial"/>
@@ -5887,7 +5099,6 @@
         </w:rPr>
         <w:t>CombinedCommunicationStrategy</w:t>
       </w:r>
-      <w:proofErr w:type="spellEnd"/>
       <w:r>
         <w:rPr>
           <w:rFonts w:cs="Arial"/>
@@ -5939,7 +5150,6 @@
           <w:szCs w:val="24"/>
         </w:rPr>
       </w:pPr>
-      <w:proofErr w:type="spellStart"/>
       <w:r>
         <w:rPr>
           <w:rFonts w:cs="Arial"/>
@@ -5947,7 +5157,6 @@
         </w:rPr>
         <w:t>LanCommunicationStrategy</w:t>
       </w:r>
-      <w:proofErr w:type="spellEnd"/>
       <w:r>
         <w:rPr>
           <w:rFonts w:cs="Arial"/>
@@ -5981,17 +5190,8 @@
           <w:rFonts w:cs="Arial"/>
           <w:szCs w:val="24"/>
         </w:rPr>
-        <w:t xml:space="preserve"> via (w)</w:t>
-      </w:r>
-      <w:proofErr w:type="spellStart"/>
-      <w:r>
-        <w:rPr>
-          <w:rFonts w:cs="Arial"/>
-          <w:szCs w:val="24"/>
-        </w:rPr>
-        <w:t>lan</w:t>
-      </w:r>
-      <w:proofErr w:type="spellEnd"/>
+        <w:t xml:space="preserve"> via (w)lan</w:t>
+      </w:r>
       <w:r>
         <w:rPr>
           <w:rFonts w:cs="Arial"/>
@@ -6013,7 +5213,6 @@
           <w:szCs w:val="24"/>
         </w:rPr>
       </w:pPr>
-      <w:proofErr w:type="spellStart"/>
       <w:r>
         <w:rPr>
           <w:rFonts w:cs="Arial"/>
@@ -6021,7 +5220,6 @@
         </w:rPr>
         <w:t>CloudCommunicationStrategy</w:t>
       </w:r>
-      <w:proofErr w:type="spellEnd"/>
       <w:r>
         <w:rPr>
           <w:rFonts w:cs="Arial"/>
@@ -6064,7 +5262,6 @@
           <w:szCs w:val="24"/>
         </w:rPr>
       </w:pPr>
-      <w:proofErr w:type="spellStart"/>
       <w:r>
         <w:rPr>
           <w:rFonts w:cs="Arial"/>
@@ -6072,7 +5269,6 @@
         </w:rPr>
         <w:t>BleCommunicationStrategy</w:t>
       </w:r>
-      <w:proofErr w:type="spellEnd"/>
       <w:r>
         <w:rPr>
           <w:rFonts w:cs="Arial"/>
@@ -6094,7 +5290,6 @@
           <w:szCs w:val="24"/>
         </w:rPr>
       </w:pPr>
-      <w:proofErr w:type="spellStart"/>
       <w:r>
         <w:rPr>
           <w:rFonts w:cs="Arial"/>
@@ -6102,7 +5297,6 @@
         </w:rPr>
         <w:t>CombinedCommunicationStrategy</w:t>
       </w:r>
-      <w:proofErr w:type="spellEnd"/>
       <w:r>
         <w:rPr>
           <w:rFonts w:cs="Arial"/>
@@ -6145,7 +5339,6 @@
           <w:szCs w:val="24"/>
         </w:rPr>
       </w:pPr>
-      <w:proofErr w:type="spellStart"/>
       <w:r>
         <w:rPr>
           <w:rFonts w:cs="Arial"/>
@@ -6153,7 +5346,6 @@
         </w:rPr>
         <w:t>NullCommunicationStrategy</w:t>
       </w:r>
-      <w:proofErr w:type="spellEnd"/>
       <w:r>
         <w:rPr>
           <w:rFonts w:cs="Arial"/>
@@ -6177,39 +5369,13 @@
           <w:lang w:val="en-GB"/>
         </w:rPr>
       </w:pPr>
-      <w:proofErr w:type="spellStart"/>
-      <w:r>
-        <w:rPr>
-          <w:rFonts w:cs="Arial"/>
-          <w:szCs w:val="24"/>
-        </w:rPr>
-        <w:t>DIComm</w:t>
-      </w:r>
-      <w:proofErr w:type="spellEnd"/>
-      <w:r>
-        <w:rPr>
-          <w:rFonts w:cs="Arial"/>
-          <w:szCs w:val="24"/>
-        </w:rPr>
-        <w:t xml:space="preserve"> users </w:t>
-      </w:r>
-      <w:proofErr w:type="gramStart"/>
-      <w:r>
-        <w:rPr>
-          <w:rFonts w:cs="Arial"/>
-          <w:szCs w:val="24"/>
-        </w:rPr>
-        <w:t>have to</w:t>
-      </w:r>
-      <w:proofErr w:type="gramEnd"/>
-      <w:r>
-        <w:rPr>
-          <w:rFonts w:cs="Arial"/>
-          <w:szCs w:val="24"/>
-        </w:rPr>
-        <w:t xml:space="preserve"> apply appropriate strategy when appliance is created and if </w:t>
-      </w:r>
-      <w:proofErr w:type="spellStart"/>
+      <w:r>
+        <w:rPr>
+          <w:rFonts w:cs="Arial"/>
+          <w:szCs w:val="24"/>
+        </w:rPr>
+        <w:t xml:space="preserve">DIComm users have to apply appropriate strategy when appliance is created and if </w:t>
+      </w:r>
       <w:r>
         <w:rPr>
           <w:rFonts w:cs="Arial"/>
@@ -6217,7 +5383,6 @@
         </w:rPr>
         <w:t>CombinedCommunicationStrategy</w:t>
       </w:r>
-      <w:proofErr w:type="spellEnd"/>
       <w:r>
         <w:rPr>
           <w:rFonts w:cs="Arial"/>
@@ -6230,23 +5395,7 @@
           <w:rFonts w:cs="Arial"/>
           <w:szCs w:val="24"/>
         </w:rPr>
-        <w:t xml:space="preserve">is used, </w:t>
-      </w:r>
-      <w:proofErr w:type="spellStart"/>
-      <w:r>
-        <w:rPr>
-          <w:rFonts w:cs="Arial"/>
-          <w:szCs w:val="24"/>
-        </w:rPr>
-        <w:t>dicomm</w:t>
-      </w:r>
-      <w:proofErr w:type="spellEnd"/>
-      <w:r>
-        <w:rPr>
-          <w:rFonts w:cs="Arial"/>
-          <w:szCs w:val="24"/>
-        </w:rPr>
-        <w:t xml:space="preserve"> component will take care o</w:t>
+        <w:t>is used, dicomm component will take care o</w:t>
       </w:r>
       <w:r>
         <w:rPr>
@@ -6260,23 +5409,7 @@
           <w:rFonts w:cs="Arial"/>
           <w:szCs w:val="24"/>
         </w:rPr>
-        <w:t xml:space="preserve">based on the order of the </w:t>
-      </w:r>
-      <w:proofErr w:type="spellStart"/>
-      <w:r>
-        <w:rPr>
-          <w:rFonts w:cs="Arial"/>
-          <w:szCs w:val="24"/>
-        </w:rPr>
-        <w:t>CommunicationStrategies</w:t>
-      </w:r>
-      <w:proofErr w:type="spellEnd"/>
-      <w:r>
-        <w:rPr>
-          <w:rFonts w:cs="Arial"/>
-          <w:szCs w:val="24"/>
-        </w:rPr>
-        <w:t xml:space="preserve"> he has</w:t>
+        <w:t>based on the order of the CommunicationStrategies he has</w:t>
       </w:r>
       <w:r>
         <w:rPr>
@@ -6322,39 +5455,7 @@
           <w:rFonts w:cs="Arial"/>
           <w:szCs w:val="24"/>
         </w:rPr>
-        <w:t xml:space="preserve">1.  We have </w:t>
-      </w:r>
-      <w:proofErr w:type="spellStart"/>
-      <w:r>
-        <w:rPr>
-          <w:rFonts w:cs="Arial"/>
-          <w:szCs w:val="24"/>
-        </w:rPr>
-        <w:t>CurrentApplianceManager</w:t>
-      </w:r>
-      <w:proofErr w:type="spellEnd"/>
-      <w:r>
-        <w:rPr>
-          <w:rFonts w:cs="Arial"/>
-          <w:szCs w:val="24"/>
-        </w:rPr>
-        <w:t xml:space="preserve"> which is responsible for managing current appliance.   </w:t>
-      </w:r>
-      <w:proofErr w:type="spellStart"/>
-      <w:r>
-        <w:rPr>
-          <w:rFonts w:cs="Arial"/>
-          <w:szCs w:val="24"/>
-        </w:rPr>
-        <w:t>Apis</w:t>
-      </w:r>
-      <w:proofErr w:type="spellEnd"/>
-      <w:r>
-        <w:rPr>
-          <w:rFonts w:cs="Arial"/>
-          <w:szCs w:val="24"/>
-        </w:rPr>
-        <w:t xml:space="preserve"> are exposed to set and remove current appliance, to add and remove appliance listener.</w:t>
+        <w:t>1.  We have CurrentApplianceManager which is responsible for managing current appliance.   Apis are exposed to set and remove current appliance, to add and remove appliance listener.</w:t>
       </w:r>
     </w:p>
     <w:p>
@@ -6371,71 +5472,7 @@
           <w:rFonts w:cs="Arial"/>
           <w:szCs w:val="24"/>
         </w:rPr>
-        <w:t xml:space="preserve">2. Use </w:t>
-      </w:r>
-      <w:proofErr w:type="spellStart"/>
-      <w:r>
-        <w:rPr>
-          <w:rFonts w:cs="Arial"/>
-          <w:szCs w:val="24"/>
-        </w:rPr>
-        <w:t>CurrentApplianceManager</w:t>
-      </w:r>
-      <w:proofErr w:type="spellEnd"/>
-      <w:r>
-        <w:rPr>
-          <w:rFonts w:cs="Arial"/>
-          <w:szCs w:val="24"/>
-        </w:rPr>
-        <w:t xml:space="preserve"> </w:t>
-      </w:r>
-      <w:proofErr w:type="spellStart"/>
-      <w:r>
-        <w:rPr>
-          <w:rFonts w:cs="Arial"/>
-          <w:szCs w:val="24"/>
-        </w:rPr>
-        <w:t>apis</w:t>
-      </w:r>
-      <w:proofErr w:type="spellEnd"/>
-      <w:r>
-        <w:rPr>
-          <w:rFonts w:cs="Arial"/>
-          <w:szCs w:val="24"/>
-        </w:rPr>
-        <w:t xml:space="preserve"> to add and remove appliance listener in </w:t>
-      </w:r>
-      <w:proofErr w:type="spellStart"/>
-      <w:r>
-        <w:rPr>
-          <w:rFonts w:cs="Arial"/>
-          <w:szCs w:val="24"/>
-        </w:rPr>
-        <w:t>onResume</w:t>
-      </w:r>
-      <w:proofErr w:type="spellEnd"/>
-      <w:r>
-        <w:rPr>
-          <w:rFonts w:cs="Arial"/>
-          <w:szCs w:val="24"/>
-        </w:rPr>
-        <w:t xml:space="preserve"> () and </w:t>
-      </w:r>
-      <w:proofErr w:type="spellStart"/>
-      <w:r>
-        <w:rPr>
-          <w:rFonts w:cs="Arial"/>
-          <w:szCs w:val="24"/>
-        </w:rPr>
-        <w:t>onPause</w:t>
-      </w:r>
-      <w:proofErr w:type="spellEnd"/>
-      <w:r>
-        <w:rPr>
-          <w:rFonts w:cs="Arial"/>
-          <w:szCs w:val="24"/>
-        </w:rPr>
-        <w:t xml:space="preserve"> () of activity respectively.</w:t>
+        <w:t>2. Use CurrentApplianceManager apis to add and remove appliance listener in onResume () and onPause () of activity respectively.</w:t>
       </w:r>
     </w:p>
     <w:p>
@@ -6499,23 +5536,7 @@
           <w:rFonts w:cs="Arial"/>
           <w:lang w:val="en-GB"/>
         </w:rPr>
-        <w:t xml:space="preserve">Key encryption and decryption is taken care by </w:t>
-      </w:r>
-      <w:proofErr w:type="spellStart"/>
-      <w:r>
-        <w:rPr>
-          <w:rFonts w:cs="Arial"/>
-          <w:lang w:val="en-GB"/>
-        </w:rPr>
-        <w:t>DIComm</w:t>
-      </w:r>
-      <w:proofErr w:type="spellEnd"/>
-      <w:r>
-        <w:rPr>
-          <w:rFonts w:cs="Arial"/>
-          <w:lang w:val="en-GB"/>
-        </w:rPr>
-        <w:t xml:space="preserve"> client library for local communication.</w:t>
+        <w:t>Key encryption and decryption is taken care by DIComm client library for local communication.</w:t>
       </w:r>
     </w:p>
     <w:p>
@@ -6530,53 +5551,12 @@
           <w:lang w:val="en-GB"/>
         </w:rPr>
       </w:pPr>
-      <w:proofErr w:type="spellStart"/>
-      <w:r>
-        <w:rPr>
-          <w:rFonts w:cs="Arial"/>
-          <w:lang w:val="en-GB"/>
-        </w:rPr>
-        <w:t>DISecurity</w:t>
-      </w:r>
-      <w:proofErr w:type="spellEnd"/>
-      <w:r>
-        <w:rPr>
-          <w:rFonts w:cs="Arial"/>
-          <w:lang w:val="en-GB"/>
-        </w:rPr>
-        <w:t xml:space="preserve"> is the wrapper class which performs these operations. If the instance of </w:t>
-      </w:r>
-      <w:proofErr w:type="spellStart"/>
-      <w:r>
-        <w:rPr>
-          <w:rFonts w:cs="Arial"/>
-          <w:lang w:val="en-GB"/>
-        </w:rPr>
-        <w:t>DISecurity</w:t>
-      </w:r>
-      <w:proofErr w:type="spellEnd"/>
-      <w:r>
-        <w:rPr>
-          <w:rFonts w:cs="Arial"/>
-          <w:lang w:val="en-GB"/>
-        </w:rPr>
-        <w:t xml:space="preserve"> is created while creating appliance, the requests will be encrypted and responses will be decrypted. Apps need not do anything apart from creating </w:t>
-      </w:r>
-      <w:proofErr w:type="spellStart"/>
-      <w:r>
-        <w:rPr>
-          <w:rFonts w:cs="Arial"/>
-          <w:lang w:val="en-GB"/>
-        </w:rPr>
-        <w:t>DISecurity</w:t>
-      </w:r>
-      <w:proofErr w:type="spellEnd"/>
-      <w:r>
-        <w:rPr>
-          <w:rFonts w:cs="Arial"/>
-          <w:lang w:val="en-GB"/>
-        </w:rPr>
-        <w:t xml:space="preserve"> object.</w:t>
+      <w:r>
+        <w:rPr>
+          <w:rFonts w:cs="Arial"/>
+          <w:lang w:val="en-GB"/>
+        </w:rPr>
+        <w:t>DISecurity is the wrapper class which performs these operations. If the instance of DISecurity is created while creating appliance, the requests will be encrypted and responses will be decrypted. Apps need not do anything apart from creating DISecurity object.</w:t>
       </w:r>
     </w:p>
     <w:p>
@@ -6611,37 +5591,12 @@
           <w:lang w:val="en-GB"/>
         </w:rPr>
       </w:pPr>
-      <w:proofErr w:type="spellStart"/>
-      <w:r>
-        <w:rPr>
-          <w:rFonts w:cs="Arial"/>
-          <w:lang w:val="en-GB"/>
-        </w:rPr>
-        <w:t>ICPClient</w:t>
-      </w:r>
-      <w:proofErr w:type="spellEnd"/>
-      <w:r>
-        <w:rPr>
-          <w:rFonts w:cs="Arial"/>
-          <w:lang w:val="en-GB"/>
-        </w:rPr>
-        <w:t xml:space="preserve"> library is used internally for </w:t>
-      </w:r>
-      <w:proofErr w:type="spellStart"/>
-      <w:r>
-        <w:rPr>
-          <w:rFonts w:cs="Arial"/>
-          <w:lang w:val="en-GB"/>
-        </w:rPr>
-        <w:t>cpp</w:t>
-      </w:r>
-      <w:proofErr w:type="spellEnd"/>
-      <w:r>
-        <w:rPr>
-          <w:rFonts w:cs="Arial"/>
-          <w:lang w:val="en-GB"/>
-        </w:rPr>
-        <w:t xml:space="preserve"> communication which takes care of encryption and decryption during remote communication with CPP.</w:t>
+      <w:r>
+        <w:rPr>
+          <w:rFonts w:cs="Arial"/>
+          <w:lang w:val="en-GB"/>
+        </w:rPr>
+        <w:t>ICPClient library is used internally for cpp communication which takes care of encryption and decryption during remote communication with CPP.</w:t>
       </w:r>
     </w:p>
     <w:p>
@@ -6725,23 +5680,8 @@
           <w:rFonts w:cs="Arial"/>
           <w:lang w:val="en-GB"/>
         </w:rPr>
-        <w:t xml:space="preserve">App </w:t>
-      </w:r>
-      <w:proofErr w:type="gramStart"/>
-      <w:r>
-        <w:rPr>
-          <w:rFonts w:cs="Arial"/>
-          <w:lang w:val="en-GB"/>
-        </w:rPr>
-        <w:t>has to</w:t>
-      </w:r>
-      <w:proofErr w:type="gramEnd"/>
-      <w:r>
-        <w:rPr>
-          <w:rFonts w:cs="Arial"/>
-          <w:lang w:val="en-GB"/>
-        </w:rPr>
-        <w:t xml:space="preserve"> set right communication strategy and call APIs like below</w:t>
+        <w:lastRenderedPageBreak/>
+        <w:t>App has to set right communication strategy and call APIs like below</w:t>
       </w:r>
       <w:r>
         <w:rPr>
@@ -6767,30 +5707,12 @@
           <w:lang w:val="en-GB"/>
         </w:rPr>
       </w:pPr>
-      <w:proofErr w:type="spellStart"/>
-      <w:proofErr w:type="gramStart"/>
-      <w:r>
-        <w:rPr>
-          <w:rFonts w:cs="Arial"/>
-          <w:lang w:val="en-GB"/>
-        </w:rPr>
-        <w:t>putProperties</w:t>
-      </w:r>
-      <w:proofErr w:type="spellEnd"/>
-      <w:r>
-        <w:rPr>
-          <w:rFonts w:cs="Arial"/>
-          <w:lang w:val="en-GB"/>
-        </w:rPr>
-        <w:t>(</w:t>
-      </w:r>
-      <w:proofErr w:type="gramEnd"/>
-      <w:r>
-        <w:rPr>
-          <w:rFonts w:cs="Arial"/>
-          <w:lang w:val="en-GB"/>
-        </w:rPr>
-        <w:t>) - for setting properties</w:t>
+      <w:r>
+        <w:rPr>
+          <w:rFonts w:cs="Arial"/>
+          <w:lang w:val="en-GB"/>
+        </w:rPr>
+        <w:t>putProperties() - for setting properties</w:t>
       </w:r>
     </w:p>
     <w:p>
@@ -6802,31 +5724,12 @@
           <w:lang w:val="en-GB"/>
         </w:rPr>
       </w:pPr>
-      <w:proofErr w:type="spellStart"/>
-      <w:proofErr w:type="gramStart"/>
-      <w:r>
-        <w:rPr>
-          <w:rFonts w:cs="Arial"/>
-          <w:lang w:val="en-GB"/>
-        </w:rPr>
-        <w:lastRenderedPageBreak/>
-        <w:t>getProperties</w:t>
-      </w:r>
-      <w:proofErr w:type="spellEnd"/>
-      <w:r>
-        <w:rPr>
-          <w:rFonts w:cs="Arial"/>
-          <w:lang w:val="en-GB"/>
-        </w:rPr>
-        <w:t>(</w:t>
-      </w:r>
-      <w:proofErr w:type="gramEnd"/>
-      <w:r>
-        <w:rPr>
-          <w:rFonts w:cs="Arial"/>
-          <w:lang w:val="en-GB"/>
-        </w:rPr>
-        <w:t xml:space="preserve">) – for getting properties  </w:t>
+      <w:r>
+        <w:rPr>
+          <w:rFonts w:cs="Arial"/>
+          <w:lang w:val="en-GB"/>
+        </w:rPr>
+        <w:t xml:space="preserve">getProperties() – for getting properties  </w:t>
       </w:r>
     </w:p>
     <w:p>
@@ -6838,21 +5741,12 @@
           <w:lang w:val="en-GB"/>
         </w:rPr>
       </w:pPr>
-      <w:proofErr w:type="gramStart"/>
-      <w:r>
-        <w:rPr>
-          <w:rFonts w:cs="Arial"/>
-          <w:lang w:val="en-GB"/>
-        </w:rPr>
-        <w:t>subscribe(</w:t>
-      </w:r>
-      <w:proofErr w:type="gramEnd"/>
-      <w:r>
-        <w:rPr>
-          <w:rFonts w:cs="Arial"/>
-          <w:lang w:val="en-GB"/>
-        </w:rPr>
-        <w:t>)  - to subscribe port events from appliance</w:t>
+      <w:r>
+        <w:rPr>
+          <w:rFonts w:cs="Arial"/>
+          <w:lang w:val="en-GB"/>
+        </w:rPr>
+        <w:t>subscribe()  - to subscribe port events from appliance</w:t>
       </w:r>
     </w:p>
     <w:p>
@@ -6864,21 +5758,12 @@
           <w:lang w:val="en-GB"/>
         </w:rPr>
       </w:pPr>
-      <w:proofErr w:type="gramStart"/>
-      <w:r>
-        <w:rPr>
-          <w:rFonts w:cs="Arial"/>
-          <w:lang w:val="en-GB"/>
-        </w:rPr>
-        <w:t>unsubscribe(</w:t>
-      </w:r>
-      <w:proofErr w:type="gramEnd"/>
-      <w:r>
-        <w:rPr>
-          <w:rFonts w:cs="Arial"/>
-          <w:lang w:val="en-GB"/>
-        </w:rPr>
-        <w:t>)  -  to unsubscribe port events from appliance</w:t>
+      <w:r>
+        <w:rPr>
+          <w:rFonts w:cs="Arial"/>
+          <w:lang w:val="en-GB"/>
+        </w:rPr>
+        <w:t>unsubscribe()  -  to unsubscribe port events from appliance</w:t>
       </w:r>
     </w:p>
     <w:p>
@@ -6890,38 +5775,12 @@
           <w:lang w:val="en-GB"/>
         </w:rPr>
       </w:pPr>
-      <w:proofErr w:type="spellStart"/>
-      <w:proofErr w:type="gramStart"/>
-      <w:r>
-        <w:rPr>
-          <w:rFonts w:cs="Arial"/>
-          <w:lang w:val="en-GB"/>
-        </w:rPr>
-        <w:t>stopResubscribe</w:t>
-      </w:r>
-      <w:proofErr w:type="spellEnd"/>
-      <w:r>
-        <w:rPr>
-          <w:rFonts w:cs="Arial"/>
-          <w:lang w:val="en-GB"/>
-        </w:rPr>
-        <w:t>(</w:t>
-      </w:r>
-      <w:proofErr w:type="gramEnd"/>
-      <w:r>
-        <w:rPr>
-          <w:rFonts w:cs="Arial"/>
-          <w:lang w:val="en-GB"/>
-        </w:rPr>
-        <w:t xml:space="preserve">)  - after 5 minutes it automatically </w:t>
-      </w:r>
-      <w:proofErr w:type="spellStart"/>
-      <w:r>
-        <w:rPr>
-          <w:rFonts w:cs="Arial"/>
-          <w:lang w:val="en-GB"/>
-        </w:rPr>
-        <w:t>resubs</w:t>
+      <w:r>
+        <w:rPr>
+          <w:rFonts w:cs="Arial"/>
+          <w:lang w:val="en-GB"/>
+        </w:rPr>
+        <w:t>stopResubscribe()  - after 5 minutes it automatically resubs</w:t>
       </w:r>
       <w:r>
         <w:rPr>
@@ -6935,15 +5794,7 @@
           <w:rFonts w:cs="Arial"/>
           <w:lang w:val="en-GB"/>
         </w:rPr>
-        <w:t>ribes</w:t>
-      </w:r>
-      <w:proofErr w:type="spellEnd"/>
-      <w:r>
-        <w:rPr>
-          <w:rFonts w:cs="Arial"/>
-          <w:lang w:val="en-GB"/>
-        </w:rPr>
-        <w:t>, if not interested please stop by calling this API.</w:t>
+        <w:t>ribes, if not interested please stop by calling this API.</w:t>
       </w:r>
     </w:p>
     <w:p>
@@ -6963,48 +5814,7 @@
           <w:rFonts w:cs="Arial"/>
           <w:lang w:val="en-GB"/>
         </w:rPr>
-        <w:t xml:space="preserve">Call </w:t>
-      </w:r>
-      <w:proofErr w:type="spellStart"/>
-      <w:proofErr w:type="gramStart"/>
-      <w:r>
-        <w:rPr>
-          <w:rFonts w:cs="Arial"/>
-          <w:lang w:val="en-GB"/>
-        </w:rPr>
-        <w:t>addPortListener</w:t>
-      </w:r>
-      <w:proofErr w:type="spellEnd"/>
-      <w:r>
-        <w:rPr>
-          <w:rFonts w:cs="Arial"/>
-          <w:lang w:val="en-GB"/>
-        </w:rPr>
-        <w:t>(</w:t>
-      </w:r>
-      <w:proofErr w:type="gramEnd"/>
-      <w:r>
-        <w:rPr>
-          <w:rFonts w:cs="Arial"/>
-          <w:lang w:val="en-GB"/>
-        </w:rPr>
-        <w:t xml:space="preserve">) and </w:t>
-      </w:r>
-      <w:proofErr w:type="spellStart"/>
-      <w:r>
-        <w:rPr>
-          <w:rFonts w:cs="Arial"/>
-          <w:lang w:val="en-GB"/>
-        </w:rPr>
-        <w:t>removePortListener</w:t>
-      </w:r>
-      <w:proofErr w:type="spellEnd"/>
-      <w:r>
-        <w:rPr>
-          <w:rFonts w:cs="Arial"/>
-          <w:lang w:val="en-GB"/>
-        </w:rPr>
-        <w:t>() appropriately</w:t>
+        <w:t>Call addPortListener() and removePortListener() appropriately</w:t>
       </w:r>
     </w:p>
     <w:p>
@@ -7024,46 +5834,14 @@
           <w:rFonts w:cs="Arial"/>
           <w:lang w:val="en-GB"/>
         </w:rPr>
-        <w:t xml:space="preserve">Implement </w:t>
-      </w:r>
-      <w:proofErr w:type="spellStart"/>
-      <w:r>
-        <w:rPr>
-          <w:rFonts w:cs="Arial"/>
-          <w:lang w:val="en-GB"/>
-        </w:rPr>
-        <w:t>DICommPortListener</w:t>
-      </w:r>
-      <w:proofErr w:type="spellEnd"/>
-      <w:r>
-        <w:rPr>
-          <w:rFonts w:cs="Arial"/>
-          <w:lang w:val="en-GB"/>
-        </w:rPr>
-        <w:t xml:space="preserve"> to </w:t>
-      </w:r>
-      <w:r>
-        <w:rPr>
-          <w:rFonts w:cs="Arial"/>
-          <w:lang w:val="en-GB"/>
-        </w:rPr>
-        <w:t xml:space="preserve">receive </w:t>
-      </w:r>
-      <w:proofErr w:type="spellStart"/>
-      <w:r>
-        <w:rPr>
-          <w:rFonts w:cs="Arial"/>
-          <w:lang w:val="en-GB"/>
-        </w:rPr>
-        <w:t>callbacks</w:t>
-      </w:r>
-      <w:proofErr w:type="spellEnd"/>
-      <w:r>
-        <w:rPr>
-          <w:rFonts w:cs="Arial"/>
-          <w:lang w:val="en-GB"/>
-        </w:rPr>
-        <w:t xml:space="preserve"> on</w:t>
+        <w:t xml:space="preserve">Implement DICommPortListener to </w:t>
+      </w:r>
+      <w:r>
+        <w:rPr>
+          <w:rFonts w:cs="Arial"/>
+          <w:lang w:val="en-GB"/>
+        </w:rPr>
+        <w:t>receive callbacks on</w:t>
       </w:r>
       <w:r>
         <w:rPr>
@@ -7090,39 +5868,7 @@
           <w:rFonts w:cs="Arial"/>
           <w:lang w:val="en-GB"/>
         </w:rPr>
-        <w:t xml:space="preserve">Even subscription events are received through </w:t>
-      </w:r>
-      <w:proofErr w:type="spellStart"/>
-      <w:r>
-        <w:rPr>
-          <w:rFonts w:cs="Arial"/>
-          <w:lang w:val="en-GB"/>
-        </w:rPr>
-        <w:t>DICommPortListener</w:t>
-      </w:r>
-      <w:proofErr w:type="spellEnd"/>
-      <w:r>
-        <w:rPr>
-          <w:rFonts w:cs="Arial"/>
-          <w:lang w:val="en-GB"/>
-        </w:rPr>
-        <w:t xml:space="preserve"> </w:t>
-      </w:r>
-      <w:proofErr w:type="spellStart"/>
-      <w:r>
-        <w:rPr>
-          <w:rFonts w:cs="Arial"/>
-          <w:lang w:val="en-GB"/>
-        </w:rPr>
-        <w:t>callbacks</w:t>
-      </w:r>
-      <w:proofErr w:type="spellEnd"/>
-      <w:r>
-        <w:rPr>
-          <w:rFonts w:cs="Arial"/>
-          <w:lang w:val="en-GB"/>
-        </w:rPr>
-        <w:t>.</w:t>
+        <w:t>Even subscription events are received through DICommPortListener callbacks.</w:t>
       </w:r>
     </w:p>
     <w:p>
@@ -7142,23 +5888,7 @@
           <w:rFonts w:cs="Arial"/>
           <w:lang w:val="en-GB"/>
         </w:rPr>
-        <w:t xml:space="preserve">If the device supports HTTPS communication, the device certificate will be stored at first use by computing the certificate’s pin and saving it on the </w:t>
-      </w:r>
-      <w:proofErr w:type="spellStart"/>
-      <w:r>
-        <w:rPr>
-          <w:rFonts w:cs="Arial"/>
-          <w:lang w:val="en-GB"/>
-        </w:rPr>
-        <w:t>NetworkNode</w:t>
-      </w:r>
-      <w:proofErr w:type="spellEnd"/>
-      <w:r>
-        <w:rPr>
-          <w:rFonts w:cs="Arial"/>
-          <w:lang w:val="en-GB"/>
-        </w:rPr>
-        <w:t xml:space="preserve"> that is created for the device.</w:t>
+        <w:t>If the device supports HTTPS communication, the device certificate will be stored at first use by computing the certificate’s pin and saving it on the NetworkNode that is created for the device.</w:t>
       </w:r>
     </w:p>
     <w:p>
@@ -7178,23 +5908,7 @@
           <w:rFonts w:cs="Arial"/>
           <w:lang w:val="en-GB"/>
         </w:rPr>
-        <w:t xml:space="preserve">Should the certificate on the device change at any time (for example due to a factory reset), the certificate pin on the device will no longer match the one stored in the </w:t>
-      </w:r>
-      <w:proofErr w:type="spellStart"/>
-      <w:r>
-        <w:rPr>
-          <w:rFonts w:cs="Arial"/>
-          <w:lang w:val="en-GB"/>
-        </w:rPr>
-        <w:t>NetworkNode</w:t>
-      </w:r>
-      <w:proofErr w:type="spellEnd"/>
-      <w:r>
-        <w:rPr>
-          <w:rFonts w:cs="Arial"/>
-          <w:lang w:val="en-GB"/>
-        </w:rPr>
-        <w:t xml:space="preserve"> instance created for this device. The mismatching incoming pin will be stored separately from the already stored pin, to allow for resolving the mismatch via the app using the library.</w:t>
+        <w:t>Should the certificate on the device change at any time (for example due to a factory reset), the certificate pin on the device will no longer match the one stored in the NetworkNode instance created for this device. The mismatching incoming pin will be stored separately from the already stored pin, to allow for resolving the mismatch via the app using the library.</w:t>
       </w:r>
     </w:p>
     <w:p>
@@ -7214,23 +5928,7 @@
           <w:rFonts w:cs="Arial"/>
           <w:lang w:val="en-GB"/>
         </w:rPr>
-        <w:t xml:space="preserve">In the case of a request error because of a mismatch between the stored certificate pin and the incoming device certificate pin, the port listener will receive a </w:t>
-      </w:r>
-      <w:proofErr w:type="spellStart"/>
-      <w:r>
-        <w:rPr>
-          <w:rFonts w:cs="Arial"/>
-          <w:lang w:val="en-GB"/>
-        </w:rPr>
-        <w:t>callback</w:t>
-      </w:r>
-      <w:proofErr w:type="spellEnd"/>
-      <w:r>
-        <w:rPr>
-          <w:rFonts w:cs="Arial"/>
-          <w:lang w:val="en-GB"/>
-        </w:rPr>
-        <w:t xml:space="preserve"> with an Error type INSECURE_CONNECTION. The app should at this moment handle this scenario by either accepting or rejecting the incoming certificate as the newly stored certificate. </w:t>
+        <w:t xml:space="preserve">In the case of a request error because of a mismatch between the stored certificate pin and the incoming device certificate pin, the port listener will receive a callback with an Error type INSECURE_CONNECTION. The app should at this moment handle this scenario by either accepting or rejecting the incoming certificate as the newly stored certificate. </w:t>
       </w:r>
     </w:p>
     <w:p>
@@ -7247,71 +5945,7 @@
           <w:rFonts w:cs="Arial"/>
           <w:lang w:val="en-GB"/>
         </w:rPr>
-        <w:t xml:space="preserve">This should be done using the applicable utility methods on the </w:t>
-      </w:r>
-      <w:proofErr w:type="spellStart"/>
-      <w:r>
-        <w:rPr>
-          <w:rFonts w:cs="Arial"/>
-          <w:lang w:val="en-GB"/>
-        </w:rPr>
-        <w:t>LanTransportContext</w:t>
-      </w:r>
-      <w:proofErr w:type="spellEnd"/>
-      <w:r>
-        <w:rPr>
-          <w:rFonts w:cs="Arial"/>
-          <w:lang w:val="en-GB"/>
-        </w:rPr>
-        <w:t xml:space="preserve"> class, being </w:t>
-      </w:r>
-      <w:proofErr w:type="spellStart"/>
-      <w:r>
-        <w:rPr>
-          <w:rFonts w:cs="Arial"/>
-          <w:lang w:val="en-GB"/>
-        </w:rPr>
-        <w:t>acceptNewPinFor</w:t>
-      </w:r>
-      <w:proofErr w:type="spellEnd"/>
-      <w:r>
-        <w:rPr>
-          <w:rFonts w:cs="Arial"/>
-          <w:lang w:val="en-GB"/>
-        </w:rPr>
-        <w:t xml:space="preserve">(Appliance), </w:t>
-      </w:r>
-      <w:proofErr w:type="spellStart"/>
-      <w:r>
-        <w:rPr>
-          <w:rFonts w:cs="Arial"/>
-          <w:lang w:val="en-GB"/>
-        </w:rPr>
-        <w:t>rejectNewPinFor</w:t>
-      </w:r>
-      <w:proofErr w:type="spellEnd"/>
-      <w:r>
-        <w:rPr>
-          <w:rFonts w:cs="Arial"/>
-          <w:lang w:val="en-GB"/>
-        </w:rPr>
-        <w:t xml:space="preserve">(Appliance) and </w:t>
-      </w:r>
-      <w:proofErr w:type="spellStart"/>
-      <w:r>
-        <w:rPr>
-          <w:rFonts w:cs="Arial"/>
-          <w:lang w:val="en-GB"/>
-        </w:rPr>
-        <w:t>findAppliancesWithMismatchedPinIn</w:t>
-      </w:r>
-      <w:proofErr w:type="spellEnd"/>
-      <w:r>
-        <w:rPr>
-          <w:rFonts w:cs="Arial"/>
-          <w:lang w:val="en-GB"/>
-        </w:rPr>
-        <w:t>(Set&lt;Appliance&gt;)</w:t>
+        <w:t>This should be done using the applicable utility methods on the LanTransportContext class, being acceptNewPinFor(Appliance), rejectNewPinFor(Appliance) and findAppliancesWithMismatchedPinIn(Set&lt;Appliance&gt;)</w:t>
       </w:r>
       <w:r>
         <w:rPr>
@@ -7338,19 +5972,11 @@
         </w:rPr>
       </w:pPr>
       <w:bookmarkStart w:id="27" w:name="_Toc425756333"/>
-      <w:proofErr w:type="spellStart"/>
-      <w:r>
-        <w:rPr>
-          <w:rFonts w:cs="Arial"/>
-        </w:rPr>
-        <w:t>KPSConfiguration</w:t>
-      </w:r>
-      <w:proofErr w:type="spellEnd"/>
-      <w:r>
-        <w:rPr>
-          <w:rFonts w:cs="Arial"/>
-        </w:rPr>
-        <w:t xml:space="preserve"> info</w:t>
+      <w:r>
+        <w:rPr>
+          <w:rFonts w:cs="Arial"/>
+        </w:rPr>
+        <w:t>KPSConfiguration info</w:t>
       </w:r>
       <w:bookmarkEnd w:id="27"/>
     </w:p>
@@ -7371,71 +5997,7 @@
           <w:rFonts w:cs="Arial"/>
           <w:lang w:val="en-GB"/>
         </w:rPr>
-        <w:t xml:space="preserve">It requires setting of parameters like </w:t>
-      </w:r>
-      <w:proofErr w:type="spellStart"/>
-      <w:r>
-        <w:rPr>
-          <w:rFonts w:cs="Arial"/>
-          <w:lang w:val="en-GB"/>
-        </w:rPr>
-        <w:t>BootStrapId</w:t>
-      </w:r>
-      <w:proofErr w:type="spellEnd"/>
-      <w:r>
-        <w:rPr>
-          <w:rFonts w:cs="Arial"/>
-          <w:lang w:val="en-GB"/>
-        </w:rPr>
-        <w:t xml:space="preserve">, </w:t>
-      </w:r>
-      <w:proofErr w:type="spellStart"/>
-      <w:r>
-        <w:rPr>
-          <w:rFonts w:cs="Arial"/>
-          <w:lang w:val="en-GB"/>
-        </w:rPr>
-        <w:t>BootStrapKey</w:t>
-      </w:r>
-      <w:proofErr w:type="spellEnd"/>
-      <w:r>
-        <w:rPr>
-          <w:rFonts w:cs="Arial"/>
-          <w:lang w:val="en-GB"/>
-        </w:rPr>
-        <w:t xml:space="preserve">, product id, product version, component id, app id, app version, app type, country code, language code, device port </w:t>
-      </w:r>
-      <w:proofErr w:type="spellStart"/>
-      <w:r>
-        <w:rPr>
-          <w:rFonts w:cs="Arial"/>
-          <w:lang w:val="en-GB"/>
-        </w:rPr>
-        <w:t>url</w:t>
-      </w:r>
-      <w:proofErr w:type="spellEnd"/>
-      <w:r>
-        <w:rPr>
-          <w:rFonts w:cs="Arial"/>
-          <w:lang w:val="en-GB"/>
-        </w:rPr>
-        <w:t xml:space="preserve">, component count and </w:t>
-      </w:r>
-      <w:proofErr w:type="spellStart"/>
-      <w:r>
-        <w:rPr>
-          <w:rFonts w:cs="Arial"/>
-          <w:lang w:val="en-GB"/>
-        </w:rPr>
-        <w:t>filterstring</w:t>
-      </w:r>
-      <w:proofErr w:type="spellEnd"/>
-      <w:r>
-        <w:rPr>
-          <w:rFonts w:cs="Arial"/>
-          <w:lang w:val="en-GB"/>
-        </w:rPr>
-        <w:t>.</w:t>
+        <w:t>It requires setting of parameters like BootStrapId, BootStrapKey, product id, product version, component id, app id, app version, app type, country code, language code, device port url, component count and filterstring.</w:t>
       </w:r>
     </w:p>
     <w:p>
@@ -7475,39 +6037,7 @@
           <w:rFonts w:cs="Arial"/>
           <w:lang w:val="en-GB"/>
         </w:rPr>
-        <w:t xml:space="preserve">Applications need to override </w:t>
-      </w:r>
-      <w:proofErr w:type="spellStart"/>
-      <w:r>
-        <w:rPr>
-          <w:rFonts w:cs="Arial"/>
-          <w:lang w:val="en-GB"/>
-        </w:rPr>
-        <w:t>KpsConfigurationInfo</w:t>
-      </w:r>
-      <w:proofErr w:type="spellEnd"/>
-      <w:r>
-        <w:rPr>
-          <w:rFonts w:cs="Arial"/>
-          <w:lang w:val="en-GB"/>
-        </w:rPr>
-        <w:t xml:space="preserve"> class and its object needs to be passed in while creating </w:t>
-      </w:r>
-      <w:proofErr w:type="spellStart"/>
-      <w:r>
-        <w:rPr>
-          <w:rFonts w:cs="Arial"/>
-          <w:lang w:val="en-GB"/>
-        </w:rPr>
-        <w:t>CppController</w:t>
-      </w:r>
-      <w:proofErr w:type="spellEnd"/>
-      <w:r>
-        <w:rPr>
-          <w:rFonts w:cs="Arial"/>
-          <w:lang w:val="en-GB"/>
-        </w:rPr>
-        <w:t>.</w:t>
+        <w:t>Applications need to override KpsConfigurationInfo class and its object needs to be passed in while creating CppController.</w:t>
       </w:r>
     </w:p>
     <w:p>
@@ -7527,23 +6057,7 @@
           <w:rFonts w:cs="Arial"/>
           <w:lang w:val="en-GB"/>
         </w:rPr>
-        <w:t xml:space="preserve">Language code and country code which is set inside </w:t>
-      </w:r>
-      <w:proofErr w:type="spellStart"/>
-      <w:r>
-        <w:rPr>
-          <w:rFonts w:cs="Arial"/>
-          <w:lang w:val="en-GB"/>
-        </w:rPr>
-        <w:t>KpsCofigurationInfo</w:t>
-      </w:r>
-      <w:proofErr w:type="spellEnd"/>
-      <w:r>
-        <w:rPr>
-          <w:rFonts w:cs="Arial"/>
-          <w:lang w:val="en-GB"/>
-        </w:rPr>
-        <w:t xml:space="preserve"> should be dynamic and should always provide latest locale information.</w:t>
+        <w:t>Language code and country code which is set inside KpsCofigurationInfo should be dynamic and should always provide latest locale information.</w:t>
       </w:r>
     </w:p>
     <w:p>
@@ -7560,23 +6074,7 @@
           <w:rFonts w:cs="Arial"/>
           <w:lang w:val="en-GB"/>
         </w:rPr>
-        <w:t xml:space="preserve">This locale will be used inside </w:t>
-      </w:r>
-      <w:proofErr w:type="spellStart"/>
-      <w:r>
-        <w:rPr>
-          <w:rFonts w:cs="Arial"/>
-          <w:lang w:val="en-GB"/>
-        </w:rPr>
-        <w:t>cppcontroller</w:t>
-      </w:r>
-      <w:proofErr w:type="spellEnd"/>
-      <w:r>
-        <w:rPr>
-          <w:rFonts w:cs="Arial"/>
-          <w:lang w:val="en-GB"/>
-        </w:rPr>
-        <w:t xml:space="preserve"> frequently.</w:t>
+        <w:t>This locale will be used inside cppcontroller frequently.</w:t>
       </w:r>
     </w:p>
     <w:p>
@@ -7587,19 +6085,12 @@
         </w:rPr>
       </w:pPr>
       <w:bookmarkStart w:id="28" w:name="_Toc425756334"/>
-      <w:proofErr w:type="spellStart"/>
-      <w:r>
-        <w:rPr>
-          <w:rFonts w:cs="Arial"/>
-        </w:rPr>
-        <w:t>Cpp</w:t>
-      </w:r>
-      <w:proofErr w:type="spellEnd"/>
-      <w:r>
-        <w:rPr>
-          <w:rFonts w:cs="Arial"/>
-        </w:rPr>
-        <w:t xml:space="preserve"> </w:t>
+      <w:r>
+        <w:rPr>
+          <w:rFonts w:cs="Arial"/>
+        </w:rPr>
+        <w:lastRenderedPageBreak/>
+        <w:t xml:space="preserve">Cpp </w:t>
       </w:r>
       <w:r>
         <w:rPr>
@@ -7632,39 +6123,7 @@
           <w:rFonts w:cs="Arial"/>
           <w:lang w:val="en-GB"/>
         </w:rPr>
-        <w:t xml:space="preserve">App </w:t>
-      </w:r>
-      <w:proofErr w:type="gramStart"/>
-      <w:r>
-        <w:rPr>
-          <w:rFonts w:cs="Arial"/>
-          <w:lang w:val="en-GB"/>
-        </w:rPr>
-        <w:t>has to</w:t>
-      </w:r>
-      <w:proofErr w:type="gramEnd"/>
-      <w:r>
-        <w:rPr>
-          <w:rFonts w:cs="Arial"/>
-          <w:lang w:val="en-GB"/>
-        </w:rPr>
-        <w:t xml:space="preserve"> create shared instance of </w:t>
-      </w:r>
-      <w:proofErr w:type="spellStart"/>
-      <w:r>
-        <w:rPr>
-          <w:rFonts w:cs="Arial"/>
-          <w:lang w:val="en-GB"/>
-        </w:rPr>
-        <w:t>cppcontroller</w:t>
-      </w:r>
-      <w:proofErr w:type="spellEnd"/>
-      <w:r>
-        <w:rPr>
-          <w:rFonts w:cs="Arial"/>
-          <w:lang w:val="en-GB"/>
-        </w:rPr>
-        <w:t xml:space="preserve"> through the below method as mentioned above in the document.</w:t>
+        <w:t>App has to create shared instance of cppcontroller through the below method as mentioned above in the document.</w:t>
       </w:r>
     </w:p>
     <w:p>
@@ -7681,81 +6140,7 @@
           <w:rFonts w:cs="Arial"/>
           <w:lang w:val="en-GB"/>
         </w:rPr>
-        <w:lastRenderedPageBreak/>
-        <w:t xml:space="preserve">public static synchronized void </w:t>
-      </w:r>
-      <w:proofErr w:type="spellStart"/>
-      <w:proofErr w:type="gramStart"/>
-      <w:r>
-        <w:rPr>
-          <w:rFonts w:cs="Arial"/>
-          <w:lang w:val="en-GB"/>
-        </w:rPr>
-        <w:t>createSharedInstance</w:t>
-      </w:r>
-      <w:proofErr w:type="spellEnd"/>
-      <w:r>
-        <w:rPr>
-          <w:rFonts w:cs="Arial"/>
-          <w:lang w:val="en-GB"/>
-        </w:rPr>
-        <w:t>(</w:t>
-      </w:r>
-      <w:proofErr w:type="gramEnd"/>
-      <w:r>
-        <w:rPr>
-          <w:rFonts w:cs="Arial"/>
-          <w:lang w:val="en-GB"/>
-        </w:rPr>
-        <w:t xml:space="preserve">Context </w:t>
-      </w:r>
-      <w:proofErr w:type="spellStart"/>
-      <w:r>
-        <w:rPr>
-          <w:rFonts w:cs="Arial"/>
-          <w:lang w:val="en-GB"/>
-        </w:rPr>
-        <w:t>context</w:t>
-      </w:r>
-      <w:proofErr w:type="spellEnd"/>
-      <w:r>
-        <w:rPr>
-          <w:rFonts w:cs="Arial"/>
-          <w:lang w:val="en-GB"/>
-        </w:rPr>
-        <w:t xml:space="preserve">, </w:t>
-      </w:r>
-      <w:proofErr w:type="spellStart"/>
-      <w:r>
-        <w:rPr>
-          <w:rFonts w:cs="Arial"/>
-          <w:lang w:val="en-GB"/>
-        </w:rPr>
-        <w:t>KpsConfigurationInfo</w:t>
-      </w:r>
-      <w:proofErr w:type="spellEnd"/>
-      <w:r>
-        <w:rPr>
-          <w:rFonts w:cs="Arial"/>
-          <w:lang w:val="en-GB"/>
-        </w:rPr>
-        <w:t xml:space="preserve"> </w:t>
-      </w:r>
-      <w:proofErr w:type="spellStart"/>
-      <w:r>
-        <w:rPr>
-          <w:rFonts w:cs="Arial"/>
-          <w:lang w:val="en-GB"/>
-        </w:rPr>
-        <w:t>kpsConfigurationInfo</w:t>
-      </w:r>
-      <w:proofErr w:type="spellEnd"/>
-      <w:r>
-        <w:rPr>
-          <w:rFonts w:cs="Arial"/>
-          <w:lang w:val="en-GB"/>
-        </w:rPr>
-        <w:t>)</w:t>
+        <w:t>public static synchronized void createSharedInstance(Context context, KpsConfigurationInfo kpsConfigurationInfo)</w:t>
       </w:r>
     </w:p>
     <w:p>
@@ -7775,32 +6160,7 @@
           <w:rFonts w:cs="Arial"/>
           <w:lang w:val="en-GB"/>
         </w:rPr>
-        <w:t xml:space="preserve">This is a singleton class and hence use </w:t>
-      </w:r>
-      <w:proofErr w:type="spellStart"/>
-      <w:proofErr w:type="gramStart"/>
-      <w:r>
-        <w:rPr>
-          <w:rFonts w:cs="Arial"/>
-          <w:lang w:val="en-GB"/>
-        </w:rPr>
-        <w:t>getInstance</w:t>
-      </w:r>
-      <w:proofErr w:type="spellEnd"/>
-      <w:r>
-        <w:rPr>
-          <w:rFonts w:cs="Arial"/>
-          <w:lang w:val="en-GB"/>
-        </w:rPr>
-        <w:t>(</w:t>
-      </w:r>
-      <w:proofErr w:type="gramEnd"/>
-      <w:r>
-        <w:rPr>
-          <w:rFonts w:cs="Arial"/>
-          <w:lang w:val="en-GB"/>
-        </w:rPr>
-        <w:t>) API to access the instance.</w:t>
+        <w:t>This is a singleton class and hence use getInstance() API to access the instance.</w:t>
       </w:r>
     </w:p>
     <w:p>
@@ -7820,23 +6180,7 @@
           <w:rFonts w:cs="Arial"/>
           <w:lang w:val="en-GB"/>
         </w:rPr>
-        <w:t xml:space="preserve">App need not bother about remote communication, app need to just assign right communication strategy and call the same APIs for local communication as mentioned above. </w:t>
-      </w:r>
-      <w:proofErr w:type="spellStart"/>
-      <w:r>
-        <w:rPr>
-          <w:rFonts w:cs="Arial"/>
-          <w:lang w:val="en-GB"/>
-        </w:rPr>
-        <w:t>DIComm</w:t>
-      </w:r>
-      <w:proofErr w:type="spellEnd"/>
-      <w:r>
-        <w:rPr>
-          <w:rFonts w:cs="Arial"/>
-          <w:lang w:val="en-GB"/>
-        </w:rPr>
-        <w:t xml:space="preserve"> will internally take care of routing requests remotely based on connection state.</w:t>
+        <w:t>App need not bother about remote communication, app need to just assign right communication strategy and call the same APIs for local communication as mentioned above. DIComm will internally take care of routing requests remotely based on connection state.</w:t>
       </w:r>
     </w:p>
     <w:p>
@@ -7869,55 +6213,7 @@
           <w:rFonts w:cs="Arial"/>
           <w:lang w:val="en-GB"/>
         </w:rPr>
-        <w:t xml:space="preserve">If app sets current appliance to </w:t>
-      </w:r>
-      <w:proofErr w:type="spellStart"/>
-      <w:r>
-        <w:rPr>
-          <w:rFonts w:cs="Arial"/>
-          <w:lang w:val="en-GB"/>
-        </w:rPr>
-        <w:t>currentappliancemanager</w:t>
-      </w:r>
-      <w:proofErr w:type="spellEnd"/>
-      <w:r>
-        <w:rPr>
-          <w:rFonts w:cs="Arial"/>
-          <w:lang w:val="en-GB"/>
-        </w:rPr>
-        <w:t xml:space="preserve">, internally </w:t>
-      </w:r>
-      <w:proofErr w:type="spellStart"/>
-      <w:r>
-        <w:rPr>
-          <w:rFonts w:cs="Arial"/>
-          <w:lang w:val="en-GB"/>
-        </w:rPr>
-        <w:t>dicomm</w:t>
-      </w:r>
-      <w:proofErr w:type="spellEnd"/>
-      <w:r>
-        <w:rPr>
-          <w:rFonts w:cs="Arial"/>
-          <w:lang w:val="en-GB"/>
-        </w:rPr>
-        <w:t xml:space="preserve"> will take care of enabling subscription for that appliance. </w:t>
-      </w:r>
-      <w:proofErr w:type="gramStart"/>
-      <w:r>
-        <w:rPr>
-          <w:rFonts w:cs="Arial"/>
-          <w:lang w:val="en-GB"/>
-        </w:rPr>
-        <w:t>Similarly</w:t>
-      </w:r>
-      <w:proofErr w:type="gramEnd"/>
-      <w:r>
-        <w:rPr>
-          <w:rFonts w:cs="Arial"/>
-          <w:lang w:val="en-GB"/>
-        </w:rPr>
-        <w:t xml:space="preserve"> it disables subscription when it is removed as current appliance.</w:t>
+        <w:t>If app sets current appliance to currentappliancemanager, internally dicomm will take care of enabling subscription for that appliance. Similarly it disables subscription when it is removed as current appliance.</w:t>
       </w:r>
     </w:p>
     <w:p>
@@ -7953,48 +6249,7 @@
           <w:rFonts w:cs="Arial"/>
           <w:lang w:val="en-GB"/>
         </w:rPr>
-        <w:t xml:space="preserve">App has to call </w:t>
-      </w:r>
-      <w:proofErr w:type="spellStart"/>
-      <w:proofErr w:type="gramStart"/>
-      <w:r>
-        <w:rPr>
-          <w:rFonts w:cs="Arial"/>
-          <w:lang w:val="en-GB"/>
-        </w:rPr>
-        <w:t>sendNotificationRegistrationId</w:t>
-      </w:r>
-      <w:proofErr w:type="spellEnd"/>
-      <w:r>
-        <w:rPr>
-          <w:rFonts w:cs="Arial"/>
-          <w:lang w:val="en-GB"/>
-        </w:rPr>
-        <w:t>(</w:t>
-      </w:r>
-      <w:proofErr w:type="gramEnd"/>
-      <w:r>
-        <w:rPr>
-          <w:rFonts w:cs="Arial"/>
-          <w:lang w:val="en-GB"/>
-        </w:rPr>
-        <w:t xml:space="preserve">String </w:t>
-      </w:r>
-      <w:proofErr w:type="spellStart"/>
-      <w:r>
-        <w:rPr>
-          <w:rFonts w:cs="Arial"/>
-          <w:lang w:val="en-GB"/>
-        </w:rPr>
-        <w:t>gcmRegistrationId</w:t>
-      </w:r>
-      <w:proofErr w:type="spellEnd"/>
-      <w:r>
-        <w:rPr>
-          <w:rFonts w:cs="Arial"/>
-          <w:lang w:val="en-GB"/>
-        </w:rPr>
-        <w:t>, String provider) API by passing registration id and provider name.</w:t>
+        <w:t>App has to call sendNotificationRegistrationId(String gcmRegistrationId, String provider) API by passing registration id and provider name.</w:t>
       </w:r>
     </w:p>
     <w:p>
@@ -8014,39 +6269,7 @@
           <w:rFonts w:cs="Arial"/>
           <w:lang w:val="en-GB"/>
         </w:rPr>
-        <w:t xml:space="preserve">App </w:t>
-      </w:r>
-      <w:proofErr w:type="gramStart"/>
-      <w:r>
-        <w:rPr>
-          <w:rFonts w:cs="Arial"/>
-          <w:lang w:val="en-GB"/>
-        </w:rPr>
-        <w:t>has to</w:t>
-      </w:r>
-      <w:proofErr w:type="gramEnd"/>
-      <w:r>
-        <w:rPr>
-          <w:rFonts w:cs="Arial"/>
-          <w:lang w:val="en-GB"/>
-        </w:rPr>
-        <w:t xml:space="preserve"> implement </w:t>
-      </w:r>
-      <w:proofErr w:type="spellStart"/>
-      <w:r>
-        <w:rPr>
-          <w:rFonts w:cs="Arial"/>
-          <w:lang w:val="en-GB"/>
-        </w:rPr>
-        <w:t>SendNotificationRegistrationIdListener</w:t>
-      </w:r>
-      <w:proofErr w:type="spellEnd"/>
-      <w:r>
-        <w:rPr>
-          <w:rFonts w:cs="Arial"/>
-          <w:lang w:val="en-GB"/>
-        </w:rPr>
-        <w:t xml:space="preserve"> interface.</w:t>
+        <w:t>App has to implement SendNotificationRegistrationIdListener interface.</w:t>
       </w:r>
     </w:p>
     <w:p>
@@ -8066,41 +6289,7 @@
           <w:rFonts w:cs="Arial"/>
           <w:lang w:val="en-GB"/>
         </w:rPr>
-        <w:t xml:space="preserve">Call this API, </w:t>
-      </w:r>
-      <w:proofErr w:type="spellStart"/>
-      <w:proofErr w:type="gramStart"/>
-      <w:r>
-        <w:rPr>
-          <w:rFonts w:cs="Arial"/>
-          <w:lang w:val="en-GB"/>
-        </w:rPr>
-        <w:t>setNotificationListener</w:t>
-      </w:r>
-      <w:proofErr w:type="spellEnd"/>
-      <w:r>
-        <w:rPr>
-          <w:rFonts w:cs="Arial"/>
-          <w:lang w:val="en-GB"/>
-        </w:rPr>
-        <w:t>(</w:t>
-      </w:r>
-      <w:proofErr w:type="spellStart"/>
-      <w:proofErr w:type="gramEnd"/>
-      <w:r>
-        <w:rPr>
-          <w:rFonts w:cs="Arial"/>
-          <w:lang w:val="en-GB"/>
-        </w:rPr>
-        <w:t>SendNotificationRegistrationIdListener</w:t>
-      </w:r>
-      <w:proofErr w:type="spellEnd"/>
-      <w:r>
-        <w:rPr>
-          <w:rFonts w:cs="Arial"/>
-          <w:lang w:val="en-GB"/>
-        </w:rPr>
-        <w:t xml:space="preserve"> listener)</w:t>
+        <w:t>Call this API, setNotificationListener(SendNotificationRegistrationIdListener listener)</w:t>
       </w:r>
     </w:p>
     <w:p>
@@ -8175,23 +6364,7 @@
           <w:rFonts w:cs="Arial"/>
           <w:szCs w:val="24"/>
         </w:rPr>
-        <w:t xml:space="preserve">Whenever there is a library change, </w:t>
-      </w:r>
-      <w:proofErr w:type="spellStart"/>
-      <w:r>
-        <w:rPr>
-          <w:rFonts w:cs="Arial"/>
-          <w:szCs w:val="24"/>
-        </w:rPr>
-        <w:t>DIComm</w:t>
-      </w:r>
-      <w:proofErr w:type="spellEnd"/>
-      <w:r>
-        <w:rPr>
-          <w:rFonts w:cs="Arial"/>
-          <w:szCs w:val="24"/>
-        </w:rPr>
-        <w:t xml:space="preserve"> library is subjected to change.</w:t>
+        <w:t>Whenever there is a library change, DIComm library is subjected to change.</w:t>
       </w:r>
     </w:p>
     <w:p>
@@ -8214,7 +6387,6 @@
         </w:rPr>
         <w:t xml:space="preserve">Please refer </w:t>
       </w:r>
-      <w:proofErr w:type="spellStart"/>
       <w:r>
         <w:rPr>
           <w:rFonts w:cs="Arial"/>
@@ -8222,7 +6394,6 @@
         </w:rPr>
         <w:t>commlib-demouapp</w:t>
       </w:r>
-      <w:proofErr w:type="spellEnd"/>
       <w:r>
         <w:rPr>
           <w:rFonts w:cs="Arial"/>
@@ -8478,23 +6649,7 @@
         <w:rFonts w:cs="Arial"/>
         <w:sz w:val="20"/>
       </w:rPr>
-      <w:t xml:space="preserve">cted Digital Propositions: </w:t>
-    </w:r>
-    <w:proofErr w:type="spellStart"/>
-    <w:r>
-      <w:rPr>
-        <w:rFonts w:cs="Arial"/>
-        <w:sz w:val="20"/>
-      </w:rPr>
-      <w:t>DIComm</w:t>
-    </w:r>
-    <w:proofErr w:type="spellEnd"/>
-    <w:r>
-      <w:rPr>
-        <w:rFonts w:cs="Arial"/>
-        <w:sz w:val="20"/>
-      </w:rPr>
-      <w:t xml:space="preserve"> Clie</w:t>
+      <w:t>cted Digital Propositions: DIComm Clie</w:t>
     </w:r>
     <w:r>
       <w:rPr>
@@ -11844,7 +9999,7 @@
 </file>
 
 <file path=customXml/itemProps1.xml><?xml version="1.0" encoding="utf-8"?>
-<ds:datastoreItem xmlns:ds="http://schemas.openxmlformats.org/officeDocument/2006/customXml" ds:itemID="{7945E662-559D-4B41-8C43-836362F33F9F}">
+<ds:datastoreItem xmlns:ds="http://schemas.openxmlformats.org/officeDocument/2006/customXml" ds:itemID="{EC8441F2-6CFC-E648-93F0-F16D06561454}">
   <ds:schemaRefs>
     <ds:schemaRef ds:uri="http://schemas.openxmlformats.org/officeDocument/2006/bibliography"/>
   </ds:schemaRefs>

</xml_diff>